<commit_message>
Se agregaron las clases al documento
</commit_message>
<xml_diff>
--- a/Definición y estimación de clases.docx
+++ b/Definición y estimación de clases.docx
@@ -1,6 +1,6 @@
 
 <file path=word/document.xml><?xml version="1.0" encoding="utf-8"?>
-<w:document xmlns:wpc="http://schemas.microsoft.com/office/word/2010/wordprocessingCanvas" xmlns:cx="http://schemas.microsoft.com/office/drawing/2014/chartex" xmlns:cx1="http://schemas.microsoft.com/office/drawing/2015/9/8/chartex" xmlns:cx2="http://schemas.microsoft.com/office/drawing/2015/10/21/chartex" xmlns:mc="http://schemas.openxmlformats.org/markup-compatibility/2006" xmlns:o="urn:schemas-microsoft-com:office:office" xmlns:r="http://schemas.openxmlformats.org/officeDocument/2006/relationships" xmlns:m="http://schemas.openxmlformats.org/officeDocument/2006/math" xmlns:v="urn:schemas-microsoft-com:vml" xmlns:wp14="http://schemas.microsoft.com/office/word/2010/wordprocessingDrawing" xmlns:wp="http://schemas.openxmlformats.org/drawingml/2006/wordprocessingDrawing" xmlns:w10="urn:schemas-microsoft-com:office:word" xmlns:w="http://schemas.openxmlformats.org/wordprocessingml/2006/main" xmlns:w14="http://schemas.microsoft.com/office/word/2010/wordml" xmlns:w15="http://schemas.microsoft.com/office/word/2012/wordml" xmlns:w16se="http://schemas.microsoft.com/office/word/2015/wordml/symex" xmlns:wpg="http://schemas.microsoft.com/office/word/2010/wordprocessingGroup" xmlns:wpi="http://schemas.microsoft.com/office/word/2010/wordprocessingInk" xmlns:wne="http://schemas.microsoft.com/office/word/2006/wordml" xmlns:wps="http://schemas.microsoft.com/office/word/2010/wordprocessingShape" mc:Ignorable="w14 w15 w16se wp14">
+<w:document xmlns:wpc="http://schemas.microsoft.com/office/word/2010/wordprocessingCanvas" xmlns:cx="http://schemas.microsoft.com/office/drawing/2014/chartex" xmlns:cx1="http://schemas.microsoft.com/office/drawing/2015/9/8/chartex" xmlns:mc="http://schemas.openxmlformats.org/markup-compatibility/2006" xmlns:o="urn:schemas-microsoft-com:office:office" xmlns:r="http://schemas.openxmlformats.org/officeDocument/2006/relationships" xmlns:m="http://schemas.openxmlformats.org/officeDocument/2006/math" xmlns:v="urn:schemas-microsoft-com:vml" xmlns:wp14="http://schemas.microsoft.com/office/word/2010/wordprocessingDrawing" xmlns:wp="http://schemas.openxmlformats.org/drawingml/2006/wordprocessingDrawing" xmlns:w10="urn:schemas-microsoft-com:office:word" xmlns:w="http://schemas.openxmlformats.org/wordprocessingml/2006/main" xmlns:w14="http://schemas.microsoft.com/office/word/2010/wordml" xmlns:w15="http://schemas.microsoft.com/office/word/2012/wordml" xmlns:w16se="http://schemas.microsoft.com/office/word/2015/wordml/symex" xmlns:wpg="http://schemas.microsoft.com/office/word/2010/wordprocessingGroup" xmlns:wpi="http://schemas.microsoft.com/office/word/2010/wordprocessingInk" xmlns:wne="http://schemas.microsoft.com/office/word/2006/wordml" xmlns:wps="http://schemas.microsoft.com/office/word/2010/wordprocessingShape" mc:Ignorable="w14 w15 w16se wp14">
   <w:body>
     <w:tbl>
       <w:tblPr>
@@ -328,8 +328,15 @@
           <w:sz w:val="24"/>
         </w:rPr>
       </w:pPr>
-      <w:bookmarkStart w:id="0" w:name="_GoBack"/>
-      <w:bookmarkEnd w:id="0"/>
+      <w:r>
+        <w:rPr>
+          <w:rFonts w:ascii="Arial" w:hAnsi="Arial" w:cs="Arial"/>
+          <w:b/>
+          <w:color w:val="002060"/>
+          <w:sz w:val="24"/>
+        </w:rPr>
+        <w:t>-APLICACIÓN CE</w:t>
+      </w:r>
     </w:p>
     <w:tbl>
       <w:tblPr>
@@ -428,7 +435,11 @@
             <w:cnfStyle w:val="001000000000" w:firstRow="0" w:lastRow="0" w:firstColumn="1" w:lastColumn="0" w:oddVBand="0" w:evenVBand="0" w:oddHBand="0" w:evenHBand="0" w:firstRowFirstColumn="0" w:firstRowLastColumn="0" w:lastRowFirstColumn="0" w:lastRowLastColumn="0"/>
             <w:tcW w:w="2062" w:type="dxa"/>
           </w:tcPr>
-          <w:p/>
+          <w:p>
+            <w:r>
+              <w:t>Alumno</w:t>
+            </w:r>
+          </w:p>
         </w:tc>
         <w:tc>
           <w:tcPr>
@@ -460,7 +471,11 @@
             <w:cnfStyle w:val="001000000000" w:firstRow="0" w:lastRow="0" w:firstColumn="1" w:lastColumn="0" w:oddVBand="0" w:evenVBand="0" w:oddHBand="0" w:evenHBand="0" w:firstRowFirstColumn="0" w:firstRowLastColumn="0" w:lastRowFirstColumn="0" w:lastRowLastColumn="0"/>
             <w:tcW w:w="2062" w:type="dxa"/>
           </w:tcPr>
-          <w:p/>
+          <w:p>
+            <w:r>
+              <w:t>BD</w:t>
+            </w:r>
+          </w:p>
         </w:tc>
         <w:tc>
           <w:tcPr>
@@ -479,6 +494,43 @@
           <w:p>
             <w:pPr>
               <w:cnfStyle w:val="000000000000" w:firstRow="0" w:lastRow="0" w:firstColumn="0" w:lastColumn="0" w:oddVBand="0" w:evenVBand="0" w:oddHBand="0" w:evenHBand="0" w:firstRowFirstColumn="0" w:firstRowLastColumn="0" w:lastRowFirstColumn="0" w:lastRowLastColumn="0"/>
+            </w:pPr>
+          </w:p>
+        </w:tc>
+      </w:tr>
+      <w:tr>
+        <w:trPr>
+          <w:cnfStyle w:val="000000100000" w:firstRow="0" w:lastRow="0" w:firstColumn="0" w:lastColumn="0" w:oddVBand="0" w:evenVBand="0" w:oddHBand="1" w:evenHBand="0" w:firstRowFirstColumn="0" w:firstRowLastColumn="0" w:lastRowFirstColumn="0" w:lastRowLastColumn="0"/>
+          <w:trHeight w:val="244"/>
+        </w:trPr>
+        <w:tc>
+          <w:tcPr>
+            <w:cnfStyle w:val="001000000000" w:firstRow="0" w:lastRow="0" w:firstColumn="1" w:lastColumn="0" w:oddVBand="0" w:evenVBand="0" w:oddHBand="0" w:evenHBand="0" w:firstRowFirstColumn="0" w:firstRowLastColumn="0" w:lastRowFirstColumn="0" w:lastRowLastColumn="0"/>
+            <w:tcW w:w="2062" w:type="dxa"/>
+          </w:tcPr>
+          <w:p>
+            <w:r>
+              <w:t>SC</w:t>
+            </w:r>
+          </w:p>
+        </w:tc>
+        <w:tc>
+          <w:tcPr>
+            <w:tcW w:w="2795" w:type="dxa"/>
+          </w:tcPr>
+          <w:p>
+            <w:pPr>
+              <w:cnfStyle w:val="000000100000" w:firstRow="0" w:lastRow="0" w:firstColumn="0" w:lastColumn="0" w:oddVBand="0" w:evenVBand="0" w:oddHBand="1" w:evenHBand="0" w:firstRowFirstColumn="0" w:firstRowLastColumn="0" w:lastRowFirstColumn="0" w:lastRowLastColumn="0"/>
+            </w:pPr>
+          </w:p>
+        </w:tc>
+        <w:tc>
+          <w:tcPr>
+            <w:tcW w:w="2916" w:type="dxa"/>
+          </w:tcPr>
+          <w:p>
+            <w:pPr>
+              <w:cnfStyle w:val="000000100000" w:firstRow="0" w:lastRow="0" w:firstColumn="0" w:lastColumn="0" w:oddVBand="0" w:evenVBand="0" w:oddHBand="1" w:evenHBand="0" w:firstRowFirstColumn="0" w:firstRowLastColumn="0" w:lastRowFirstColumn="0" w:lastRowLastColumn="0"/>
             </w:pPr>
           </w:p>
         </w:tc>
@@ -576,7 +628,11 @@
             <w:cnfStyle w:val="001000000000" w:firstRow="0" w:lastRow="0" w:firstColumn="1" w:lastColumn="0" w:oddVBand="0" w:evenVBand="0" w:oddHBand="0" w:evenHBand="0" w:firstRowFirstColumn="0" w:firstRowLastColumn="0" w:lastRowFirstColumn="0" w:lastRowLastColumn="0"/>
             <w:tcW w:w="2062" w:type="dxa"/>
           </w:tcPr>
-          <w:p/>
+          <w:p>
+            <w:r>
+              <w:t>Catálogo</w:t>
+            </w:r>
+          </w:p>
         </w:tc>
         <w:tc>
           <w:tcPr>
@@ -608,7 +664,11 @@
             <w:cnfStyle w:val="001000000000" w:firstRow="0" w:lastRow="0" w:firstColumn="1" w:lastColumn="0" w:oddVBand="0" w:evenVBand="0" w:oddHBand="0" w:evenHBand="0" w:firstRowFirstColumn="0" w:firstRowLastColumn="0" w:lastRowFirstColumn="0" w:lastRowLastColumn="0"/>
             <w:tcW w:w="2062" w:type="dxa"/>
           </w:tcPr>
-          <w:p/>
+          <w:p>
+            <w:r>
+              <w:t>Alta/Modificación</w:t>
+            </w:r>
+          </w:p>
         </w:tc>
         <w:tc>
           <w:tcPr>
@@ -633,6 +693,582 @@
       </w:tr>
     </w:tbl>
     <w:p/>
+    <w:p>
+      <w:pPr>
+        <w:rPr>
+          <w:rFonts w:ascii="Arial" w:hAnsi="Arial" w:cs="Arial"/>
+          <w:b/>
+          <w:color w:val="002060"/>
+          <w:sz w:val="24"/>
+        </w:rPr>
+      </w:pPr>
+    </w:p>
+    <w:p>
+      <w:pPr>
+        <w:rPr>
+          <w:rFonts w:ascii="Arial" w:hAnsi="Arial" w:cs="Arial"/>
+          <w:b/>
+          <w:color w:val="002060"/>
+          <w:sz w:val="24"/>
+        </w:rPr>
+      </w:pPr>
+    </w:p>
+    <w:p>
+      <w:pPr>
+        <w:rPr>
+          <w:rFonts w:ascii="Arial" w:hAnsi="Arial" w:cs="Arial"/>
+          <w:b/>
+          <w:color w:val="002060"/>
+          <w:sz w:val="24"/>
+        </w:rPr>
+      </w:pPr>
+    </w:p>
+    <w:p>
+      <w:pPr>
+        <w:rPr>
+          <w:rFonts w:ascii="Arial" w:hAnsi="Arial" w:cs="Arial"/>
+          <w:b/>
+          <w:color w:val="002060"/>
+          <w:sz w:val="24"/>
+        </w:rPr>
+      </w:pPr>
+    </w:p>
+    <w:p>
+      <w:pPr>
+        <w:rPr>
+          <w:rFonts w:ascii="Arial" w:hAnsi="Arial" w:cs="Arial"/>
+          <w:b/>
+          <w:color w:val="002060"/>
+          <w:sz w:val="24"/>
+        </w:rPr>
+      </w:pPr>
+    </w:p>
+    <w:p>
+      <w:pPr>
+        <w:rPr>
+          <w:rFonts w:ascii="Arial" w:hAnsi="Arial" w:cs="Arial"/>
+          <w:b/>
+          <w:color w:val="002060"/>
+          <w:sz w:val="24"/>
+        </w:rPr>
+      </w:pPr>
+    </w:p>
+    <w:p>
+      <w:pPr>
+        <w:rPr>
+          <w:rFonts w:ascii="Arial" w:hAnsi="Arial" w:cs="Arial"/>
+          <w:b/>
+          <w:color w:val="002060"/>
+          <w:sz w:val="24"/>
+        </w:rPr>
+      </w:pPr>
+    </w:p>
+    <w:p>
+      <w:pPr>
+        <w:rPr>
+          <w:rFonts w:ascii="Arial" w:hAnsi="Arial" w:cs="Arial"/>
+          <w:b/>
+          <w:color w:val="002060"/>
+          <w:sz w:val="24"/>
+        </w:rPr>
+      </w:pPr>
+    </w:p>
+    <w:p>
+      <w:pPr>
+        <w:rPr>
+          <w:rFonts w:ascii="Arial" w:hAnsi="Arial" w:cs="Arial"/>
+          <w:b/>
+          <w:color w:val="002060"/>
+          <w:sz w:val="24"/>
+        </w:rPr>
+      </w:pPr>
+      <w:r>
+        <w:rPr>
+          <w:rFonts w:ascii="Arial" w:hAnsi="Arial" w:cs="Arial"/>
+          <w:b/>
+          <w:color w:val="002060"/>
+          <w:sz w:val="24"/>
+        </w:rPr>
+        <w:lastRenderedPageBreak/>
+        <w:t xml:space="preserve">-APLICACIÓN </w:t>
+      </w:r>
+      <w:r>
+        <w:rPr>
+          <w:rFonts w:ascii="Arial" w:hAnsi="Arial" w:cs="Arial"/>
+          <w:b/>
+          <w:color w:val="002060"/>
+          <w:sz w:val="24"/>
+        </w:rPr>
+        <w:t>USUARIO</w:t>
+      </w:r>
+    </w:p>
+    <w:tbl>
+      <w:tblPr>
+        <w:tblStyle w:val="Tabladecuadrcula4-nfasis5"/>
+        <w:tblW w:w="7933" w:type="dxa"/>
+        <w:tblLook w:val="04A0" w:firstRow="1" w:lastRow="0" w:firstColumn="1" w:lastColumn="0" w:noHBand="0" w:noVBand="1"/>
+      </w:tblPr>
+      <w:tblGrid>
+        <w:gridCol w:w="2122"/>
+        <w:gridCol w:w="2835"/>
+        <w:gridCol w:w="2976"/>
+      </w:tblGrid>
+      <w:tr>
+        <w:trPr>
+          <w:cnfStyle w:val="100000000000" w:firstRow="1" w:lastRow="0" w:firstColumn="0" w:lastColumn="0" w:oddVBand="0" w:evenVBand="0" w:oddHBand="0" w:evenHBand="0" w:firstRowFirstColumn="0" w:firstRowLastColumn="0" w:lastRowFirstColumn="0" w:lastRowLastColumn="0"/>
+          <w:trHeight w:val="522"/>
+        </w:trPr>
+        <w:tc>
+          <w:tcPr>
+            <w:cnfStyle w:val="001000000000" w:firstRow="0" w:lastRow="0" w:firstColumn="1" w:lastColumn="0" w:oddVBand="0" w:evenVBand="0" w:oddHBand="0" w:evenHBand="0" w:firstRowFirstColumn="0" w:firstRowLastColumn="0" w:lastRowFirstColumn="0" w:lastRowLastColumn="0"/>
+            <w:tcW w:w="2062" w:type="dxa"/>
+          </w:tcPr>
+          <w:p>
+            <w:pPr>
+              <w:rPr>
+                <w:rFonts w:ascii="Arial" w:hAnsi="Arial" w:cs="Arial"/>
+                <w:sz w:val="24"/>
+              </w:rPr>
+            </w:pPr>
+            <w:r>
+              <w:rPr>
+                <w:rFonts w:ascii="Arial" w:hAnsi="Arial" w:cs="Arial"/>
+                <w:sz w:val="24"/>
+              </w:rPr>
+              <w:t>Clases</w:t>
+            </w:r>
+            <w:r>
+              <w:rPr>
+                <w:rFonts w:ascii="Arial" w:hAnsi="Arial" w:cs="Arial"/>
+                <w:sz w:val="24"/>
+              </w:rPr>
+              <w:t xml:space="preserve"> Entidad</w:t>
+            </w:r>
+          </w:p>
+        </w:tc>
+        <w:tc>
+          <w:tcPr>
+            <w:tcW w:w="2795" w:type="dxa"/>
+          </w:tcPr>
+          <w:p>
+            <w:pPr>
+              <w:cnfStyle w:val="100000000000" w:firstRow="1" w:lastRow="0" w:firstColumn="0" w:lastColumn="0" w:oddVBand="0" w:evenVBand="0" w:oddHBand="0" w:evenHBand="0" w:firstRowFirstColumn="0" w:firstRowLastColumn="0" w:lastRowFirstColumn="0" w:lastRowLastColumn="0"/>
+              <w:rPr>
+                <w:rFonts w:ascii="Arial" w:hAnsi="Arial" w:cs="Arial"/>
+                <w:sz w:val="24"/>
+              </w:rPr>
+            </w:pPr>
+            <w:r>
+              <w:rPr>
+                <w:rFonts w:ascii="Arial" w:hAnsi="Arial" w:cs="Arial"/>
+                <w:sz w:val="24"/>
+              </w:rPr>
+              <w:t>Estimación Tiempo</w:t>
+            </w:r>
+          </w:p>
+        </w:tc>
+        <w:tc>
+          <w:tcPr>
+            <w:tcW w:w="2916" w:type="dxa"/>
+          </w:tcPr>
+          <w:p>
+            <w:pPr>
+              <w:cnfStyle w:val="100000000000" w:firstRow="1" w:lastRow="0" w:firstColumn="0" w:lastColumn="0" w:oddVBand="0" w:evenVBand="0" w:oddHBand="0" w:evenHBand="0" w:firstRowFirstColumn="0" w:firstRowLastColumn="0" w:lastRowFirstColumn="0" w:lastRowLastColumn="0"/>
+              <w:rPr>
+                <w:rFonts w:ascii="Arial" w:hAnsi="Arial" w:cs="Arial"/>
+                <w:sz w:val="24"/>
+              </w:rPr>
+            </w:pPr>
+            <w:r>
+              <w:rPr>
+                <w:rFonts w:ascii="Arial" w:hAnsi="Arial" w:cs="Arial"/>
+                <w:sz w:val="24"/>
+              </w:rPr>
+              <w:t>Estimación Tamaño</w:t>
+            </w:r>
+          </w:p>
+        </w:tc>
+      </w:tr>
+      <w:tr>
+        <w:trPr>
+          <w:cnfStyle w:val="000000100000" w:firstRow="0" w:lastRow="0" w:firstColumn="0" w:lastColumn="0" w:oddVBand="0" w:evenVBand="0" w:oddHBand="1" w:evenHBand="0" w:firstRowFirstColumn="0" w:firstRowLastColumn="0" w:lastRowFirstColumn="0" w:lastRowLastColumn="0"/>
+          <w:trHeight w:val="261"/>
+        </w:trPr>
+        <w:tc>
+          <w:tcPr>
+            <w:cnfStyle w:val="001000000000" w:firstRow="0" w:lastRow="0" w:firstColumn="1" w:lastColumn="0" w:oddVBand="0" w:evenVBand="0" w:oddHBand="0" w:evenHBand="0" w:firstRowFirstColumn="0" w:firstRowLastColumn="0" w:lastRowFirstColumn="0" w:lastRowLastColumn="0"/>
+            <w:tcW w:w="2062" w:type="dxa"/>
+          </w:tcPr>
+          <w:p>
+            <w:r>
+              <w:t>Usuario</w:t>
+            </w:r>
+          </w:p>
+        </w:tc>
+        <w:tc>
+          <w:tcPr>
+            <w:tcW w:w="2795" w:type="dxa"/>
+          </w:tcPr>
+          <w:p>
+            <w:pPr>
+              <w:cnfStyle w:val="000000100000" w:firstRow="0" w:lastRow="0" w:firstColumn="0" w:lastColumn="0" w:oddVBand="0" w:evenVBand="0" w:oddHBand="1" w:evenHBand="0" w:firstRowFirstColumn="0" w:firstRowLastColumn="0" w:lastRowFirstColumn="0" w:lastRowLastColumn="0"/>
+            </w:pPr>
+          </w:p>
+        </w:tc>
+        <w:tc>
+          <w:tcPr>
+            <w:tcW w:w="2916" w:type="dxa"/>
+          </w:tcPr>
+          <w:p>
+            <w:pPr>
+              <w:cnfStyle w:val="000000100000" w:firstRow="0" w:lastRow="0" w:firstColumn="0" w:lastColumn="0" w:oddVBand="0" w:evenVBand="0" w:oddHBand="1" w:evenHBand="0" w:firstRowFirstColumn="0" w:firstRowLastColumn="0" w:lastRowFirstColumn="0" w:lastRowLastColumn="0"/>
+            </w:pPr>
+          </w:p>
+        </w:tc>
+      </w:tr>
+      <w:tr>
+        <w:trPr>
+          <w:trHeight w:val="244"/>
+        </w:trPr>
+        <w:tc>
+          <w:tcPr>
+            <w:cnfStyle w:val="001000000000" w:firstRow="0" w:lastRow="0" w:firstColumn="1" w:lastColumn="0" w:oddVBand="0" w:evenVBand="0" w:oddHBand="0" w:evenHBand="0" w:firstRowFirstColumn="0" w:firstRowLastColumn="0" w:lastRowFirstColumn="0" w:lastRowLastColumn="0"/>
+            <w:tcW w:w="2062" w:type="dxa"/>
+          </w:tcPr>
+          <w:p>
+            <w:r>
+              <w:t>BD</w:t>
+            </w:r>
+          </w:p>
+        </w:tc>
+        <w:tc>
+          <w:tcPr>
+            <w:tcW w:w="2795" w:type="dxa"/>
+          </w:tcPr>
+          <w:p>
+            <w:pPr>
+              <w:cnfStyle w:val="000000000000" w:firstRow="0" w:lastRow="0" w:firstColumn="0" w:lastColumn="0" w:oddVBand="0" w:evenVBand="0" w:oddHBand="0" w:evenHBand="0" w:firstRowFirstColumn="0" w:firstRowLastColumn="0" w:lastRowFirstColumn="0" w:lastRowLastColumn="0"/>
+            </w:pPr>
+          </w:p>
+        </w:tc>
+        <w:tc>
+          <w:tcPr>
+            <w:tcW w:w="2916" w:type="dxa"/>
+          </w:tcPr>
+          <w:p>
+            <w:pPr>
+              <w:cnfStyle w:val="000000000000" w:firstRow="0" w:lastRow="0" w:firstColumn="0" w:lastColumn="0" w:oddVBand="0" w:evenVBand="0" w:oddHBand="0" w:evenHBand="0" w:firstRowFirstColumn="0" w:firstRowLastColumn="0" w:lastRowFirstColumn="0" w:lastRowLastColumn="0"/>
+            </w:pPr>
+          </w:p>
+        </w:tc>
+      </w:tr>
+      <w:tr>
+        <w:trPr>
+          <w:cnfStyle w:val="000000100000" w:firstRow="0" w:lastRow="0" w:firstColumn="0" w:lastColumn="0" w:oddVBand="0" w:evenVBand="0" w:oddHBand="1" w:evenHBand="0" w:firstRowFirstColumn="0" w:firstRowLastColumn="0" w:lastRowFirstColumn="0" w:lastRowLastColumn="0"/>
+          <w:trHeight w:val="244"/>
+        </w:trPr>
+        <w:tc>
+          <w:tcPr>
+            <w:cnfStyle w:val="001000000000" w:firstRow="0" w:lastRow="0" w:firstColumn="1" w:lastColumn="0" w:oddVBand="0" w:evenVBand="0" w:oddHBand="0" w:evenHBand="0" w:firstRowFirstColumn="0" w:firstRowLastColumn="0" w:lastRowFirstColumn="0" w:lastRowLastColumn="0"/>
+            <w:tcW w:w="2062" w:type="dxa"/>
+          </w:tcPr>
+          <w:p>
+            <w:r>
+              <w:t>SC</w:t>
+            </w:r>
+          </w:p>
+        </w:tc>
+        <w:tc>
+          <w:tcPr>
+            <w:tcW w:w="2795" w:type="dxa"/>
+          </w:tcPr>
+          <w:p>
+            <w:pPr>
+              <w:cnfStyle w:val="000000100000" w:firstRow="0" w:lastRow="0" w:firstColumn="0" w:lastColumn="0" w:oddVBand="0" w:evenVBand="0" w:oddHBand="1" w:evenHBand="0" w:firstRowFirstColumn="0" w:firstRowLastColumn="0" w:lastRowFirstColumn="0" w:lastRowLastColumn="0"/>
+            </w:pPr>
+          </w:p>
+        </w:tc>
+        <w:tc>
+          <w:tcPr>
+            <w:tcW w:w="2916" w:type="dxa"/>
+          </w:tcPr>
+          <w:p>
+            <w:pPr>
+              <w:cnfStyle w:val="000000100000" w:firstRow="0" w:lastRow="0" w:firstColumn="0" w:lastColumn="0" w:oddVBand="0" w:evenVBand="0" w:oddHBand="1" w:evenHBand="0" w:firstRowFirstColumn="0" w:firstRowLastColumn="0" w:lastRowFirstColumn="0" w:lastRowLastColumn="0"/>
+            </w:pPr>
+          </w:p>
+        </w:tc>
+      </w:tr>
+      <w:tr>
+        <w:trPr>
+          <w:trHeight w:val="244"/>
+        </w:trPr>
+        <w:tc>
+          <w:tcPr>
+            <w:cnfStyle w:val="001000000000" w:firstRow="0" w:lastRow="0" w:firstColumn="1" w:lastColumn="0" w:oddVBand="0" w:evenVBand="0" w:oddHBand="0" w:evenHBand="0" w:firstRowFirstColumn="0" w:firstRowLastColumn="0" w:lastRowFirstColumn="0" w:lastRowLastColumn="0"/>
+            <w:tcW w:w="2062" w:type="dxa"/>
+          </w:tcPr>
+          <w:p>
+            <w:r>
+              <w:t>Configuración</w:t>
+            </w:r>
+          </w:p>
+        </w:tc>
+        <w:tc>
+          <w:tcPr>
+            <w:tcW w:w="2795" w:type="dxa"/>
+          </w:tcPr>
+          <w:p>
+            <w:pPr>
+              <w:cnfStyle w:val="000000000000" w:firstRow="0" w:lastRow="0" w:firstColumn="0" w:lastColumn="0" w:oddVBand="0" w:evenVBand="0" w:oddHBand="0" w:evenHBand="0" w:firstRowFirstColumn="0" w:firstRowLastColumn="0" w:lastRowFirstColumn="0" w:lastRowLastColumn="0"/>
+            </w:pPr>
+          </w:p>
+        </w:tc>
+        <w:tc>
+          <w:tcPr>
+            <w:tcW w:w="2916" w:type="dxa"/>
+          </w:tcPr>
+          <w:p>
+            <w:pPr>
+              <w:cnfStyle w:val="000000000000" w:firstRow="0" w:lastRow="0" w:firstColumn="0" w:lastColumn="0" w:oddVBand="0" w:evenVBand="0" w:oddHBand="0" w:evenHBand="0" w:firstRowFirstColumn="0" w:firstRowLastColumn="0" w:lastRowFirstColumn="0" w:lastRowLastColumn="0"/>
+            </w:pPr>
+          </w:p>
+        </w:tc>
+      </w:tr>
+    </w:tbl>
+    <w:p/>
+    <w:p/>
+    <w:tbl>
+      <w:tblPr>
+        <w:tblStyle w:val="Tabladecuadrcula4-nfasis5"/>
+        <w:tblW w:w="7933" w:type="dxa"/>
+        <w:tblLook w:val="04A0" w:firstRow="1" w:lastRow="0" w:firstColumn="1" w:lastColumn="0" w:noHBand="0" w:noVBand="1"/>
+      </w:tblPr>
+      <w:tblGrid>
+        <w:gridCol w:w="2122"/>
+        <w:gridCol w:w="2835"/>
+        <w:gridCol w:w="2976"/>
+      </w:tblGrid>
+      <w:tr>
+        <w:trPr>
+          <w:cnfStyle w:val="100000000000" w:firstRow="1" w:lastRow="0" w:firstColumn="0" w:lastColumn="0" w:oddVBand="0" w:evenVBand="0" w:oddHBand="0" w:evenHBand="0" w:firstRowFirstColumn="0" w:firstRowLastColumn="0" w:lastRowFirstColumn="0" w:lastRowLastColumn="0"/>
+          <w:trHeight w:val="522"/>
+        </w:trPr>
+        <w:tc>
+          <w:tcPr>
+            <w:cnfStyle w:val="001000000000" w:firstRow="0" w:lastRow="0" w:firstColumn="1" w:lastColumn="0" w:oddVBand="0" w:evenVBand="0" w:oddHBand="0" w:evenHBand="0" w:firstRowFirstColumn="0" w:firstRowLastColumn="0" w:lastRowFirstColumn="0" w:lastRowLastColumn="0"/>
+            <w:tcW w:w="2062" w:type="dxa"/>
+          </w:tcPr>
+          <w:p>
+            <w:pPr>
+              <w:rPr>
+                <w:rFonts w:ascii="Arial" w:hAnsi="Arial" w:cs="Arial"/>
+                <w:sz w:val="24"/>
+              </w:rPr>
+            </w:pPr>
+            <w:r>
+              <w:rPr>
+                <w:rFonts w:ascii="Arial" w:hAnsi="Arial" w:cs="Arial"/>
+                <w:sz w:val="24"/>
+              </w:rPr>
+              <w:t>Clases Interfaz</w:t>
+            </w:r>
+          </w:p>
+        </w:tc>
+        <w:tc>
+          <w:tcPr>
+            <w:tcW w:w="2795" w:type="dxa"/>
+          </w:tcPr>
+          <w:p>
+            <w:pPr>
+              <w:cnfStyle w:val="100000000000" w:firstRow="1" w:lastRow="0" w:firstColumn="0" w:lastColumn="0" w:oddVBand="0" w:evenVBand="0" w:oddHBand="0" w:evenHBand="0" w:firstRowFirstColumn="0" w:firstRowLastColumn="0" w:lastRowFirstColumn="0" w:lastRowLastColumn="0"/>
+              <w:rPr>
+                <w:rFonts w:ascii="Arial" w:hAnsi="Arial" w:cs="Arial"/>
+                <w:sz w:val="24"/>
+              </w:rPr>
+            </w:pPr>
+            <w:r>
+              <w:rPr>
+                <w:rFonts w:ascii="Arial" w:hAnsi="Arial" w:cs="Arial"/>
+                <w:sz w:val="24"/>
+              </w:rPr>
+              <w:t>Estimación Tiempo</w:t>
+            </w:r>
+          </w:p>
+        </w:tc>
+        <w:tc>
+          <w:tcPr>
+            <w:tcW w:w="2916" w:type="dxa"/>
+          </w:tcPr>
+          <w:p>
+            <w:pPr>
+              <w:cnfStyle w:val="100000000000" w:firstRow="1" w:lastRow="0" w:firstColumn="0" w:lastColumn="0" w:oddVBand="0" w:evenVBand="0" w:oddHBand="0" w:evenHBand="0" w:firstRowFirstColumn="0" w:firstRowLastColumn="0" w:lastRowFirstColumn="0" w:lastRowLastColumn="0"/>
+              <w:rPr>
+                <w:rFonts w:ascii="Arial" w:hAnsi="Arial" w:cs="Arial"/>
+                <w:sz w:val="24"/>
+              </w:rPr>
+            </w:pPr>
+            <w:r>
+              <w:rPr>
+                <w:rFonts w:ascii="Arial" w:hAnsi="Arial" w:cs="Arial"/>
+                <w:sz w:val="24"/>
+              </w:rPr>
+              <w:t>Estimación Tamaño</w:t>
+            </w:r>
+          </w:p>
+        </w:tc>
+      </w:tr>
+      <w:tr>
+        <w:trPr>
+          <w:cnfStyle w:val="000000100000" w:firstRow="0" w:lastRow="0" w:firstColumn="0" w:lastColumn="0" w:oddVBand="0" w:evenVBand="0" w:oddHBand="1" w:evenHBand="0" w:firstRowFirstColumn="0" w:firstRowLastColumn="0" w:lastRowFirstColumn="0" w:lastRowLastColumn="0"/>
+          <w:trHeight w:val="261"/>
+        </w:trPr>
+        <w:tc>
+          <w:tcPr>
+            <w:cnfStyle w:val="001000000000" w:firstRow="0" w:lastRow="0" w:firstColumn="1" w:lastColumn="0" w:oddVBand="0" w:evenVBand="0" w:oddHBand="0" w:evenHBand="0" w:firstRowFirstColumn="0" w:firstRowLastColumn="0" w:lastRowFirstColumn="0" w:lastRowLastColumn="0"/>
+            <w:tcW w:w="2062" w:type="dxa"/>
+          </w:tcPr>
+          <w:p>
+            <w:r>
+              <w:t>Registro</w:t>
+            </w:r>
+          </w:p>
+        </w:tc>
+        <w:tc>
+          <w:tcPr>
+            <w:tcW w:w="2795" w:type="dxa"/>
+          </w:tcPr>
+          <w:p>
+            <w:pPr>
+              <w:cnfStyle w:val="000000100000" w:firstRow="0" w:lastRow="0" w:firstColumn="0" w:lastColumn="0" w:oddVBand="0" w:evenVBand="0" w:oddHBand="1" w:evenHBand="0" w:firstRowFirstColumn="0" w:firstRowLastColumn="0" w:lastRowFirstColumn="0" w:lastRowLastColumn="0"/>
+            </w:pPr>
+          </w:p>
+        </w:tc>
+        <w:tc>
+          <w:tcPr>
+            <w:tcW w:w="2916" w:type="dxa"/>
+          </w:tcPr>
+          <w:p>
+            <w:pPr>
+              <w:cnfStyle w:val="000000100000" w:firstRow="0" w:lastRow="0" w:firstColumn="0" w:lastColumn="0" w:oddVBand="0" w:evenVBand="0" w:oddHBand="1" w:evenHBand="0" w:firstRowFirstColumn="0" w:firstRowLastColumn="0" w:lastRowFirstColumn="0" w:lastRowLastColumn="0"/>
+            </w:pPr>
+          </w:p>
+        </w:tc>
+      </w:tr>
+      <w:tr>
+        <w:trPr>
+          <w:trHeight w:val="244"/>
+        </w:trPr>
+        <w:tc>
+          <w:tcPr>
+            <w:cnfStyle w:val="001000000000" w:firstRow="0" w:lastRow="0" w:firstColumn="1" w:lastColumn="0" w:oddVBand="0" w:evenVBand="0" w:oddHBand="0" w:evenHBand="0" w:firstRowFirstColumn="0" w:firstRowLastColumn="0" w:lastRowFirstColumn="0" w:lastRowLastColumn="0"/>
+            <w:tcW w:w="2062" w:type="dxa"/>
+          </w:tcPr>
+          <w:p>
+            <w:proofErr w:type="spellStart"/>
+            <w:r>
+              <w:t>Login</w:t>
+            </w:r>
+            <w:proofErr w:type="spellEnd"/>
+          </w:p>
+        </w:tc>
+        <w:tc>
+          <w:tcPr>
+            <w:tcW w:w="2795" w:type="dxa"/>
+          </w:tcPr>
+          <w:p>
+            <w:pPr>
+              <w:cnfStyle w:val="000000000000" w:firstRow="0" w:lastRow="0" w:firstColumn="0" w:lastColumn="0" w:oddVBand="0" w:evenVBand="0" w:oddHBand="0" w:evenHBand="0" w:firstRowFirstColumn="0" w:firstRowLastColumn="0" w:lastRowFirstColumn="0" w:lastRowLastColumn="0"/>
+            </w:pPr>
+          </w:p>
+        </w:tc>
+        <w:tc>
+          <w:tcPr>
+            <w:tcW w:w="2916" w:type="dxa"/>
+          </w:tcPr>
+          <w:p>
+            <w:pPr>
+              <w:cnfStyle w:val="000000000000" w:firstRow="0" w:lastRow="0" w:firstColumn="0" w:lastColumn="0" w:oddVBand="0" w:evenVBand="0" w:oddHBand="0" w:evenHBand="0" w:firstRowFirstColumn="0" w:firstRowLastColumn="0" w:lastRowFirstColumn="0" w:lastRowLastColumn="0"/>
+            </w:pPr>
+          </w:p>
+        </w:tc>
+      </w:tr>
+      <w:tr>
+        <w:trPr>
+          <w:cnfStyle w:val="000000100000" w:firstRow="0" w:lastRow="0" w:firstColumn="0" w:lastColumn="0" w:oddVBand="0" w:evenVBand="0" w:oddHBand="1" w:evenHBand="0" w:firstRowFirstColumn="0" w:firstRowLastColumn="0" w:lastRowFirstColumn="0" w:lastRowLastColumn="0"/>
+          <w:trHeight w:val="244"/>
+        </w:trPr>
+        <w:tc>
+          <w:tcPr>
+            <w:cnfStyle w:val="001000000000" w:firstRow="0" w:lastRow="0" w:firstColumn="1" w:lastColumn="0" w:oddVBand="0" w:evenVBand="0" w:oddHBand="0" w:evenHBand="0" w:firstRowFirstColumn="0" w:firstRowLastColumn="0" w:lastRowFirstColumn="0" w:lastRowLastColumn="0"/>
+            <w:tcW w:w="2062" w:type="dxa"/>
+          </w:tcPr>
+          <w:p>
+            <w:r>
+              <w:t>Consultas</w:t>
+            </w:r>
+          </w:p>
+        </w:tc>
+        <w:tc>
+          <w:tcPr>
+            <w:tcW w:w="2795" w:type="dxa"/>
+          </w:tcPr>
+          <w:p>
+            <w:pPr>
+              <w:cnfStyle w:val="000000100000" w:firstRow="0" w:lastRow="0" w:firstColumn="0" w:lastColumn="0" w:oddVBand="0" w:evenVBand="0" w:oddHBand="1" w:evenHBand="0" w:firstRowFirstColumn="0" w:firstRowLastColumn="0" w:lastRowFirstColumn="0" w:lastRowLastColumn="0"/>
+            </w:pPr>
+          </w:p>
+        </w:tc>
+        <w:tc>
+          <w:tcPr>
+            <w:tcW w:w="2916" w:type="dxa"/>
+          </w:tcPr>
+          <w:p>
+            <w:pPr>
+              <w:cnfStyle w:val="000000100000" w:firstRow="0" w:lastRow="0" w:firstColumn="0" w:lastColumn="0" w:oddVBand="0" w:evenVBand="0" w:oddHBand="1" w:evenHBand="0" w:firstRowFirstColumn="0" w:firstRowLastColumn="0" w:lastRowFirstColumn="0" w:lastRowLastColumn="0"/>
+            </w:pPr>
+          </w:p>
+        </w:tc>
+      </w:tr>
+      <w:tr>
+        <w:trPr>
+          <w:trHeight w:val="244"/>
+        </w:trPr>
+        <w:tc>
+          <w:tcPr>
+            <w:cnfStyle w:val="001000000000" w:firstRow="0" w:lastRow="0" w:firstColumn="1" w:lastColumn="0" w:oddVBand="0" w:evenVBand="0" w:oddHBand="0" w:evenHBand="0" w:firstRowFirstColumn="0" w:firstRowLastColumn="0" w:lastRowFirstColumn="0" w:lastRowLastColumn="0"/>
+            <w:tcW w:w="2062" w:type="dxa"/>
+          </w:tcPr>
+          <w:p>
+            <w:r>
+              <w:t>Configuración</w:t>
+            </w:r>
+          </w:p>
+        </w:tc>
+        <w:tc>
+          <w:tcPr>
+            <w:tcW w:w="2795" w:type="dxa"/>
+          </w:tcPr>
+          <w:p>
+            <w:pPr>
+              <w:cnfStyle w:val="000000000000" w:firstRow="0" w:lastRow="0" w:firstColumn="0" w:lastColumn="0" w:oddVBand="0" w:evenVBand="0" w:oddHBand="0" w:evenHBand="0" w:firstRowFirstColumn="0" w:firstRowLastColumn="0" w:lastRowFirstColumn="0" w:lastRowLastColumn="0"/>
+            </w:pPr>
+            <w:bookmarkStart w:id="0" w:name="_GoBack"/>
+            <w:bookmarkEnd w:id="0"/>
+          </w:p>
+        </w:tc>
+        <w:tc>
+          <w:tcPr>
+            <w:tcW w:w="2916" w:type="dxa"/>
+          </w:tcPr>
+          <w:p>
+            <w:pPr>
+              <w:cnfStyle w:val="000000000000" w:firstRow="0" w:lastRow="0" w:firstColumn="0" w:lastColumn="0" w:oddVBand="0" w:evenVBand="0" w:oddHBand="0" w:evenHBand="0" w:firstRowFirstColumn="0" w:firstRowLastColumn="0" w:lastRowFirstColumn="0" w:lastRowLastColumn="0"/>
+            </w:pPr>
+          </w:p>
+        </w:tc>
+      </w:tr>
+    </w:tbl>
     <w:p/>
     <w:sectPr>
       <w:headerReference w:type="even" r:id="rId6"/>
@@ -651,7 +1287,7 @@
 </file>
 
 <file path=word/endnotes.xml><?xml version="1.0" encoding="utf-8"?>
-<w:endnotes xmlns:wpc="http://schemas.microsoft.com/office/word/2010/wordprocessingCanvas" xmlns:cx="http://schemas.microsoft.com/office/drawing/2014/chartex" xmlns:cx1="http://schemas.microsoft.com/office/drawing/2015/9/8/chartex" xmlns:cx2="http://schemas.microsoft.com/office/drawing/2015/10/21/chartex" xmlns:mc="http://schemas.openxmlformats.org/markup-compatibility/2006" xmlns:o="urn:schemas-microsoft-com:office:office" xmlns:r="http://schemas.openxmlformats.org/officeDocument/2006/relationships" xmlns:m="http://schemas.openxmlformats.org/officeDocument/2006/math" xmlns:v="urn:schemas-microsoft-com:vml" xmlns:wp14="http://schemas.microsoft.com/office/word/2010/wordprocessingDrawing" xmlns:wp="http://schemas.openxmlformats.org/drawingml/2006/wordprocessingDrawing" xmlns:w10="urn:schemas-microsoft-com:office:word" xmlns:w="http://schemas.openxmlformats.org/wordprocessingml/2006/main" xmlns:w14="http://schemas.microsoft.com/office/word/2010/wordml" xmlns:w15="http://schemas.microsoft.com/office/word/2012/wordml" xmlns:w16se="http://schemas.microsoft.com/office/word/2015/wordml/symex" xmlns:wpg="http://schemas.microsoft.com/office/word/2010/wordprocessingGroup" xmlns:wpi="http://schemas.microsoft.com/office/word/2010/wordprocessingInk" xmlns:wne="http://schemas.microsoft.com/office/word/2006/wordml" xmlns:wps="http://schemas.microsoft.com/office/word/2010/wordprocessingShape" mc:Ignorable="w14 w15 w16se wp14">
+<w:endnotes xmlns:wpc="http://schemas.microsoft.com/office/word/2010/wordprocessingCanvas" xmlns:cx="http://schemas.microsoft.com/office/drawing/2014/chartex" xmlns:cx1="http://schemas.microsoft.com/office/drawing/2015/9/8/chartex" xmlns:mc="http://schemas.openxmlformats.org/markup-compatibility/2006" xmlns:o="urn:schemas-microsoft-com:office:office" xmlns:r="http://schemas.openxmlformats.org/officeDocument/2006/relationships" xmlns:m="http://schemas.openxmlformats.org/officeDocument/2006/math" xmlns:v="urn:schemas-microsoft-com:vml" xmlns:wp14="http://schemas.microsoft.com/office/word/2010/wordprocessingDrawing" xmlns:wp="http://schemas.openxmlformats.org/drawingml/2006/wordprocessingDrawing" xmlns:w10="urn:schemas-microsoft-com:office:word" xmlns:w="http://schemas.openxmlformats.org/wordprocessingml/2006/main" xmlns:w14="http://schemas.microsoft.com/office/word/2010/wordml" xmlns:w15="http://schemas.microsoft.com/office/word/2012/wordml" xmlns:w16se="http://schemas.microsoft.com/office/word/2015/wordml/symex" xmlns:wpg="http://schemas.microsoft.com/office/word/2010/wordprocessingGroup" xmlns:wpi="http://schemas.microsoft.com/office/word/2010/wordprocessingInk" xmlns:wne="http://schemas.microsoft.com/office/word/2006/wordml" xmlns:wps="http://schemas.microsoft.com/office/word/2010/wordprocessingShape" mc:Ignorable="w14 w15 w16se wp14">
   <w:endnote w:type="separator" w:id="-1">
     <w:p>
       <w:pPr>
@@ -676,7 +1312,7 @@
 </file>
 
 <file path=word/footer1.xml><?xml version="1.0" encoding="utf-8"?>
-<w:ftr xmlns:wpc="http://schemas.microsoft.com/office/word/2010/wordprocessingCanvas" xmlns:cx="http://schemas.microsoft.com/office/drawing/2014/chartex" xmlns:cx1="http://schemas.microsoft.com/office/drawing/2015/9/8/chartex" xmlns:cx2="http://schemas.microsoft.com/office/drawing/2015/10/21/chartex" xmlns:mc="http://schemas.openxmlformats.org/markup-compatibility/2006" xmlns:o="urn:schemas-microsoft-com:office:office" xmlns:r="http://schemas.openxmlformats.org/officeDocument/2006/relationships" xmlns:m="http://schemas.openxmlformats.org/officeDocument/2006/math" xmlns:v="urn:schemas-microsoft-com:vml" xmlns:wp14="http://schemas.microsoft.com/office/word/2010/wordprocessingDrawing" xmlns:wp="http://schemas.openxmlformats.org/drawingml/2006/wordprocessingDrawing" xmlns:w10="urn:schemas-microsoft-com:office:word" xmlns:w="http://schemas.openxmlformats.org/wordprocessingml/2006/main" xmlns:w14="http://schemas.microsoft.com/office/word/2010/wordml" xmlns:w15="http://schemas.microsoft.com/office/word/2012/wordml" xmlns:w16se="http://schemas.microsoft.com/office/word/2015/wordml/symex" xmlns:wpg="http://schemas.microsoft.com/office/word/2010/wordprocessingGroup" xmlns:wpi="http://schemas.microsoft.com/office/word/2010/wordprocessingInk" xmlns:wne="http://schemas.microsoft.com/office/word/2006/wordml" xmlns:wps="http://schemas.microsoft.com/office/word/2010/wordprocessingShape" mc:Ignorable="w14 w15 w16se wp14">
+<w:ftr xmlns:wpc="http://schemas.microsoft.com/office/word/2010/wordprocessingCanvas" xmlns:cx="http://schemas.microsoft.com/office/drawing/2014/chartex" xmlns:cx1="http://schemas.microsoft.com/office/drawing/2015/9/8/chartex" xmlns:mc="http://schemas.openxmlformats.org/markup-compatibility/2006" xmlns:o="urn:schemas-microsoft-com:office:office" xmlns:r="http://schemas.openxmlformats.org/officeDocument/2006/relationships" xmlns:m="http://schemas.openxmlformats.org/officeDocument/2006/math" xmlns:v="urn:schemas-microsoft-com:vml" xmlns:wp14="http://schemas.microsoft.com/office/word/2010/wordprocessingDrawing" xmlns:wp="http://schemas.openxmlformats.org/drawingml/2006/wordprocessingDrawing" xmlns:w10="urn:schemas-microsoft-com:office:word" xmlns:w="http://schemas.openxmlformats.org/wordprocessingml/2006/main" xmlns:w14="http://schemas.microsoft.com/office/word/2010/wordml" xmlns:w15="http://schemas.microsoft.com/office/word/2012/wordml" xmlns:w16se="http://schemas.microsoft.com/office/word/2015/wordml/symex" xmlns:wpg="http://schemas.microsoft.com/office/word/2010/wordprocessingGroup" xmlns:wpi="http://schemas.microsoft.com/office/word/2010/wordprocessingInk" xmlns:wne="http://schemas.microsoft.com/office/word/2006/wordml" xmlns:wps="http://schemas.microsoft.com/office/word/2010/wordprocessingShape" mc:Ignorable="w14 w15 w16se wp14">
   <w:p>
     <w:pPr>
       <w:pStyle w:val="Piedepgina"/>
@@ -686,7 +1322,7 @@
 </file>
 
 <file path=word/footer2.xml><?xml version="1.0" encoding="utf-8"?>
-<w:ftr xmlns:wpc="http://schemas.microsoft.com/office/word/2010/wordprocessingCanvas" xmlns:cx="http://schemas.microsoft.com/office/drawing/2014/chartex" xmlns:cx1="http://schemas.microsoft.com/office/drawing/2015/9/8/chartex" xmlns:cx2="http://schemas.microsoft.com/office/drawing/2015/10/21/chartex" xmlns:mc="http://schemas.openxmlformats.org/markup-compatibility/2006" xmlns:o="urn:schemas-microsoft-com:office:office" xmlns:r="http://schemas.openxmlformats.org/officeDocument/2006/relationships" xmlns:m="http://schemas.openxmlformats.org/officeDocument/2006/math" xmlns:v="urn:schemas-microsoft-com:vml" xmlns:wp14="http://schemas.microsoft.com/office/word/2010/wordprocessingDrawing" xmlns:wp="http://schemas.openxmlformats.org/drawingml/2006/wordprocessingDrawing" xmlns:w10="urn:schemas-microsoft-com:office:word" xmlns:w="http://schemas.openxmlformats.org/wordprocessingml/2006/main" xmlns:w14="http://schemas.microsoft.com/office/word/2010/wordml" xmlns:w15="http://schemas.microsoft.com/office/word/2012/wordml" xmlns:w16se="http://schemas.microsoft.com/office/word/2015/wordml/symex" xmlns:wpg="http://schemas.microsoft.com/office/word/2010/wordprocessingGroup" xmlns:wpi="http://schemas.microsoft.com/office/word/2010/wordprocessingInk" xmlns:wne="http://schemas.microsoft.com/office/word/2006/wordml" xmlns:wps="http://schemas.microsoft.com/office/word/2010/wordprocessingShape" mc:Ignorable="w14 w15 w16se wp14">
+<w:ftr xmlns:wpc="http://schemas.microsoft.com/office/word/2010/wordprocessingCanvas" xmlns:cx="http://schemas.microsoft.com/office/drawing/2014/chartex" xmlns:cx1="http://schemas.microsoft.com/office/drawing/2015/9/8/chartex" xmlns:mc="http://schemas.openxmlformats.org/markup-compatibility/2006" xmlns:o="urn:schemas-microsoft-com:office:office" xmlns:r="http://schemas.openxmlformats.org/officeDocument/2006/relationships" xmlns:m="http://schemas.openxmlformats.org/officeDocument/2006/math" xmlns:v="urn:schemas-microsoft-com:vml" xmlns:wp14="http://schemas.microsoft.com/office/word/2010/wordprocessingDrawing" xmlns:wp="http://schemas.openxmlformats.org/drawingml/2006/wordprocessingDrawing" xmlns:w10="urn:schemas-microsoft-com:office:word" xmlns:w="http://schemas.openxmlformats.org/wordprocessingml/2006/main" xmlns:w14="http://schemas.microsoft.com/office/word/2010/wordml" xmlns:w15="http://schemas.microsoft.com/office/word/2012/wordml" xmlns:w16se="http://schemas.microsoft.com/office/word/2015/wordml/symex" xmlns:wpg="http://schemas.microsoft.com/office/word/2010/wordprocessingGroup" xmlns:wpi="http://schemas.microsoft.com/office/word/2010/wordprocessingInk" xmlns:wne="http://schemas.microsoft.com/office/word/2006/wordml" xmlns:wps="http://schemas.microsoft.com/office/word/2010/wordprocessingShape" mc:Ignorable="w14 w15 w16se wp14">
   <w:p>
     <w:pPr>
       <w:pStyle w:val="Piedepgina"/>
@@ -765,7 +1401,7 @@
         <w:color w:val="4472C4" w:themeColor="accent1"/>
         <w:lang w:val="es-ES"/>
       </w:rPr>
-      <w:t>1</w:t>
+      <w:t>2</w:t>
     </w:r>
     <w:r>
       <w:rPr>
@@ -783,7 +1419,7 @@
 </file>
 
 <file path=word/footer3.xml><?xml version="1.0" encoding="utf-8"?>
-<w:ftr xmlns:wpc="http://schemas.microsoft.com/office/word/2010/wordprocessingCanvas" xmlns:cx="http://schemas.microsoft.com/office/drawing/2014/chartex" xmlns:cx1="http://schemas.microsoft.com/office/drawing/2015/9/8/chartex" xmlns:cx2="http://schemas.microsoft.com/office/drawing/2015/10/21/chartex" xmlns:mc="http://schemas.openxmlformats.org/markup-compatibility/2006" xmlns:o="urn:schemas-microsoft-com:office:office" xmlns:r="http://schemas.openxmlformats.org/officeDocument/2006/relationships" xmlns:m="http://schemas.openxmlformats.org/officeDocument/2006/math" xmlns:v="urn:schemas-microsoft-com:vml" xmlns:wp14="http://schemas.microsoft.com/office/word/2010/wordprocessingDrawing" xmlns:wp="http://schemas.openxmlformats.org/drawingml/2006/wordprocessingDrawing" xmlns:w10="urn:schemas-microsoft-com:office:word" xmlns:w="http://schemas.openxmlformats.org/wordprocessingml/2006/main" xmlns:w14="http://schemas.microsoft.com/office/word/2010/wordml" xmlns:w15="http://schemas.microsoft.com/office/word/2012/wordml" xmlns:w16se="http://schemas.microsoft.com/office/word/2015/wordml/symex" xmlns:wpg="http://schemas.microsoft.com/office/word/2010/wordprocessingGroup" xmlns:wpi="http://schemas.microsoft.com/office/word/2010/wordprocessingInk" xmlns:wne="http://schemas.microsoft.com/office/word/2006/wordml" xmlns:wps="http://schemas.microsoft.com/office/word/2010/wordprocessingShape" mc:Ignorable="w14 w15 w16se wp14">
+<w:ftr xmlns:wpc="http://schemas.microsoft.com/office/word/2010/wordprocessingCanvas" xmlns:cx="http://schemas.microsoft.com/office/drawing/2014/chartex" xmlns:cx1="http://schemas.microsoft.com/office/drawing/2015/9/8/chartex" xmlns:mc="http://schemas.openxmlformats.org/markup-compatibility/2006" xmlns:o="urn:schemas-microsoft-com:office:office" xmlns:r="http://schemas.openxmlformats.org/officeDocument/2006/relationships" xmlns:m="http://schemas.openxmlformats.org/officeDocument/2006/math" xmlns:v="urn:schemas-microsoft-com:vml" xmlns:wp14="http://schemas.microsoft.com/office/word/2010/wordprocessingDrawing" xmlns:wp="http://schemas.openxmlformats.org/drawingml/2006/wordprocessingDrawing" xmlns:w10="urn:schemas-microsoft-com:office:word" xmlns:w="http://schemas.openxmlformats.org/wordprocessingml/2006/main" xmlns:w14="http://schemas.microsoft.com/office/word/2010/wordml" xmlns:w15="http://schemas.microsoft.com/office/word/2012/wordml" xmlns:w16se="http://schemas.microsoft.com/office/word/2015/wordml/symex" xmlns:wpg="http://schemas.microsoft.com/office/word/2010/wordprocessingGroup" xmlns:wpi="http://schemas.microsoft.com/office/word/2010/wordprocessingInk" xmlns:wne="http://schemas.microsoft.com/office/word/2006/wordml" xmlns:wps="http://schemas.microsoft.com/office/word/2010/wordprocessingShape" mc:Ignorable="w14 w15 w16se wp14">
   <w:p>
     <w:pPr>
       <w:pStyle w:val="Piedepgina"/>
@@ -793,7 +1429,7 @@
 </file>
 
 <file path=word/footnotes.xml><?xml version="1.0" encoding="utf-8"?>
-<w:footnotes xmlns:wpc="http://schemas.microsoft.com/office/word/2010/wordprocessingCanvas" xmlns:cx="http://schemas.microsoft.com/office/drawing/2014/chartex" xmlns:cx1="http://schemas.microsoft.com/office/drawing/2015/9/8/chartex" xmlns:cx2="http://schemas.microsoft.com/office/drawing/2015/10/21/chartex" xmlns:mc="http://schemas.openxmlformats.org/markup-compatibility/2006" xmlns:o="urn:schemas-microsoft-com:office:office" xmlns:r="http://schemas.openxmlformats.org/officeDocument/2006/relationships" xmlns:m="http://schemas.openxmlformats.org/officeDocument/2006/math" xmlns:v="urn:schemas-microsoft-com:vml" xmlns:wp14="http://schemas.microsoft.com/office/word/2010/wordprocessingDrawing" xmlns:wp="http://schemas.openxmlformats.org/drawingml/2006/wordprocessingDrawing" xmlns:w10="urn:schemas-microsoft-com:office:word" xmlns:w="http://schemas.openxmlformats.org/wordprocessingml/2006/main" xmlns:w14="http://schemas.microsoft.com/office/word/2010/wordml" xmlns:w15="http://schemas.microsoft.com/office/word/2012/wordml" xmlns:w16se="http://schemas.microsoft.com/office/word/2015/wordml/symex" xmlns:wpg="http://schemas.microsoft.com/office/word/2010/wordprocessingGroup" xmlns:wpi="http://schemas.microsoft.com/office/word/2010/wordprocessingInk" xmlns:wne="http://schemas.microsoft.com/office/word/2006/wordml" xmlns:wps="http://schemas.microsoft.com/office/word/2010/wordprocessingShape" mc:Ignorable="w14 w15 w16se wp14">
+<w:footnotes xmlns:wpc="http://schemas.microsoft.com/office/word/2010/wordprocessingCanvas" xmlns:cx="http://schemas.microsoft.com/office/drawing/2014/chartex" xmlns:cx1="http://schemas.microsoft.com/office/drawing/2015/9/8/chartex" xmlns:mc="http://schemas.openxmlformats.org/markup-compatibility/2006" xmlns:o="urn:schemas-microsoft-com:office:office" xmlns:r="http://schemas.openxmlformats.org/officeDocument/2006/relationships" xmlns:m="http://schemas.openxmlformats.org/officeDocument/2006/math" xmlns:v="urn:schemas-microsoft-com:vml" xmlns:wp14="http://schemas.microsoft.com/office/word/2010/wordprocessingDrawing" xmlns:wp="http://schemas.openxmlformats.org/drawingml/2006/wordprocessingDrawing" xmlns:w10="urn:schemas-microsoft-com:office:word" xmlns:w="http://schemas.openxmlformats.org/wordprocessingml/2006/main" xmlns:w14="http://schemas.microsoft.com/office/word/2010/wordml" xmlns:w15="http://schemas.microsoft.com/office/word/2012/wordml" xmlns:w16se="http://schemas.microsoft.com/office/word/2015/wordml/symex" xmlns:wpg="http://schemas.microsoft.com/office/word/2010/wordprocessingGroup" xmlns:wpi="http://schemas.microsoft.com/office/word/2010/wordprocessingInk" xmlns:wne="http://schemas.microsoft.com/office/word/2006/wordml" xmlns:wps="http://schemas.microsoft.com/office/word/2010/wordprocessingShape" mc:Ignorable="w14 w15 w16se wp14">
   <w:footnote w:type="separator" w:id="-1">
     <w:p>
       <w:pPr>
@@ -818,7 +1454,7 @@
 </file>
 
 <file path=word/header1.xml><?xml version="1.0" encoding="utf-8"?>
-<w:hdr xmlns:wpc="http://schemas.microsoft.com/office/word/2010/wordprocessingCanvas" xmlns:cx="http://schemas.microsoft.com/office/drawing/2014/chartex" xmlns:cx1="http://schemas.microsoft.com/office/drawing/2015/9/8/chartex" xmlns:cx2="http://schemas.microsoft.com/office/drawing/2015/10/21/chartex" xmlns:mc="http://schemas.openxmlformats.org/markup-compatibility/2006" xmlns:o="urn:schemas-microsoft-com:office:office" xmlns:r="http://schemas.openxmlformats.org/officeDocument/2006/relationships" xmlns:m="http://schemas.openxmlformats.org/officeDocument/2006/math" xmlns:v="urn:schemas-microsoft-com:vml" xmlns:wp14="http://schemas.microsoft.com/office/word/2010/wordprocessingDrawing" xmlns:wp="http://schemas.openxmlformats.org/drawingml/2006/wordprocessingDrawing" xmlns:w10="urn:schemas-microsoft-com:office:word" xmlns:w="http://schemas.openxmlformats.org/wordprocessingml/2006/main" xmlns:w14="http://schemas.microsoft.com/office/word/2010/wordml" xmlns:w15="http://schemas.microsoft.com/office/word/2012/wordml" xmlns:w16se="http://schemas.microsoft.com/office/word/2015/wordml/symex" xmlns:wpg="http://schemas.microsoft.com/office/word/2010/wordprocessingGroup" xmlns:wpi="http://schemas.microsoft.com/office/word/2010/wordprocessingInk" xmlns:wne="http://schemas.microsoft.com/office/word/2006/wordml" xmlns:wps="http://schemas.microsoft.com/office/word/2010/wordprocessingShape" mc:Ignorable="w14 w15 w16se wp14">
+<w:hdr xmlns:wpc="http://schemas.microsoft.com/office/word/2010/wordprocessingCanvas" xmlns:cx="http://schemas.microsoft.com/office/drawing/2014/chartex" xmlns:cx1="http://schemas.microsoft.com/office/drawing/2015/9/8/chartex" xmlns:mc="http://schemas.openxmlformats.org/markup-compatibility/2006" xmlns:o="urn:schemas-microsoft-com:office:office" xmlns:r="http://schemas.openxmlformats.org/officeDocument/2006/relationships" xmlns:m="http://schemas.openxmlformats.org/officeDocument/2006/math" xmlns:v="urn:schemas-microsoft-com:vml" xmlns:wp14="http://schemas.microsoft.com/office/word/2010/wordprocessingDrawing" xmlns:wp="http://schemas.openxmlformats.org/drawingml/2006/wordprocessingDrawing" xmlns:w10="urn:schemas-microsoft-com:office:word" xmlns:w="http://schemas.openxmlformats.org/wordprocessingml/2006/main" xmlns:w14="http://schemas.microsoft.com/office/word/2010/wordml" xmlns:w15="http://schemas.microsoft.com/office/word/2012/wordml" xmlns:w16se="http://schemas.microsoft.com/office/word/2015/wordml/symex" xmlns:wpg="http://schemas.microsoft.com/office/word/2010/wordprocessingGroup" xmlns:wpi="http://schemas.microsoft.com/office/word/2010/wordprocessingInk" xmlns:wne="http://schemas.microsoft.com/office/word/2006/wordml" xmlns:wps="http://schemas.microsoft.com/office/word/2010/wordprocessingShape" mc:Ignorable="w14 w15 w16se wp14">
   <w:p>
     <w:pPr>
       <w:pStyle w:val="Encabezado"/>
@@ -850,6 +1486,7 @@
         </v:shapetype>
         <v:shape id="_x0000_s2050" type="#_x0000_t75" style="position:absolute;margin-left:0;margin-top:0;width:900.15pt;height:675.05pt;z-index:-251655168;mso-position-horizontal:center;mso-position-horizontal-relative:margin;mso-position-vertical:center;mso-position-vertical-relative:margin" o:allowincell="f">
           <v:imagedata r:id="rId1" o:title="Logo" gain="19661f" blacklevel="22938f"/>
+          <w10:wrap anchorx="margin" anchory="margin"/>
         </v:shape>
       </w:pict>
     </w:r>
@@ -858,7 +1495,7 @@
 </file>
 
 <file path=word/header2.xml><?xml version="1.0" encoding="utf-8"?>
-<w:hdr xmlns:wpc="http://schemas.microsoft.com/office/word/2010/wordprocessingCanvas" xmlns:cx="http://schemas.microsoft.com/office/drawing/2014/chartex" xmlns:cx1="http://schemas.microsoft.com/office/drawing/2015/9/8/chartex" xmlns:cx2="http://schemas.microsoft.com/office/drawing/2015/10/21/chartex" xmlns:mc="http://schemas.openxmlformats.org/markup-compatibility/2006" xmlns:o="urn:schemas-microsoft-com:office:office" xmlns:r="http://schemas.openxmlformats.org/officeDocument/2006/relationships" xmlns:m="http://schemas.openxmlformats.org/officeDocument/2006/math" xmlns:v="urn:schemas-microsoft-com:vml" xmlns:wp14="http://schemas.microsoft.com/office/word/2010/wordprocessingDrawing" xmlns:wp="http://schemas.openxmlformats.org/drawingml/2006/wordprocessingDrawing" xmlns:w10="urn:schemas-microsoft-com:office:word" xmlns:w="http://schemas.openxmlformats.org/wordprocessingml/2006/main" xmlns:w14="http://schemas.microsoft.com/office/word/2010/wordml" xmlns:w15="http://schemas.microsoft.com/office/word/2012/wordml" xmlns:w16se="http://schemas.microsoft.com/office/word/2015/wordml/symex" xmlns:wpg="http://schemas.microsoft.com/office/word/2010/wordprocessingGroup" xmlns:wpi="http://schemas.microsoft.com/office/word/2010/wordprocessingInk" xmlns:wne="http://schemas.microsoft.com/office/word/2006/wordml" xmlns:wps="http://schemas.microsoft.com/office/word/2010/wordprocessingShape" mc:Ignorable="w14 w15 w16se wp14">
+<w:hdr xmlns:wpc="http://schemas.microsoft.com/office/word/2010/wordprocessingCanvas" xmlns:cx="http://schemas.microsoft.com/office/drawing/2014/chartex" xmlns:cx1="http://schemas.microsoft.com/office/drawing/2015/9/8/chartex" xmlns:mc="http://schemas.openxmlformats.org/markup-compatibility/2006" xmlns:o="urn:schemas-microsoft-com:office:office" xmlns:r="http://schemas.openxmlformats.org/officeDocument/2006/relationships" xmlns:m="http://schemas.openxmlformats.org/officeDocument/2006/math" xmlns:v="urn:schemas-microsoft-com:vml" xmlns:wp14="http://schemas.microsoft.com/office/word/2010/wordprocessingDrawing" xmlns:wp="http://schemas.openxmlformats.org/drawingml/2006/wordprocessingDrawing" xmlns:w10="urn:schemas-microsoft-com:office:word" xmlns:w="http://schemas.openxmlformats.org/wordprocessingml/2006/main" xmlns:w14="http://schemas.microsoft.com/office/word/2010/wordml" xmlns:w15="http://schemas.microsoft.com/office/word/2012/wordml" xmlns:w16se="http://schemas.microsoft.com/office/word/2015/wordml/symex" xmlns:wpg="http://schemas.microsoft.com/office/word/2010/wordprocessingGroup" xmlns:wpi="http://schemas.microsoft.com/office/word/2010/wordprocessingInk" xmlns:wne="http://schemas.microsoft.com/office/word/2006/wordml" xmlns:wps="http://schemas.microsoft.com/office/word/2010/wordprocessingShape" mc:Ignorable="w14 w15 w16se wp14">
   <w:p>
     <w:pPr>
       <w:pStyle w:val="Encabezado"/>
@@ -890,6 +1527,7 @@
         </v:shapetype>
         <v:shape id="_x0000_s2051" type="#_x0000_t75" style="position:absolute;margin-left:0;margin-top:0;width:900.15pt;height:675.05pt;z-index:-251654144;mso-position-horizontal:center;mso-position-horizontal-relative:margin;mso-position-vertical:center;mso-position-vertical-relative:margin" o:allowincell="f">
           <v:imagedata r:id="rId1" o:title="Logo" gain="19661f" blacklevel="22938f"/>
+          <w10:wrap anchorx="margin" anchory="margin"/>
         </v:shape>
       </w:pict>
     </w:r>
@@ -966,7 +1604,7 @@
 </file>
 
 <file path=word/header3.xml><?xml version="1.0" encoding="utf-8"?>
-<w:hdr xmlns:wpc="http://schemas.microsoft.com/office/word/2010/wordprocessingCanvas" xmlns:cx="http://schemas.microsoft.com/office/drawing/2014/chartex" xmlns:cx1="http://schemas.microsoft.com/office/drawing/2015/9/8/chartex" xmlns:cx2="http://schemas.microsoft.com/office/drawing/2015/10/21/chartex" xmlns:mc="http://schemas.openxmlformats.org/markup-compatibility/2006" xmlns:o="urn:schemas-microsoft-com:office:office" xmlns:r="http://schemas.openxmlformats.org/officeDocument/2006/relationships" xmlns:m="http://schemas.openxmlformats.org/officeDocument/2006/math" xmlns:v="urn:schemas-microsoft-com:vml" xmlns:wp14="http://schemas.microsoft.com/office/word/2010/wordprocessingDrawing" xmlns:wp="http://schemas.openxmlformats.org/drawingml/2006/wordprocessingDrawing" xmlns:w10="urn:schemas-microsoft-com:office:word" xmlns:w="http://schemas.openxmlformats.org/wordprocessingml/2006/main" xmlns:w14="http://schemas.microsoft.com/office/word/2010/wordml" xmlns:w15="http://schemas.microsoft.com/office/word/2012/wordml" xmlns:w16se="http://schemas.microsoft.com/office/word/2015/wordml/symex" xmlns:wpg="http://schemas.microsoft.com/office/word/2010/wordprocessingGroup" xmlns:wpi="http://schemas.microsoft.com/office/word/2010/wordprocessingInk" xmlns:wne="http://schemas.microsoft.com/office/word/2006/wordml" xmlns:wps="http://schemas.microsoft.com/office/word/2010/wordprocessingShape" mc:Ignorable="w14 w15 w16se wp14">
+<w:hdr xmlns:wpc="http://schemas.microsoft.com/office/word/2010/wordprocessingCanvas" xmlns:cx="http://schemas.microsoft.com/office/drawing/2014/chartex" xmlns:cx1="http://schemas.microsoft.com/office/drawing/2015/9/8/chartex" xmlns:mc="http://schemas.openxmlformats.org/markup-compatibility/2006" xmlns:o="urn:schemas-microsoft-com:office:office" xmlns:r="http://schemas.openxmlformats.org/officeDocument/2006/relationships" xmlns:m="http://schemas.openxmlformats.org/officeDocument/2006/math" xmlns:v="urn:schemas-microsoft-com:vml" xmlns:wp14="http://schemas.microsoft.com/office/word/2010/wordprocessingDrawing" xmlns:wp="http://schemas.openxmlformats.org/drawingml/2006/wordprocessingDrawing" xmlns:w10="urn:schemas-microsoft-com:office:word" xmlns:w="http://schemas.openxmlformats.org/wordprocessingml/2006/main" xmlns:w14="http://schemas.microsoft.com/office/word/2010/wordml" xmlns:w15="http://schemas.microsoft.com/office/word/2012/wordml" xmlns:w16se="http://schemas.microsoft.com/office/word/2015/wordml/symex" xmlns:wpg="http://schemas.microsoft.com/office/word/2010/wordprocessingGroup" xmlns:wpi="http://schemas.microsoft.com/office/word/2010/wordprocessingInk" xmlns:wne="http://schemas.microsoft.com/office/word/2006/wordml" xmlns:wps="http://schemas.microsoft.com/office/word/2010/wordprocessingShape" mc:Ignorable="w14 w15 w16se wp14">
   <w:p>
     <w:pPr>
       <w:pStyle w:val="Encabezado"/>
@@ -998,6 +1636,7 @@
         </v:shapetype>
         <v:shape id="WordPictureWatermark" o:spid="_x0000_s2049" type="#_x0000_t75" style="position:absolute;margin-left:0;margin-top:0;width:900.15pt;height:675.05pt;z-index:-251656192;mso-position-horizontal:center;mso-position-horizontal-relative:margin;mso-position-vertical:center;mso-position-vertical-relative:margin" o:allowincell="f">
           <v:imagedata r:id="rId1" o:title="Logo" gain="19661f" blacklevel="22938f"/>
+          <w10:wrap anchorx="margin" anchory="margin"/>
         </v:shape>
       </w:pict>
     </w:r>
@@ -1022,7 +1661,7 @@
       </w:pPr>
     </w:pPrDefault>
   </w:docDefaults>
-  <w:latentStyles w:defLockedState="0" w:defUIPriority="99" w:defSemiHidden="0" w:defUnhideWhenUsed="0" w:defQFormat="0" w:count="372">
+  <w:latentStyles w:defLockedState="0" w:defUIPriority="99" w:defSemiHidden="0" w:defUnhideWhenUsed="0" w:defQFormat="0" w:count="371">
     <w:lsdException w:name="Normal" w:uiPriority="0" w:qFormat="1"/>
     <w:lsdException w:name="heading 1" w:uiPriority="9" w:qFormat="1"/>
     <w:lsdException w:name="heading 2" w:semiHidden="1" w:uiPriority="9" w:unhideWhenUsed="1" w:qFormat="1"/>
@@ -1394,7 +2033,6 @@
     <w:lsdException w:name="List Table 5 Dark Accent 6" w:uiPriority="50"/>
     <w:lsdException w:name="List Table 6 Colorful Accent 6" w:uiPriority="51"/>
     <w:lsdException w:name="List Table 7 Colorful Accent 6" w:uiPriority="52"/>
-    <w:lsdException w:name="Mention" w:semiHidden="1" w:unhideWhenUsed="1"/>
   </w:latentStyles>
   <w:style w:type="paragraph" w:default="1" w:styleId="Normal">
     <w:name w:val="Normal"/>

</xml_diff>

<commit_message>
modificacion en el formato
</commit_message>
<xml_diff>
--- a/Definición y estimación de clases.docx
+++ b/Definición y estimación de clases.docx
@@ -341,23 +341,32 @@
     <w:tbl>
       <w:tblPr>
         <w:tblStyle w:val="Tabladecuadrcula4-nfasis5"/>
-        <w:tblW w:w="7933" w:type="dxa"/>
+        <w:tblW w:w="9679" w:type="dxa"/>
         <w:tblLook w:val="04A0" w:firstRow="1" w:lastRow="0" w:firstColumn="1" w:lastColumn="0" w:noHBand="0" w:noVBand="1"/>
       </w:tblPr>
       <w:tblGrid>
-        <w:gridCol w:w="2122"/>
-        <w:gridCol w:w="2835"/>
-        <w:gridCol w:w="2976"/>
+        <w:gridCol w:w="1166"/>
+        <w:gridCol w:w="1120"/>
+        <w:gridCol w:w="656"/>
+        <w:gridCol w:w="861"/>
+        <w:gridCol w:w="838"/>
+        <w:gridCol w:w="771"/>
+        <w:gridCol w:w="1121"/>
+        <w:gridCol w:w="657"/>
+        <w:gridCol w:w="861"/>
+        <w:gridCol w:w="838"/>
+        <w:gridCol w:w="790"/>
       </w:tblGrid>
       <w:tr>
         <w:trPr>
           <w:cnfStyle w:val="100000000000" w:firstRow="1" w:lastRow="0" w:firstColumn="0" w:lastColumn="0" w:oddVBand="0" w:evenVBand="0" w:oddHBand="0" w:evenHBand="0" w:firstRowFirstColumn="0" w:firstRowLastColumn="0" w:lastRowFirstColumn="0" w:lastRowLastColumn="0"/>
-          <w:trHeight w:val="522"/>
+          <w:trHeight w:val="575"/>
         </w:trPr>
         <w:tc>
           <w:tcPr>
             <w:cnfStyle w:val="001000000000" w:firstRow="0" w:lastRow="0" w:firstColumn="1" w:lastColumn="0" w:oddVBand="0" w:evenVBand="0" w:oddHBand="0" w:evenHBand="0" w:firstRowFirstColumn="0" w:firstRowLastColumn="0" w:lastRowFirstColumn="0" w:lastRowLastColumn="0"/>
-            <w:tcW w:w="2062" w:type="dxa"/>
+            <w:tcW w:w="1034" w:type="dxa"/>
+            <w:vMerge w:val="restart"/>
           </w:tcPr>
           <w:p>
             <w:pPr>
@@ -384,10 +393,13 @@
         </w:tc>
         <w:tc>
           <w:tcPr>
-            <w:tcW w:w="2795" w:type="dxa"/>
-          </w:tcPr>
-          <w:p>
-            <w:pPr>
+            <w:tcW w:w="4243" w:type="dxa"/>
+            <w:gridSpan w:val="5"/>
+            <w:vAlign w:val="center"/>
+          </w:tcPr>
+          <w:p>
+            <w:pPr>
+              <w:jc w:val="center"/>
               <w:cnfStyle w:val="100000000000" w:firstRow="1" w:lastRow="0" w:firstColumn="0" w:lastColumn="0" w:oddVBand="0" w:evenVBand="0" w:oddHBand="0" w:evenHBand="0" w:firstRowFirstColumn="0" w:firstRowLastColumn="0" w:lastRowFirstColumn="0" w:lastRowLastColumn="0"/>
               <w:rPr>
                 <w:rFonts w:ascii="Arial" w:hAnsi="Arial" w:cs="Arial"/>
@@ -405,10 +417,13 @@
         </w:tc>
         <w:tc>
           <w:tcPr>
-            <w:tcW w:w="2916" w:type="dxa"/>
-          </w:tcPr>
-          <w:p>
-            <w:pPr>
+            <w:tcW w:w="4242" w:type="dxa"/>
+            <w:gridSpan w:val="5"/>
+            <w:vAlign w:val="center"/>
+          </w:tcPr>
+          <w:p>
+            <w:pPr>
+              <w:jc w:val="center"/>
               <w:cnfStyle w:val="100000000000" w:firstRow="1" w:lastRow="0" w:firstColumn="0" w:lastColumn="0" w:oddVBand="0" w:evenVBand="0" w:oddHBand="0" w:evenHBand="0" w:firstRowFirstColumn="0" w:firstRowLastColumn="0" w:lastRowFirstColumn="0" w:lastRowLastColumn="0"/>
               <w:rPr>
                 <w:rFonts w:ascii="Arial" w:hAnsi="Arial" w:cs="Arial"/>
@@ -428,85 +443,662 @@
       <w:tr>
         <w:trPr>
           <w:cnfStyle w:val="000000100000" w:firstRow="0" w:lastRow="0" w:firstColumn="0" w:lastColumn="0" w:oddVBand="0" w:evenVBand="0" w:oddHBand="1" w:evenHBand="0" w:firstRowFirstColumn="0" w:firstRowLastColumn="0" w:lastRowFirstColumn="0" w:lastRowLastColumn="0"/>
-          <w:trHeight w:val="261"/>
+          <w:trHeight w:val="575"/>
         </w:trPr>
         <w:tc>
           <w:tcPr>
             <w:cnfStyle w:val="001000000000" w:firstRow="0" w:lastRow="0" w:firstColumn="1" w:lastColumn="0" w:oddVBand="0" w:evenVBand="0" w:oddHBand="0" w:evenHBand="0" w:firstRowFirstColumn="0" w:firstRowLastColumn="0" w:lastRowFirstColumn="0" w:lastRowLastColumn="0"/>
-            <w:tcW w:w="2062" w:type="dxa"/>
-          </w:tcPr>
-          <w:p>
-            <w:r>
-              <w:t>Alumno</w:t>
-            </w:r>
-          </w:p>
-        </w:tc>
-        <w:tc>
-          <w:tcPr>
-            <w:tcW w:w="2795" w:type="dxa"/>
-          </w:tcPr>
-          <w:p>
-            <w:pPr>
-              <w:cnfStyle w:val="000000100000" w:firstRow="0" w:lastRow="0" w:firstColumn="0" w:lastColumn="0" w:oddVBand="0" w:evenVBand="0" w:oddHBand="1" w:evenHBand="0" w:firstRowFirstColumn="0" w:firstRowLastColumn="0" w:lastRowFirstColumn="0" w:lastRowLastColumn="0"/>
-            </w:pPr>
-          </w:p>
-        </w:tc>
-        <w:tc>
-          <w:tcPr>
-            <w:tcW w:w="2916" w:type="dxa"/>
-          </w:tcPr>
-          <w:p>
-            <w:pPr>
-              <w:cnfStyle w:val="000000100000" w:firstRow="0" w:lastRow="0" w:firstColumn="0" w:lastColumn="0" w:oddVBand="0" w:evenVBand="0" w:oddHBand="1" w:evenHBand="0" w:firstRowFirstColumn="0" w:firstRowLastColumn="0" w:lastRowFirstColumn="0" w:lastRowLastColumn="0"/>
-            </w:pPr>
+            <w:tcW w:w="1034" w:type="dxa"/>
+            <w:vMerge/>
+          </w:tcPr>
+          <w:p>
+            <w:pPr>
+              <w:rPr>
+                <w:rFonts w:ascii="Arial" w:hAnsi="Arial" w:cs="Arial"/>
+                <w:sz w:val="24"/>
+              </w:rPr>
+            </w:pPr>
+          </w:p>
+        </w:tc>
+        <w:tc>
+          <w:tcPr>
+            <w:tcW w:w="1092" w:type="dxa"/>
+            <w:tcBorders>
+              <w:top w:val="single" w:sz="4" w:space="0" w:color="9CC2E5" w:themeColor="accent5" w:themeTint="99"/>
+              <w:left w:val="single" w:sz="4" w:space="0" w:color="9CC2E5" w:themeColor="accent5" w:themeTint="99"/>
+              <w:bottom w:val="single" w:sz="4" w:space="0" w:color="9CC2E5" w:themeColor="accent5" w:themeTint="99"/>
+              <w:right w:val="single" w:sz="4" w:space="0" w:color="9CC2E5" w:themeColor="accent5" w:themeTint="99"/>
+            </w:tcBorders>
+          </w:tcPr>
+          <w:p>
+            <w:pPr>
+              <w:cnfStyle w:val="000000100000" w:firstRow="0" w:lastRow="0" w:firstColumn="0" w:lastColumn="0" w:oddVBand="0" w:evenVBand="0" w:oddHBand="1" w:evenHBand="0" w:firstRowFirstColumn="0" w:firstRowLastColumn="0" w:lastRowFirstColumn="0" w:lastRowLastColumn="0"/>
+              <w:rPr>
+                <w:rFonts w:ascii="Arial" w:hAnsi="Arial" w:cs="Arial"/>
+                <w:sz w:val="16"/>
+              </w:rPr>
+            </w:pPr>
+            <w:r>
+              <w:rPr>
+                <w:rFonts w:ascii="Arial" w:hAnsi="Arial" w:cs="Arial"/>
+                <w:sz w:val="16"/>
+              </w:rPr>
+              <w:t>Alejandro</w:t>
+            </w:r>
+          </w:p>
+        </w:tc>
+        <w:tc>
+          <w:tcPr>
+            <w:tcW w:w="621" w:type="dxa"/>
+            <w:tcBorders>
+              <w:top w:val="single" w:sz="4" w:space="0" w:color="9CC2E5" w:themeColor="accent5" w:themeTint="99"/>
+              <w:left w:val="single" w:sz="4" w:space="0" w:color="9CC2E5" w:themeColor="accent5" w:themeTint="99"/>
+              <w:bottom w:val="single" w:sz="4" w:space="0" w:color="9CC2E5" w:themeColor="accent5" w:themeTint="99"/>
+              <w:right w:val="single" w:sz="4" w:space="0" w:color="9CC2E5" w:themeColor="accent5" w:themeTint="99"/>
+            </w:tcBorders>
+          </w:tcPr>
+          <w:p>
+            <w:pPr>
+              <w:cnfStyle w:val="000000100000" w:firstRow="0" w:lastRow="0" w:firstColumn="0" w:lastColumn="0" w:oddVBand="0" w:evenVBand="0" w:oddHBand="1" w:evenHBand="0" w:firstRowFirstColumn="0" w:firstRowLastColumn="0" w:lastRowFirstColumn="0" w:lastRowLastColumn="0"/>
+              <w:rPr>
+                <w:rFonts w:ascii="Arial" w:hAnsi="Arial" w:cs="Arial"/>
+                <w:sz w:val="16"/>
+              </w:rPr>
+            </w:pPr>
+            <w:r>
+              <w:rPr>
+                <w:rFonts w:ascii="Arial" w:hAnsi="Arial" w:cs="Arial"/>
+                <w:sz w:val="16"/>
+              </w:rPr>
+              <w:t>Axel</w:t>
+            </w:r>
+          </w:p>
+        </w:tc>
+        <w:tc>
+          <w:tcPr>
+            <w:tcW w:w="828" w:type="dxa"/>
+            <w:tcBorders>
+              <w:top w:val="single" w:sz="4" w:space="0" w:color="9CC2E5" w:themeColor="accent5" w:themeTint="99"/>
+              <w:left w:val="single" w:sz="4" w:space="0" w:color="9CC2E5" w:themeColor="accent5" w:themeTint="99"/>
+              <w:bottom w:val="single" w:sz="4" w:space="0" w:color="9CC2E5" w:themeColor="accent5" w:themeTint="99"/>
+              <w:right w:val="single" w:sz="4" w:space="0" w:color="9CC2E5" w:themeColor="accent5" w:themeTint="99"/>
+            </w:tcBorders>
+          </w:tcPr>
+          <w:p>
+            <w:pPr>
+              <w:cnfStyle w:val="000000100000" w:firstRow="0" w:lastRow="0" w:firstColumn="0" w:lastColumn="0" w:oddVBand="0" w:evenVBand="0" w:oddHBand="1" w:evenHBand="0" w:firstRowFirstColumn="0" w:firstRowLastColumn="0" w:lastRowFirstColumn="0" w:lastRowLastColumn="0"/>
+              <w:rPr>
+                <w:rFonts w:ascii="Arial" w:hAnsi="Arial" w:cs="Arial"/>
+                <w:sz w:val="16"/>
+              </w:rPr>
+            </w:pPr>
+            <w:r>
+              <w:rPr>
+                <w:rFonts w:ascii="Arial" w:hAnsi="Arial" w:cs="Arial"/>
+                <w:sz w:val="16"/>
+              </w:rPr>
+              <w:t>Juanjo</w:t>
+            </w:r>
+          </w:p>
+        </w:tc>
+        <w:tc>
+          <w:tcPr>
+            <w:tcW w:w="805" w:type="dxa"/>
+            <w:tcBorders>
+              <w:top w:val="single" w:sz="4" w:space="0" w:color="9CC2E5" w:themeColor="accent5" w:themeTint="99"/>
+              <w:left w:val="single" w:sz="4" w:space="0" w:color="9CC2E5" w:themeColor="accent5" w:themeTint="99"/>
+              <w:bottom w:val="single" w:sz="4" w:space="0" w:color="9CC2E5" w:themeColor="accent5" w:themeTint="99"/>
+              <w:right w:val="single" w:sz="4" w:space="0" w:color="9CC2E5" w:themeColor="accent5" w:themeTint="99"/>
+            </w:tcBorders>
+          </w:tcPr>
+          <w:p>
+            <w:pPr>
+              <w:cnfStyle w:val="000000100000" w:firstRow="0" w:lastRow="0" w:firstColumn="0" w:lastColumn="0" w:oddVBand="0" w:evenVBand="0" w:oddHBand="1" w:evenHBand="0" w:firstRowFirstColumn="0" w:firstRowLastColumn="0" w:lastRowFirstColumn="0" w:lastRowLastColumn="0"/>
+              <w:rPr>
+                <w:rFonts w:ascii="Arial" w:hAnsi="Arial" w:cs="Arial"/>
+                <w:sz w:val="16"/>
+              </w:rPr>
+            </w:pPr>
+            <w:r>
+              <w:rPr>
+                <w:rFonts w:ascii="Arial" w:hAnsi="Arial" w:cs="Arial"/>
+                <w:sz w:val="16"/>
+              </w:rPr>
+              <w:t>Salma</w:t>
+            </w:r>
+          </w:p>
+        </w:tc>
+        <w:tc>
+          <w:tcPr>
+            <w:tcW w:w="736" w:type="dxa"/>
+            <w:tcBorders>
+              <w:top w:val="single" w:sz="4" w:space="0" w:color="9CC2E5" w:themeColor="accent5" w:themeTint="99"/>
+              <w:left w:val="single" w:sz="4" w:space="0" w:color="9CC2E5" w:themeColor="accent5" w:themeTint="99"/>
+              <w:bottom w:val="single" w:sz="4" w:space="0" w:color="9CC2E5" w:themeColor="accent5" w:themeTint="99"/>
+              <w:right w:val="single" w:sz="4" w:space="0" w:color="9CC2E5" w:themeColor="accent5" w:themeTint="99"/>
+            </w:tcBorders>
+          </w:tcPr>
+          <w:p>
+            <w:pPr>
+              <w:cnfStyle w:val="000000100000" w:firstRow="0" w:lastRow="0" w:firstColumn="0" w:lastColumn="0" w:oddVBand="0" w:evenVBand="0" w:oddHBand="1" w:evenHBand="0" w:firstRowFirstColumn="0" w:firstRowLastColumn="0" w:lastRowFirstColumn="0" w:lastRowLastColumn="0"/>
+              <w:rPr>
+                <w:rFonts w:ascii="Arial" w:hAnsi="Arial" w:cs="Arial"/>
+                <w:sz w:val="16"/>
+              </w:rPr>
+            </w:pPr>
+            <w:r>
+              <w:rPr>
+                <w:rFonts w:ascii="Arial" w:hAnsi="Arial" w:cs="Arial"/>
+                <w:sz w:val="16"/>
+              </w:rPr>
+              <w:t>Tania</w:t>
+            </w:r>
+          </w:p>
+        </w:tc>
+        <w:tc>
+          <w:tcPr>
+            <w:tcW w:w="1092" w:type="dxa"/>
+            <w:tcBorders>
+              <w:right w:val="single" w:sz="4" w:space="0" w:color="9CC2E5" w:themeColor="accent5" w:themeTint="99"/>
+            </w:tcBorders>
+          </w:tcPr>
+          <w:p>
+            <w:pPr>
+              <w:cnfStyle w:val="000000100000" w:firstRow="0" w:lastRow="0" w:firstColumn="0" w:lastColumn="0" w:oddVBand="0" w:evenVBand="0" w:oddHBand="1" w:evenHBand="0" w:firstRowFirstColumn="0" w:firstRowLastColumn="0" w:lastRowFirstColumn="0" w:lastRowLastColumn="0"/>
+              <w:rPr>
+                <w:rFonts w:ascii="Arial" w:hAnsi="Arial" w:cs="Arial"/>
+                <w:sz w:val="16"/>
+              </w:rPr>
+            </w:pPr>
+            <w:r>
+              <w:rPr>
+                <w:rFonts w:ascii="Arial" w:hAnsi="Arial" w:cs="Arial"/>
+                <w:sz w:val="16"/>
+              </w:rPr>
+              <w:t>Alejandro</w:t>
+            </w:r>
+          </w:p>
+        </w:tc>
+        <w:tc>
+          <w:tcPr>
+            <w:tcW w:w="621" w:type="dxa"/>
+            <w:tcBorders>
+              <w:left w:val="single" w:sz="4" w:space="0" w:color="9CC2E5" w:themeColor="accent5" w:themeTint="99"/>
+              <w:right w:val="single" w:sz="4" w:space="0" w:color="9CC2E5" w:themeColor="accent5" w:themeTint="99"/>
+            </w:tcBorders>
+          </w:tcPr>
+          <w:p>
+            <w:pPr>
+              <w:cnfStyle w:val="000000100000" w:firstRow="0" w:lastRow="0" w:firstColumn="0" w:lastColumn="0" w:oddVBand="0" w:evenVBand="0" w:oddHBand="1" w:evenHBand="0" w:firstRowFirstColumn="0" w:firstRowLastColumn="0" w:lastRowFirstColumn="0" w:lastRowLastColumn="0"/>
+              <w:rPr>
+                <w:rFonts w:ascii="Arial" w:hAnsi="Arial" w:cs="Arial"/>
+                <w:sz w:val="16"/>
+              </w:rPr>
+            </w:pPr>
+            <w:r>
+              <w:rPr>
+                <w:rFonts w:ascii="Arial" w:hAnsi="Arial" w:cs="Arial"/>
+                <w:sz w:val="16"/>
+              </w:rPr>
+              <w:t>Axel</w:t>
+            </w:r>
+          </w:p>
+        </w:tc>
+        <w:tc>
+          <w:tcPr>
+            <w:tcW w:w="828" w:type="dxa"/>
+            <w:tcBorders>
+              <w:left w:val="single" w:sz="4" w:space="0" w:color="9CC2E5" w:themeColor="accent5" w:themeTint="99"/>
+              <w:right w:val="single" w:sz="4" w:space="0" w:color="9CC2E5" w:themeColor="accent5" w:themeTint="99"/>
+            </w:tcBorders>
+          </w:tcPr>
+          <w:p>
+            <w:pPr>
+              <w:cnfStyle w:val="000000100000" w:firstRow="0" w:lastRow="0" w:firstColumn="0" w:lastColumn="0" w:oddVBand="0" w:evenVBand="0" w:oddHBand="1" w:evenHBand="0" w:firstRowFirstColumn="0" w:firstRowLastColumn="0" w:lastRowFirstColumn="0" w:lastRowLastColumn="0"/>
+              <w:rPr>
+                <w:rFonts w:ascii="Arial" w:hAnsi="Arial" w:cs="Arial"/>
+                <w:sz w:val="16"/>
+              </w:rPr>
+            </w:pPr>
+            <w:r>
+              <w:rPr>
+                <w:rFonts w:ascii="Arial" w:hAnsi="Arial" w:cs="Arial"/>
+                <w:sz w:val="16"/>
+              </w:rPr>
+              <w:t>Juanjo</w:t>
+            </w:r>
+          </w:p>
+        </w:tc>
+        <w:tc>
+          <w:tcPr>
+            <w:tcW w:w="805" w:type="dxa"/>
+            <w:tcBorders>
+              <w:left w:val="single" w:sz="4" w:space="0" w:color="9CC2E5" w:themeColor="accent5" w:themeTint="99"/>
+              <w:right w:val="single" w:sz="4" w:space="0" w:color="9CC2E5" w:themeColor="accent5" w:themeTint="99"/>
+            </w:tcBorders>
+          </w:tcPr>
+          <w:p>
+            <w:pPr>
+              <w:cnfStyle w:val="000000100000" w:firstRow="0" w:lastRow="0" w:firstColumn="0" w:lastColumn="0" w:oddVBand="0" w:evenVBand="0" w:oddHBand="1" w:evenHBand="0" w:firstRowFirstColumn="0" w:firstRowLastColumn="0" w:lastRowFirstColumn="0" w:lastRowLastColumn="0"/>
+              <w:rPr>
+                <w:rFonts w:ascii="Arial" w:hAnsi="Arial" w:cs="Arial"/>
+                <w:sz w:val="16"/>
+              </w:rPr>
+            </w:pPr>
+            <w:r>
+              <w:rPr>
+                <w:rFonts w:ascii="Arial" w:hAnsi="Arial" w:cs="Arial"/>
+                <w:sz w:val="16"/>
+              </w:rPr>
+              <w:t>Salma</w:t>
+            </w:r>
+          </w:p>
+        </w:tc>
+        <w:tc>
+          <w:tcPr>
+            <w:tcW w:w="735" w:type="dxa"/>
+            <w:tcBorders>
+              <w:left w:val="single" w:sz="4" w:space="0" w:color="9CC2E5" w:themeColor="accent5" w:themeTint="99"/>
+            </w:tcBorders>
+          </w:tcPr>
+          <w:p>
+            <w:pPr>
+              <w:cnfStyle w:val="000000100000" w:firstRow="0" w:lastRow="0" w:firstColumn="0" w:lastColumn="0" w:oddVBand="0" w:evenVBand="0" w:oddHBand="1" w:evenHBand="0" w:firstRowFirstColumn="0" w:firstRowLastColumn="0" w:lastRowFirstColumn="0" w:lastRowLastColumn="0"/>
+              <w:rPr>
+                <w:rFonts w:ascii="Arial" w:hAnsi="Arial" w:cs="Arial"/>
+                <w:sz w:val="16"/>
+              </w:rPr>
+            </w:pPr>
+            <w:r>
+              <w:rPr>
+                <w:rFonts w:ascii="Arial" w:hAnsi="Arial" w:cs="Arial"/>
+                <w:sz w:val="16"/>
+              </w:rPr>
+              <w:t>Tania</w:t>
+            </w:r>
           </w:p>
         </w:tc>
       </w:tr>
       <w:tr>
         <w:trPr>
-          <w:trHeight w:val="244"/>
+          <w:trHeight w:val="287"/>
         </w:trPr>
         <w:tc>
           <w:tcPr>
             <w:cnfStyle w:val="001000000000" w:firstRow="0" w:lastRow="0" w:firstColumn="1" w:lastColumn="0" w:oddVBand="0" w:evenVBand="0" w:oddHBand="0" w:evenHBand="0" w:firstRowFirstColumn="0" w:firstRowLastColumn="0" w:lastRowFirstColumn="0" w:lastRowLastColumn="0"/>
-            <w:tcW w:w="2062" w:type="dxa"/>
-          </w:tcPr>
-          <w:p>
-            <w:r>
-              <w:t>BD</w:t>
-            </w:r>
-          </w:p>
-        </w:tc>
-        <w:tc>
-          <w:tcPr>
-            <w:tcW w:w="2795" w:type="dxa"/>
-          </w:tcPr>
-          <w:p>
-            <w:pPr>
-              <w:cnfStyle w:val="000000000000" w:firstRow="0" w:lastRow="0" w:firstColumn="0" w:lastColumn="0" w:oddVBand="0" w:evenVBand="0" w:oddHBand="0" w:evenHBand="0" w:firstRowFirstColumn="0" w:firstRowLastColumn="0" w:lastRowFirstColumn="0" w:lastRowLastColumn="0"/>
-            </w:pPr>
-          </w:p>
-        </w:tc>
-        <w:tc>
-          <w:tcPr>
-            <w:tcW w:w="2916" w:type="dxa"/>
-          </w:tcPr>
-          <w:p>
-            <w:pPr>
-              <w:cnfStyle w:val="000000000000" w:firstRow="0" w:lastRow="0" w:firstColumn="0" w:lastColumn="0" w:oddVBand="0" w:evenVBand="0" w:oddHBand="0" w:evenHBand="0" w:firstRowFirstColumn="0" w:firstRowLastColumn="0" w:lastRowFirstColumn="0" w:lastRowLastColumn="0"/>
-            </w:pPr>
+            <w:tcW w:w="1034" w:type="dxa"/>
+          </w:tcPr>
+          <w:p>
+            <w:r>
+              <w:t>Alumno</w:t>
+            </w:r>
+          </w:p>
+        </w:tc>
+        <w:tc>
+          <w:tcPr>
+            <w:tcW w:w="1092" w:type="dxa"/>
+            <w:tcBorders>
+              <w:top w:val="single" w:sz="4" w:space="0" w:color="9CC2E5" w:themeColor="accent5" w:themeTint="99"/>
+              <w:left w:val="single" w:sz="4" w:space="0" w:color="9CC2E5" w:themeColor="accent5" w:themeTint="99"/>
+              <w:bottom w:val="single" w:sz="4" w:space="0" w:color="9CC2E5" w:themeColor="accent5" w:themeTint="99"/>
+              <w:right w:val="single" w:sz="4" w:space="0" w:color="9CC2E5" w:themeColor="accent5" w:themeTint="99"/>
+            </w:tcBorders>
+          </w:tcPr>
+          <w:p>
+            <w:pPr>
+              <w:cnfStyle w:val="000000000000" w:firstRow="0" w:lastRow="0" w:firstColumn="0" w:lastColumn="0" w:oddVBand="0" w:evenVBand="0" w:oddHBand="0" w:evenHBand="0" w:firstRowFirstColumn="0" w:firstRowLastColumn="0" w:lastRowFirstColumn="0" w:lastRowLastColumn="0"/>
+            </w:pPr>
+          </w:p>
+        </w:tc>
+        <w:tc>
+          <w:tcPr>
+            <w:tcW w:w="621" w:type="dxa"/>
+            <w:tcBorders>
+              <w:top w:val="single" w:sz="4" w:space="0" w:color="9CC2E5" w:themeColor="accent5" w:themeTint="99"/>
+              <w:left w:val="single" w:sz="4" w:space="0" w:color="9CC2E5" w:themeColor="accent5" w:themeTint="99"/>
+              <w:bottom w:val="single" w:sz="4" w:space="0" w:color="9CC2E5" w:themeColor="accent5" w:themeTint="99"/>
+              <w:right w:val="single" w:sz="4" w:space="0" w:color="9CC2E5" w:themeColor="accent5" w:themeTint="99"/>
+            </w:tcBorders>
+          </w:tcPr>
+          <w:p>
+            <w:pPr>
+              <w:cnfStyle w:val="000000000000" w:firstRow="0" w:lastRow="0" w:firstColumn="0" w:lastColumn="0" w:oddVBand="0" w:evenVBand="0" w:oddHBand="0" w:evenHBand="0" w:firstRowFirstColumn="0" w:firstRowLastColumn="0" w:lastRowFirstColumn="0" w:lastRowLastColumn="0"/>
+            </w:pPr>
+          </w:p>
+        </w:tc>
+        <w:tc>
+          <w:tcPr>
+            <w:tcW w:w="828" w:type="dxa"/>
+            <w:tcBorders>
+              <w:top w:val="single" w:sz="4" w:space="0" w:color="9CC2E5" w:themeColor="accent5" w:themeTint="99"/>
+              <w:left w:val="single" w:sz="4" w:space="0" w:color="9CC2E5" w:themeColor="accent5" w:themeTint="99"/>
+              <w:bottom w:val="single" w:sz="4" w:space="0" w:color="9CC2E5" w:themeColor="accent5" w:themeTint="99"/>
+              <w:right w:val="single" w:sz="4" w:space="0" w:color="9CC2E5" w:themeColor="accent5" w:themeTint="99"/>
+            </w:tcBorders>
+          </w:tcPr>
+          <w:p>
+            <w:pPr>
+              <w:cnfStyle w:val="000000000000" w:firstRow="0" w:lastRow="0" w:firstColumn="0" w:lastColumn="0" w:oddVBand="0" w:evenVBand="0" w:oddHBand="0" w:evenHBand="0" w:firstRowFirstColumn="0" w:firstRowLastColumn="0" w:lastRowFirstColumn="0" w:lastRowLastColumn="0"/>
+            </w:pPr>
+          </w:p>
+        </w:tc>
+        <w:tc>
+          <w:tcPr>
+            <w:tcW w:w="805" w:type="dxa"/>
+            <w:tcBorders>
+              <w:top w:val="single" w:sz="4" w:space="0" w:color="9CC2E5" w:themeColor="accent5" w:themeTint="99"/>
+              <w:left w:val="single" w:sz="4" w:space="0" w:color="9CC2E5" w:themeColor="accent5" w:themeTint="99"/>
+              <w:bottom w:val="single" w:sz="4" w:space="0" w:color="9CC2E5" w:themeColor="accent5" w:themeTint="99"/>
+              <w:right w:val="single" w:sz="4" w:space="0" w:color="9CC2E5" w:themeColor="accent5" w:themeTint="99"/>
+            </w:tcBorders>
+          </w:tcPr>
+          <w:p>
+            <w:pPr>
+              <w:cnfStyle w:val="000000000000" w:firstRow="0" w:lastRow="0" w:firstColumn="0" w:lastColumn="0" w:oddVBand="0" w:evenVBand="0" w:oddHBand="0" w:evenHBand="0" w:firstRowFirstColumn="0" w:firstRowLastColumn="0" w:lastRowFirstColumn="0" w:lastRowLastColumn="0"/>
+            </w:pPr>
+          </w:p>
+        </w:tc>
+        <w:tc>
+          <w:tcPr>
+            <w:tcW w:w="736" w:type="dxa"/>
+            <w:tcBorders>
+              <w:top w:val="single" w:sz="4" w:space="0" w:color="9CC2E5" w:themeColor="accent5" w:themeTint="99"/>
+              <w:left w:val="single" w:sz="4" w:space="0" w:color="9CC2E5" w:themeColor="accent5" w:themeTint="99"/>
+              <w:bottom w:val="single" w:sz="4" w:space="0" w:color="9CC2E5" w:themeColor="accent5" w:themeTint="99"/>
+              <w:right w:val="single" w:sz="4" w:space="0" w:color="9CC2E5" w:themeColor="accent5" w:themeTint="99"/>
+            </w:tcBorders>
+          </w:tcPr>
+          <w:p>
+            <w:pPr>
+              <w:cnfStyle w:val="000000000000" w:firstRow="0" w:lastRow="0" w:firstColumn="0" w:lastColumn="0" w:oddVBand="0" w:evenVBand="0" w:oddHBand="0" w:evenHBand="0" w:firstRowFirstColumn="0" w:firstRowLastColumn="0" w:lastRowFirstColumn="0" w:lastRowLastColumn="0"/>
+            </w:pPr>
+            <w:r>
+              <w:t>30 min</w:t>
+            </w:r>
+          </w:p>
+        </w:tc>
+        <w:tc>
+          <w:tcPr>
+            <w:tcW w:w="1092" w:type="dxa"/>
+            <w:tcBorders>
+              <w:right w:val="single" w:sz="4" w:space="0" w:color="9CC2E5" w:themeColor="accent5" w:themeTint="99"/>
+            </w:tcBorders>
+          </w:tcPr>
+          <w:p>
+            <w:pPr>
+              <w:cnfStyle w:val="000000000000" w:firstRow="0" w:lastRow="0" w:firstColumn="0" w:lastColumn="0" w:oddVBand="0" w:evenVBand="0" w:oddHBand="0" w:evenHBand="0" w:firstRowFirstColumn="0" w:firstRowLastColumn="0" w:lastRowFirstColumn="0" w:lastRowLastColumn="0"/>
+            </w:pPr>
+          </w:p>
+        </w:tc>
+        <w:tc>
+          <w:tcPr>
+            <w:tcW w:w="621" w:type="dxa"/>
+            <w:tcBorders>
+              <w:left w:val="single" w:sz="4" w:space="0" w:color="9CC2E5" w:themeColor="accent5" w:themeTint="99"/>
+              <w:right w:val="single" w:sz="4" w:space="0" w:color="9CC2E5" w:themeColor="accent5" w:themeTint="99"/>
+            </w:tcBorders>
+          </w:tcPr>
+          <w:p>
+            <w:pPr>
+              <w:cnfStyle w:val="000000000000" w:firstRow="0" w:lastRow="0" w:firstColumn="0" w:lastColumn="0" w:oddVBand="0" w:evenVBand="0" w:oddHBand="0" w:evenHBand="0" w:firstRowFirstColumn="0" w:firstRowLastColumn="0" w:lastRowFirstColumn="0" w:lastRowLastColumn="0"/>
+            </w:pPr>
+          </w:p>
+        </w:tc>
+        <w:tc>
+          <w:tcPr>
+            <w:tcW w:w="828" w:type="dxa"/>
+            <w:tcBorders>
+              <w:left w:val="single" w:sz="4" w:space="0" w:color="9CC2E5" w:themeColor="accent5" w:themeTint="99"/>
+              <w:right w:val="single" w:sz="4" w:space="0" w:color="9CC2E5" w:themeColor="accent5" w:themeTint="99"/>
+            </w:tcBorders>
+          </w:tcPr>
+          <w:p>
+            <w:pPr>
+              <w:cnfStyle w:val="000000000000" w:firstRow="0" w:lastRow="0" w:firstColumn="0" w:lastColumn="0" w:oddVBand="0" w:evenVBand="0" w:oddHBand="0" w:evenHBand="0" w:firstRowFirstColumn="0" w:firstRowLastColumn="0" w:lastRowFirstColumn="0" w:lastRowLastColumn="0"/>
+            </w:pPr>
+          </w:p>
+        </w:tc>
+        <w:tc>
+          <w:tcPr>
+            <w:tcW w:w="805" w:type="dxa"/>
+            <w:tcBorders>
+              <w:left w:val="single" w:sz="4" w:space="0" w:color="9CC2E5" w:themeColor="accent5" w:themeTint="99"/>
+              <w:right w:val="single" w:sz="4" w:space="0" w:color="9CC2E5" w:themeColor="accent5" w:themeTint="99"/>
+            </w:tcBorders>
+          </w:tcPr>
+          <w:p>
+            <w:pPr>
+              <w:cnfStyle w:val="000000000000" w:firstRow="0" w:lastRow="0" w:firstColumn="0" w:lastColumn="0" w:oddVBand="0" w:evenVBand="0" w:oddHBand="0" w:evenHBand="0" w:firstRowFirstColumn="0" w:firstRowLastColumn="0" w:lastRowFirstColumn="0" w:lastRowLastColumn="0"/>
+            </w:pPr>
+          </w:p>
+        </w:tc>
+        <w:tc>
+          <w:tcPr>
+            <w:tcW w:w="735" w:type="dxa"/>
+            <w:tcBorders>
+              <w:left w:val="single" w:sz="4" w:space="0" w:color="9CC2E5" w:themeColor="accent5" w:themeTint="99"/>
+            </w:tcBorders>
+          </w:tcPr>
+          <w:p>
+            <w:pPr>
+              <w:cnfStyle w:val="000000000000" w:firstRow="0" w:lastRow="0" w:firstColumn="0" w:lastColumn="0" w:oddVBand="0" w:evenVBand="0" w:oddHBand="0" w:evenHBand="0" w:firstRowFirstColumn="0" w:firstRowLastColumn="0" w:lastRowFirstColumn="0" w:lastRowLastColumn="0"/>
+            </w:pPr>
+            <w:r>
+              <w:t>45</w:t>
+            </w:r>
+            <w:bookmarkStart w:id="0" w:name="_GoBack"/>
+            <w:bookmarkEnd w:id="0"/>
+            <w:r>
+              <w:t xml:space="preserve"> </w:t>
+            </w:r>
+          </w:p>
+          <w:p>
+            <w:pPr>
+              <w:cnfStyle w:val="000000000000" w:firstRow="0" w:lastRow="0" w:firstColumn="0" w:lastColumn="0" w:oddVBand="0" w:evenVBand="0" w:oddHBand="0" w:evenHBand="0" w:firstRowFirstColumn="0" w:firstRowLastColumn="0" w:lastRowFirstColumn="0" w:lastRowLastColumn="0"/>
+            </w:pPr>
+            <w:proofErr w:type="spellStart"/>
+            <w:r>
+              <w:t>Loc</w:t>
+            </w:r>
+            <w:proofErr w:type="spellEnd"/>
           </w:p>
         </w:tc>
       </w:tr>
       <w:tr>
         <w:trPr>
           <w:cnfStyle w:val="000000100000" w:firstRow="0" w:lastRow="0" w:firstColumn="0" w:lastColumn="0" w:oddVBand="0" w:evenVBand="0" w:oddHBand="1" w:evenHBand="0" w:firstRowFirstColumn="0" w:firstRowLastColumn="0" w:lastRowFirstColumn="0" w:lastRowLastColumn="0"/>
-          <w:trHeight w:val="244"/>
+          <w:trHeight w:val="268"/>
         </w:trPr>
         <w:tc>
           <w:tcPr>
             <w:cnfStyle w:val="001000000000" w:firstRow="0" w:lastRow="0" w:firstColumn="1" w:lastColumn="0" w:oddVBand="0" w:evenVBand="0" w:oddHBand="0" w:evenHBand="0" w:firstRowFirstColumn="0" w:firstRowLastColumn="0" w:lastRowFirstColumn="0" w:lastRowLastColumn="0"/>
-            <w:tcW w:w="2062" w:type="dxa"/>
+            <w:tcW w:w="1034" w:type="dxa"/>
+          </w:tcPr>
+          <w:p>
+            <w:r>
+              <w:t>BD</w:t>
+            </w:r>
+          </w:p>
+        </w:tc>
+        <w:tc>
+          <w:tcPr>
+            <w:tcW w:w="1092" w:type="dxa"/>
+            <w:tcBorders>
+              <w:top w:val="single" w:sz="4" w:space="0" w:color="9CC2E5" w:themeColor="accent5" w:themeTint="99"/>
+              <w:left w:val="single" w:sz="4" w:space="0" w:color="9CC2E5" w:themeColor="accent5" w:themeTint="99"/>
+              <w:bottom w:val="single" w:sz="4" w:space="0" w:color="9CC2E5" w:themeColor="accent5" w:themeTint="99"/>
+              <w:right w:val="single" w:sz="4" w:space="0" w:color="9CC2E5" w:themeColor="accent5" w:themeTint="99"/>
+            </w:tcBorders>
+          </w:tcPr>
+          <w:p>
+            <w:pPr>
+              <w:cnfStyle w:val="000000100000" w:firstRow="0" w:lastRow="0" w:firstColumn="0" w:lastColumn="0" w:oddVBand="0" w:evenVBand="0" w:oddHBand="1" w:evenHBand="0" w:firstRowFirstColumn="0" w:firstRowLastColumn="0" w:lastRowFirstColumn="0" w:lastRowLastColumn="0"/>
+            </w:pPr>
+          </w:p>
+        </w:tc>
+        <w:tc>
+          <w:tcPr>
+            <w:tcW w:w="621" w:type="dxa"/>
+            <w:tcBorders>
+              <w:top w:val="single" w:sz="4" w:space="0" w:color="9CC2E5" w:themeColor="accent5" w:themeTint="99"/>
+              <w:left w:val="single" w:sz="4" w:space="0" w:color="9CC2E5" w:themeColor="accent5" w:themeTint="99"/>
+              <w:bottom w:val="single" w:sz="4" w:space="0" w:color="9CC2E5" w:themeColor="accent5" w:themeTint="99"/>
+              <w:right w:val="single" w:sz="4" w:space="0" w:color="9CC2E5" w:themeColor="accent5" w:themeTint="99"/>
+            </w:tcBorders>
+          </w:tcPr>
+          <w:p>
+            <w:pPr>
+              <w:cnfStyle w:val="000000100000" w:firstRow="0" w:lastRow="0" w:firstColumn="0" w:lastColumn="0" w:oddVBand="0" w:evenVBand="0" w:oddHBand="1" w:evenHBand="0" w:firstRowFirstColumn="0" w:firstRowLastColumn="0" w:lastRowFirstColumn="0" w:lastRowLastColumn="0"/>
+            </w:pPr>
+          </w:p>
+        </w:tc>
+        <w:tc>
+          <w:tcPr>
+            <w:tcW w:w="828" w:type="dxa"/>
+            <w:tcBorders>
+              <w:top w:val="single" w:sz="4" w:space="0" w:color="9CC2E5" w:themeColor="accent5" w:themeTint="99"/>
+              <w:left w:val="single" w:sz="4" w:space="0" w:color="9CC2E5" w:themeColor="accent5" w:themeTint="99"/>
+              <w:bottom w:val="single" w:sz="4" w:space="0" w:color="9CC2E5" w:themeColor="accent5" w:themeTint="99"/>
+              <w:right w:val="single" w:sz="4" w:space="0" w:color="9CC2E5" w:themeColor="accent5" w:themeTint="99"/>
+            </w:tcBorders>
+          </w:tcPr>
+          <w:p>
+            <w:pPr>
+              <w:cnfStyle w:val="000000100000" w:firstRow="0" w:lastRow="0" w:firstColumn="0" w:lastColumn="0" w:oddVBand="0" w:evenVBand="0" w:oddHBand="1" w:evenHBand="0" w:firstRowFirstColumn="0" w:firstRowLastColumn="0" w:lastRowFirstColumn="0" w:lastRowLastColumn="0"/>
+            </w:pPr>
+          </w:p>
+        </w:tc>
+        <w:tc>
+          <w:tcPr>
+            <w:tcW w:w="805" w:type="dxa"/>
+            <w:tcBorders>
+              <w:top w:val="single" w:sz="4" w:space="0" w:color="9CC2E5" w:themeColor="accent5" w:themeTint="99"/>
+              <w:left w:val="single" w:sz="4" w:space="0" w:color="9CC2E5" w:themeColor="accent5" w:themeTint="99"/>
+              <w:bottom w:val="single" w:sz="4" w:space="0" w:color="9CC2E5" w:themeColor="accent5" w:themeTint="99"/>
+              <w:right w:val="single" w:sz="4" w:space="0" w:color="9CC2E5" w:themeColor="accent5" w:themeTint="99"/>
+            </w:tcBorders>
+          </w:tcPr>
+          <w:p>
+            <w:pPr>
+              <w:cnfStyle w:val="000000100000" w:firstRow="0" w:lastRow="0" w:firstColumn="0" w:lastColumn="0" w:oddVBand="0" w:evenVBand="0" w:oddHBand="1" w:evenHBand="0" w:firstRowFirstColumn="0" w:firstRowLastColumn="0" w:lastRowFirstColumn="0" w:lastRowLastColumn="0"/>
+            </w:pPr>
+          </w:p>
+        </w:tc>
+        <w:tc>
+          <w:tcPr>
+            <w:tcW w:w="736" w:type="dxa"/>
+            <w:tcBorders>
+              <w:top w:val="single" w:sz="4" w:space="0" w:color="9CC2E5" w:themeColor="accent5" w:themeTint="99"/>
+              <w:left w:val="single" w:sz="4" w:space="0" w:color="9CC2E5" w:themeColor="accent5" w:themeTint="99"/>
+              <w:bottom w:val="single" w:sz="4" w:space="0" w:color="9CC2E5" w:themeColor="accent5" w:themeTint="99"/>
+              <w:right w:val="single" w:sz="4" w:space="0" w:color="9CC2E5" w:themeColor="accent5" w:themeTint="99"/>
+            </w:tcBorders>
+          </w:tcPr>
+          <w:p>
+            <w:pPr>
+              <w:cnfStyle w:val="000000100000" w:firstRow="0" w:lastRow="0" w:firstColumn="0" w:lastColumn="0" w:oddVBand="0" w:evenVBand="0" w:oddHBand="1" w:evenHBand="0" w:firstRowFirstColumn="0" w:firstRowLastColumn="0" w:lastRowFirstColumn="0" w:lastRowLastColumn="0"/>
+            </w:pPr>
+            <w:r>
+              <w:t>60</w:t>
+            </w:r>
+          </w:p>
+          <w:p>
+            <w:pPr>
+              <w:cnfStyle w:val="000000100000" w:firstRow="0" w:lastRow="0" w:firstColumn="0" w:lastColumn="0" w:oddVBand="0" w:evenVBand="0" w:oddHBand="1" w:evenHBand="0" w:firstRowFirstColumn="0" w:firstRowLastColumn="0" w:lastRowFirstColumn="0" w:lastRowLastColumn="0"/>
+            </w:pPr>
+            <w:r>
+              <w:t>M</w:t>
+            </w:r>
+            <w:r>
+              <w:t>in</w:t>
+            </w:r>
+          </w:p>
+        </w:tc>
+        <w:tc>
+          <w:tcPr>
+            <w:tcW w:w="1092" w:type="dxa"/>
+            <w:tcBorders>
+              <w:right w:val="single" w:sz="4" w:space="0" w:color="9CC2E5" w:themeColor="accent5" w:themeTint="99"/>
+            </w:tcBorders>
+          </w:tcPr>
+          <w:p>
+            <w:pPr>
+              <w:cnfStyle w:val="000000100000" w:firstRow="0" w:lastRow="0" w:firstColumn="0" w:lastColumn="0" w:oddVBand="0" w:evenVBand="0" w:oddHBand="1" w:evenHBand="0" w:firstRowFirstColumn="0" w:firstRowLastColumn="0" w:lastRowFirstColumn="0" w:lastRowLastColumn="0"/>
+            </w:pPr>
+          </w:p>
+        </w:tc>
+        <w:tc>
+          <w:tcPr>
+            <w:tcW w:w="621" w:type="dxa"/>
+            <w:tcBorders>
+              <w:left w:val="single" w:sz="4" w:space="0" w:color="9CC2E5" w:themeColor="accent5" w:themeTint="99"/>
+              <w:right w:val="single" w:sz="4" w:space="0" w:color="9CC2E5" w:themeColor="accent5" w:themeTint="99"/>
+            </w:tcBorders>
+          </w:tcPr>
+          <w:p>
+            <w:pPr>
+              <w:cnfStyle w:val="000000100000" w:firstRow="0" w:lastRow="0" w:firstColumn="0" w:lastColumn="0" w:oddVBand="0" w:evenVBand="0" w:oddHBand="1" w:evenHBand="0" w:firstRowFirstColumn="0" w:firstRowLastColumn="0" w:lastRowFirstColumn="0" w:lastRowLastColumn="0"/>
+            </w:pPr>
+          </w:p>
+        </w:tc>
+        <w:tc>
+          <w:tcPr>
+            <w:tcW w:w="828" w:type="dxa"/>
+            <w:tcBorders>
+              <w:left w:val="single" w:sz="4" w:space="0" w:color="9CC2E5" w:themeColor="accent5" w:themeTint="99"/>
+              <w:right w:val="single" w:sz="4" w:space="0" w:color="9CC2E5" w:themeColor="accent5" w:themeTint="99"/>
+            </w:tcBorders>
+          </w:tcPr>
+          <w:p>
+            <w:pPr>
+              <w:cnfStyle w:val="000000100000" w:firstRow="0" w:lastRow="0" w:firstColumn="0" w:lastColumn="0" w:oddVBand="0" w:evenVBand="0" w:oddHBand="1" w:evenHBand="0" w:firstRowFirstColumn="0" w:firstRowLastColumn="0" w:lastRowFirstColumn="0" w:lastRowLastColumn="0"/>
+            </w:pPr>
+          </w:p>
+        </w:tc>
+        <w:tc>
+          <w:tcPr>
+            <w:tcW w:w="805" w:type="dxa"/>
+            <w:tcBorders>
+              <w:left w:val="single" w:sz="4" w:space="0" w:color="9CC2E5" w:themeColor="accent5" w:themeTint="99"/>
+              <w:right w:val="single" w:sz="4" w:space="0" w:color="9CC2E5" w:themeColor="accent5" w:themeTint="99"/>
+            </w:tcBorders>
+          </w:tcPr>
+          <w:p>
+            <w:pPr>
+              <w:cnfStyle w:val="000000100000" w:firstRow="0" w:lastRow="0" w:firstColumn="0" w:lastColumn="0" w:oddVBand="0" w:evenVBand="0" w:oddHBand="1" w:evenHBand="0" w:firstRowFirstColumn="0" w:firstRowLastColumn="0" w:lastRowFirstColumn="0" w:lastRowLastColumn="0"/>
+            </w:pPr>
+          </w:p>
+        </w:tc>
+        <w:tc>
+          <w:tcPr>
+            <w:tcW w:w="735" w:type="dxa"/>
+            <w:tcBorders>
+              <w:left w:val="single" w:sz="4" w:space="0" w:color="9CC2E5" w:themeColor="accent5" w:themeTint="99"/>
+            </w:tcBorders>
+          </w:tcPr>
+          <w:p>
+            <w:pPr>
+              <w:cnfStyle w:val="000000100000" w:firstRow="0" w:lastRow="0" w:firstColumn="0" w:lastColumn="0" w:oddVBand="0" w:evenVBand="0" w:oddHBand="1" w:evenHBand="0" w:firstRowFirstColumn="0" w:firstRowLastColumn="0" w:lastRowFirstColumn="0" w:lastRowLastColumn="0"/>
+            </w:pPr>
+            <w:r>
+              <w:t xml:space="preserve">50 </w:t>
+            </w:r>
+            <w:proofErr w:type="spellStart"/>
+            <w:r>
+              <w:t>Loc</w:t>
+            </w:r>
+            <w:proofErr w:type="spellEnd"/>
+          </w:p>
+        </w:tc>
+      </w:tr>
+      <w:tr>
+        <w:trPr>
+          <w:trHeight w:val="268"/>
+        </w:trPr>
+        <w:tc>
+          <w:tcPr>
+            <w:cnfStyle w:val="001000000000" w:firstRow="0" w:lastRow="0" w:firstColumn="1" w:lastColumn="0" w:oddVBand="0" w:evenVBand="0" w:oddHBand="0" w:evenHBand="0" w:firstRowFirstColumn="0" w:firstRowLastColumn="0" w:lastRowFirstColumn="0" w:lastRowLastColumn="0"/>
+            <w:tcW w:w="1034" w:type="dxa"/>
           </w:tcPr>
           <w:p>
             <w:r>
@@ -516,22 +1108,161 @@
         </w:tc>
         <w:tc>
           <w:tcPr>
-            <w:tcW w:w="2795" w:type="dxa"/>
-          </w:tcPr>
-          <w:p>
-            <w:pPr>
-              <w:cnfStyle w:val="000000100000" w:firstRow="0" w:lastRow="0" w:firstColumn="0" w:lastColumn="0" w:oddVBand="0" w:evenVBand="0" w:oddHBand="1" w:evenHBand="0" w:firstRowFirstColumn="0" w:firstRowLastColumn="0" w:lastRowFirstColumn="0" w:lastRowLastColumn="0"/>
-            </w:pPr>
-          </w:p>
-        </w:tc>
-        <w:tc>
-          <w:tcPr>
-            <w:tcW w:w="2916" w:type="dxa"/>
-          </w:tcPr>
-          <w:p>
-            <w:pPr>
-              <w:cnfStyle w:val="000000100000" w:firstRow="0" w:lastRow="0" w:firstColumn="0" w:lastColumn="0" w:oddVBand="0" w:evenVBand="0" w:oddHBand="1" w:evenHBand="0" w:firstRowFirstColumn="0" w:firstRowLastColumn="0" w:lastRowFirstColumn="0" w:lastRowLastColumn="0"/>
-            </w:pPr>
+            <w:tcW w:w="1092" w:type="dxa"/>
+            <w:tcBorders>
+              <w:top w:val="single" w:sz="4" w:space="0" w:color="9CC2E5" w:themeColor="accent5" w:themeTint="99"/>
+              <w:left w:val="single" w:sz="4" w:space="0" w:color="9CC2E5" w:themeColor="accent5" w:themeTint="99"/>
+              <w:bottom w:val="single" w:sz="4" w:space="0" w:color="9CC2E5" w:themeColor="accent5" w:themeTint="99"/>
+              <w:right w:val="single" w:sz="4" w:space="0" w:color="9CC2E5" w:themeColor="accent5" w:themeTint="99"/>
+            </w:tcBorders>
+          </w:tcPr>
+          <w:p>
+            <w:pPr>
+              <w:cnfStyle w:val="000000000000" w:firstRow="0" w:lastRow="0" w:firstColumn="0" w:lastColumn="0" w:oddVBand="0" w:evenVBand="0" w:oddHBand="0" w:evenHBand="0" w:firstRowFirstColumn="0" w:firstRowLastColumn="0" w:lastRowFirstColumn="0" w:lastRowLastColumn="0"/>
+            </w:pPr>
+          </w:p>
+        </w:tc>
+        <w:tc>
+          <w:tcPr>
+            <w:tcW w:w="621" w:type="dxa"/>
+            <w:tcBorders>
+              <w:top w:val="single" w:sz="4" w:space="0" w:color="9CC2E5" w:themeColor="accent5" w:themeTint="99"/>
+              <w:left w:val="single" w:sz="4" w:space="0" w:color="9CC2E5" w:themeColor="accent5" w:themeTint="99"/>
+              <w:bottom w:val="single" w:sz="4" w:space="0" w:color="9CC2E5" w:themeColor="accent5" w:themeTint="99"/>
+              <w:right w:val="single" w:sz="4" w:space="0" w:color="9CC2E5" w:themeColor="accent5" w:themeTint="99"/>
+            </w:tcBorders>
+          </w:tcPr>
+          <w:p>
+            <w:pPr>
+              <w:cnfStyle w:val="000000000000" w:firstRow="0" w:lastRow="0" w:firstColumn="0" w:lastColumn="0" w:oddVBand="0" w:evenVBand="0" w:oddHBand="0" w:evenHBand="0" w:firstRowFirstColumn="0" w:firstRowLastColumn="0" w:lastRowFirstColumn="0" w:lastRowLastColumn="0"/>
+            </w:pPr>
+          </w:p>
+        </w:tc>
+        <w:tc>
+          <w:tcPr>
+            <w:tcW w:w="828" w:type="dxa"/>
+            <w:tcBorders>
+              <w:top w:val="single" w:sz="4" w:space="0" w:color="9CC2E5" w:themeColor="accent5" w:themeTint="99"/>
+              <w:left w:val="single" w:sz="4" w:space="0" w:color="9CC2E5" w:themeColor="accent5" w:themeTint="99"/>
+              <w:bottom w:val="single" w:sz="4" w:space="0" w:color="9CC2E5" w:themeColor="accent5" w:themeTint="99"/>
+              <w:right w:val="single" w:sz="4" w:space="0" w:color="9CC2E5" w:themeColor="accent5" w:themeTint="99"/>
+            </w:tcBorders>
+          </w:tcPr>
+          <w:p>
+            <w:pPr>
+              <w:cnfStyle w:val="000000000000" w:firstRow="0" w:lastRow="0" w:firstColumn="0" w:lastColumn="0" w:oddVBand="0" w:evenVBand="0" w:oddHBand="0" w:evenHBand="0" w:firstRowFirstColumn="0" w:firstRowLastColumn="0" w:lastRowFirstColumn="0" w:lastRowLastColumn="0"/>
+            </w:pPr>
+          </w:p>
+        </w:tc>
+        <w:tc>
+          <w:tcPr>
+            <w:tcW w:w="805" w:type="dxa"/>
+            <w:tcBorders>
+              <w:top w:val="single" w:sz="4" w:space="0" w:color="9CC2E5" w:themeColor="accent5" w:themeTint="99"/>
+              <w:left w:val="single" w:sz="4" w:space="0" w:color="9CC2E5" w:themeColor="accent5" w:themeTint="99"/>
+              <w:bottom w:val="single" w:sz="4" w:space="0" w:color="9CC2E5" w:themeColor="accent5" w:themeTint="99"/>
+              <w:right w:val="single" w:sz="4" w:space="0" w:color="9CC2E5" w:themeColor="accent5" w:themeTint="99"/>
+            </w:tcBorders>
+          </w:tcPr>
+          <w:p>
+            <w:pPr>
+              <w:cnfStyle w:val="000000000000" w:firstRow="0" w:lastRow="0" w:firstColumn="0" w:lastColumn="0" w:oddVBand="0" w:evenVBand="0" w:oddHBand="0" w:evenHBand="0" w:firstRowFirstColumn="0" w:firstRowLastColumn="0" w:lastRowFirstColumn="0" w:lastRowLastColumn="0"/>
+            </w:pPr>
+          </w:p>
+        </w:tc>
+        <w:tc>
+          <w:tcPr>
+            <w:tcW w:w="736" w:type="dxa"/>
+            <w:tcBorders>
+              <w:top w:val="single" w:sz="4" w:space="0" w:color="9CC2E5" w:themeColor="accent5" w:themeTint="99"/>
+              <w:left w:val="single" w:sz="4" w:space="0" w:color="9CC2E5" w:themeColor="accent5" w:themeTint="99"/>
+              <w:bottom w:val="single" w:sz="4" w:space="0" w:color="9CC2E5" w:themeColor="accent5" w:themeTint="99"/>
+              <w:right w:val="single" w:sz="4" w:space="0" w:color="9CC2E5" w:themeColor="accent5" w:themeTint="99"/>
+            </w:tcBorders>
+          </w:tcPr>
+          <w:p>
+            <w:pPr>
+              <w:cnfStyle w:val="000000000000" w:firstRow="0" w:lastRow="0" w:firstColumn="0" w:lastColumn="0" w:oddVBand="0" w:evenVBand="0" w:oddHBand="0" w:evenHBand="0" w:firstRowFirstColumn="0" w:firstRowLastColumn="0" w:lastRowFirstColumn="0" w:lastRowLastColumn="0"/>
+            </w:pPr>
+            <w:r>
+              <w:t>180 min</w:t>
+            </w:r>
+          </w:p>
+        </w:tc>
+        <w:tc>
+          <w:tcPr>
+            <w:tcW w:w="1092" w:type="dxa"/>
+            <w:tcBorders>
+              <w:right w:val="single" w:sz="4" w:space="0" w:color="9CC2E5" w:themeColor="accent5" w:themeTint="99"/>
+            </w:tcBorders>
+          </w:tcPr>
+          <w:p>
+            <w:pPr>
+              <w:cnfStyle w:val="000000000000" w:firstRow="0" w:lastRow="0" w:firstColumn="0" w:lastColumn="0" w:oddVBand="0" w:evenVBand="0" w:oddHBand="0" w:evenHBand="0" w:firstRowFirstColumn="0" w:firstRowLastColumn="0" w:lastRowFirstColumn="0" w:lastRowLastColumn="0"/>
+            </w:pPr>
+          </w:p>
+        </w:tc>
+        <w:tc>
+          <w:tcPr>
+            <w:tcW w:w="621" w:type="dxa"/>
+            <w:tcBorders>
+              <w:left w:val="single" w:sz="4" w:space="0" w:color="9CC2E5" w:themeColor="accent5" w:themeTint="99"/>
+              <w:right w:val="single" w:sz="4" w:space="0" w:color="9CC2E5" w:themeColor="accent5" w:themeTint="99"/>
+            </w:tcBorders>
+          </w:tcPr>
+          <w:p>
+            <w:pPr>
+              <w:cnfStyle w:val="000000000000" w:firstRow="0" w:lastRow="0" w:firstColumn="0" w:lastColumn="0" w:oddVBand="0" w:evenVBand="0" w:oddHBand="0" w:evenHBand="0" w:firstRowFirstColumn="0" w:firstRowLastColumn="0" w:lastRowFirstColumn="0" w:lastRowLastColumn="0"/>
+            </w:pPr>
+          </w:p>
+        </w:tc>
+        <w:tc>
+          <w:tcPr>
+            <w:tcW w:w="828" w:type="dxa"/>
+            <w:tcBorders>
+              <w:left w:val="single" w:sz="4" w:space="0" w:color="9CC2E5" w:themeColor="accent5" w:themeTint="99"/>
+              <w:right w:val="single" w:sz="4" w:space="0" w:color="9CC2E5" w:themeColor="accent5" w:themeTint="99"/>
+            </w:tcBorders>
+          </w:tcPr>
+          <w:p>
+            <w:pPr>
+              <w:cnfStyle w:val="000000000000" w:firstRow="0" w:lastRow="0" w:firstColumn="0" w:lastColumn="0" w:oddVBand="0" w:evenVBand="0" w:oddHBand="0" w:evenHBand="0" w:firstRowFirstColumn="0" w:firstRowLastColumn="0" w:lastRowFirstColumn="0" w:lastRowLastColumn="0"/>
+            </w:pPr>
+          </w:p>
+        </w:tc>
+        <w:tc>
+          <w:tcPr>
+            <w:tcW w:w="805" w:type="dxa"/>
+            <w:tcBorders>
+              <w:left w:val="single" w:sz="4" w:space="0" w:color="9CC2E5" w:themeColor="accent5" w:themeTint="99"/>
+              <w:right w:val="single" w:sz="4" w:space="0" w:color="9CC2E5" w:themeColor="accent5" w:themeTint="99"/>
+            </w:tcBorders>
+          </w:tcPr>
+          <w:p>
+            <w:pPr>
+              <w:cnfStyle w:val="000000000000" w:firstRow="0" w:lastRow="0" w:firstColumn="0" w:lastColumn="0" w:oddVBand="0" w:evenVBand="0" w:oddHBand="0" w:evenHBand="0" w:firstRowFirstColumn="0" w:firstRowLastColumn="0" w:lastRowFirstColumn="0" w:lastRowLastColumn="0"/>
+            </w:pPr>
+          </w:p>
+        </w:tc>
+        <w:tc>
+          <w:tcPr>
+            <w:tcW w:w="735" w:type="dxa"/>
+            <w:tcBorders>
+              <w:left w:val="single" w:sz="4" w:space="0" w:color="9CC2E5" w:themeColor="accent5" w:themeTint="99"/>
+            </w:tcBorders>
+          </w:tcPr>
+          <w:p>
+            <w:pPr>
+              <w:cnfStyle w:val="000000000000" w:firstRow="0" w:lastRow="0" w:firstColumn="0" w:lastColumn="0" w:oddVBand="0" w:evenVBand="0" w:oddHBand="0" w:evenHBand="0" w:firstRowFirstColumn="0" w:firstRowLastColumn="0" w:lastRowFirstColumn="0" w:lastRowLastColumn="0"/>
+            </w:pPr>
+            <w:r>
+              <w:t xml:space="preserve">100 </w:t>
+            </w:r>
+            <w:proofErr w:type="spellStart"/>
+            <w:r>
+              <w:t>Loc</w:t>
+            </w:r>
+            <w:proofErr w:type="spellEnd"/>
           </w:p>
         </w:tc>
       </w:tr>
@@ -541,23 +1272,33 @@
     <w:tbl>
       <w:tblPr>
         <w:tblStyle w:val="Tabladecuadrcula4-nfasis5"/>
-        <w:tblW w:w="7933" w:type="dxa"/>
+        <w:tblW w:w="9715" w:type="dxa"/>
+        <w:tblLayout w:type="fixed"/>
         <w:tblLook w:val="04A0" w:firstRow="1" w:lastRow="0" w:firstColumn="1" w:lastColumn="0" w:noHBand="0" w:noVBand="1"/>
       </w:tblPr>
       <w:tblGrid>
-        <w:gridCol w:w="2122"/>
-        <w:gridCol w:w="2835"/>
-        <w:gridCol w:w="2976"/>
+        <w:gridCol w:w="1165"/>
+        <w:gridCol w:w="1080"/>
+        <w:gridCol w:w="720"/>
+        <w:gridCol w:w="810"/>
+        <w:gridCol w:w="900"/>
+        <w:gridCol w:w="900"/>
+        <w:gridCol w:w="990"/>
+        <w:gridCol w:w="720"/>
+        <w:gridCol w:w="810"/>
+        <w:gridCol w:w="810"/>
+        <w:gridCol w:w="810"/>
       </w:tblGrid>
       <w:tr>
         <w:trPr>
           <w:cnfStyle w:val="100000000000" w:firstRow="1" w:lastRow="0" w:firstColumn="0" w:lastColumn="0" w:oddVBand="0" w:evenVBand="0" w:oddHBand="0" w:evenHBand="0" w:firstRowFirstColumn="0" w:firstRowLastColumn="0" w:lastRowFirstColumn="0" w:lastRowLastColumn="0"/>
-          <w:trHeight w:val="522"/>
+          <w:trHeight w:val="558"/>
         </w:trPr>
         <w:tc>
           <w:tcPr>
             <w:cnfStyle w:val="001000000000" w:firstRow="0" w:lastRow="0" w:firstColumn="1" w:lastColumn="0" w:oddVBand="0" w:evenVBand="0" w:oddHBand="0" w:evenHBand="0" w:firstRowFirstColumn="0" w:firstRowLastColumn="0" w:lastRowFirstColumn="0" w:lastRowLastColumn="0"/>
-            <w:tcW w:w="2062" w:type="dxa"/>
+            <w:tcW w:w="1105" w:type="dxa"/>
+            <w:vMerge w:val="restart"/>
           </w:tcPr>
           <w:p>
             <w:pPr>
@@ -577,10 +1318,13 @@
         </w:tc>
         <w:tc>
           <w:tcPr>
-            <w:tcW w:w="2795" w:type="dxa"/>
-          </w:tcPr>
-          <w:p>
-            <w:pPr>
+            <w:tcW w:w="4370" w:type="dxa"/>
+            <w:gridSpan w:val="5"/>
+            <w:vAlign w:val="center"/>
+          </w:tcPr>
+          <w:p>
+            <w:pPr>
+              <w:jc w:val="center"/>
               <w:cnfStyle w:val="100000000000" w:firstRow="1" w:lastRow="0" w:firstColumn="0" w:lastColumn="0" w:oddVBand="0" w:evenVBand="0" w:oddHBand="0" w:evenHBand="0" w:firstRowFirstColumn="0" w:firstRowLastColumn="0" w:lastRowFirstColumn="0" w:lastRowLastColumn="0"/>
               <w:rPr>
                 <w:rFonts w:ascii="Arial" w:hAnsi="Arial" w:cs="Arial"/>
@@ -598,13 +1342,18 @@
         </w:tc>
         <w:tc>
           <w:tcPr>
-            <w:tcW w:w="2916" w:type="dxa"/>
-          </w:tcPr>
-          <w:p>
-            <w:pPr>
+            <w:tcW w:w="4080" w:type="dxa"/>
+            <w:gridSpan w:val="5"/>
+            <w:vAlign w:val="center"/>
+          </w:tcPr>
+          <w:p>
+            <w:pPr>
+              <w:jc w:val="center"/>
               <w:cnfStyle w:val="100000000000" w:firstRow="1" w:lastRow="0" w:firstColumn="0" w:lastColumn="0" w:oddVBand="0" w:evenVBand="0" w:oddHBand="0" w:evenHBand="0" w:firstRowFirstColumn="0" w:firstRowLastColumn="0" w:lastRowFirstColumn="0" w:lastRowLastColumn="0"/>
               <w:rPr>
                 <w:rFonts w:ascii="Arial" w:hAnsi="Arial" w:cs="Arial"/>
+                <w:b w:val="0"/>
+                <w:bCs w:val="0"/>
                 <w:sz w:val="24"/>
               </w:rPr>
             </w:pPr>
@@ -615,6 +1364,439 @@
               </w:rPr>
               <w:t>Estimación Tamaño</w:t>
             </w:r>
+          </w:p>
+        </w:tc>
+      </w:tr>
+      <w:tr>
+        <w:trPr>
+          <w:cnfStyle w:val="000000100000" w:firstRow="0" w:lastRow="0" w:firstColumn="0" w:lastColumn="0" w:oddVBand="0" w:evenVBand="0" w:oddHBand="1" w:evenHBand="0" w:firstRowFirstColumn="0" w:firstRowLastColumn="0" w:lastRowFirstColumn="0" w:lastRowLastColumn="0"/>
+          <w:trHeight w:val="558"/>
+        </w:trPr>
+        <w:tc>
+          <w:tcPr>
+            <w:cnfStyle w:val="001000000000" w:firstRow="0" w:lastRow="0" w:firstColumn="1" w:lastColumn="0" w:oddVBand="0" w:evenVBand="0" w:oddHBand="0" w:evenHBand="0" w:firstRowFirstColumn="0" w:firstRowLastColumn="0" w:lastRowFirstColumn="0" w:lastRowLastColumn="0"/>
+            <w:tcW w:w="1105" w:type="dxa"/>
+            <w:vMerge/>
+          </w:tcPr>
+          <w:p>
+            <w:pPr>
+              <w:rPr>
+                <w:rFonts w:ascii="Arial" w:hAnsi="Arial" w:cs="Arial"/>
+                <w:sz w:val="24"/>
+              </w:rPr>
+            </w:pPr>
+          </w:p>
+        </w:tc>
+        <w:tc>
+          <w:tcPr>
+            <w:tcW w:w="1040" w:type="dxa"/>
+            <w:tcBorders>
+              <w:right w:val="single" w:sz="4" w:space="0" w:color="9CC2E5" w:themeColor="accent5" w:themeTint="99"/>
+            </w:tcBorders>
+          </w:tcPr>
+          <w:p>
+            <w:pPr>
+              <w:cnfStyle w:val="000000100000" w:firstRow="0" w:lastRow="0" w:firstColumn="0" w:lastColumn="0" w:oddVBand="0" w:evenVBand="0" w:oddHBand="1" w:evenHBand="0" w:firstRowFirstColumn="0" w:firstRowLastColumn="0" w:lastRowFirstColumn="0" w:lastRowLastColumn="0"/>
+              <w:rPr>
+                <w:rFonts w:ascii="Arial" w:hAnsi="Arial" w:cs="Arial"/>
+                <w:sz w:val="16"/>
+              </w:rPr>
+            </w:pPr>
+            <w:r>
+              <w:rPr>
+                <w:rFonts w:ascii="Arial" w:hAnsi="Arial" w:cs="Arial"/>
+                <w:sz w:val="16"/>
+              </w:rPr>
+              <w:t>Alejandro</w:t>
+            </w:r>
+          </w:p>
+        </w:tc>
+        <w:tc>
+          <w:tcPr>
+            <w:tcW w:w="680" w:type="dxa"/>
+            <w:tcBorders>
+              <w:left w:val="single" w:sz="4" w:space="0" w:color="9CC2E5" w:themeColor="accent5" w:themeTint="99"/>
+              <w:right w:val="single" w:sz="4" w:space="0" w:color="9CC2E5" w:themeColor="accent5" w:themeTint="99"/>
+            </w:tcBorders>
+          </w:tcPr>
+          <w:p>
+            <w:pPr>
+              <w:cnfStyle w:val="000000100000" w:firstRow="0" w:lastRow="0" w:firstColumn="0" w:lastColumn="0" w:oddVBand="0" w:evenVBand="0" w:oddHBand="1" w:evenHBand="0" w:firstRowFirstColumn="0" w:firstRowLastColumn="0" w:lastRowFirstColumn="0" w:lastRowLastColumn="0"/>
+              <w:rPr>
+                <w:rFonts w:ascii="Arial" w:hAnsi="Arial" w:cs="Arial"/>
+                <w:sz w:val="16"/>
+              </w:rPr>
+            </w:pPr>
+            <w:r>
+              <w:rPr>
+                <w:rFonts w:ascii="Arial" w:hAnsi="Arial" w:cs="Arial"/>
+                <w:sz w:val="16"/>
+              </w:rPr>
+              <w:t>Axel</w:t>
+            </w:r>
+          </w:p>
+        </w:tc>
+        <w:tc>
+          <w:tcPr>
+            <w:tcW w:w="770" w:type="dxa"/>
+            <w:tcBorders>
+              <w:left w:val="single" w:sz="4" w:space="0" w:color="9CC2E5" w:themeColor="accent5" w:themeTint="99"/>
+              <w:right w:val="single" w:sz="4" w:space="0" w:color="9CC2E5" w:themeColor="accent5" w:themeTint="99"/>
+            </w:tcBorders>
+          </w:tcPr>
+          <w:p>
+            <w:pPr>
+              <w:cnfStyle w:val="000000100000" w:firstRow="0" w:lastRow="0" w:firstColumn="0" w:lastColumn="0" w:oddVBand="0" w:evenVBand="0" w:oddHBand="1" w:evenHBand="0" w:firstRowFirstColumn="0" w:firstRowLastColumn="0" w:lastRowFirstColumn="0" w:lastRowLastColumn="0"/>
+              <w:rPr>
+                <w:rFonts w:ascii="Arial" w:hAnsi="Arial" w:cs="Arial"/>
+                <w:sz w:val="16"/>
+              </w:rPr>
+            </w:pPr>
+            <w:r>
+              <w:rPr>
+                <w:rFonts w:ascii="Arial" w:hAnsi="Arial" w:cs="Arial"/>
+                <w:sz w:val="16"/>
+              </w:rPr>
+              <w:t>Juanjo</w:t>
+            </w:r>
+          </w:p>
+        </w:tc>
+        <w:tc>
+          <w:tcPr>
+            <w:tcW w:w="860" w:type="dxa"/>
+            <w:tcBorders>
+              <w:left w:val="single" w:sz="4" w:space="0" w:color="9CC2E5" w:themeColor="accent5" w:themeTint="99"/>
+              <w:right w:val="single" w:sz="4" w:space="0" w:color="9CC2E5" w:themeColor="accent5" w:themeTint="99"/>
+            </w:tcBorders>
+          </w:tcPr>
+          <w:p>
+            <w:pPr>
+              <w:cnfStyle w:val="000000100000" w:firstRow="0" w:lastRow="0" w:firstColumn="0" w:lastColumn="0" w:oddVBand="0" w:evenVBand="0" w:oddHBand="1" w:evenHBand="0" w:firstRowFirstColumn="0" w:firstRowLastColumn="0" w:lastRowFirstColumn="0" w:lastRowLastColumn="0"/>
+              <w:rPr>
+                <w:rFonts w:ascii="Arial" w:hAnsi="Arial" w:cs="Arial"/>
+                <w:sz w:val="16"/>
+              </w:rPr>
+            </w:pPr>
+            <w:r>
+              <w:rPr>
+                <w:rFonts w:ascii="Arial" w:hAnsi="Arial" w:cs="Arial"/>
+                <w:sz w:val="16"/>
+              </w:rPr>
+              <w:t>Salma</w:t>
+            </w:r>
+          </w:p>
+        </w:tc>
+        <w:tc>
+          <w:tcPr>
+            <w:tcW w:w="860" w:type="dxa"/>
+            <w:tcBorders>
+              <w:left w:val="single" w:sz="4" w:space="0" w:color="9CC2E5" w:themeColor="accent5" w:themeTint="99"/>
+            </w:tcBorders>
+          </w:tcPr>
+          <w:p>
+            <w:pPr>
+              <w:cnfStyle w:val="000000100000" w:firstRow="0" w:lastRow="0" w:firstColumn="0" w:lastColumn="0" w:oddVBand="0" w:evenVBand="0" w:oddHBand="1" w:evenHBand="0" w:firstRowFirstColumn="0" w:firstRowLastColumn="0" w:lastRowFirstColumn="0" w:lastRowLastColumn="0"/>
+              <w:rPr>
+                <w:rFonts w:ascii="Arial" w:hAnsi="Arial" w:cs="Arial"/>
+                <w:sz w:val="16"/>
+              </w:rPr>
+            </w:pPr>
+            <w:r>
+              <w:rPr>
+                <w:rFonts w:ascii="Arial" w:hAnsi="Arial" w:cs="Arial"/>
+                <w:sz w:val="16"/>
+              </w:rPr>
+              <w:t>Tania</w:t>
+            </w:r>
+          </w:p>
+        </w:tc>
+        <w:tc>
+          <w:tcPr>
+            <w:tcW w:w="950" w:type="dxa"/>
+            <w:tcBorders>
+              <w:right w:val="single" w:sz="4" w:space="0" w:color="9CC2E5" w:themeColor="accent5" w:themeTint="99"/>
+            </w:tcBorders>
+          </w:tcPr>
+          <w:p>
+            <w:pPr>
+              <w:cnfStyle w:val="000000100000" w:firstRow="0" w:lastRow="0" w:firstColumn="0" w:lastColumn="0" w:oddVBand="0" w:evenVBand="0" w:oddHBand="1" w:evenHBand="0" w:firstRowFirstColumn="0" w:firstRowLastColumn="0" w:lastRowFirstColumn="0" w:lastRowLastColumn="0"/>
+              <w:rPr>
+                <w:rFonts w:ascii="Arial" w:hAnsi="Arial" w:cs="Arial"/>
+                <w:sz w:val="16"/>
+              </w:rPr>
+            </w:pPr>
+            <w:r>
+              <w:rPr>
+                <w:rFonts w:ascii="Arial" w:hAnsi="Arial" w:cs="Arial"/>
+                <w:sz w:val="16"/>
+              </w:rPr>
+              <w:t>Alejandro</w:t>
+            </w:r>
+          </w:p>
+        </w:tc>
+        <w:tc>
+          <w:tcPr>
+            <w:tcW w:w="680" w:type="dxa"/>
+            <w:tcBorders>
+              <w:left w:val="single" w:sz="4" w:space="0" w:color="9CC2E5" w:themeColor="accent5" w:themeTint="99"/>
+              <w:right w:val="single" w:sz="4" w:space="0" w:color="9CC2E5" w:themeColor="accent5" w:themeTint="99"/>
+            </w:tcBorders>
+          </w:tcPr>
+          <w:p>
+            <w:pPr>
+              <w:cnfStyle w:val="000000100000" w:firstRow="0" w:lastRow="0" w:firstColumn="0" w:lastColumn="0" w:oddVBand="0" w:evenVBand="0" w:oddHBand="1" w:evenHBand="0" w:firstRowFirstColumn="0" w:firstRowLastColumn="0" w:lastRowFirstColumn="0" w:lastRowLastColumn="0"/>
+              <w:rPr>
+                <w:rFonts w:ascii="Arial" w:hAnsi="Arial" w:cs="Arial"/>
+                <w:sz w:val="16"/>
+              </w:rPr>
+            </w:pPr>
+            <w:r>
+              <w:rPr>
+                <w:rFonts w:ascii="Arial" w:hAnsi="Arial" w:cs="Arial"/>
+                <w:sz w:val="16"/>
+              </w:rPr>
+              <w:t>Axel</w:t>
+            </w:r>
+          </w:p>
+        </w:tc>
+        <w:tc>
+          <w:tcPr>
+            <w:tcW w:w="770" w:type="dxa"/>
+            <w:tcBorders>
+              <w:left w:val="single" w:sz="4" w:space="0" w:color="9CC2E5" w:themeColor="accent5" w:themeTint="99"/>
+              <w:right w:val="single" w:sz="4" w:space="0" w:color="9CC2E5" w:themeColor="accent5" w:themeTint="99"/>
+            </w:tcBorders>
+          </w:tcPr>
+          <w:p>
+            <w:pPr>
+              <w:cnfStyle w:val="000000100000" w:firstRow="0" w:lastRow="0" w:firstColumn="0" w:lastColumn="0" w:oddVBand="0" w:evenVBand="0" w:oddHBand="1" w:evenHBand="0" w:firstRowFirstColumn="0" w:firstRowLastColumn="0" w:lastRowFirstColumn="0" w:lastRowLastColumn="0"/>
+              <w:rPr>
+                <w:rFonts w:ascii="Arial" w:hAnsi="Arial" w:cs="Arial"/>
+                <w:sz w:val="16"/>
+              </w:rPr>
+            </w:pPr>
+            <w:r>
+              <w:rPr>
+                <w:rFonts w:ascii="Arial" w:hAnsi="Arial" w:cs="Arial"/>
+                <w:sz w:val="16"/>
+              </w:rPr>
+              <w:t>Juanjo</w:t>
+            </w:r>
+          </w:p>
+        </w:tc>
+        <w:tc>
+          <w:tcPr>
+            <w:tcW w:w="770" w:type="dxa"/>
+            <w:tcBorders>
+              <w:left w:val="single" w:sz="4" w:space="0" w:color="9CC2E5" w:themeColor="accent5" w:themeTint="99"/>
+              <w:right w:val="single" w:sz="4" w:space="0" w:color="9CC2E5" w:themeColor="accent5" w:themeTint="99"/>
+            </w:tcBorders>
+          </w:tcPr>
+          <w:p>
+            <w:pPr>
+              <w:cnfStyle w:val="000000100000" w:firstRow="0" w:lastRow="0" w:firstColumn="0" w:lastColumn="0" w:oddVBand="0" w:evenVBand="0" w:oddHBand="1" w:evenHBand="0" w:firstRowFirstColumn="0" w:firstRowLastColumn="0" w:lastRowFirstColumn="0" w:lastRowLastColumn="0"/>
+              <w:rPr>
+                <w:rFonts w:ascii="Arial" w:hAnsi="Arial" w:cs="Arial"/>
+                <w:sz w:val="16"/>
+              </w:rPr>
+            </w:pPr>
+            <w:r>
+              <w:rPr>
+                <w:rFonts w:ascii="Arial" w:hAnsi="Arial" w:cs="Arial"/>
+                <w:sz w:val="16"/>
+              </w:rPr>
+              <w:t>Salma</w:t>
+            </w:r>
+          </w:p>
+        </w:tc>
+        <w:tc>
+          <w:tcPr>
+            <w:tcW w:w="750" w:type="dxa"/>
+            <w:tcBorders>
+              <w:left w:val="single" w:sz="4" w:space="0" w:color="9CC2E5" w:themeColor="accent5" w:themeTint="99"/>
+            </w:tcBorders>
+          </w:tcPr>
+          <w:p>
+            <w:pPr>
+              <w:cnfStyle w:val="000000100000" w:firstRow="0" w:lastRow="0" w:firstColumn="0" w:lastColumn="0" w:oddVBand="0" w:evenVBand="0" w:oddHBand="1" w:evenHBand="0" w:firstRowFirstColumn="0" w:firstRowLastColumn="0" w:lastRowFirstColumn="0" w:lastRowLastColumn="0"/>
+              <w:rPr>
+                <w:rFonts w:ascii="Arial" w:hAnsi="Arial" w:cs="Arial"/>
+                <w:sz w:val="16"/>
+              </w:rPr>
+            </w:pPr>
+            <w:r>
+              <w:rPr>
+                <w:rFonts w:ascii="Arial" w:hAnsi="Arial" w:cs="Arial"/>
+                <w:sz w:val="16"/>
+              </w:rPr>
+              <w:t>Tania</w:t>
+            </w:r>
+          </w:p>
+        </w:tc>
+      </w:tr>
+      <w:tr>
+        <w:trPr>
+          <w:trHeight w:val="279"/>
+        </w:trPr>
+        <w:tc>
+          <w:tcPr>
+            <w:cnfStyle w:val="001000000000" w:firstRow="0" w:lastRow="0" w:firstColumn="1" w:lastColumn="0" w:oddVBand="0" w:evenVBand="0" w:oddHBand="0" w:evenHBand="0" w:firstRowFirstColumn="0" w:firstRowLastColumn="0" w:lastRowFirstColumn="0" w:lastRowLastColumn="0"/>
+            <w:tcW w:w="1105" w:type="dxa"/>
+          </w:tcPr>
+          <w:p>
+            <w:r>
+              <w:t>Catálogo</w:t>
+            </w:r>
+          </w:p>
+        </w:tc>
+        <w:tc>
+          <w:tcPr>
+            <w:tcW w:w="1040" w:type="dxa"/>
+            <w:tcBorders>
+              <w:right w:val="single" w:sz="4" w:space="0" w:color="9CC2E5" w:themeColor="accent5" w:themeTint="99"/>
+            </w:tcBorders>
+          </w:tcPr>
+          <w:p>
+            <w:pPr>
+              <w:cnfStyle w:val="000000000000" w:firstRow="0" w:lastRow="0" w:firstColumn="0" w:lastColumn="0" w:oddVBand="0" w:evenVBand="0" w:oddHBand="0" w:evenHBand="0" w:firstRowFirstColumn="0" w:firstRowLastColumn="0" w:lastRowFirstColumn="0" w:lastRowLastColumn="0"/>
+            </w:pPr>
+          </w:p>
+        </w:tc>
+        <w:tc>
+          <w:tcPr>
+            <w:tcW w:w="680" w:type="dxa"/>
+            <w:tcBorders>
+              <w:left w:val="single" w:sz="4" w:space="0" w:color="9CC2E5" w:themeColor="accent5" w:themeTint="99"/>
+              <w:right w:val="single" w:sz="4" w:space="0" w:color="9CC2E5" w:themeColor="accent5" w:themeTint="99"/>
+            </w:tcBorders>
+          </w:tcPr>
+          <w:p>
+            <w:pPr>
+              <w:cnfStyle w:val="000000000000" w:firstRow="0" w:lastRow="0" w:firstColumn="0" w:lastColumn="0" w:oddVBand="0" w:evenVBand="0" w:oddHBand="0" w:evenHBand="0" w:firstRowFirstColumn="0" w:firstRowLastColumn="0" w:lastRowFirstColumn="0" w:lastRowLastColumn="0"/>
+            </w:pPr>
+          </w:p>
+        </w:tc>
+        <w:tc>
+          <w:tcPr>
+            <w:tcW w:w="770" w:type="dxa"/>
+            <w:tcBorders>
+              <w:left w:val="single" w:sz="4" w:space="0" w:color="9CC2E5" w:themeColor="accent5" w:themeTint="99"/>
+              <w:right w:val="single" w:sz="4" w:space="0" w:color="9CC2E5" w:themeColor="accent5" w:themeTint="99"/>
+            </w:tcBorders>
+          </w:tcPr>
+          <w:p>
+            <w:pPr>
+              <w:cnfStyle w:val="000000000000" w:firstRow="0" w:lastRow="0" w:firstColumn="0" w:lastColumn="0" w:oddVBand="0" w:evenVBand="0" w:oddHBand="0" w:evenHBand="0" w:firstRowFirstColumn="0" w:firstRowLastColumn="0" w:lastRowFirstColumn="0" w:lastRowLastColumn="0"/>
+            </w:pPr>
+          </w:p>
+        </w:tc>
+        <w:tc>
+          <w:tcPr>
+            <w:tcW w:w="860" w:type="dxa"/>
+            <w:tcBorders>
+              <w:left w:val="single" w:sz="4" w:space="0" w:color="9CC2E5" w:themeColor="accent5" w:themeTint="99"/>
+              <w:right w:val="single" w:sz="4" w:space="0" w:color="9CC2E5" w:themeColor="accent5" w:themeTint="99"/>
+            </w:tcBorders>
+          </w:tcPr>
+          <w:p>
+            <w:pPr>
+              <w:cnfStyle w:val="000000000000" w:firstRow="0" w:lastRow="0" w:firstColumn="0" w:lastColumn="0" w:oddVBand="0" w:evenVBand="0" w:oddHBand="0" w:evenHBand="0" w:firstRowFirstColumn="0" w:firstRowLastColumn="0" w:lastRowFirstColumn="0" w:lastRowLastColumn="0"/>
+            </w:pPr>
+          </w:p>
+        </w:tc>
+        <w:tc>
+          <w:tcPr>
+            <w:tcW w:w="860" w:type="dxa"/>
+            <w:tcBorders>
+              <w:left w:val="single" w:sz="4" w:space="0" w:color="9CC2E5" w:themeColor="accent5" w:themeTint="99"/>
+            </w:tcBorders>
+          </w:tcPr>
+          <w:p>
+            <w:pPr>
+              <w:cnfStyle w:val="000000000000" w:firstRow="0" w:lastRow="0" w:firstColumn="0" w:lastColumn="0" w:oddVBand="0" w:evenVBand="0" w:oddHBand="0" w:evenHBand="0" w:firstRowFirstColumn="0" w:firstRowLastColumn="0" w:lastRowFirstColumn="0" w:lastRowLastColumn="0"/>
+            </w:pPr>
+            <w:r>
+              <w:t xml:space="preserve">60 </w:t>
+            </w:r>
+            <w:r>
+              <w:t>min</w:t>
+            </w:r>
+          </w:p>
+        </w:tc>
+        <w:tc>
+          <w:tcPr>
+            <w:tcW w:w="950" w:type="dxa"/>
+            <w:tcBorders>
+              <w:right w:val="single" w:sz="4" w:space="0" w:color="9CC2E5" w:themeColor="accent5" w:themeTint="99"/>
+            </w:tcBorders>
+          </w:tcPr>
+          <w:p>
+            <w:pPr>
+              <w:cnfStyle w:val="000000000000" w:firstRow="0" w:lastRow="0" w:firstColumn="0" w:lastColumn="0" w:oddVBand="0" w:evenVBand="0" w:oddHBand="0" w:evenHBand="0" w:firstRowFirstColumn="0" w:firstRowLastColumn="0" w:lastRowFirstColumn="0" w:lastRowLastColumn="0"/>
+            </w:pPr>
+          </w:p>
+        </w:tc>
+        <w:tc>
+          <w:tcPr>
+            <w:tcW w:w="680" w:type="dxa"/>
+            <w:tcBorders>
+              <w:left w:val="single" w:sz="4" w:space="0" w:color="9CC2E5" w:themeColor="accent5" w:themeTint="99"/>
+              <w:right w:val="single" w:sz="4" w:space="0" w:color="9CC2E5" w:themeColor="accent5" w:themeTint="99"/>
+            </w:tcBorders>
+          </w:tcPr>
+          <w:p>
+            <w:pPr>
+              <w:cnfStyle w:val="000000000000" w:firstRow="0" w:lastRow="0" w:firstColumn="0" w:lastColumn="0" w:oddVBand="0" w:evenVBand="0" w:oddHBand="0" w:evenHBand="0" w:firstRowFirstColumn="0" w:firstRowLastColumn="0" w:lastRowFirstColumn="0" w:lastRowLastColumn="0"/>
+            </w:pPr>
+          </w:p>
+        </w:tc>
+        <w:tc>
+          <w:tcPr>
+            <w:tcW w:w="770" w:type="dxa"/>
+            <w:tcBorders>
+              <w:left w:val="single" w:sz="4" w:space="0" w:color="9CC2E5" w:themeColor="accent5" w:themeTint="99"/>
+              <w:right w:val="single" w:sz="4" w:space="0" w:color="9CC2E5" w:themeColor="accent5" w:themeTint="99"/>
+            </w:tcBorders>
+          </w:tcPr>
+          <w:p>
+            <w:pPr>
+              <w:cnfStyle w:val="000000000000" w:firstRow="0" w:lastRow="0" w:firstColumn="0" w:lastColumn="0" w:oddVBand="0" w:evenVBand="0" w:oddHBand="0" w:evenHBand="0" w:firstRowFirstColumn="0" w:firstRowLastColumn="0" w:lastRowFirstColumn="0" w:lastRowLastColumn="0"/>
+            </w:pPr>
+          </w:p>
+        </w:tc>
+        <w:tc>
+          <w:tcPr>
+            <w:tcW w:w="770" w:type="dxa"/>
+            <w:tcBorders>
+              <w:left w:val="single" w:sz="4" w:space="0" w:color="9CC2E5" w:themeColor="accent5" w:themeTint="99"/>
+              <w:right w:val="single" w:sz="4" w:space="0" w:color="9CC2E5" w:themeColor="accent5" w:themeTint="99"/>
+            </w:tcBorders>
+          </w:tcPr>
+          <w:p>
+            <w:pPr>
+              <w:cnfStyle w:val="000000000000" w:firstRow="0" w:lastRow="0" w:firstColumn="0" w:lastColumn="0" w:oddVBand="0" w:evenVBand="0" w:oddHBand="0" w:evenHBand="0" w:firstRowFirstColumn="0" w:firstRowLastColumn="0" w:lastRowFirstColumn="0" w:lastRowLastColumn="0"/>
+            </w:pPr>
+          </w:p>
+        </w:tc>
+        <w:tc>
+          <w:tcPr>
+            <w:tcW w:w="750" w:type="dxa"/>
+            <w:tcBorders>
+              <w:left w:val="single" w:sz="4" w:space="0" w:color="9CC2E5" w:themeColor="accent5" w:themeTint="99"/>
+            </w:tcBorders>
+          </w:tcPr>
+          <w:p>
+            <w:pPr>
+              <w:cnfStyle w:val="000000000000" w:firstRow="0" w:lastRow="0" w:firstColumn="0" w:lastColumn="0" w:oddVBand="0" w:evenVBand="0" w:oddHBand="0" w:evenHBand="0" w:firstRowFirstColumn="0" w:firstRowLastColumn="0" w:lastRowFirstColumn="0" w:lastRowLastColumn="0"/>
+            </w:pPr>
+            <w:r>
+              <w:t xml:space="preserve">45 </w:t>
+            </w:r>
+            <w:proofErr w:type="spellStart"/>
+            <w:r>
+              <w:t>Loc</w:t>
+            </w:r>
+            <w:proofErr w:type="spellEnd"/>
           </w:p>
         </w:tc>
       </w:tr>
@@ -626,43 +1808,7 @@
         <w:tc>
           <w:tcPr>
             <w:cnfStyle w:val="001000000000" w:firstRow="0" w:lastRow="0" w:firstColumn="1" w:lastColumn="0" w:oddVBand="0" w:evenVBand="0" w:oddHBand="0" w:evenHBand="0" w:firstRowFirstColumn="0" w:firstRowLastColumn="0" w:lastRowFirstColumn="0" w:lastRowLastColumn="0"/>
-            <w:tcW w:w="2062" w:type="dxa"/>
-          </w:tcPr>
-          <w:p>
-            <w:r>
-              <w:t>Catálogo</w:t>
-            </w:r>
-          </w:p>
-        </w:tc>
-        <w:tc>
-          <w:tcPr>
-            <w:tcW w:w="2795" w:type="dxa"/>
-          </w:tcPr>
-          <w:p>
-            <w:pPr>
-              <w:cnfStyle w:val="000000100000" w:firstRow="0" w:lastRow="0" w:firstColumn="0" w:lastColumn="0" w:oddVBand="0" w:evenVBand="0" w:oddHBand="1" w:evenHBand="0" w:firstRowFirstColumn="0" w:firstRowLastColumn="0" w:lastRowFirstColumn="0" w:lastRowLastColumn="0"/>
-            </w:pPr>
-          </w:p>
-        </w:tc>
-        <w:tc>
-          <w:tcPr>
-            <w:tcW w:w="2916" w:type="dxa"/>
-          </w:tcPr>
-          <w:p>
-            <w:pPr>
-              <w:cnfStyle w:val="000000100000" w:firstRow="0" w:lastRow="0" w:firstColumn="0" w:lastColumn="0" w:oddVBand="0" w:evenVBand="0" w:oddHBand="1" w:evenHBand="0" w:firstRowFirstColumn="0" w:firstRowLastColumn="0" w:lastRowFirstColumn="0" w:lastRowLastColumn="0"/>
-            </w:pPr>
-          </w:p>
-        </w:tc>
-      </w:tr>
-      <w:tr>
-        <w:trPr>
-          <w:trHeight w:val="244"/>
-        </w:trPr>
-        <w:tc>
-          <w:tcPr>
-            <w:cnfStyle w:val="001000000000" w:firstRow="0" w:lastRow="0" w:firstColumn="1" w:lastColumn="0" w:oddVBand="0" w:evenVBand="0" w:oddHBand="0" w:evenHBand="0" w:firstRowFirstColumn="0" w:firstRowLastColumn="0" w:lastRowFirstColumn="0" w:lastRowLastColumn="0"/>
-            <w:tcW w:w="2062" w:type="dxa"/>
+            <w:tcW w:w="1105" w:type="dxa"/>
           </w:tcPr>
           <w:p>
             <w:r>
@@ -672,22 +1818,152 @@
         </w:tc>
         <w:tc>
           <w:tcPr>
-            <w:tcW w:w="2795" w:type="dxa"/>
-          </w:tcPr>
-          <w:p>
-            <w:pPr>
-              <w:cnfStyle w:val="000000000000" w:firstRow="0" w:lastRow="0" w:firstColumn="0" w:lastColumn="0" w:oddVBand="0" w:evenVBand="0" w:oddHBand="0" w:evenHBand="0" w:firstRowFirstColumn="0" w:firstRowLastColumn="0" w:lastRowFirstColumn="0" w:lastRowLastColumn="0"/>
-            </w:pPr>
-          </w:p>
-        </w:tc>
-        <w:tc>
-          <w:tcPr>
-            <w:tcW w:w="2916" w:type="dxa"/>
-          </w:tcPr>
-          <w:p>
-            <w:pPr>
-              <w:cnfStyle w:val="000000000000" w:firstRow="0" w:lastRow="0" w:firstColumn="0" w:lastColumn="0" w:oddVBand="0" w:evenVBand="0" w:oddHBand="0" w:evenHBand="0" w:firstRowFirstColumn="0" w:firstRowLastColumn="0" w:lastRowFirstColumn="0" w:lastRowLastColumn="0"/>
-            </w:pPr>
+            <w:tcW w:w="1040" w:type="dxa"/>
+            <w:tcBorders>
+              <w:right w:val="single" w:sz="4" w:space="0" w:color="9CC2E5" w:themeColor="accent5" w:themeTint="99"/>
+            </w:tcBorders>
+          </w:tcPr>
+          <w:p>
+            <w:pPr>
+              <w:cnfStyle w:val="000000100000" w:firstRow="0" w:lastRow="0" w:firstColumn="0" w:lastColumn="0" w:oddVBand="0" w:evenVBand="0" w:oddHBand="1" w:evenHBand="0" w:firstRowFirstColumn="0" w:firstRowLastColumn="0" w:lastRowFirstColumn="0" w:lastRowLastColumn="0"/>
+            </w:pPr>
+          </w:p>
+        </w:tc>
+        <w:tc>
+          <w:tcPr>
+            <w:tcW w:w="680" w:type="dxa"/>
+            <w:tcBorders>
+              <w:left w:val="single" w:sz="4" w:space="0" w:color="9CC2E5" w:themeColor="accent5" w:themeTint="99"/>
+              <w:right w:val="single" w:sz="4" w:space="0" w:color="9CC2E5" w:themeColor="accent5" w:themeTint="99"/>
+            </w:tcBorders>
+          </w:tcPr>
+          <w:p>
+            <w:pPr>
+              <w:cnfStyle w:val="000000100000" w:firstRow="0" w:lastRow="0" w:firstColumn="0" w:lastColumn="0" w:oddVBand="0" w:evenVBand="0" w:oddHBand="1" w:evenHBand="0" w:firstRowFirstColumn="0" w:firstRowLastColumn="0" w:lastRowFirstColumn="0" w:lastRowLastColumn="0"/>
+            </w:pPr>
+          </w:p>
+        </w:tc>
+        <w:tc>
+          <w:tcPr>
+            <w:tcW w:w="770" w:type="dxa"/>
+            <w:tcBorders>
+              <w:left w:val="single" w:sz="4" w:space="0" w:color="9CC2E5" w:themeColor="accent5" w:themeTint="99"/>
+              <w:right w:val="single" w:sz="4" w:space="0" w:color="9CC2E5" w:themeColor="accent5" w:themeTint="99"/>
+            </w:tcBorders>
+          </w:tcPr>
+          <w:p>
+            <w:pPr>
+              <w:cnfStyle w:val="000000100000" w:firstRow="0" w:lastRow="0" w:firstColumn="0" w:lastColumn="0" w:oddVBand="0" w:evenVBand="0" w:oddHBand="1" w:evenHBand="0" w:firstRowFirstColumn="0" w:firstRowLastColumn="0" w:lastRowFirstColumn="0" w:lastRowLastColumn="0"/>
+            </w:pPr>
+          </w:p>
+        </w:tc>
+        <w:tc>
+          <w:tcPr>
+            <w:tcW w:w="860" w:type="dxa"/>
+            <w:tcBorders>
+              <w:left w:val="single" w:sz="4" w:space="0" w:color="9CC2E5" w:themeColor="accent5" w:themeTint="99"/>
+              <w:right w:val="single" w:sz="4" w:space="0" w:color="9CC2E5" w:themeColor="accent5" w:themeTint="99"/>
+            </w:tcBorders>
+          </w:tcPr>
+          <w:p>
+            <w:pPr>
+              <w:cnfStyle w:val="000000100000" w:firstRow="0" w:lastRow="0" w:firstColumn="0" w:lastColumn="0" w:oddVBand="0" w:evenVBand="0" w:oddHBand="1" w:evenHBand="0" w:firstRowFirstColumn="0" w:firstRowLastColumn="0" w:lastRowFirstColumn="0" w:lastRowLastColumn="0"/>
+            </w:pPr>
+          </w:p>
+        </w:tc>
+        <w:tc>
+          <w:tcPr>
+            <w:tcW w:w="860" w:type="dxa"/>
+            <w:tcBorders>
+              <w:left w:val="single" w:sz="4" w:space="0" w:color="9CC2E5" w:themeColor="accent5" w:themeTint="99"/>
+            </w:tcBorders>
+          </w:tcPr>
+          <w:p>
+            <w:pPr>
+              <w:cnfStyle w:val="000000100000" w:firstRow="0" w:lastRow="0" w:firstColumn="0" w:lastColumn="0" w:oddVBand="0" w:evenVBand="0" w:oddHBand="1" w:evenHBand="0" w:firstRowFirstColumn="0" w:firstRowLastColumn="0" w:lastRowFirstColumn="0" w:lastRowLastColumn="0"/>
+            </w:pPr>
+            <w:r>
+              <w:t>60</w:t>
+            </w:r>
+            <w:r>
+              <w:t xml:space="preserve"> min</w:t>
+            </w:r>
+          </w:p>
+        </w:tc>
+        <w:tc>
+          <w:tcPr>
+            <w:tcW w:w="950" w:type="dxa"/>
+            <w:tcBorders>
+              <w:right w:val="single" w:sz="4" w:space="0" w:color="9CC2E5" w:themeColor="accent5" w:themeTint="99"/>
+            </w:tcBorders>
+          </w:tcPr>
+          <w:p>
+            <w:pPr>
+              <w:cnfStyle w:val="000000100000" w:firstRow="0" w:lastRow="0" w:firstColumn="0" w:lastColumn="0" w:oddVBand="0" w:evenVBand="0" w:oddHBand="1" w:evenHBand="0" w:firstRowFirstColumn="0" w:firstRowLastColumn="0" w:lastRowFirstColumn="0" w:lastRowLastColumn="0"/>
+            </w:pPr>
+          </w:p>
+        </w:tc>
+        <w:tc>
+          <w:tcPr>
+            <w:tcW w:w="680" w:type="dxa"/>
+            <w:tcBorders>
+              <w:left w:val="single" w:sz="4" w:space="0" w:color="9CC2E5" w:themeColor="accent5" w:themeTint="99"/>
+              <w:right w:val="single" w:sz="4" w:space="0" w:color="9CC2E5" w:themeColor="accent5" w:themeTint="99"/>
+            </w:tcBorders>
+          </w:tcPr>
+          <w:p>
+            <w:pPr>
+              <w:cnfStyle w:val="000000100000" w:firstRow="0" w:lastRow="0" w:firstColumn="0" w:lastColumn="0" w:oddVBand="0" w:evenVBand="0" w:oddHBand="1" w:evenHBand="0" w:firstRowFirstColumn="0" w:firstRowLastColumn="0" w:lastRowFirstColumn="0" w:lastRowLastColumn="0"/>
+            </w:pPr>
+          </w:p>
+        </w:tc>
+        <w:tc>
+          <w:tcPr>
+            <w:tcW w:w="770" w:type="dxa"/>
+            <w:tcBorders>
+              <w:left w:val="single" w:sz="4" w:space="0" w:color="9CC2E5" w:themeColor="accent5" w:themeTint="99"/>
+              <w:right w:val="single" w:sz="4" w:space="0" w:color="9CC2E5" w:themeColor="accent5" w:themeTint="99"/>
+            </w:tcBorders>
+          </w:tcPr>
+          <w:p>
+            <w:pPr>
+              <w:cnfStyle w:val="000000100000" w:firstRow="0" w:lastRow="0" w:firstColumn="0" w:lastColumn="0" w:oddVBand="0" w:evenVBand="0" w:oddHBand="1" w:evenHBand="0" w:firstRowFirstColumn="0" w:firstRowLastColumn="0" w:lastRowFirstColumn="0" w:lastRowLastColumn="0"/>
+            </w:pPr>
+          </w:p>
+        </w:tc>
+        <w:tc>
+          <w:tcPr>
+            <w:tcW w:w="770" w:type="dxa"/>
+            <w:tcBorders>
+              <w:left w:val="single" w:sz="4" w:space="0" w:color="9CC2E5" w:themeColor="accent5" w:themeTint="99"/>
+              <w:right w:val="single" w:sz="4" w:space="0" w:color="9CC2E5" w:themeColor="accent5" w:themeTint="99"/>
+            </w:tcBorders>
+          </w:tcPr>
+          <w:p>
+            <w:pPr>
+              <w:cnfStyle w:val="000000100000" w:firstRow="0" w:lastRow="0" w:firstColumn="0" w:lastColumn="0" w:oddVBand="0" w:evenVBand="0" w:oddHBand="1" w:evenHBand="0" w:firstRowFirstColumn="0" w:firstRowLastColumn="0" w:lastRowFirstColumn="0" w:lastRowLastColumn="0"/>
+            </w:pPr>
+          </w:p>
+        </w:tc>
+        <w:tc>
+          <w:tcPr>
+            <w:tcW w:w="750" w:type="dxa"/>
+            <w:tcBorders>
+              <w:left w:val="single" w:sz="4" w:space="0" w:color="9CC2E5" w:themeColor="accent5" w:themeTint="99"/>
+            </w:tcBorders>
+          </w:tcPr>
+          <w:p>
+            <w:pPr>
+              <w:cnfStyle w:val="000000100000" w:firstRow="0" w:lastRow="0" w:firstColumn="0" w:lastColumn="0" w:oddVBand="0" w:evenVBand="0" w:oddHBand="1" w:evenHBand="0" w:firstRowFirstColumn="0" w:firstRowLastColumn="0" w:lastRowFirstColumn="0" w:lastRowLastColumn="0"/>
+            </w:pPr>
+            <w:r>
+              <w:t xml:space="preserve">50 </w:t>
+            </w:r>
+            <w:proofErr w:type="spellStart"/>
+            <w:r>
+              <w:t>Loc</w:t>
+            </w:r>
+            <w:proofErr w:type="spellEnd"/>
           </w:p>
         </w:tc>
       </w:tr>
@@ -789,39 +2065,38 @@
           <w:color w:val="002060"/>
           <w:sz w:val="24"/>
         </w:rPr>
-        <w:lastRenderedPageBreak/>
-        <w:t xml:space="preserve">-APLICACIÓN </w:t>
-      </w:r>
-      <w:r>
-        <w:rPr>
-          <w:rFonts w:ascii="Arial" w:hAnsi="Arial" w:cs="Arial"/>
-          <w:b/>
-          <w:color w:val="002060"/>
-          <w:sz w:val="24"/>
-        </w:rPr>
-        <w:t>USUARIO</w:t>
+        <w:t>-APLICACIÓN USUARIO</w:t>
       </w:r>
     </w:p>
     <w:tbl>
       <w:tblPr>
         <w:tblStyle w:val="Tabladecuadrcula4-nfasis5"/>
-        <w:tblW w:w="7933" w:type="dxa"/>
+        <w:tblW w:w="9349" w:type="dxa"/>
         <w:tblLook w:val="04A0" w:firstRow="1" w:lastRow="0" w:firstColumn="1" w:lastColumn="0" w:noHBand="0" w:noVBand="1"/>
       </w:tblPr>
       <w:tblGrid>
-        <w:gridCol w:w="2122"/>
-        <w:gridCol w:w="2835"/>
-        <w:gridCol w:w="2976"/>
+        <w:gridCol w:w="1622"/>
+        <w:gridCol w:w="991"/>
+        <w:gridCol w:w="614"/>
+        <w:gridCol w:w="779"/>
+        <w:gridCol w:w="761"/>
+        <w:gridCol w:w="708"/>
+        <w:gridCol w:w="991"/>
+        <w:gridCol w:w="614"/>
+        <w:gridCol w:w="779"/>
+        <w:gridCol w:w="761"/>
+        <w:gridCol w:w="729"/>
       </w:tblGrid>
       <w:tr>
         <w:trPr>
           <w:cnfStyle w:val="100000000000" w:firstRow="1" w:lastRow="0" w:firstColumn="0" w:lastColumn="0" w:oddVBand="0" w:evenVBand="0" w:oddHBand="0" w:evenHBand="0" w:firstRowFirstColumn="0" w:firstRowLastColumn="0" w:lastRowFirstColumn="0" w:lastRowLastColumn="0"/>
-          <w:trHeight w:val="522"/>
+          <w:trHeight w:val="541"/>
         </w:trPr>
         <w:tc>
           <w:tcPr>
             <w:cnfStyle w:val="001000000000" w:firstRow="0" w:lastRow="0" w:firstColumn="1" w:lastColumn="0" w:oddVBand="0" w:evenVBand="0" w:oddHBand="0" w:evenHBand="0" w:firstRowFirstColumn="0" w:firstRowLastColumn="0" w:lastRowFirstColumn="0" w:lastRowLastColumn="0"/>
-            <w:tcW w:w="2062" w:type="dxa"/>
+            <w:tcW w:w="1562" w:type="dxa"/>
+            <w:vMerge w:val="restart"/>
           </w:tcPr>
           <w:p>
             <w:pPr>
@@ -848,7 +2123,8 @@
         </w:tc>
         <w:tc>
           <w:tcPr>
-            <w:tcW w:w="2795" w:type="dxa"/>
+            <w:tcW w:w="3813" w:type="dxa"/>
+            <w:gridSpan w:val="5"/>
           </w:tcPr>
           <w:p>
             <w:pPr>
@@ -869,7 +2145,8 @@
         </w:tc>
         <w:tc>
           <w:tcPr>
-            <w:tcW w:w="2916" w:type="dxa"/>
+            <w:tcW w:w="3814" w:type="dxa"/>
+            <w:gridSpan w:val="5"/>
           </w:tcPr>
           <w:p>
             <w:pPr>
@@ -892,121 +2169,625 @@
       <w:tr>
         <w:trPr>
           <w:cnfStyle w:val="000000100000" w:firstRow="0" w:lastRow="0" w:firstColumn="0" w:lastColumn="0" w:oddVBand="0" w:evenVBand="0" w:oddHBand="1" w:evenHBand="0" w:firstRowFirstColumn="0" w:firstRowLastColumn="0" w:lastRowFirstColumn="0" w:lastRowLastColumn="0"/>
-          <w:trHeight w:val="261"/>
+          <w:trHeight w:val="541"/>
         </w:trPr>
         <w:tc>
           <w:tcPr>
             <w:cnfStyle w:val="001000000000" w:firstRow="0" w:lastRow="0" w:firstColumn="1" w:lastColumn="0" w:oddVBand="0" w:evenVBand="0" w:oddHBand="0" w:evenHBand="0" w:firstRowFirstColumn="0" w:firstRowLastColumn="0" w:lastRowFirstColumn="0" w:lastRowLastColumn="0"/>
-            <w:tcW w:w="2062" w:type="dxa"/>
-          </w:tcPr>
-          <w:p>
-            <w:r>
-              <w:t>Usuario</w:t>
-            </w:r>
-          </w:p>
-        </w:tc>
-        <w:tc>
-          <w:tcPr>
-            <w:tcW w:w="2795" w:type="dxa"/>
-          </w:tcPr>
-          <w:p>
-            <w:pPr>
-              <w:cnfStyle w:val="000000100000" w:firstRow="0" w:lastRow="0" w:firstColumn="0" w:lastColumn="0" w:oddVBand="0" w:evenVBand="0" w:oddHBand="1" w:evenHBand="0" w:firstRowFirstColumn="0" w:firstRowLastColumn="0" w:lastRowFirstColumn="0" w:lastRowLastColumn="0"/>
-            </w:pPr>
-          </w:p>
-        </w:tc>
-        <w:tc>
-          <w:tcPr>
-            <w:tcW w:w="2916" w:type="dxa"/>
-          </w:tcPr>
-          <w:p>
-            <w:pPr>
-              <w:cnfStyle w:val="000000100000" w:firstRow="0" w:lastRow="0" w:firstColumn="0" w:lastColumn="0" w:oddVBand="0" w:evenVBand="0" w:oddHBand="1" w:evenHBand="0" w:firstRowFirstColumn="0" w:firstRowLastColumn="0" w:lastRowFirstColumn="0" w:lastRowLastColumn="0"/>
-            </w:pPr>
+            <w:tcW w:w="1562" w:type="dxa"/>
+            <w:vMerge/>
+          </w:tcPr>
+          <w:p>
+            <w:pPr>
+              <w:rPr>
+                <w:rFonts w:ascii="Arial" w:hAnsi="Arial" w:cs="Arial"/>
+                <w:sz w:val="24"/>
+              </w:rPr>
+            </w:pPr>
+          </w:p>
+        </w:tc>
+        <w:tc>
+          <w:tcPr>
+            <w:tcW w:w="951" w:type="dxa"/>
+          </w:tcPr>
+          <w:p>
+            <w:pPr>
+              <w:cnfStyle w:val="000000100000" w:firstRow="0" w:lastRow="0" w:firstColumn="0" w:lastColumn="0" w:oddVBand="0" w:evenVBand="0" w:oddHBand="1" w:evenHBand="0" w:firstRowFirstColumn="0" w:firstRowLastColumn="0" w:lastRowFirstColumn="0" w:lastRowLastColumn="0"/>
+              <w:rPr>
+                <w:rFonts w:ascii="Arial" w:hAnsi="Arial" w:cs="Arial"/>
+                <w:sz w:val="16"/>
+              </w:rPr>
+            </w:pPr>
+            <w:r>
+              <w:rPr>
+                <w:rFonts w:ascii="Arial" w:hAnsi="Arial" w:cs="Arial"/>
+                <w:sz w:val="16"/>
+              </w:rPr>
+              <w:t>Alejandro</w:t>
+            </w:r>
+          </w:p>
+        </w:tc>
+        <w:tc>
+          <w:tcPr>
+            <w:tcW w:w="574" w:type="dxa"/>
+          </w:tcPr>
+          <w:p>
+            <w:pPr>
+              <w:cnfStyle w:val="000000100000" w:firstRow="0" w:lastRow="0" w:firstColumn="0" w:lastColumn="0" w:oddVBand="0" w:evenVBand="0" w:oddHBand="1" w:evenHBand="0" w:firstRowFirstColumn="0" w:firstRowLastColumn="0" w:lastRowFirstColumn="0" w:lastRowLastColumn="0"/>
+              <w:rPr>
+                <w:rFonts w:ascii="Arial" w:hAnsi="Arial" w:cs="Arial"/>
+                <w:sz w:val="16"/>
+              </w:rPr>
+            </w:pPr>
+            <w:r>
+              <w:rPr>
+                <w:rFonts w:ascii="Arial" w:hAnsi="Arial" w:cs="Arial"/>
+                <w:sz w:val="16"/>
+              </w:rPr>
+              <w:t>Axel</w:t>
+            </w:r>
+          </w:p>
+        </w:tc>
+        <w:tc>
+          <w:tcPr>
+            <w:tcW w:w="739" w:type="dxa"/>
+          </w:tcPr>
+          <w:p>
+            <w:pPr>
+              <w:cnfStyle w:val="000000100000" w:firstRow="0" w:lastRow="0" w:firstColumn="0" w:lastColumn="0" w:oddVBand="0" w:evenVBand="0" w:oddHBand="1" w:evenHBand="0" w:firstRowFirstColumn="0" w:firstRowLastColumn="0" w:lastRowFirstColumn="0" w:lastRowLastColumn="0"/>
+              <w:rPr>
+                <w:rFonts w:ascii="Arial" w:hAnsi="Arial" w:cs="Arial"/>
+                <w:sz w:val="16"/>
+              </w:rPr>
+            </w:pPr>
+            <w:r>
+              <w:rPr>
+                <w:rFonts w:ascii="Arial" w:hAnsi="Arial" w:cs="Arial"/>
+                <w:sz w:val="16"/>
+              </w:rPr>
+              <w:t>Juanjo</w:t>
+            </w:r>
+          </w:p>
+        </w:tc>
+        <w:tc>
+          <w:tcPr>
+            <w:tcW w:w="721" w:type="dxa"/>
+          </w:tcPr>
+          <w:p>
+            <w:pPr>
+              <w:cnfStyle w:val="000000100000" w:firstRow="0" w:lastRow="0" w:firstColumn="0" w:lastColumn="0" w:oddVBand="0" w:evenVBand="0" w:oddHBand="1" w:evenHBand="0" w:firstRowFirstColumn="0" w:firstRowLastColumn="0" w:lastRowFirstColumn="0" w:lastRowLastColumn="0"/>
+              <w:rPr>
+                <w:rFonts w:ascii="Arial" w:hAnsi="Arial" w:cs="Arial"/>
+                <w:sz w:val="16"/>
+              </w:rPr>
+            </w:pPr>
+            <w:r>
+              <w:rPr>
+                <w:rFonts w:ascii="Arial" w:hAnsi="Arial" w:cs="Arial"/>
+                <w:sz w:val="16"/>
+              </w:rPr>
+              <w:t>Salma</w:t>
+            </w:r>
+          </w:p>
+        </w:tc>
+        <w:tc>
+          <w:tcPr>
+            <w:tcW w:w="666" w:type="dxa"/>
+          </w:tcPr>
+          <w:p>
+            <w:pPr>
+              <w:cnfStyle w:val="000000100000" w:firstRow="0" w:lastRow="0" w:firstColumn="0" w:lastColumn="0" w:oddVBand="0" w:evenVBand="0" w:oddHBand="1" w:evenHBand="0" w:firstRowFirstColumn="0" w:firstRowLastColumn="0" w:lastRowFirstColumn="0" w:lastRowLastColumn="0"/>
+              <w:rPr>
+                <w:rFonts w:ascii="Arial" w:hAnsi="Arial" w:cs="Arial"/>
+                <w:sz w:val="16"/>
+              </w:rPr>
+            </w:pPr>
+            <w:r>
+              <w:rPr>
+                <w:rFonts w:ascii="Arial" w:hAnsi="Arial" w:cs="Arial"/>
+                <w:sz w:val="16"/>
+              </w:rPr>
+              <w:t>Tania</w:t>
+            </w:r>
+          </w:p>
+        </w:tc>
+        <w:tc>
+          <w:tcPr>
+            <w:tcW w:w="951" w:type="dxa"/>
+          </w:tcPr>
+          <w:p>
+            <w:pPr>
+              <w:cnfStyle w:val="000000100000" w:firstRow="0" w:lastRow="0" w:firstColumn="0" w:lastColumn="0" w:oddVBand="0" w:evenVBand="0" w:oddHBand="1" w:evenHBand="0" w:firstRowFirstColumn="0" w:firstRowLastColumn="0" w:lastRowFirstColumn="0" w:lastRowLastColumn="0"/>
+              <w:rPr>
+                <w:rFonts w:ascii="Arial" w:hAnsi="Arial" w:cs="Arial"/>
+                <w:sz w:val="16"/>
+              </w:rPr>
+            </w:pPr>
+            <w:r>
+              <w:rPr>
+                <w:rFonts w:ascii="Arial" w:hAnsi="Arial" w:cs="Arial"/>
+                <w:sz w:val="16"/>
+              </w:rPr>
+              <w:t>Alejandro</w:t>
+            </w:r>
+          </w:p>
+        </w:tc>
+        <w:tc>
+          <w:tcPr>
+            <w:tcW w:w="574" w:type="dxa"/>
+          </w:tcPr>
+          <w:p>
+            <w:pPr>
+              <w:cnfStyle w:val="000000100000" w:firstRow="0" w:lastRow="0" w:firstColumn="0" w:lastColumn="0" w:oddVBand="0" w:evenVBand="0" w:oddHBand="1" w:evenHBand="0" w:firstRowFirstColumn="0" w:firstRowLastColumn="0" w:lastRowFirstColumn="0" w:lastRowLastColumn="0"/>
+              <w:rPr>
+                <w:rFonts w:ascii="Arial" w:hAnsi="Arial" w:cs="Arial"/>
+                <w:sz w:val="16"/>
+              </w:rPr>
+            </w:pPr>
+            <w:r>
+              <w:rPr>
+                <w:rFonts w:ascii="Arial" w:hAnsi="Arial" w:cs="Arial"/>
+                <w:sz w:val="16"/>
+              </w:rPr>
+              <w:t>Axel</w:t>
+            </w:r>
+          </w:p>
+        </w:tc>
+        <w:tc>
+          <w:tcPr>
+            <w:tcW w:w="739" w:type="dxa"/>
+          </w:tcPr>
+          <w:p>
+            <w:pPr>
+              <w:cnfStyle w:val="000000100000" w:firstRow="0" w:lastRow="0" w:firstColumn="0" w:lastColumn="0" w:oddVBand="0" w:evenVBand="0" w:oddHBand="1" w:evenHBand="0" w:firstRowFirstColumn="0" w:firstRowLastColumn="0" w:lastRowFirstColumn="0" w:lastRowLastColumn="0"/>
+              <w:rPr>
+                <w:rFonts w:ascii="Arial" w:hAnsi="Arial" w:cs="Arial"/>
+                <w:sz w:val="16"/>
+              </w:rPr>
+            </w:pPr>
+            <w:r>
+              <w:rPr>
+                <w:rFonts w:ascii="Arial" w:hAnsi="Arial" w:cs="Arial"/>
+                <w:sz w:val="16"/>
+              </w:rPr>
+              <w:t>Juanjo</w:t>
+            </w:r>
+          </w:p>
+        </w:tc>
+        <w:tc>
+          <w:tcPr>
+            <w:tcW w:w="721" w:type="dxa"/>
+          </w:tcPr>
+          <w:p>
+            <w:pPr>
+              <w:cnfStyle w:val="000000100000" w:firstRow="0" w:lastRow="0" w:firstColumn="0" w:lastColumn="0" w:oddVBand="0" w:evenVBand="0" w:oddHBand="1" w:evenHBand="0" w:firstRowFirstColumn="0" w:firstRowLastColumn="0" w:lastRowFirstColumn="0" w:lastRowLastColumn="0"/>
+              <w:rPr>
+                <w:rFonts w:ascii="Arial" w:hAnsi="Arial" w:cs="Arial"/>
+                <w:sz w:val="16"/>
+              </w:rPr>
+            </w:pPr>
+            <w:r>
+              <w:rPr>
+                <w:rFonts w:ascii="Arial" w:hAnsi="Arial" w:cs="Arial"/>
+                <w:sz w:val="16"/>
+              </w:rPr>
+              <w:t>Salma</w:t>
+            </w:r>
+          </w:p>
+        </w:tc>
+        <w:tc>
+          <w:tcPr>
+            <w:tcW w:w="667" w:type="dxa"/>
+          </w:tcPr>
+          <w:p>
+            <w:pPr>
+              <w:cnfStyle w:val="000000100000" w:firstRow="0" w:lastRow="0" w:firstColumn="0" w:lastColumn="0" w:oddVBand="0" w:evenVBand="0" w:oddHBand="1" w:evenHBand="0" w:firstRowFirstColumn="0" w:firstRowLastColumn="0" w:lastRowFirstColumn="0" w:lastRowLastColumn="0"/>
+              <w:rPr>
+                <w:rFonts w:ascii="Arial" w:hAnsi="Arial" w:cs="Arial"/>
+                <w:sz w:val="16"/>
+              </w:rPr>
+            </w:pPr>
+            <w:r>
+              <w:rPr>
+                <w:rFonts w:ascii="Arial" w:hAnsi="Arial" w:cs="Arial"/>
+                <w:sz w:val="16"/>
+              </w:rPr>
+              <w:t>Tania</w:t>
+            </w:r>
           </w:p>
         </w:tc>
       </w:tr>
       <w:tr>
         <w:trPr>
-          <w:trHeight w:val="244"/>
+          <w:trHeight w:val="270"/>
         </w:trPr>
         <w:tc>
           <w:tcPr>
             <w:cnfStyle w:val="001000000000" w:firstRow="0" w:lastRow="0" w:firstColumn="1" w:lastColumn="0" w:oddVBand="0" w:evenVBand="0" w:oddHBand="0" w:evenHBand="0" w:firstRowFirstColumn="0" w:firstRowLastColumn="0" w:lastRowFirstColumn="0" w:lastRowLastColumn="0"/>
-            <w:tcW w:w="2062" w:type="dxa"/>
-          </w:tcPr>
-          <w:p>
-            <w:r>
-              <w:t>BD</w:t>
-            </w:r>
-          </w:p>
-        </w:tc>
-        <w:tc>
-          <w:tcPr>
-            <w:tcW w:w="2795" w:type="dxa"/>
-          </w:tcPr>
-          <w:p>
-            <w:pPr>
-              <w:cnfStyle w:val="000000000000" w:firstRow="0" w:lastRow="0" w:firstColumn="0" w:lastColumn="0" w:oddVBand="0" w:evenVBand="0" w:oddHBand="0" w:evenHBand="0" w:firstRowFirstColumn="0" w:firstRowLastColumn="0" w:lastRowFirstColumn="0" w:lastRowLastColumn="0"/>
-            </w:pPr>
-          </w:p>
-        </w:tc>
-        <w:tc>
-          <w:tcPr>
-            <w:tcW w:w="2916" w:type="dxa"/>
-          </w:tcPr>
-          <w:p>
-            <w:pPr>
-              <w:cnfStyle w:val="000000000000" w:firstRow="0" w:lastRow="0" w:firstColumn="0" w:lastColumn="0" w:oddVBand="0" w:evenVBand="0" w:oddHBand="0" w:evenHBand="0" w:firstRowFirstColumn="0" w:firstRowLastColumn="0" w:lastRowFirstColumn="0" w:lastRowLastColumn="0"/>
-            </w:pPr>
+            <w:tcW w:w="1562" w:type="dxa"/>
+          </w:tcPr>
+          <w:p>
+            <w:r>
+              <w:t>Usuario</w:t>
+            </w:r>
+          </w:p>
+        </w:tc>
+        <w:tc>
+          <w:tcPr>
+            <w:tcW w:w="951" w:type="dxa"/>
+          </w:tcPr>
+          <w:p>
+            <w:pPr>
+              <w:cnfStyle w:val="000000000000" w:firstRow="0" w:lastRow="0" w:firstColumn="0" w:lastColumn="0" w:oddVBand="0" w:evenVBand="0" w:oddHBand="0" w:evenHBand="0" w:firstRowFirstColumn="0" w:firstRowLastColumn="0" w:lastRowFirstColumn="0" w:lastRowLastColumn="0"/>
+            </w:pPr>
+          </w:p>
+        </w:tc>
+        <w:tc>
+          <w:tcPr>
+            <w:tcW w:w="574" w:type="dxa"/>
+          </w:tcPr>
+          <w:p>
+            <w:pPr>
+              <w:cnfStyle w:val="000000000000" w:firstRow="0" w:lastRow="0" w:firstColumn="0" w:lastColumn="0" w:oddVBand="0" w:evenVBand="0" w:oddHBand="0" w:evenHBand="0" w:firstRowFirstColumn="0" w:firstRowLastColumn="0" w:lastRowFirstColumn="0" w:lastRowLastColumn="0"/>
+            </w:pPr>
+          </w:p>
+        </w:tc>
+        <w:tc>
+          <w:tcPr>
+            <w:tcW w:w="739" w:type="dxa"/>
+          </w:tcPr>
+          <w:p>
+            <w:pPr>
+              <w:cnfStyle w:val="000000000000" w:firstRow="0" w:lastRow="0" w:firstColumn="0" w:lastColumn="0" w:oddVBand="0" w:evenVBand="0" w:oddHBand="0" w:evenHBand="0" w:firstRowFirstColumn="0" w:firstRowLastColumn="0" w:lastRowFirstColumn="0" w:lastRowLastColumn="0"/>
+            </w:pPr>
+          </w:p>
+        </w:tc>
+        <w:tc>
+          <w:tcPr>
+            <w:tcW w:w="721" w:type="dxa"/>
+          </w:tcPr>
+          <w:p>
+            <w:pPr>
+              <w:cnfStyle w:val="000000000000" w:firstRow="0" w:lastRow="0" w:firstColumn="0" w:lastColumn="0" w:oddVBand="0" w:evenVBand="0" w:oddHBand="0" w:evenHBand="0" w:firstRowFirstColumn="0" w:firstRowLastColumn="0" w:lastRowFirstColumn="0" w:lastRowLastColumn="0"/>
+            </w:pPr>
+          </w:p>
+        </w:tc>
+        <w:tc>
+          <w:tcPr>
+            <w:tcW w:w="666" w:type="dxa"/>
+          </w:tcPr>
+          <w:p>
+            <w:pPr>
+              <w:cnfStyle w:val="000000000000" w:firstRow="0" w:lastRow="0" w:firstColumn="0" w:lastColumn="0" w:oddVBand="0" w:evenVBand="0" w:oddHBand="0" w:evenHBand="0" w:firstRowFirstColumn="0" w:firstRowLastColumn="0" w:lastRowFirstColumn="0" w:lastRowLastColumn="0"/>
+            </w:pPr>
+            <w:r>
+              <w:t>30 min</w:t>
+            </w:r>
+          </w:p>
+        </w:tc>
+        <w:tc>
+          <w:tcPr>
+            <w:tcW w:w="951" w:type="dxa"/>
+          </w:tcPr>
+          <w:p>
+            <w:pPr>
+              <w:cnfStyle w:val="000000000000" w:firstRow="0" w:lastRow="0" w:firstColumn="0" w:lastColumn="0" w:oddVBand="0" w:evenVBand="0" w:oddHBand="0" w:evenHBand="0" w:firstRowFirstColumn="0" w:firstRowLastColumn="0" w:lastRowFirstColumn="0" w:lastRowLastColumn="0"/>
+            </w:pPr>
+          </w:p>
+        </w:tc>
+        <w:tc>
+          <w:tcPr>
+            <w:tcW w:w="574" w:type="dxa"/>
+          </w:tcPr>
+          <w:p>
+            <w:pPr>
+              <w:cnfStyle w:val="000000000000" w:firstRow="0" w:lastRow="0" w:firstColumn="0" w:lastColumn="0" w:oddVBand="0" w:evenVBand="0" w:oddHBand="0" w:evenHBand="0" w:firstRowFirstColumn="0" w:firstRowLastColumn="0" w:lastRowFirstColumn="0" w:lastRowLastColumn="0"/>
+            </w:pPr>
+          </w:p>
+        </w:tc>
+        <w:tc>
+          <w:tcPr>
+            <w:tcW w:w="739" w:type="dxa"/>
+          </w:tcPr>
+          <w:p>
+            <w:pPr>
+              <w:cnfStyle w:val="000000000000" w:firstRow="0" w:lastRow="0" w:firstColumn="0" w:lastColumn="0" w:oddVBand="0" w:evenVBand="0" w:oddHBand="0" w:evenHBand="0" w:firstRowFirstColumn="0" w:firstRowLastColumn="0" w:lastRowFirstColumn="0" w:lastRowLastColumn="0"/>
+            </w:pPr>
+          </w:p>
+        </w:tc>
+        <w:tc>
+          <w:tcPr>
+            <w:tcW w:w="721" w:type="dxa"/>
+          </w:tcPr>
+          <w:p>
+            <w:pPr>
+              <w:cnfStyle w:val="000000000000" w:firstRow="0" w:lastRow="0" w:firstColumn="0" w:lastColumn="0" w:oddVBand="0" w:evenVBand="0" w:oddHBand="0" w:evenHBand="0" w:firstRowFirstColumn="0" w:firstRowLastColumn="0" w:lastRowFirstColumn="0" w:lastRowLastColumn="0"/>
+            </w:pPr>
+          </w:p>
+        </w:tc>
+        <w:tc>
+          <w:tcPr>
+            <w:tcW w:w="667" w:type="dxa"/>
+          </w:tcPr>
+          <w:p>
+            <w:pPr>
+              <w:cnfStyle w:val="000000000000" w:firstRow="0" w:lastRow="0" w:firstColumn="0" w:lastColumn="0" w:oddVBand="0" w:evenVBand="0" w:oddHBand="0" w:evenHBand="0" w:firstRowFirstColumn="0" w:firstRowLastColumn="0" w:lastRowFirstColumn="0" w:lastRowLastColumn="0"/>
+            </w:pPr>
+            <w:r>
+              <w:t xml:space="preserve">15 </w:t>
+            </w:r>
+            <w:proofErr w:type="spellStart"/>
+            <w:r>
+              <w:t>Loc</w:t>
+            </w:r>
+            <w:proofErr w:type="spellEnd"/>
           </w:p>
         </w:tc>
       </w:tr>
       <w:tr>
         <w:trPr>
           <w:cnfStyle w:val="000000100000" w:firstRow="0" w:lastRow="0" w:firstColumn="0" w:lastColumn="0" w:oddVBand="0" w:evenVBand="0" w:oddHBand="1" w:evenHBand="0" w:firstRowFirstColumn="0" w:firstRowLastColumn="0" w:lastRowFirstColumn="0" w:lastRowLastColumn="0"/>
-          <w:trHeight w:val="244"/>
+          <w:trHeight w:val="253"/>
         </w:trPr>
         <w:tc>
           <w:tcPr>
             <w:cnfStyle w:val="001000000000" w:firstRow="0" w:lastRow="0" w:firstColumn="1" w:lastColumn="0" w:oddVBand="0" w:evenVBand="0" w:oddHBand="0" w:evenHBand="0" w:firstRowFirstColumn="0" w:firstRowLastColumn="0" w:lastRowFirstColumn="0" w:lastRowLastColumn="0"/>
-            <w:tcW w:w="2062" w:type="dxa"/>
-          </w:tcPr>
-          <w:p>
-            <w:r>
-              <w:t>SC</w:t>
-            </w:r>
-          </w:p>
-        </w:tc>
-        <w:tc>
-          <w:tcPr>
-            <w:tcW w:w="2795" w:type="dxa"/>
-          </w:tcPr>
-          <w:p>
-            <w:pPr>
-              <w:cnfStyle w:val="000000100000" w:firstRow="0" w:lastRow="0" w:firstColumn="0" w:lastColumn="0" w:oddVBand="0" w:evenVBand="0" w:oddHBand="1" w:evenHBand="0" w:firstRowFirstColumn="0" w:firstRowLastColumn="0" w:lastRowFirstColumn="0" w:lastRowLastColumn="0"/>
-            </w:pPr>
-          </w:p>
-        </w:tc>
-        <w:tc>
-          <w:tcPr>
-            <w:tcW w:w="2916" w:type="dxa"/>
-          </w:tcPr>
-          <w:p>
-            <w:pPr>
-              <w:cnfStyle w:val="000000100000" w:firstRow="0" w:lastRow="0" w:firstColumn="0" w:lastColumn="0" w:oddVBand="0" w:evenVBand="0" w:oddHBand="1" w:evenHBand="0" w:firstRowFirstColumn="0" w:firstRowLastColumn="0" w:lastRowFirstColumn="0" w:lastRowLastColumn="0"/>
-            </w:pPr>
+            <w:tcW w:w="1562" w:type="dxa"/>
+          </w:tcPr>
+          <w:p>
+            <w:r>
+              <w:t>BD</w:t>
+            </w:r>
+          </w:p>
+        </w:tc>
+        <w:tc>
+          <w:tcPr>
+            <w:tcW w:w="951" w:type="dxa"/>
+          </w:tcPr>
+          <w:p>
+            <w:pPr>
+              <w:cnfStyle w:val="000000100000" w:firstRow="0" w:lastRow="0" w:firstColumn="0" w:lastColumn="0" w:oddVBand="0" w:evenVBand="0" w:oddHBand="1" w:evenHBand="0" w:firstRowFirstColumn="0" w:firstRowLastColumn="0" w:lastRowFirstColumn="0" w:lastRowLastColumn="0"/>
+            </w:pPr>
+          </w:p>
+        </w:tc>
+        <w:tc>
+          <w:tcPr>
+            <w:tcW w:w="574" w:type="dxa"/>
+          </w:tcPr>
+          <w:p>
+            <w:pPr>
+              <w:cnfStyle w:val="000000100000" w:firstRow="0" w:lastRow="0" w:firstColumn="0" w:lastColumn="0" w:oddVBand="0" w:evenVBand="0" w:oddHBand="1" w:evenHBand="0" w:firstRowFirstColumn="0" w:firstRowLastColumn="0" w:lastRowFirstColumn="0" w:lastRowLastColumn="0"/>
+            </w:pPr>
+          </w:p>
+        </w:tc>
+        <w:tc>
+          <w:tcPr>
+            <w:tcW w:w="739" w:type="dxa"/>
+          </w:tcPr>
+          <w:p>
+            <w:pPr>
+              <w:cnfStyle w:val="000000100000" w:firstRow="0" w:lastRow="0" w:firstColumn="0" w:lastColumn="0" w:oddVBand="0" w:evenVBand="0" w:oddHBand="1" w:evenHBand="0" w:firstRowFirstColumn="0" w:firstRowLastColumn="0" w:lastRowFirstColumn="0" w:lastRowLastColumn="0"/>
+            </w:pPr>
+          </w:p>
+        </w:tc>
+        <w:tc>
+          <w:tcPr>
+            <w:tcW w:w="721" w:type="dxa"/>
+          </w:tcPr>
+          <w:p>
+            <w:pPr>
+              <w:cnfStyle w:val="000000100000" w:firstRow="0" w:lastRow="0" w:firstColumn="0" w:lastColumn="0" w:oddVBand="0" w:evenVBand="0" w:oddHBand="1" w:evenHBand="0" w:firstRowFirstColumn="0" w:firstRowLastColumn="0" w:lastRowFirstColumn="0" w:lastRowLastColumn="0"/>
+            </w:pPr>
+          </w:p>
+        </w:tc>
+        <w:tc>
+          <w:tcPr>
+            <w:tcW w:w="666" w:type="dxa"/>
+          </w:tcPr>
+          <w:p>
+            <w:pPr>
+              <w:cnfStyle w:val="000000100000" w:firstRow="0" w:lastRow="0" w:firstColumn="0" w:lastColumn="0" w:oddVBand="0" w:evenVBand="0" w:oddHBand="1" w:evenHBand="0" w:firstRowFirstColumn="0" w:firstRowLastColumn="0" w:lastRowFirstColumn="0" w:lastRowLastColumn="0"/>
+            </w:pPr>
+            <w:r>
+              <w:t>120 min</w:t>
+            </w:r>
+          </w:p>
+        </w:tc>
+        <w:tc>
+          <w:tcPr>
+            <w:tcW w:w="951" w:type="dxa"/>
+          </w:tcPr>
+          <w:p>
+            <w:pPr>
+              <w:cnfStyle w:val="000000100000" w:firstRow="0" w:lastRow="0" w:firstColumn="0" w:lastColumn="0" w:oddVBand="0" w:evenVBand="0" w:oddHBand="1" w:evenHBand="0" w:firstRowFirstColumn="0" w:firstRowLastColumn="0" w:lastRowFirstColumn="0" w:lastRowLastColumn="0"/>
+            </w:pPr>
+          </w:p>
+        </w:tc>
+        <w:tc>
+          <w:tcPr>
+            <w:tcW w:w="574" w:type="dxa"/>
+          </w:tcPr>
+          <w:p>
+            <w:pPr>
+              <w:cnfStyle w:val="000000100000" w:firstRow="0" w:lastRow="0" w:firstColumn="0" w:lastColumn="0" w:oddVBand="0" w:evenVBand="0" w:oddHBand="1" w:evenHBand="0" w:firstRowFirstColumn="0" w:firstRowLastColumn="0" w:lastRowFirstColumn="0" w:lastRowLastColumn="0"/>
+            </w:pPr>
+          </w:p>
+        </w:tc>
+        <w:tc>
+          <w:tcPr>
+            <w:tcW w:w="739" w:type="dxa"/>
+          </w:tcPr>
+          <w:p>
+            <w:pPr>
+              <w:cnfStyle w:val="000000100000" w:firstRow="0" w:lastRow="0" w:firstColumn="0" w:lastColumn="0" w:oddVBand="0" w:evenVBand="0" w:oddHBand="1" w:evenHBand="0" w:firstRowFirstColumn="0" w:firstRowLastColumn="0" w:lastRowFirstColumn="0" w:lastRowLastColumn="0"/>
+            </w:pPr>
+          </w:p>
+        </w:tc>
+        <w:tc>
+          <w:tcPr>
+            <w:tcW w:w="721" w:type="dxa"/>
+          </w:tcPr>
+          <w:p>
+            <w:pPr>
+              <w:cnfStyle w:val="000000100000" w:firstRow="0" w:lastRow="0" w:firstColumn="0" w:lastColumn="0" w:oddVBand="0" w:evenVBand="0" w:oddHBand="1" w:evenHBand="0" w:firstRowFirstColumn="0" w:firstRowLastColumn="0" w:lastRowFirstColumn="0" w:lastRowLastColumn="0"/>
+            </w:pPr>
+          </w:p>
+        </w:tc>
+        <w:tc>
+          <w:tcPr>
+            <w:tcW w:w="667" w:type="dxa"/>
+          </w:tcPr>
+          <w:p>
+            <w:pPr>
+              <w:cnfStyle w:val="000000100000" w:firstRow="0" w:lastRow="0" w:firstColumn="0" w:lastColumn="0" w:oddVBand="0" w:evenVBand="0" w:oddHBand="1" w:evenHBand="0" w:firstRowFirstColumn="0" w:firstRowLastColumn="0" w:lastRowFirstColumn="0" w:lastRowLastColumn="0"/>
+            </w:pPr>
+            <w:r>
+              <w:t xml:space="preserve">60 </w:t>
+            </w:r>
+            <w:proofErr w:type="spellStart"/>
+            <w:r>
+              <w:t>Loc</w:t>
+            </w:r>
+            <w:proofErr w:type="spellEnd"/>
           </w:p>
         </w:tc>
       </w:tr>
       <w:tr>
         <w:trPr>
-          <w:trHeight w:val="244"/>
+          <w:trHeight w:val="253"/>
         </w:trPr>
         <w:tc>
           <w:tcPr>
             <w:cnfStyle w:val="001000000000" w:firstRow="0" w:lastRow="0" w:firstColumn="1" w:lastColumn="0" w:oddVBand="0" w:evenVBand="0" w:oddHBand="0" w:evenHBand="0" w:firstRowFirstColumn="0" w:firstRowLastColumn="0" w:lastRowFirstColumn="0" w:lastRowLastColumn="0"/>
-            <w:tcW w:w="2062" w:type="dxa"/>
+            <w:tcW w:w="1562" w:type="dxa"/>
+          </w:tcPr>
+          <w:p>
+            <w:r>
+              <w:t>SC</w:t>
+            </w:r>
+          </w:p>
+        </w:tc>
+        <w:tc>
+          <w:tcPr>
+            <w:tcW w:w="951" w:type="dxa"/>
+          </w:tcPr>
+          <w:p>
+            <w:pPr>
+              <w:cnfStyle w:val="000000000000" w:firstRow="0" w:lastRow="0" w:firstColumn="0" w:lastColumn="0" w:oddVBand="0" w:evenVBand="0" w:oddHBand="0" w:evenHBand="0" w:firstRowFirstColumn="0" w:firstRowLastColumn="0" w:lastRowFirstColumn="0" w:lastRowLastColumn="0"/>
+            </w:pPr>
+          </w:p>
+        </w:tc>
+        <w:tc>
+          <w:tcPr>
+            <w:tcW w:w="574" w:type="dxa"/>
+          </w:tcPr>
+          <w:p>
+            <w:pPr>
+              <w:cnfStyle w:val="000000000000" w:firstRow="0" w:lastRow="0" w:firstColumn="0" w:lastColumn="0" w:oddVBand="0" w:evenVBand="0" w:oddHBand="0" w:evenHBand="0" w:firstRowFirstColumn="0" w:firstRowLastColumn="0" w:lastRowFirstColumn="0" w:lastRowLastColumn="0"/>
+            </w:pPr>
+          </w:p>
+        </w:tc>
+        <w:tc>
+          <w:tcPr>
+            <w:tcW w:w="739" w:type="dxa"/>
+          </w:tcPr>
+          <w:p>
+            <w:pPr>
+              <w:cnfStyle w:val="000000000000" w:firstRow="0" w:lastRow="0" w:firstColumn="0" w:lastColumn="0" w:oddVBand="0" w:evenVBand="0" w:oddHBand="0" w:evenHBand="0" w:firstRowFirstColumn="0" w:firstRowLastColumn="0" w:lastRowFirstColumn="0" w:lastRowLastColumn="0"/>
+            </w:pPr>
+          </w:p>
+        </w:tc>
+        <w:tc>
+          <w:tcPr>
+            <w:tcW w:w="721" w:type="dxa"/>
+          </w:tcPr>
+          <w:p>
+            <w:pPr>
+              <w:cnfStyle w:val="000000000000" w:firstRow="0" w:lastRow="0" w:firstColumn="0" w:lastColumn="0" w:oddVBand="0" w:evenVBand="0" w:oddHBand="0" w:evenHBand="0" w:firstRowFirstColumn="0" w:firstRowLastColumn="0" w:lastRowFirstColumn="0" w:lastRowLastColumn="0"/>
+            </w:pPr>
+          </w:p>
+        </w:tc>
+        <w:tc>
+          <w:tcPr>
+            <w:tcW w:w="666" w:type="dxa"/>
+          </w:tcPr>
+          <w:p>
+            <w:pPr>
+              <w:cnfStyle w:val="000000000000" w:firstRow="0" w:lastRow="0" w:firstColumn="0" w:lastColumn="0" w:oddVBand="0" w:evenVBand="0" w:oddHBand="0" w:evenHBand="0" w:firstRowFirstColumn="0" w:firstRowLastColumn="0" w:lastRowFirstColumn="0" w:lastRowLastColumn="0"/>
+            </w:pPr>
+            <w:r>
+              <w:t>180 min</w:t>
+            </w:r>
+          </w:p>
+        </w:tc>
+        <w:tc>
+          <w:tcPr>
+            <w:tcW w:w="951" w:type="dxa"/>
+          </w:tcPr>
+          <w:p>
+            <w:pPr>
+              <w:cnfStyle w:val="000000000000" w:firstRow="0" w:lastRow="0" w:firstColumn="0" w:lastColumn="0" w:oddVBand="0" w:evenVBand="0" w:oddHBand="0" w:evenHBand="0" w:firstRowFirstColumn="0" w:firstRowLastColumn="0" w:lastRowFirstColumn="0" w:lastRowLastColumn="0"/>
+            </w:pPr>
+          </w:p>
+        </w:tc>
+        <w:tc>
+          <w:tcPr>
+            <w:tcW w:w="574" w:type="dxa"/>
+          </w:tcPr>
+          <w:p>
+            <w:pPr>
+              <w:cnfStyle w:val="000000000000" w:firstRow="0" w:lastRow="0" w:firstColumn="0" w:lastColumn="0" w:oddVBand="0" w:evenVBand="0" w:oddHBand="0" w:evenHBand="0" w:firstRowFirstColumn="0" w:firstRowLastColumn="0" w:lastRowFirstColumn="0" w:lastRowLastColumn="0"/>
+            </w:pPr>
+          </w:p>
+        </w:tc>
+        <w:tc>
+          <w:tcPr>
+            <w:tcW w:w="739" w:type="dxa"/>
+          </w:tcPr>
+          <w:p>
+            <w:pPr>
+              <w:cnfStyle w:val="000000000000" w:firstRow="0" w:lastRow="0" w:firstColumn="0" w:lastColumn="0" w:oddVBand="0" w:evenVBand="0" w:oddHBand="0" w:evenHBand="0" w:firstRowFirstColumn="0" w:firstRowLastColumn="0" w:lastRowFirstColumn="0" w:lastRowLastColumn="0"/>
+            </w:pPr>
+          </w:p>
+        </w:tc>
+        <w:tc>
+          <w:tcPr>
+            <w:tcW w:w="721" w:type="dxa"/>
+          </w:tcPr>
+          <w:p>
+            <w:pPr>
+              <w:cnfStyle w:val="000000000000" w:firstRow="0" w:lastRow="0" w:firstColumn="0" w:lastColumn="0" w:oddVBand="0" w:evenVBand="0" w:oddHBand="0" w:evenHBand="0" w:firstRowFirstColumn="0" w:firstRowLastColumn="0" w:lastRowFirstColumn="0" w:lastRowLastColumn="0"/>
+            </w:pPr>
+          </w:p>
+        </w:tc>
+        <w:tc>
+          <w:tcPr>
+            <w:tcW w:w="667" w:type="dxa"/>
+          </w:tcPr>
+          <w:p>
+            <w:pPr>
+              <w:cnfStyle w:val="000000000000" w:firstRow="0" w:lastRow="0" w:firstColumn="0" w:lastColumn="0" w:oddVBand="0" w:evenVBand="0" w:oddHBand="0" w:evenHBand="0" w:firstRowFirstColumn="0" w:firstRowLastColumn="0" w:lastRowFirstColumn="0" w:lastRowLastColumn="0"/>
+            </w:pPr>
+            <w:r>
+              <w:t xml:space="preserve">100 </w:t>
+            </w:r>
+            <w:proofErr w:type="spellStart"/>
+            <w:r>
+              <w:t>Loc</w:t>
+            </w:r>
+            <w:proofErr w:type="spellEnd"/>
+          </w:p>
+        </w:tc>
+      </w:tr>
+      <w:tr>
+        <w:trPr>
+          <w:cnfStyle w:val="000000100000" w:firstRow="0" w:lastRow="0" w:firstColumn="0" w:lastColumn="0" w:oddVBand="0" w:evenVBand="0" w:oddHBand="1" w:evenHBand="0" w:firstRowFirstColumn="0" w:firstRowLastColumn="0" w:lastRowFirstColumn="0" w:lastRowLastColumn="0"/>
+          <w:trHeight w:val="253"/>
+        </w:trPr>
+        <w:tc>
+          <w:tcPr>
+            <w:cnfStyle w:val="001000000000" w:firstRow="0" w:lastRow="0" w:firstColumn="1" w:lastColumn="0" w:oddVBand="0" w:evenVBand="0" w:oddHBand="0" w:evenHBand="0" w:firstRowFirstColumn="0" w:firstRowLastColumn="0" w:lastRowFirstColumn="0" w:lastRowLastColumn="0"/>
+            <w:tcW w:w="1562" w:type="dxa"/>
           </w:tcPr>
           <w:p>
             <w:r>
@@ -1016,22 +2797,116 @@
         </w:tc>
         <w:tc>
           <w:tcPr>
-            <w:tcW w:w="2795" w:type="dxa"/>
-          </w:tcPr>
-          <w:p>
-            <w:pPr>
-              <w:cnfStyle w:val="000000000000" w:firstRow="0" w:lastRow="0" w:firstColumn="0" w:lastColumn="0" w:oddVBand="0" w:evenVBand="0" w:oddHBand="0" w:evenHBand="0" w:firstRowFirstColumn="0" w:firstRowLastColumn="0" w:lastRowFirstColumn="0" w:lastRowLastColumn="0"/>
-            </w:pPr>
-          </w:p>
-        </w:tc>
-        <w:tc>
-          <w:tcPr>
-            <w:tcW w:w="2916" w:type="dxa"/>
-          </w:tcPr>
-          <w:p>
-            <w:pPr>
-              <w:cnfStyle w:val="000000000000" w:firstRow="0" w:lastRow="0" w:firstColumn="0" w:lastColumn="0" w:oddVBand="0" w:evenVBand="0" w:oddHBand="0" w:evenHBand="0" w:firstRowFirstColumn="0" w:firstRowLastColumn="0" w:lastRowFirstColumn="0" w:lastRowLastColumn="0"/>
-            </w:pPr>
+            <w:tcW w:w="951" w:type="dxa"/>
+          </w:tcPr>
+          <w:p>
+            <w:pPr>
+              <w:cnfStyle w:val="000000100000" w:firstRow="0" w:lastRow="0" w:firstColumn="0" w:lastColumn="0" w:oddVBand="0" w:evenVBand="0" w:oddHBand="1" w:evenHBand="0" w:firstRowFirstColumn="0" w:firstRowLastColumn="0" w:lastRowFirstColumn="0" w:lastRowLastColumn="0"/>
+            </w:pPr>
+          </w:p>
+        </w:tc>
+        <w:tc>
+          <w:tcPr>
+            <w:tcW w:w="574" w:type="dxa"/>
+          </w:tcPr>
+          <w:p>
+            <w:pPr>
+              <w:cnfStyle w:val="000000100000" w:firstRow="0" w:lastRow="0" w:firstColumn="0" w:lastColumn="0" w:oddVBand="0" w:evenVBand="0" w:oddHBand="1" w:evenHBand="0" w:firstRowFirstColumn="0" w:firstRowLastColumn="0" w:lastRowFirstColumn="0" w:lastRowLastColumn="0"/>
+            </w:pPr>
+          </w:p>
+        </w:tc>
+        <w:tc>
+          <w:tcPr>
+            <w:tcW w:w="739" w:type="dxa"/>
+          </w:tcPr>
+          <w:p>
+            <w:pPr>
+              <w:cnfStyle w:val="000000100000" w:firstRow="0" w:lastRow="0" w:firstColumn="0" w:lastColumn="0" w:oddVBand="0" w:evenVBand="0" w:oddHBand="1" w:evenHBand="0" w:firstRowFirstColumn="0" w:firstRowLastColumn="0" w:lastRowFirstColumn="0" w:lastRowLastColumn="0"/>
+            </w:pPr>
+          </w:p>
+        </w:tc>
+        <w:tc>
+          <w:tcPr>
+            <w:tcW w:w="721" w:type="dxa"/>
+          </w:tcPr>
+          <w:p>
+            <w:pPr>
+              <w:cnfStyle w:val="000000100000" w:firstRow="0" w:lastRow="0" w:firstColumn="0" w:lastColumn="0" w:oddVBand="0" w:evenVBand="0" w:oddHBand="1" w:evenHBand="0" w:firstRowFirstColumn="0" w:firstRowLastColumn="0" w:lastRowFirstColumn="0" w:lastRowLastColumn="0"/>
+            </w:pPr>
+          </w:p>
+        </w:tc>
+        <w:tc>
+          <w:tcPr>
+            <w:tcW w:w="666" w:type="dxa"/>
+          </w:tcPr>
+          <w:p>
+            <w:pPr>
+              <w:cnfStyle w:val="000000100000" w:firstRow="0" w:lastRow="0" w:firstColumn="0" w:lastColumn="0" w:oddVBand="0" w:evenVBand="0" w:oddHBand="1" w:evenHBand="0" w:firstRowFirstColumn="0" w:firstRowLastColumn="0" w:lastRowFirstColumn="0" w:lastRowLastColumn="0"/>
+            </w:pPr>
+            <w:r>
+              <w:t>30</w:t>
+            </w:r>
+            <w:r>
+              <w:t xml:space="preserve"> min</w:t>
+            </w:r>
+          </w:p>
+        </w:tc>
+        <w:tc>
+          <w:tcPr>
+            <w:tcW w:w="951" w:type="dxa"/>
+          </w:tcPr>
+          <w:p>
+            <w:pPr>
+              <w:cnfStyle w:val="000000100000" w:firstRow="0" w:lastRow="0" w:firstColumn="0" w:lastColumn="0" w:oddVBand="0" w:evenVBand="0" w:oddHBand="1" w:evenHBand="0" w:firstRowFirstColumn="0" w:firstRowLastColumn="0" w:lastRowFirstColumn="0" w:lastRowLastColumn="0"/>
+            </w:pPr>
+          </w:p>
+        </w:tc>
+        <w:tc>
+          <w:tcPr>
+            <w:tcW w:w="574" w:type="dxa"/>
+          </w:tcPr>
+          <w:p>
+            <w:pPr>
+              <w:cnfStyle w:val="000000100000" w:firstRow="0" w:lastRow="0" w:firstColumn="0" w:lastColumn="0" w:oddVBand="0" w:evenVBand="0" w:oddHBand="1" w:evenHBand="0" w:firstRowFirstColumn="0" w:firstRowLastColumn="0" w:lastRowFirstColumn="0" w:lastRowLastColumn="0"/>
+            </w:pPr>
+          </w:p>
+        </w:tc>
+        <w:tc>
+          <w:tcPr>
+            <w:tcW w:w="739" w:type="dxa"/>
+          </w:tcPr>
+          <w:p>
+            <w:pPr>
+              <w:cnfStyle w:val="000000100000" w:firstRow="0" w:lastRow="0" w:firstColumn="0" w:lastColumn="0" w:oddVBand="0" w:evenVBand="0" w:oddHBand="1" w:evenHBand="0" w:firstRowFirstColumn="0" w:firstRowLastColumn="0" w:lastRowFirstColumn="0" w:lastRowLastColumn="0"/>
+            </w:pPr>
+          </w:p>
+        </w:tc>
+        <w:tc>
+          <w:tcPr>
+            <w:tcW w:w="721" w:type="dxa"/>
+          </w:tcPr>
+          <w:p>
+            <w:pPr>
+              <w:cnfStyle w:val="000000100000" w:firstRow="0" w:lastRow="0" w:firstColumn="0" w:lastColumn="0" w:oddVBand="0" w:evenVBand="0" w:oddHBand="1" w:evenHBand="0" w:firstRowFirstColumn="0" w:firstRowLastColumn="0" w:lastRowFirstColumn="0" w:lastRowLastColumn="0"/>
+            </w:pPr>
+          </w:p>
+        </w:tc>
+        <w:tc>
+          <w:tcPr>
+            <w:tcW w:w="667" w:type="dxa"/>
+          </w:tcPr>
+          <w:p>
+            <w:pPr>
+              <w:cnfStyle w:val="000000100000" w:firstRow="0" w:lastRow="0" w:firstColumn="0" w:lastColumn="0" w:oddVBand="0" w:evenVBand="0" w:oddHBand="1" w:evenHBand="0" w:firstRowFirstColumn="0" w:firstRowLastColumn="0" w:lastRowFirstColumn="0" w:lastRowLastColumn="0"/>
+            </w:pPr>
+            <w:r>
+              <w:t xml:space="preserve">20 </w:t>
+            </w:r>
+            <w:proofErr w:type="spellStart"/>
+            <w:r>
+              <w:t>Loc</w:t>
+            </w:r>
+            <w:proofErr w:type="spellEnd"/>
           </w:p>
         </w:tc>
       </w:tr>
@@ -1041,23 +2916,32 @@
     <w:tbl>
       <w:tblPr>
         <w:tblStyle w:val="Tabladecuadrcula4-nfasis5"/>
-        <w:tblW w:w="7933" w:type="dxa"/>
+        <w:tblW w:w="9355" w:type="dxa"/>
         <w:tblLook w:val="04A0" w:firstRow="1" w:lastRow="0" w:firstColumn="1" w:lastColumn="0" w:noHBand="0" w:noVBand="1"/>
       </w:tblPr>
       <w:tblGrid>
-        <w:gridCol w:w="2122"/>
-        <w:gridCol w:w="2835"/>
-        <w:gridCol w:w="2976"/>
+        <w:gridCol w:w="1565"/>
+        <w:gridCol w:w="953"/>
+        <w:gridCol w:w="588"/>
+        <w:gridCol w:w="748"/>
+        <w:gridCol w:w="730"/>
+        <w:gridCol w:w="677"/>
+        <w:gridCol w:w="953"/>
+        <w:gridCol w:w="588"/>
+        <w:gridCol w:w="748"/>
+        <w:gridCol w:w="730"/>
+        <w:gridCol w:w="1075"/>
       </w:tblGrid>
       <w:tr>
         <w:trPr>
           <w:cnfStyle w:val="100000000000" w:firstRow="1" w:lastRow="0" w:firstColumn="0" w:lastColumn="0" w:oddVBand="0" w:evenVBand="0" w:oddHBand="0" w:evenHBand="0" w:firstRowFirstColumn="0" w:firstRowLastColumn="0" w:lastRowFirstColumn="0" w:lastRowLastColumn="0"/>
-          <w:trHeight w:val="522"/>
+          <w:trHeight w:val="501"/>
         </w:trPr>
         <w:tc>
           <w:tcPr>
             <w:cnfStyle w:val="001000000000" w:firstRow="0" w:lastRow="0" w:firstColumn="1" w:lastColumn="0" w:oddVBand="0" w:evenVBand="0" w:oddHBand="0" w:evenHBand="0" w:firstRowFirstColumn="0" w:firstRowLastColumn="0" w:lastRowFirstColumn="0" w:lastRowLastColumn="0"/>
-            <w:tcW w:w="2062" w:type="dxa"/>
+            <w:tcW w:w="1505" w:type="dxa"/>
+            <w:vMerge w:val="restart"/>
           </w:tcPr>
           <w:p>
             <w:pPr>
@@ -1077,7 +2961,8 @@
         </w:tc>
         <w:tc>
           <w:tcPr>
-            <w:tcW w:w="2795" w:type="dxa"/>
+            <w:tcW w:w="3656" w:type="dxa"/>
+            <w:gridSpan w:val="5"/>
           </w:tcPr>
           <w:p>
             <w:pPr>
@@ -1098,7 +2983,8 @@
         </w:tc>
         <w:tc>
           <w:tcPr>
-            <w:tcW w:w="2916" w:type="dxa"/>
+            <w:tcW w:w="4034" w:type="dxa"/>
+            <w:gridSpan w:val="5"/>
           </w:tcPr>
           <w:p>
             <w:pPr>
@@ -1121,123 +3007,636 @@
       <w:tr>
         <w:trPr>
           <w:cnfStyle w:val="000000100000" w:firstRow="0" w:lastRow="0" w:firstColumn="0" w:lastColumn="0" w:oddVBand="0" w:evenVBand="0" w:oddHBand="1" w:evenHBand="0" w:firstRowFirstColumn="0" w:firstRowLastColumn="0" w:lastRowFirstColumn="0" w:lastRowLastColumn="0"/>
-          <w:trHeight w:val="261"/>
+          <w:trHeight w:val="501"/>
         </w:trPr>
         <w:tc>
           <w:tcPr>
             <w:cnfStyle w:val="001000000000" w:firstRow="0" w:lastRow="0" w:firstColumn="1" w:lastColumn="0" w:oddVBand="0" w:evenVBand="0" w:oddHBand="0" w:evenHBand="0" w:firstRowFirstColumn="0" w:firstRowLastColumn="0" w:lastRowFirstColumn="0" w:lastRowLastColumn="0"/>
-            <w:tcW w:w="2062" w:type="dxa"/>
-          </w:tcPr>
-          <w:p>
-            <w:r>
-              <w:t>Registro</w:t>
-            </w:r>
-          </w:p>
-        </w:tc>
-        <w:tc>
-          <w:tcPr>
-            <w:tcW w:w="2795" w:type="dxa"/>
-          </w:tcPr>
-          <w:p>
-            <w:pPr>
-              <w:cnfStyle w:val="000000100000" w:firstRow="0" w:lastRow="0" w:firstColumn="0" w:lastColumn="0" w:oddVBand="0" w:evenVBand="0" w:oddHBand="1" w:evenHBand="0" w:firstRowFirstColumn="0" w:firstRowLastColumn="0" w:lastRowFirstColumn="0" w:lastRowLastColumn="0"/>
-            </w:pPr>
-          </w:p>
-        </w:tc>
-        <w:tc>
-          <w:tcPr>
-            <w:tcW w:w="2916" w:type="dxa"/>
-          </w:tcPr>
-          <w:p>
-            <w:pPr>
-              <w:cnfStyle w:val="000000100000" w:firstRow="0" w:lastRow="0" w:firstColumn="0" w:lastColumn="0" w:oddVBand="0" w:evenVBand="0" w:oddHBand="1" w:evenHBand="0" w:firstRowFirstColumn="0" w:firstRowLastColumn="0" w:lastRowFirstColumn="0" w:lastRowLastColumn="0"/>
-            </w:pPr>
+            <w:tcW w:w="1505" w:type="dxa"/>
+            <w:vMerge/>
+          </w:tcPr>
+          <w:p>
+            <w:pPr>
+              <w:rPr>
+                <w:rFonts w:ascii="Arial" w:hAnsi="Arial" w:cs="Arial"/>
+                <w:sz w:val="24"/>
+              </w:rPr>
+            </w:pPr>
+          </w:p>
+        </w:tc>
+        <w:tc>
+          <w:tcPr>
+            <w:tcW w:w="913" w:type="dxa"/>
+          </w:tcPr>
+          <w:p>
+            <w:pPr>
+              <w:cnfStyle w:val="000000100000" w:firstRow="0" w:lastRow="0" w:firstColumn="0" w:lastColumn="0" w:oddVBand="0" w:evenVBand="0" w:oddHBand="1" w:evenHBand="0" w:firstRowFirstColumn="0" w:firstRowLastColumn="0" w:lastRowFirstColumn="0" w:lastRowLastColumn="0"/>
+              <w:rPr>
+                <w:rFonts w:ascii="Arial" w:hAnsi="Arial" w:cs="Arial"/>
+                <w:sz w:val="16"/>
+              </w:rPr>
+            </w:pPr>
+            <w:r>
+              <w:rPr>
+                <w:rFonts w:ascii="Arial" w:hAnsi="Arial" w:cs="Arial"/>
+                <w:sz w:val="16"/>
+              </w:rPr>
+              <w:t>Alejandro</w:t>
+            </w:r>
+          </w:p>
+        </w:tc>
+        <w:tc>
+          <w:tcPr>
+            <w:tcW w:w="548" w:type="dxa"/>
+          </w:tcPr>
+          <w:p>
+            <w:pPr>
+              <w:cnfStyle w:val="000000100000" w:firstRow="0" w:lastRow="0" w:firstColumn="0" w:lastColumn="0" w:oddVBand="0" w:evenVBand="0" w:oddHBand="1" w:evenHBand="0" w:firstRowFirstColumn="0" w:firstRowLastColumn="0" w:lastRowFirstColumn="0" w:lastRowLastColumn="0"/>
+              <w:rPr>
+                <w:rFonts w:ascii="Arial" w:hAnsi="Arial" w:cs="Arial"/>
+                <w:sz w:val="16"/>
+              </w:rPr>
+            </w:pPr>
+            <w:r>
+              <w:rPr>
+                <w:rFonts w:ascii="Arial" w:hAnsi="Arial" w:cs="Arial"/>
+                <w:sz w:val="16"/>
+              </w:rPr>
+              <w:t>Axel</w:t>
+            </w:r>
+          </w:p>
+        </w:tc>
+        <w:tc>
+          <w:tcPr>
+            <w:tcW w:w="708" w:type="dxa"/>
+          </w:tcPr>
+          <w:p>
+            <w:pPr>
+              <w:cnfStyle w:val="000000100000" w:firstRow="0" w:lastRow="0" w:firstColumn="0" w:lastColumn="0" w:oddVBand="0" w:evenVBand="0" w:oddHBand="1" w:evenHBand="0" w:firstRowFirstColumn="0" w:firstRowLastColumn="0" w:lastRowFirstColumn="0" w:lastRowLastColumn="0"/>
+              <w:rPr>
+                <w:rFonts w:ascii="Arial" w:hAnsi="Arial" w:cs="Arial"/>
+                <w:sz w:val="16"/>
+              </w:rPr>
+            </w:pPr>
+            <w:r>
+              <w:rPr>
+                <w:rFonts w:ascii="Arial" w:hAnsi="Arial" w:cs="Arial"/>
+                <w:sz w:val="16"/>
+              </w:rPr>
+              <w:t>Juanjo</w:t>
+            </w:r>
+          </w:p>
+        </w:tc>
+        <w:tc>
+          <w:tcPr>
+            <w:tcW w:w="690" w:type="dxa"/>
+          </w:tcPr>
+          <w:p>
+            <w:pPr>
+              <w:cnfStyle w:val="000000100000" w:firstRow="0" w:lastRow="0" w:firstColumn="0" w:lastColumn="0" w:oddVBand="0" w:evenVBand="0" w:oddHBand="1" w:evenHBand="0" w:firstRowFirstColumn="0" w:firstRowLastColumn="0" w:lastRowFirstColumn="0" w:lastRowLastColumn="0"/>
+              <w:rPr>
+                <w:rFonts w:ascii="Arial" w:hAnsi="Arial" w:cs="Arial"/>
+                <w:sz w:val="16"/>
+              </w:rPr>
+            </w:pPr>
+            <w:r>
+              <w:rPr>
+                <w:rFonts w:ascii="Arial" w:hAnsi="Arial" w:cs="Arial"/>
+                <w:sz w:val="16"/>
+              </w:rPr>
+              <w:t>Salma</w:t>
+            </w:r>
+          </w:p>
+        </w:tc>
+        <w:tc>
+          <w:tcPr>
+            <w:tcW w:w="637" w:type="dxa"/>
+          </w:tcPr>
+          <w:p>
+            <w:pPr>
+              <w:cnfStyle w:val="000000100000" w:firstRow="0" w:lastRow="0" w:firstColumn="0" w:lastColumn="0" w:oddVBand="0" w:evenVBand="0" w:oddHBand="1" w:evenHBand="0" w:firstRowFirstColumn="0" w:firstRowLastColumn="0" w:lastRowFirstColumn="0" w:lastRowLastColumn="0"/>
+              <w:rPr>
+                <w:rFonts w:ascii="Arial" w:hAnsi="Arial" w:cs="Arial"/>
+                <w:sz w:val="16"/>
+              </w:rPr>
+            </w:pPr>
+            <w:r>
+              <w:rPr>
+                <w:rFonts w:ascii="Arial" w:hAnsi="Arial" w:cs="Arial"/>
+                <w:sz w:val="16"/>
+              </w:rPr>
+              <w:t>Tania</w:t>
+            </w:r>
+          </w:p>
+        </w:tc>
+        <w:tc>
+          <w:tcPr>
+            <w:tcW w:w="913" w:type="dxa"/>
+          </w:tcPr>
+          <w:p>
+            <w:pPr>
+              <w:cnfStyle w:val="000000100000" w:firstRow="0" w:lastRow="0" w:firstColumn="0" w:lastColumn="0" w:oddVBand="0" w:evenVBand="0" w:oddHBand="1" w:evenHBand="0" w:firstRowFirstColumn="0" w:firstRowLastColumn="0" w:lastRowFirstColumn="0" w:lastRowLastColumn="0"/>
+              <w:rPr>
+                <w:rFonts w:ascii="Arial" w:hAnsi="Arial" w:cs="Arial"/>
+                <w:sz w:val="16"/>
+              </w:rPr>
+            </w:pPr>
+            <w:r>
+              <w:rPr>
+                <w:rFonts w:ascii="Arial" w:hAnsi="Arial" w:cs="Arial"/>
+                <w:sz w:val="16"/>
+              </w:rPr>
+              <w:t>Alejandro</w:t>
+            </w:r>
+          </w:p>
+        </w:tc>
+        <w:tc>
+          <w:tcPr>
+            <w:tcW w:w="548" w:type="dxa"/>
+          </w:tcPr>
+          <w:p>
+            <w:pPr>
+              <w:cnfStyle w:val="000000100000" w:firstRow="0" w:lastRow="0" w:firstColumn="0" w:lastColumn="0" w:oddVBand="0" w:evenVBand="0" w:oddHBand="1" w:evenHBand="0" w:firstRowFirstColumn="0" w:firstRowLastColumn="0" w:lastRowFirstColumn="0" w:lastRowLastColumn="0"/>
+              <w:rPr>
+                <w:rFonts w:ascii="Arial" w:hAnsi="Arial" w:cs="Arial"/>
+                <w:sz w:val="16"/>
+              </w:rPr>
+            </w:pPr>
+            <w:r>
+              <w:rPr>
+                <w:rFonts w:ascii="Arial" w:hAnsi="Arial" w:cs="Arial"/>
+                <w:sz w:val="16"/>
+              </w:rPr>
+              <w:t>Axel</w:t>
+            </w:r>
+          </w:p>
+        </w:tc>
+        <w:tc>
+          <w:tcPr>
+            <w:tcW w:w="708" w:type="dxa"/>
+          </w:tcPr>
+          <w:p>
+            <w:pPr>
+              <w:cnfStyle w:val="000000100000" w:firstRow="0" w:lastRow="0" w:firstColumn="0" w:lastColumn="0" w:oddVBand="0" w:evenVBand="0" w:oddHBand="1" w:evenHBand="0" w:firstRowFirstColumn="0" w:firstRowLastColumn="0" w:lastRowFirstColumn="0" w:lastRowLastColumn="0"/>
+              <w:rPr>
+                <w:rFonts w:ascii="Arial" w:hAnsi="Arial" w:cs="Arial"/>
+                <w:sz w:val="16"/>
+              </w:rPr>
+            </w:pPr>
+            <w:r>
+              <w:rPr>
+                <w:rFonts w:ascii="Arial" w:hAnsi="Arial" w:cs="Arial"/>
+                <w:sz w:val="16"/>
+              </w:rPr>
+              <w:t>Juanjo</w:t>
+            </w:r>
+          </w:p>
+        </w:tc>
+        <w:tc>
+          <w:tcPr>
+            <w:tcW w:w="690" w:type="dxa"/>
+          </w:tcPr>
+          <w:p>
+            <w:pPr>
+              <w:cnfStyle w:val="000000100000" w:firstRow="0" w:lastRow="0" w:firstColumn="0" w:lastColumn="0" w:oddVBand="0" w:evenVBand="0" w:oddHBand="1" w:evenHBand="0" w:firstRowFirstColumn="0" w:firstRowLastColumn="0" w:lastRowFirstColumn="0" w:lastRowLastColumn="0"/>
+              <w:rPr>
+                <w:rFonts w:ascii="Arial" w:hAnsi="Arial" w:cs="Arial"/>
+                <w:sz w:val="16"/>
+              </w:rPr>
+            </w:pPr>
+            <w:r>
+              <w:rPr>
+                <w:rFonts w:ascii="Arial" w:hAnsi="Arial" w:cs="Arial"/>
+                <w:sz w:val="16"/>
+              </w:rPr>
+              <w:t>Salma</w:t>
+            </w:r>
+          </w:p>
+        </w:tc>
+        <w:tc>
+          <w:tcPr>
+            <w:tcW w:w="1015" w:type="dxa"/>
+          </w:tcPr>
+          <w:p>
+            <w:pPr>
+              <w:cnfStyle w:val="000000100000" w:firstRow="0" w:lastRow="0" w:firstColumn="0" w:lastColumn="0" w:oddVBand="0" w:evenVBand="0" w:oddHBand="1" w:evenHBand="0" w:firstRowFirstColumn="0" w:firstRowLastColumn="0" w:lastRowFirstColumn="0" w:lastRowLastColumn="0"/>
+              <w:rPr>
+                <w:rFonts w:ascii="Arial" w:hAnsi="Arial" w:cs="Arial"/>
+                <w:sz w:val="16"/>
+              </w:rPr>
+            </w:pPr>
+            <w:r>
+              <w:rPr>
+                <w:rFonts w:ascii="Arial" w:hAnsi="Arial" w:cs="Arial"/>
+                <w:sz w:val="16"/>
+              </w:rPr>
+              <w:t>Tania</w:t>
+            </w:r>
           </w:p>
         </w:tc>
       </w:tr>
       <w:tr>
         <w:trPr>
-          <w:trHeight w:val="244"/>
+          <w:trHeight w:val="250"/>
         </w:trPr>
         <w:tc>
           <w:tcPr>
             <w:cnfStyle w:val="001000000000" w:firstRow="0" w:lastRow="0" w:firstColumn="1" w:lastColumn="0" w:oddVBand="0" w:evenVBand="0" w:oddHBand="0" w:evenHBand="0" w:firstRowFirstColumn="0" w:firstRowLastColumn="0" w:lastRowFirstColumn="0" w:lastRowLastColumn="0"/>
-            <w:tcW w:w="2062" w:type="dxa"/>
-          </w:tcPr>
-          <w:p>
+            <w:tcW w:w="1505" w:type="dxa"/>
+          </w:tcPr>
+          <w:p>
+            <w:r>
+              <w:t>Registro</w:t>
+            </w:r>
+          </w:p>
+        </w:tc>
+        <w:tc>
+          <w:tcPr>
+            <w:tcW w:w="913" w:type="dxa"/>
+          </w:tcPr>
+          <w:p>
+            <w:pPr>
+              <w:cnfStyle w:val="000000000000" w:firstRow="0" w:lastRow="0" w:firstColumn="0" w:lastColumn="0" w:oddVBand="0" w:evenVBand="0" w:oddHBand="0" w:evenHBand="0" w:firstRowFirstColumn="0" w:firstRowLastColumn="0" w:lastRowFirstColumn="0" w:lastRowLastColumn="0"/>
+            </w:pPr>
+          </w:p>
+        </w:tc>
+        <w:tc>
+          <w:tcPr>
+            <w:tcW w:w="548" w:type="dxa"/>
+          </w:tcPr>
+          <w:p>
+            <w:pPr>
+              <w:cnfStyle w:val="000000000000" w:firstRow="0" w:lastRow="0" w:firstColumn="0" w:lastColumn="0" w:oddVBand="0" w:evenVBand="0" w:oddHBand="0" w:evenHBand="0" w:firstRowFirstColumn="0" w:firstRowLastColumn="0" w:lastRowFirstColumn="0" w:lastRowLastColumn="0"/>
+            </w:pPr>
+          </w:p>
+        </w:tc>
+        <w:tc>
+          <w:tcPr>
+            <w:tcW w:w="708" w:type="dxa"/>
+          </w:tcPr>
+          <w:p>
+            <w:pPr>
+              <w:cnfStyle w:val="000000000000" w:firstRow="0" w:lastRow="0" w:firstColumn="0" w:lastColumn="0" w:oddVBand="0" w:evenVBand="0" w:oddHBand="0" w:evenHBand="0" w:firstRowFirstColumn="0" w:firstRowLastColumn="0" w:lastRowFirstColumn="0" w:lastRowLastColumn="0"/>
+            </w:pPr>
+          </w:p>
+        </w:tc>
+        <w:tc>
+          <w:tcPr>
+            <w:tcW w:w="690" w:type="dxa"/>
+          </w:tcPr>
+          <w:p>
+            <w:pPr>
+              <w:cnfStyle w:val="000000000000" w:firstRow="0" w:lastRow="0" w:firstColumn="0" w:lastColumn="0" w:oddVBand="0" w:evenVBand="0" w:oddHBand="0" w:evenHBand="0" w:firstRowFirstColumn="0" w:firstRowLastColumn="0" w:lastRowFirstColumn="0" w:lastRowLastColumn="0"/>
+            </w:pPr>
+          </w:p>
+        </w:tc>
+        <w:tc>
+          <w:tcPr>
+            <w:tcW w:w="637" w:type="dxa"/>
+          </w:tcPr>
+          <w:p>
+            <w:pPr>
+              <w:cnfStyle w:val="000000000000" w:firstRow="0" w:lastRow="0" w:firstColumn="0" w:lastColumn="0" w:oddVBand="0" w:evenVBand="0" w:oddHBand="0" w:evenHBand="0" w:firstRowFirstColumn="0" w:firstRowLastColumn="0" w:lastRowFirstColumn="0" w:lastRowLastColumn="0"/>
+            </w:pPr>
+            <w:r>
+              <w:t>30</w:t>
+            </w:r>
+            <w:r>
+              <w:t xml:space="preserve"> min</w:t>
+            </w:r>
+          </w:p>
+        </w:tc>
+        <w:tc>
+          <w:tcPr>
+            <w:tcW w:w="913" w:type="dxa"/>
+          </w:tcPr>
+          <w:p>
+            <w:pPr>
+              <w:cnfStyle w:val="000000000000" w:firstRow="0" w:lastRow="0" w:firstColumn="0" w:lastColumn="0" w:oddVBand="0" w:evenVBand="0" w:oddHBand="0" w:evenHBand="0" w:firstRowFirstColumn="0" w:firstRowLastColumn="0" w:lastRowFirstColumn="0" w:lastRowLastColumn="0"/>
+            </w:pPr>
+          </w:p>
+        </w:tc>
+        <w:tc>
+          <w:tcPr>
+            <w:tcW w:w="548" w:type="dxa"/>
+          </w:tcPr>
+          <w:p>
+            <w:pPr>
+              <w:cnfStyle w:val="000000000000" w:firstRow="0" w:lastRow="0" w:firstColumn="0" w:lastColumn="0" w:oddVBand="0" w:evenVBand="0" w:oddHBand="0" w:evenHBand="0" w:firstRowFirstColumn="0" w:firstRowLastColumn="0" w:lastRowFirstColumn="0" w:lastRowLastColumn="0"/>
+            </w:pPr>
+          </w:p>
+        </w:tc>
+        <w:tc>
+          <w:tcPr>
+            <w:tcW w:w="708" w:type="dxa"/>
+          </w:tcPr>
+          <w:p>
+            <w:pPr>
+              <w:cnfStyle w:val="000000000000" w:firstRow="0" w:lastRow="0" w:firstColumn="0" w:lastColumn="0" w:oddVBand="0" w:evenVBand="0" w:oddHBand="0" w:evenHBand="0" w:firstRowFirstColumn="0" w:firstRowLastColumn="0" w:lastRowFirstColumn="0" w:lastRowLastColumn="0"/>
+            </w:pPr>
+          </w:p>
+        </w:tc>
+        <w:tc>
+          <w:tcPr>
+            <w:tcW w:w="690" w:type="dxa"/>
+          </w:tcPr>
+          <w:p>
+            <w:pPr>
+              <w:cnfStyle w:val="000000000000" w:firstRow="0" w:lastRow="0" w:firstColumn="0" w:lastColumn="0" w:oddVBand="0" w:evenVBand="0" w:oddHBand="0" w:evenHBand="0" w:firstRowFirstColumn="0" w:firstRowLastColumn="0" w:lastRowFirstColumn="0" w:lastRowLastColumn="0"/>
+            </w:pPr>
+          </w:p>
+        </w:tc>
+        <w:tc>
+          <w:tcPr>
+            <w:tcW w:w="1015" w:type="dxa"/>
+          </w:tcPr>
+          <w:p>
+            <w:pPr>
+              <w:cnfStyle w:val="000000000000" w:firstRow="0" w:lastRow="0" w:firstColumn="0" w:lastColumn="0" w:oddVBand="0" w:evenVBand="0" w:oddHBand="0" w:evenHBand="0" w:firstRowFirstColumn="0" w:firstRowLastColumn="0" w:lastRowFirstColumn="0" w:lastRowLastColumn="0"/>
+            </w:pPr>
+            <w:r>
+              <w:t xml:space="preserve">22 </w:t>
+            </w:r>
             <w:proofErr w:type="spellStart"/>
             <w:r>
-              <w:t>Login</w:t>
+              <w:t>Loc</w:t>
             </w:r>
             <w:proofErr w:type="spellEnd"/>
-          </w:p>
-        </w:tc>
-        <w:tc>
-          <w:tcPr>
-            <w:tcW w:w="2795" w:type="dxa"/>
-          </w:tcPr>
-          <w:p>
-            <w:pPr>
-              <w:cnfStyle w:val="000000000000" w:firstRow="0" w:lastRow="0" w:firstColumn="0" w:lastColumn="0" w:oddVBand="0" w:evenVBand="0" w:oddHBand="0" w:evenHBand="0" w:firstRowFirstColumn="0" w:firstRowLastColumn="0" w:lastRowFirstColumn="0" w:lastRowLastColumn="0"/>
-            </w:pPr>
-          </w:p>
-        </w:tc>
-        <w:tc>
-          <w:tcPr>
-            <w:tcW w:w="2916" w:type="dxa"/>
-          </w:tcPr>
-          <w:p>
-            <w:pPr>
-              <w:cnfStyle w:val="000000000000" w:firstRow="0" w:lastRow="0" w:firstColumn="0" w:lastColumn="0" w:oddVBand="0" w:evenVBand="0" w:oddHBand="0" w:evenHBand="0" w:firstRowFirstColumn="0" w:firstRowLastColumn="0" w:lastRowFirstColumn="0" w:lastRowLastColumn="0"/>
-            </w:pPr>
           </w:p>
         </w:tc>
       </w:tr>
       <w:tr>
         <w:trPr>
           <w:cnfStyle w:val="000000100000" w:firstRow="0" w:lastRow="0" w:firstColumn="0" w:lastColumn="0" w:oddVBand="0" w:evenVBand="0" w:oddHBand="1" w:evenHBand="0" w:firstRowFirstColumn="0" w:firstRowLastColumn="0" w:lastRowFirstColumn="0" w:lastRowLastColumn="0"/>
-          <w:trHeight w:val="244"/>
+          <w:trHeight w:val="234"/>
         </w:trPr>
         <w:tc>
           <w:tcPr>
             <w:cnfStyle w:val="001000000000" w:firstRow="0" w:lastRow="0" w:firstColumn="1" w:lastColumn="0" w:oddVBand="0" w:evenVBand="0" w:oddHBand="0" w:evenHBand="0" w:firstRowFirstColumn="0" w:firstRowLastColumn="0" w:lastRowFirstColumn="0" w:lastRowLastColumn="0"/>
-            <w:tcW w:w="2062" w:type="dxa"/>
-          </w:tcPr>
-          <w:p>
-            <w:r>
-              <w:t>Consultas</w:t>
-            </w:r>
-          </w:p>
-        </w:tc>
-        <w:tc>
-          <w:tcPr>
-            <w:tcW w:w="2795" w:type="dxa"/>
-          </w:tcPr>
-          <w:p>
-            <w:pPr>
-              <w:cnfStyle w:val="000000100000" w:firstRow="0" w:lastRow="0" w:firstColumn="0" w:lastColumn="0" w:oddVBand="0" w:evenVBand="0" w:oddHBand="1" w:evenHBand="0" w:firstRowFirstColumn="0" w:firstRowLastColumn="0" w:lastRowFirstColumn="0" w:lastRowLastColumn="0"/>
-            </w:pPr>
-          </w:p>
-        </w:tc>
-        <w:tc>
-          <w:tcPr>
-            <w:tcW w:w="2916" w:type="dxa"/>
-          </w:tcPr>
-          <w:p>
-            <w:pPr>
-              <w:cnfStyle w:val="000000100000" w:firstRow="0" w:lastRow="0" w:firstColumn="0" w:lastColumn="0" w:oddVBand="0" w:evenVBand="0" w:oddHBand="1" w:evenHBand="0" w:firstRowFirstColumn="0" w:firstRowLastColumn="0" w:lastRowFirstColumn="0" w:lastRowLastColumn="0"/>
-            </w:pPr>
+            <w:tcW w:w="1505" w:type="dxa"/>
+          </w:tcPr>
+          <w:p>
+            <w:proofErr w:type="spellStart"/>
+            <w:r>
+              <w:t>Login</w:t>
+            </w:r>
+            <w:proofErr w:type="spellEnd"/>
+          </w:p>
+        </w:tc>
+        <w:tc>
+          <w:tcPr>
+            <w:tcW w:w="913" w:type="dxa"/>
+          </w:tcPr>
+          <w:p>
+            <w:pPr>
+              <w:cnfStyle w:val="000000100000" w:firstRow="0" w:lastRow="0" w:firstColumn="0" w:lastColumn="0" w:oddVBand="0" w:evenVBand="0" w:oddHBand="1" w:evenHBand="0" w:firstRowFirstColumn="0" w:firstRowLastColumn="0" w:lastRowFirstColumn="0" w:lastRowLastColumn="0"/>
+            </w:pPr>
+          </w:p>
+        </w:tc>
+        <w:tc>
+          <w:tcPr>
+            <w:tcW w:w="548" w:type="dxa"/>
+          </w:tcPr>
+          <w:p>
+            <w:pPr>
+              <w:cnfStyle w:val="000000100000" w:firstRow="0" w:lastRow="0" w:firstColumn="0" w:lastColumn="0" w:oddVBand="0" w:evenVBand="0" w:oddHBand="1" w:evenHBand="0" w:firstRowFirstColumn="0" w:firstRowLastColumn="0" w:lastRowFirstColumn="0" w:lastRowLastColumn="0"/>
+            </w:pPr>
+          </w:p>
+        </w:tc>
+        <w:tc>
+          <w:tcPr>
+            <w:tcW w:w="708" w:type="dxa"/>
+          </w:tcPr>
+          <w:p>
+            <w:pPr>
+              <w:cnfStyle w:val="000000100000" w:firstRow="0" w:lastRow="0" w:firstColumn="0" w:lastColumn="0" w:oddVBand="0" w:evenVBand="0" w:oddHBand="1" w:evenHBand="0" w:firstRowFirstColumn="0" w:firstRowLastColumn="0" w:lastRowFirstColumn="0" w:lastRowLastColumn="0"/>
+            </w:pPr>
+          </w:p>
+        </w:tc>
+        <w:tc>
+          <w:tcPr>
+            <w:tcW w:w="690" w:type="dxa"/>
+          </w:tcPr>
+          <w:p>
+            <w:pPr>
+              <w:cnfStyle w:val="000000100000" w:firstRow="0" w:lastRow="0" w:firstColumn="0" w:lastColumn="0" w:oddVBand="0" w:evenVBand="0" w:oddHBand="1" w:evenHBand="0" w:firstRowFirstColumn="0" w:firstRowLastColumn="0" w:lastRowFirstColumn="0" w:lastRowLastColumn="0"/>
+            </w:pPr>
+          </w:p>
+        </w:tc>
+        <w:tc>
+          <w:tcPr>
+            <w:tcW w:w="637" w:type="dxa"/>
+          </w:tcPr>
+          <w:p>
+            <w:pPr>
+              <w:cnfStyle w:val="000000100000" w:firstRow="0" w:lastRow="0" w:firstColumn="0" w:lastColumn="0" w:oddVBand="0" w:evenVBand="0" w:oddHBand="1" w:evenHBand="0" w:firstRowFirstColumn="0" w:firstRowLastColumn="0" w:lastRowFirstColumn="0" w:lastRowLastColumn="0"/>
+            </w:pPr>
+            <w:r>
+              <w:t>30</w:t>
+            </w:r>
+            <w:r>
+              <w:t xml:space="preserve"> min</w:t>
+            </w:r>
+          </w:p>
+        </w:tc>
+        <w:tc>
+          <w:tcPr>
+            <w:tcW w:w="913" w:type="dxa"/>
+          </w:tcPr>
+          <w:p>
+            <w:pPr>
+              <w:cnfStyle w:val="000000100000" w:firstRow="0" w:lastRow="0" w:firstColumn="0" w:lastColumn="0" w:oddVBand="0" w:evenVBand="0" w:oddHBand="1" w:evenHBand="0" w:firstRowFirstColumn="0" w:firstRowLastColumn="0" w:lastRowFirstColumn="0" w:lastRowLastColumn="0"/>
+            </w:pPr>
+          </w:p>
+        </w:tc>
+        <w:tc>
+          <w:tcPr>
+            <w:tcW w:w="548" w:type="dxa"/>
+          </w:tcPr>
+          <w:p>
+            <w:pPr>
+              <w:cnfStyle w:val="000000100000" w:firstRow="0" w:lastRow="0" w:firstColumn="0" w:lastColumn="0" w:oddVBand="0" w:evenVBand="0" w:oddHBand="1" w:evenHBand="0" w:firstRowFirstColumn="0" w:firstRowLastColumn="0" w:lastRowFirstColumn="0" w:lastRowLastColumn="0"/>
+            </w:pPr>
+          </w:p>
+        </w:tc>
+        <w:tc>
+          <w:tcPr>
+            <w:tcW w:w="708" w:type="dxa"/>
+          </w:tcPr>
+          <w:p>
+            <w:pPr>
+              <w:cnfStyle w:val="000000100000" w:firstRow="0" w:lastRow="0" w:firstColumn="0" w:lastColumn="0" w:oddVBand="0" w:evenVBand="0" w:oddHBand="1" w:evenHBand="0" w:firstRowFirstColumn="0" w:firstRowLastColumn="0" w:lastRowFirstColumn="0" w:lastRowLastColumn="0"/>
+            </w:pPr>
+          </w:p>
+        </w:tc>
+        <w:tc>
+          <w:tcPr>
+            <w:tcW w:w="690" w:type="dxa"/>
+          </w:tcPr>
+          <w:p>
+            <w:pPr>
+              <w:cnfStyle w:val="000000100000" w:firstRow="0" w:lastRow="0" w:firstColumn="0" w:lastColumn="0" w:oddVBand="0" w:evenVBand="0" w:oddHBand="1" w:evenHBand="0" w:firstRowFirstColumn="0" w:firstRowLastColumn="0" w:lastRowFirstColumn="0" w:lastRowLastColumn="0"/>
+            </w:pPr>
+          </w:p>
+        </w:tc>
+        <w:tc>
+          <w:tcPr>
+            <w:tcW w:w="1015" w:type="dxa"/>
+          </w:tcPr>
+          <w:p>
+            <w:pPr>
+              <w:cnfStyle w:val="000000100000" w:firstRow="0" w:lastRow="0" w:firstColumn="0" w:lastColumn="0" w:oddVBand="0" w:evenVBand="0" w:oddHBand="1" w:evenHBand="0" w:firstRowFirstColumn="0" w:firstRowLastColumn="0" w:lastRowFirstColumn="0" w:lastRowLastColumn="0"/>
+            </w:pPr>
+            <w:r>
+              <w:t xml:space="preserve">10 </w:t>
+            </w:r>
+            <w:proofErr w:type="spellStart"/>
+            <w:r>
+              <w:t>Loc</w:t>
+            </w:r>
+            <w:proofErr w:type="spellEnd"/>
           </w:p>
         </w:tc>
       </w:tr>
       <w:tr>
         <w:trPr>
-          <w:trHeight w:val="244"/>
+          <w:trHeight w:val="234"/>
         </w:trPr>
         <w:tc>
           <w:tcPr>
             <w:cnfStyle w:val="001000000000" w:firstRow="0" w:lastRow="0" w:firstColumn="1" w:lastColumn="0" w:oddVBand="0" w:evenVBand="0" w:oddHBand="0" w:evenHBand="0" w:firstRowFirstColumn="0" w:firstRowLastColumn="0" w:lastRowFirstColumn="0" w:lastRowLastColumn="0"/>
-            <w:tcW w:w="2062" w:type="dxa"/>
+            <w:tcW w:w="1505" w:type="dxa"/>
+          </w:tcPr>
+          <w:p>
+            <w:r>
+              <w:t>Consultas</w:t>
+            </w:r>
+          </w:p>
+        </w:tc>
+        <w:tc>
+          <w:tcPr>
+            <w:tcW w:w="913" w:type="dxa"/>
+          </w:tcPr>
+          <w:p>
+            <w:pPr>
+              <w:cnfStyle w:val="000000000000" w:firstRow="0" w:lastRow="0" w:firstColumn="0" w:lastColumn="0" w:oddVBand="0" w:evenVBand="0" w:oddHBand="0" w:evenHBand="0" w:firstRowFirstColumn="0" w:firstRowLastColumn="0" w:lastRowFirstColumn="0" w:lastRowLastColumn="0"/>
+            </w:pPr>
+          </w:p>
+        </w:tc>
+        <w:tc>
+          <w:tcPr>
+            <w:tcW w:w="548" w:type="dxa"/>
+          </w:tcPr>
+          <w:p>
+            <w:pPr>
+              <w:cnfStyle w:val="000000000000" w:firstRow="0" w:lastRow="0" w:firstColumn="0" w:lastColumn="0" w:oddVBand="0" w:evenVBand="0" w:oddHBand="0" w:evenHBand="0" w:firstRowFirstColumn="0" w:firstRowLastColumn="0" w:lastRowFirstColumn="0" w:lastRowLastColumn="0"/>
+            </w:pPr>
+          </w:p>
+        </w:tc>
+        <w:tc>
+          <w:tcPr>
+            <w:tcW w:w="708" w:type="dxa"/>
+          </w:tcPr>
+          <w:p>
+            <w:pPr>
+              <w:cnfStyle w:val="000000000000" w:firstRow="0" w:lastRow="0" w:firstColumn="0" w:lastColumn="0" w:oddVBand="0" w:evenVBand="0" w:oddHBand="0" w:evenHBand="0" w:firstRowFirstColumn="0" w:firstRowLastColumn="0" w:lastRowFirstColumn="0" w:lastRowLastColumn="0"/>
+            </w:pPr>
+          </w:p>
+        </w:tc>
+        <w:tc>
+          <w:tcPr>
+            <w:tcW w:w="690" w:type="dxa"/>
+          </w:tcPr>
+          <w:p>
+            <w:pPr>
+              <w:cnfStyle w:val="000000000000" w:firstRow="0" w:lastRow="0" w:firstColumn="0" w:lastColumn="0" w:oddVBand="0" w:evenVBand="0" w:oddHBand="0" w:evenHBand="0" w:firstRowFirstColumn="0" w:firstRowLastColumn="0" w:lastRowFirstColumn="0" w:lastRowLastColumn="0"/>
+            </w:pPr>
+          </w:p>
+        </w:tc>
+        <w:tc>
+          <w:tcPr>
+            <w:tcW w:w="637" w:type="dxa"/>
+          </w:tcPr>
+          <w:p>
+            <w:pPr>
+              <w:cnfStyle w:val="000000000000" w:firstRow="0" w:lastRow="0" w:firstColumn="0" w:lastColumn="0" w:oddVBand="0" w:evenVBand="0" w:oddHBand="0" w:evenHBand="0" w:firstRowFirstColumn="0" w:firstRowLastColumn="0" w:lastRowFirstColumn="0" w:lastRowLastColumn="0"/>
+            </w:pPr>
+            <w:r>
+              <w:t>30</w:t>
+            </w:r>
+            <w:r>
+              <w:t xml:space="preserve"> min</w:t>
+            </w:r>
+          </w:p>
+        </w:tc>
+        <w:tc>
+          <w:tcPr>
+            <w:tcW w:w="913" w:type="dxa"/>
+          </w:tcPr>
+          <w:p>
+            <w:pPr>
+              <w:cnfStyle w:val="000000000000" w:firstRow="0" w:lastRow="0" w:firstColumn="0" w:lastColumn="0" w:oddVBand="0" w:evenVBand="0" w:oddHBand="0" w:evenHBand="0" w:firstRowFirstColumn="0" w:firstRowLastColumn="0" w:lastRowFirstColumn="0" w:lastRowLastColumn="0"/>
+            </w:pPr>
+          </w:p>
+        </w:tc>
+        <w:tc>
+          <w:tcPr>
+            <w:tcW w:w="548" w:type="dxa"/>
+          </w:tcPr>
+          <w:p>
+            <w:pPr>
+              <w:cnfStyle w:val="000000000000" w:firstRow="0" w:lastRow="0" w:firstColumn="0" w:lastColumn="0" w:oddVBand="0" w:evenVBand="0" w:oddHBand="0" w:evenHBand="0" w:firstRowFirstColumn="0" w:firstRowLastColumn="0" w:lastRowFirstColumn="0" w:lastRowLastColumn="0"/>
+            </w:pPr>
+          </w:p>
+        </w:tc>
+        <w:tc>
+          <w:tcPr>
+            <w:tcW w:w="708" w:type="dxa"/>
+          </w:tcPr>
+          <w:p>
+            <w:pPr>
+              <w:cnfStyle w:val="000000000000" w:firstRow="0" w:lastRow="0" w:firstColumn="0" w:lastColumn="0" w:oddVBand="0" w:evenVBand="0" w:oddHBand="0" w:evenHBand="0" w:firstRowFirstColumn="0" w:firstRowLastColumn="0" w:lastRowFirstColumn="0" w:lastRowLastColumn="0"/>
+            </w:pPr>
+          </w:p>
+        </w:tc>
+        <w:tc>
+          <w:tcPr>
+            <w:tcW w:w="690" w:type="dxa"/>
+          </w:tcPr>
+          <w:p>
+            <w:pPr>
+              <w:cnfStyle w:val="000000000000" w:firstRow="0" w:lastRow="0" w:firstColumn="0" w:lastColumn="0" w:oddVBand="0" w:evenVBand="0" w:oddHBand="0" w:evenHBand="0" w:firstRowFirstColumn="0" w:firstRowLastColumn="0" w:lastRowFirstColumn="0" w:lastRowLastColumn="0"/>
+            </w:pPr>
+          </w:p>
+        </w:tc>
+        <w:tc>
+          <w:tcPr>
+            <w:tcW w:w="1015" w:type="dxa"/>
+          </w:tcPr>
+          <w:p>
+            <w:pPr>
+              <w:cnfStyle w:val="000000000000" w:firstRow="0" w:lastRow="0" w:firstColumn="0" w:lastColumn="0" w:oddVBand="0" w:evenVBand="0" w:oddHBand="0" w:evenHBand="0" w:firstRowFirstColumn="0" w:firstRowLastColumn="0" w:lastRowFirstColumn="0" w:lastRowLastColumn="0"/>
+            </w:pPr>
+            <w:r>
+              <w:t xml:space="preserve">15 </w:t>
+            </w:r>
+            <w:proofErr w:type="spellStart"/>
+            <w:r>
+              <w:t>Loc</w:t>
+            </w:r>
+            <w:proofErr w:type="spellEnd"/>
+          </w:p>
+        </w:tc>
+      </w:tr>
+      <w:tr>
+        <w:trPr>
+          <w:cnfStyle w:val="000000100000" w:firstRow="0" w:lastRow="0" w:firstColumn="0" w:lastColumn="0" w:oddVBand="0" w:evenVBand="0" w:oddHBand="1" w:evenHBand="0" w:firstRowFirstColumn="0" w:firstRowLastColumn="0" w:lastRowFirstColumn="0" w:lastRowLastColumn="0"/>
+          <w:trHeight w:val="234"/>
+        </w:trPr>
+        <w:tc>
+          <w:tcPr>
+            <w:cnfStyle w:val="001000000000" w:firstRow="0" w:lastRow="0" w:firstColumn="1" w:lastColumn="0" w:oddVBand="0" w:evenVBand="0" w:oddHBand="0" w:evenHBand="0" w:firstRowFirstColumn="0" w:firstRowLastColumn="0" w:lastRowFirstColumn="0" w:lastRowLastColumn="0"/>
+            <w:tcW w:w="1505" w:type="dxa"/>
           </w:tcPr>
           <w:p>
             <w:r>
@@ -1247,24 +3646,116 @@
         </w:tc>
         <w:tc>
           <w:tcPr>
-            <w:tcW w:w="2795" w:type="dxa"/>
-          </w:tcPr>
-          <w:p>
-            <w:pPr>
-              <w:cnfStyle w:val="000000000000" w:firstRow="0" w:lastRow="0" w:firstColumn="0" w:lastColumn="0" w:oddVBand="0" w:evenVBand="0" w:oddHBand="0" w:evenHBand="0" w:firstRowFirstColumn="0" w:firstRowLastColumn="0" w:lastRowFirstColumn="0" w:lastRowLastColumn="0"/>
-            </w:pPr>
-            <w:bookmarkStart w:id="0" w:name="_GoBack"/>
-            <w:bookmarkEnd w:id="0"/>
-          </w:p>
-        </w:tc>
-        <w:tc>
-          <w:tcPr>
-            <w:tcW w:w="2916" w:type="dxa"/>
-          </w:tcPr>
-          <w:p>
-            <w:pPr>
-              <w:cnfStyle w:val="000000000000" w:firstRow="0" w:lastRow="0" w:firstColumn="0" w:lastColumn="0" w:oddVBand="0" w:evenVBand="0" w:oddHBand="0" w:evenHBand="0" w:firstRowFirstColumn="0" w:firstRowLastColumn="0" w:lastRowFirstColumn="0" w:lastRowLastColumn="0"/>
-            </w:pPr>
+            <w:tcW w:w="913" w:type="dxa"/>
+          </w:tcPr>
+          <w:p>
+            <w:pPr>
+              <w:cnfStyle w:val="000000100000" w:firstRow="0" w:lastRow="0" w:firstColumn="0" w:lastColumn="0" w:oddVBand="0" w:evenVBand="0" w:oddHBand="1" w:evenHBand="0" w:firstRowFirstColumn="0" w:firstRowLastColumn="0" w:lastRowFirstColumn="0" w:lastRowLastColumn="0"/>
+            </w:pPr>
+          </w:p>
+        </w:tc>
+        <w:tc>
+          <w:tcPr>
+            <w:tcW w:w="548" w:type="dxa"/>
+          </w:tcPr>
+          <w:p>
+            <w:pPr>
+              <w:cnfStyle w:val="000000100000" w:firstRow="0" w:lastRow="0" w:firstColumn="0" w:lastColumn="0" w:oddVBand="0" w:evenVBand="0" w:oddHBand="1" w:evenHBand="0" w:firstRowFirstColumn="0" w:firstRowLastColumn="0" w:lastRowFirstColumn="0" w:lastRowLastColumn="0"/>
+            </w:pPr>
+          </w:p>
+        </w:tc>
+        <w:tc>
+          <w:tcPr>
+            <w:tcW w:w="708" w:type="dxa"/>
+          </w:tcPr>
+          <w:p>
+            <w:pPr>
+              <w:cnfStyle w:val="000000100000" w:firstRow="0" w:lastRow="0" w:firstColumn="0" w:lastColumn="0" w:oddVBand="0" w:evenVBand="0" w:oddHBand="1" w:evenHBand="0" w:firstRowFirstColumn="0" w:firstRowLastColumn="0" w:lastRowFirstColumn="0" w:lastRowLastColumn="0"/>
+            </w:pPr>
+          </w:p>
+        </w:tc>
+        <w:tc>
+          <w:tcPr>
+            <w:tcW w:w="690" w:type="dxa"/>
+          </w:tcPr>
+          <w:p>
+            <w:pPr>
+              <w:cnfStyle w:val="000000100000" w:firstRow="0" w:lastRow="0" w:firstColumn="0" w:lastColumn="0" w:oddVBand="0" w:evenVBand="0" w:oddHBand="1" w:evenHBand="0" w:firstRowFirstColumn="0" w:firstRowLastColumn="0" w:lastRowFirstColumn="0" w:lastRowLastColumn="0"/>
+            </w:pPr>
+          </w:p>
+        </w:tc>
+        <w:tc>
+          <w:tcPr>
+            <w:tcW w:w="637" w:type="dxa"/>
+          </w:tcPr>
+          <w:p>
+            <w:pPr>
+              <w:cnfStyle w:val="000000100000" w:firstRow="0" w:lastRow="0" w:firstColumn="0" w:lastColumn="0" w:oddVBand="0" w:evenVBand="0" w:oddHBand="1" w:evenHBand="0" w:firstRowFirstColumn="0" w:firstRowLastColumn="0" w:lastRowFirstColumn="0" w:lastRowLastColumn="0"/>
+            </w:pPr>
+            <w:r>
+              <w:t>30</w:t>
+            </w:r>
+            <w:r>
+              <w:t xml:space="preserve"> min</w:t>
+            </w:r>
+          </w:p>
+        </w:tc>
+        <w:tc>
+          <w:tcPr>
+            <w:tcW w:w="913" w:type="dxa"/>
+          </w:tcPr>
+          <w:p>
+            <w:pPr>
+              <w:cnfStyle w:val="000000100000" w:firstRow="0" w:lastRow="0" w:firstColumn="0" w:lastColumn="0" w:oddVBand="0" w:evenVBand="0" w:oddHBand="1" w:evenHBand="0" w:firstRowFirstColumn="0" w:firstRowLastColumn="0" w:lastRowFirstColumn="0" w:lastRowLastColumn="0"/>
+            </w:pPr>
+          </w:p>
+        </w:tc>
+        <w:tc>
+          <w:tcPr>
+            <w:tcW w:w="548" w:type="dxa"/>
+          </w:tcPr>
+          <w:p>
+            <w:pPr>
+              <w:cnfStyle w:val="000000100000" w:firstRow="0" w:lastRow="0" w:firstColumn="0" w:lastColumn="0" w:oddVBand="0" w:evenVBand="0" w:oddHBand="1" w:evenHBand="0" w:firstRowFirstColumn="0" w:firstRowLastColumn="0" w:lastRowFirstColumn="0" w:lastRowLastColumn="0"/>
+            </w:pPr>
+          </w:p>
+        </w:tc>
+        <w:tc>
+          <w:tcPr>
+            <w:tcW w:w="708" w:type="dxa"/>
+          </w:tcPr>
+          <w:p>
+            <w:pPr>
+              <w:cnfStyle w:val="000000100000" w:firstRow="0" w:lastRow="0" w:firstColumn="0" w:lastColumn="0" w:oddVBand="0" w:evenVBand="0" w:oddHBand="1" w:evenHBand="0" w:firstRowFirstColumn="0" w:firstRowLastColumn="0" w:lastRowFirstColumn="0" w:lastRowLastColumn="0"/>
+            </w:pPr>
+          </w:p>
+        </w:tc>
+        <w:tc>
+          <w:tcPr>
+            <w:tcW w:w="690" w:type="dxa"/>
+          </w:tcPr>
+          <w:p>
+            <w:pPr>
+              <w:cnfStyle w:val="000000100000" w:firstRow="0" w:lastRow="0" w:firstColumn="0" w:lastColumn="0" w:oddVBand="0" w:evenVBand="0" w:oddHBand="1" w:evenHBand="0" w:firstRowFirstColumn="0" w:firstRowLastColumn="0" w:lastRowFirstColumn="0" w:lastRowLastColumn="0"/>
+            </w:pPr>
+          </w:p>
+        </w:tc>
+        <w:tc>
+          <w:tcPr>
+            <w:tcW w:w="1015" w:type="dxa"/>
+          </w:tcPr>
+          <w:p>
+            <w:pPr>
+              <w:cnfStyle w:val="000000100000" w:firstRow="0" w:lastRow="0" w:firstColumn="0" w:lastColumn="0" w:oddVBand="0" w:evenVBand="0" w:oddHBand="1" w:evenHBand="0" w:firstRowFirstColumn="0" w:firstRowLastColumn="0" w:lastRowFirstColumn="0" w:lastRowLastColumn="0"/>
+            </w:pPr>
+            <w:r>
+              <w:t xml:space="preserve">30 </w:t>
+            </w:r>
+            <w:proofErr w:type="spellStart"/>
+            <w:r>
+              <w:t>Loc</w:t>
+            </w:r>
+            <w:proofErr w:type="spellEnd"/>
           </w:p>
         </w:tc>
       </w:tr>
@@ -1362,7 +3853,7 @@
         <w:color w:val="4472C4" w:themeColor="accent1"/>
         <w:lang w:val="es-ES"/>
       </w:rPr>
-      <w:t>1</w:t>
+      <w:t>2</w:t>
     </w:r>
     <w:r>
       <w:rPr>

</xml_diff>

<commit_message>
Definición y estimación de clases
</commit_message>
<xml_diff>
--- a/Definición y estimación de clases.docx
+++ b/Definición y estimación de clases.docx
@@ -1,10 +1,10 @@
 
 <file path=word/document.xml><?xml version="1.0" encoding="utf-8"?>
-<w:document xmlns:wpc="http://schemas.microsoft.com/office/word/2010/wordprocessingCanvas" xmlns:mc="http://schemas.openxmlformats.org/markup-compatibility/2006" xmlns:o="urn:schemas-microsoft-com:office:office" xmlns:r="http://schemas.openxmlformats.org/officeDocument/2006/relationships" xmlns:m="http://schemas.openxmlformats.org/officeDocument/2006/math" xmlns:v="urn:schemas-microsoft-com:vml" xmlns:wp14="http://schemas.microsoft.com/office/word/2010/wordprocessingDrawing" xmlns:wp="http://schemas.openxmlformats.org/drawingml/2006/wordprocessingDrawing" xmlns:w10="urn:schemas-microsoft-com:office:word" xmlns:w="http://schemas.openxmlformats.org/wordprocessingml/2006/main" xmlns:w14="http://schemas.microsoft.com/office/word/2010/wordml" xmlns:wpg="http://schemas.microsoft.com/office/word/2010/wordprocessingGroup" xmlns:wpi="http://schemas.microsoft.com/office/word/2010/wordprocessingInk" xmlns:wne="http://schemas.microsoft.com/office/word/2006/wordml" xmlns:wps="http://schemas.microsoft.com/office/word/2010/wordprocessingShape" mc:Ignorable="w14 wp14">
+<w:document xmlns:wpc="http://schemas.microsoft.com/office/word/2010/wordprocessingCanvas" xmlns:cx="http://schemas.microsoft.com/office/drawing/2014/chartex" xmlns:cx1="http://schemas.microsoft.com/office/drawing/2015/9/8/chartex" xmlns:cx2="http://schemas.microsoft.com/office/drawing/2015/10/21/chartex" xmlns:mc="http://schemas.openxmlformats.org/markup-compatibility/2006" xmlns:o="urn:schemas-microsoft-com:office:office" xmlns:r="http://schemas.openxmlformats.org/officeDocument/2006/relationships" xmlns:m="http://schemas.openxmlformats.org/officeDocument/2006/math" xmlns:v="urn:schemas-microsoft-com:vml" xmlns:wp14="http://schemas.microsoft.com/office/word/2010/wordprocessingDrawing" xmlns:wp="http://schemas.openxmlformats.org/drawingml/2006/wordprocessingDrawing" xmlns:w10="urn:schemas-microsoft-com:office:word" xmlns:w="http://schemas.openxmlformats.org/wordprocessingml/2006/main" xmlns:w14="http://schemas.microsoft.com/office/word/2010/wordml" xmlns:w15="http://schemas.microsoft.com/office/word/2012/wordml" xmlns:w16se="http://schemas.microsoft.com/office/word/2015/wordml/symex" xmlns:wpg="http://schemas.microsoft.com/office/word/2010/wordprocessingGroup" xmlns:wpi="http://schemas.microsoft.com/office/word/2010/wordprocessingInk" xmlns:wne="http://schemas.microsoft.com/office/word/2006/wordml" xmlns:wps="http://schemas.microsoft.com/office/word/2010/wordprocessingShape" mc:Ignorable="w14 w15 w16se wp14">
   <w:body>
     <w:tbl>
       <w:tblPr>
-        <w:tblStyle w:val="GridTable4Accent5"/>
+        <w:tblStyle w:val="Tabladecuadrcula4-nfasis51"/>
         <w:tblpPr w:leftFromText="141" w:rightFromText="141" w:vertAnchor="page" w:horzAnchor="margin" w:tblpY="2206"/>
         <w:tblW w:w="0" w:type="auto"/>
         <w:tblLook w:val="04A0" w:firstRow="1" w:lastRow="0" w:firstColumn="1" w:lastColumn="0" w:noHBand="0" w:noVBand="1"/>
@@ -340,7 +340,7 @@
     </w:p>
     <w:tbl>
       <w:tblPr>
-        <w:tblStyle w:val="GridTable4Accent5"/>
+        <w:tblStyle w:val="Tabladecuadrcula4-nfasis51"/>
         <w:tblW w:w="9679" w:type="dxa"/>
         <w:tblLook w:val="04A0" w:firstRow="1" w:lastRow="0" w:firstColumn="1" w:lastColumn="0" w:noHBand="0" w:noVBand="1"/>
       </w:tblPr>
@@ -807,6 +807,17 @@
             <w:pPr>
               <w:cnfStyle w:val="000000000000" w:firstRow="0" w:lastRow="0" w:firstColumn="0" w:lastColumn="0" w:oddVBand="0" w:evenVBand="0" w:oddHBand="0" w:evenHBand="0" w:firstRowFirstColumn="0" w:firstRowLastColumn="0" w:lastRowFirstColumn="0" w:lastRowLastColumn="0"/>
             </w:pPr>
+            <w:r>
+              <w:t>40</w:t>
+            </w:r>
+          </w:p>
+          <w:p>
+            <w:pPr>
+              <w:cnfStyle w:val="000000000000" w:firstRow="0" w:lastRow="0" w:firstColumn="0" w:lastColumn="0" w:oddVBand="0" w:evenVBand="0" w:oddHBand="0" w:evenHBand="0" w:firstRowFirstColumn="0" w:firstRowLastColumn="0" w:lastRowFirstColumn="0" w:lastRowLastColumn="0"/>
+            </w:pPr>
+            <w:r>
+              <w:t>min</w:t>
+            </w:r>
           </w:p>
         </w:tc>
         <w:tc>
@@ -847,11 +858,9 @@
             <w:pPr>
               <w:cnfStyle w:val="000000000000" w:firstRow="0" w:lastRow="0" w:firstColumn="0" w:lastColumn="0" w:oddVBand="0" w:evenVBand="0" w:oddHBand="0" w:evenHBand="0" w:firstRowFirstColumn="0" w:firstRowLastColumn="0" w:lastRowFirstColumn="0" w:lastRowLastColumn="0"/>
             </w:pPr>
-            <w:proofErr w:type="spellStart"/>
             <w:r>
               <w:t>Loc</w:t>
             </w:r>
-            <w:proofErr w:type="spellEnd"/>
           </w:p>
         </w:tc>
         <w:tc>
@@ -894,6 +903,17 @@
             <w:pPr>
               <w:cnfStyle w:val="000000000000" w:firstRow="0" w:lastRow="0" w:firstColumn="0" w:lastColumn="0" w:oddVBand="0" w:evenVBand="0" w:oddHBand="0" w:evenHBand="0" w:firstRowFirstColumn="0" w:firstRowLastColumn="0" w:lastRowFirstColumn="0" w:lastRowLastColumn="0"/>
             </w:pPr>
+            <w:r>
+              <w:t>50</w:t>
+            </w:r>
+          </w:p>
+          <w:p>
+            <w:pPr>
+              <w:cnfStyle w:val="000000000000" w:firstRow="0" w:lastRow="0" w:firstColumn="0" w:lastColumn="0" w:oddVBand="0" w:evenVBand="0" w:oddHBand="0" w:evenHBand="0" w:firstRowFirstColumn="0" w:firstRowLastColumn="0" w:lastRowFirstColumn="0" w:lastRowLastColumn="0"/>
+            </w:pPr>
+            <w:r>
+              <w:t>Loc</w:t>
+            </w:r>
           </w:p>
         </w:tc>
         <w:tc>
@@ -918,11 +938,9 @@
             <w:pPr>
               <w:cnfStyle w:val="000000000000" w:firstRow="0" w:lastRow="0" w:firstColumn="0" w:lastColumn="0" w:oddVBand="0" w:evenVBand="0" w:oddHBand="0" w:evenHBand="0" w:firstRowFirstColumn="0" w:firstRowLastColumn="0" w:lastRowFirstColumn="0" w:lastRowLastColumn="0"/>
             </w:pPr>
-            <w:proofErr w:type="spellStart"/>
             <w:r>
               <w:t>Loc</w:t>
             </w:r>
-            <w:proofErr w:type="spellEnd"/>
           </w:p>
         </w:tc>
       </w:tr>
@@ -1015,6 +1033,17 @@
             <w:pPr>
               <w:cnfStyle w:val="000000100000" w:firstRow="0" w:lastRow="0" w:firstColumn="0" w:lastColumn="0" w:oddVBand="0" w:evenVBand="0" w:oddHBand="1" w:evenHBand="0" w:firstRowFirstColumn="0" w:firstRowLastColumn="0" w:lastRowFirstColumn="0" w:lastRowLastColumn="0"/>
             </w:pPr>
+            <w:r>
+              <w:t>90</w:t>
+            </w:r>
+          </w:p>
+          <w:p>
+            <w:pPr>
+              <w:cnfStyle w:val="000000100000" w:firstRow="0" w:lastRow="0" w:firstColumn="0" w:lastColumn="0" w:oddVBand="0" w:evenVBand="0" w:oddHBand="1" w:evenHBand="0" w:firstRowFirstColumn="0" w:firstRowLastColumn="0" w:lastRowFirstColumn="0" w:lastRowLastColumn="0"/>
+            </w:pPr>
+            <w:r>
+              <w:t>min</w:t>
+            </w:r>
           </w:p>
         </w:tc>
         <w:tc>
@@ -1066,11 +1095,9 @@
             <w:pPr>
               <w:cnfStyle w:val="000000100000" w:firstRow="0" w:lastRow="0" w:firstColumn="0" w:lastColumn="0" w:oddVBand="0" w:evenVBand="0" w:oddHBand="1" w:evenHBand="0" w:firstRowFirstColumn="0" w:firstRowLastColumn="0" w:lastRowFirstColumn="0" w:lastRowLastColumn="0"/>
             </w:pPr>
-            <w:proofErr w:type="spellStart"/>
             <w:r>
               <w:t>Loc</w:t>
             </w:r>
-            <w:proofErr w:type="spellEnd"/>
           </w:p>
         </w:tc>
         <w:tc>
@@ -1113,6 +1140,17 @@
             <w:pPr>
               <w:cnfStyle w:val="000000100000" w:firstRow="0" w:lastRow="0" w:firstColumn="0" w:lastColumn="0" w:oddVBand="0" w:evenVBand="0" w:oddHBand="1" w:evenHBand="0" w:firstRowFirstColumn="0" w:firstRowLastColumn="0" w:lastRowFirstColumn="0" w:lastRowLastColumn="0"/>
             </w:pPr>
+            <w:r>
+              <w:t>65</w:t>
+            </w:r>
+          </w:p>
+          <w:p>
+            <w:pPr>
+              <w:cnfStyle w:val="000000100000" w:firstRow="0" w:lastRow="0" w:firstColumn="0" w:lastColumn="0" w:oddVBand="0" w:evenVBand="0" w:oddHBand="1" w:evenHBand="0" w:firstRowFirstColumn="0" w:firstRowLastColumn="0" w:lastRowFirstColumn="0" w:lastRowLastColumn="0"/>
+            </w:pPr>
+            <w:r>
+              <w:t>Loc</w:t>
+            </w:r>
           </w:p>
         </w:tc>
         <w:tc>
@@ -1127,13 +1165,8 @@
               <w:cnfStyle w:val="000000100000" w:firstRow="0" w:lastRow="0" w:firstColumn="0" w:lastColumn="0" w:oddVBand="0" w:evenVBand="0" w:oddHBand="1" w:evenHBand="0" w:firstRowFirstColumn="0" w:firstRowLastColumn="0" w:lastRowFirstColumn="0" w:lastRowLastColumn="0"/>
             </w:pPr>
             <w:r>
-              <w:t xml:space="preserve">50 </w:t>
-            </w:r>
-            <w:proofErr w:type="spellStart"/>
-            <w:r>
-              <w:t>Loc</w:t>
-            </w:r>
-            <w:proofErr w:type="spellEnd"/>
+              <w:t>50 Loc</w:t>
+            </w:r>
           </w:p>
         </w:tc>
       </w:tr>
@@ -1225,6 +1258,17 @@
             <w:pPr>
               <w:cnfStyle w:val="000000000000" w:firstRow="0" w:lastRow="0" w:firstColumn="0" w:lastColumn="0" w:oddVBand="0" w:evenVBand="0" w:oddHBand="0" w:evenHBand="0" w:firstRowFirstColumn="0" w:firstRowLastColumn="0" w:lastRowFirstColumn="0" w:lastRowLastColumn="0"/>
             </w:pPr>
+            <w:r>
+              <w:t>210</w:t>
+            </w:r>
+          </w:p>
+          <w:p>
+            <w:pPr>
+              <w:cnfStyle w:val="000000000000" w:firstRow="0" w:lastRow="0" w:firstColumn="0" w:lastColumn="0" w:oddVBand="0" w:evenVBand="0" w:oddHBand="0" w:evenHBand="0" w:firstRowFirstColumn="0" w:firstRowLastColumn="0" w:lastRowFirstColumn="0" w:lastRowLastColumn="0"/>
+            </w:pPr>
+            <w:r>
+              <w:t>min</w:t>
+            </w:r>
           </w:p>
         </w:tc>
         <w:tc>
@@ -1268,8 +1312,6 @@
             <w:r>
               <w:t>Loc</w:t>
             </w:r>
-            <w:bookmarkStart w:id="0" w:name="_GoBack"/>
-            <w:bookmarkEnd w:id="0"/>
           </w:p>
         </w:tc>
         <w:tc>
@@ -1312,6 +1354,17 @@
             <w:pPr>
               <w:cnfStyle w:val="000000000000" w:firstRow="0" w:lastRow="0" w:firstColumn="0" w:lastColumn="0" w:oddVBand="0" w:evenVBand="0" w:oddHBand="0" w:evenHBand="0" w:firstRowFirstColumn="0" w:firstRowLastColumn="0" w:lastRowFirstColumn="0" w:lastRowLastColumn="0"/>
             </w:pPr>
+            <w:r>
+              <w:t>85</w:t>
+            </w:r>
+          </w:p>
+          <w:p>
+            <w:pPr>
+              <w:cnfStyle w:val="000000000000" w:firstRow="0" w:lastRow="0" w:firstColumn="0" w:lastColumn="0" w:oddVBand="0" w:evenVBand="0" w:oddHBand="0" w:evenHBand="0" w:firstRowFirstColumn="0" w:firstRowLastColumn="0" w:lastRowFirstColumn="0" w:lastRowLastColumn="0"/>
+            </w:pPr>
+            <w:r>
+              <w:t>Loc</w:t>
+            </w:r>
           </w:p>
         </w:tc>
         <w:tc>
@@ -1326,13 +1379,8 @@
               <w:cnfStyle w:val="000000000000" w:firstRow="0" w:lastRow="0" w:firstColumn="0" w:lastColumn="0" w:oddVBand="0" w:evenVBand="0" w:oddHBand="0" w:evenHBand="0" w:firstRowFirstColumn="0" w:firstRowLastColumn="0" w:lastRowFirstColumn="0" w:lastRowLastColumn="0"/>
             </w:pPr>
             <w:r>
-              <w:t xml:space="preserve">100 </w:t>
-            </w:r>
-            <w:proofErr w:type="spellStart"/>
-            <w:r>
-              <w:t>Loc</w:t>
-            </w:r>
-            <w:proofErr w:type="spellEnd"/>
+              <w:t>100 Loc</w:t>
+            </w:r>
           </w:p>
         </w:tc>
       </w:tr>
@@ -1341,7 +1389,7 @@
     <w:p/>
     <w:tbl>
       <w:tblPr>
-        <w:tblStyle w:val="GridTable4Accent5"/>
+        <w:tblStyle w:val="Tabladecuadrcula4-nfasis51"/>
         <w:tblW w:w="9715" w:type="dxa"/>
         <w:tblLayout w:type="fixed"/>
         <w:tblLook w:val="04A0" w:firstRow="1" w:lastRow="0" w:firstColumn="1" w:lastColumn="0" w:noHBand="0" w:noVBand="1"/>
@@ -1783,6 +1831,17 @@
             <w:pPr>
               <w:cnfStyle w:val="000000000000" w:firstRow="0" w:lastRow="0" w:firstColumn="0" w:lastColumn="0" w:oddVBand="0" w:evenVBand="0" w:oddHBand="0" w:evenHBand="0" w:firstRowFirstColumn="0" w:firstRowLastColumn="0" w:lastRowFirstColumn="0" w:lastRowLastColumn="0"/>
             </w:pPr>
+            <w:r>
+              <w:t>90</w:t>
+            </w:r>
+          </w:p>
+          <w:p>
+            <w:pPr>
+              <w:cnfStyle w:val="000000000000" w:firstRow="0" w:lastRow="0" w:firstColumn="0" w:lastColumn="0" w:oddVBand="0" w:evenVBand="0" w:oddHBand="0" w:evenHBand="0" w:firstRowFirstColumn="0" w:firstRowLastColumn="0" w:lastRowFirstColumn="0" w:lastRowLastColumn="0"/>
+            </w:pPr>
+            <w:r>
+              <w:t>min</w:t>
+            </w:r>
           </w:p>
         </w:tc>
         <w:tc>
@@ -1823,11 +1882,9 @@
             <w:pPr>
               <w:cnfStyle w:val="000000000000" w:firstRow="0" w:lastRow="0" w:firstColumn="0" w:lastColumn="0" w:oddVBand="0" w:evenVBand="0" w:oddHBand="0" w:evenHBand="0" w:firstRowFirstColumn="0" w:firstRowLastColumn="0" w:lastRowFirstColumn="0" w:lastRowLastColumn="0"/>
             </w:pPr>
-            <w:proofErr w:type="spellStart"/>
             <w:r>
               <w:t>Loc</w:t>
             </w:r>
-            <w:proofErr w:type="spellEnd"/>
           </w:p>
         </w:tc>
         <w:tc>
@@ -1870,6 +1927,17 @@
             <w:pPr>
               <w:cnfStyle w:val="000000000000" w:firstRow="0" w:lastRow="0" w:firstColumn="0" w:lastColumn="0" w:oddVBand="0" w:evenVBand="0" w:oddHBand="0" w:evenHBand="0" w:firstRowFirstColumn="0" w:firstRowLastColumn="0" w:lastRowFirstColumn="0" w:lastRowLastColumn="0"/>
             </w:pPr>
+            <w:r>
+              <w:t>60</w:t>
+            </w:r>
+          </w:p>
+          <w:p>
+            <w:pPr>
+              <w:cnfStyle w:val="000000000000" w:firstRow="0" w:lastRow="0" w:firstColumn="0" w:lastColumn="0" w:oddVBand="0" w:evenVBand="0" w:oddHBand="0" w:evenHBand="0" w:firstRowFirstColumn="0" w:firstRowLastColumn="0" w:lastRowFirstColumn="0" w:lastRowLastColumn="0"/>
+            </w:pPr>
+            <w:r>
+              <w:t>Loc</w:t>
+            </w:r>
           </w:p>
         </w:tc>
         <w:tc>
@@ -1884,13 +1952,8 @@
               <w:cnfStyle w:val="000000000000" w:firstRow="0" w:lastRow="0" w:firstColumn="0" w:lastColumn="0" w:oddVBand="0" w:evenVBand="0" w:oddHBand="0" w:evenHBand="0" w:firstRowFirstColumn="0" w:firstRowLastColumn="0" w:lastRowFirstColumn="0" w:lastRowLastColumn="0"/>
             </w:pPr>
             <w:r>
-              <w:t xml:space="preserve">45 </w:t>
-            </w:r>
-            <w:proofErr w:type="spellStart"/>
-            <w:r>
-              <w:t>Loc</w:t>
-            </w:r>
-            <w:proofErr w:type="spellEnd"/>
+              <w:t>45 Loc</w:t>
+            </w:r>
           </w:p>
         </w:tc>
       </w:tr>
@@ -1974,6 +2037,17 @@
             <w:pPr>
               <w:cnfStyle w:val="000000100000" w:firstRow="0" w:lastRow="0" w:firstColumn="0" w:lastColumn="0" w:oddVBand="0" w:evenVBand="0" w:oddHBand="1" w:evenHBand="0" w:firstRowFirstColumn="0" w:firstRowLastColumn="0" w:lastRowFirstColumn="0" w:lastRowLastColumn="0"/>
             </w:pPr>
+            <w:r>
+              <w:t>60</w:t>
+            </w:r>
+          </w:p>
+          <w:p>
+            <w:pPr>
+              <w:cnfStyle w:val="000000100000" w:firstRow="0" w:lastRow="0" w:firstColumn="0" w:lastColumn="0" w:oddVBand="0" w:evenVBand="0" w:oddHBand="1" w:evenHBand="0" w:firstRowFirstColumn="0" w:firstRowLastColumn="0" w:lastRowFirstColumn="0" w:lastRowLastColumn="0"/>
+            </w:pPr>
+            <w:r>
+              <w:t>min</w:t>
+            </w:r>
           </w:p>
         </w:tc>
         <w:tc>
@@ -2014,11 +2088,9 @@
             <w:pPr>
               <w:cnfStyle w:val="000000100000" w:firstRow="0" w:lastRow="0" w:firstColumn="0" w:lastColumn="0" w:oddVBand="0" w:evenVBand="0" w:oddHBand="1" w:evenHBand="0" w:firstRowFirstColumn="0" w:firstRowLastColumn="0" w:lastRowFirstColumn="0" w:lastRowLastColumn="0"/>
             </w:pPr>
-            <w:proofErr w:type="spellStart"/>
             <w:r>
               <w:t>Loc</w:t>
             </w:r>
-            <w:proofErr w:type="spellEnd"/>
           </w:p>
         </w:tc>
         <w:tc>
@@ -2061,6 +2133,17 @@
             <w:pPr>
               <w:cnfStyle w:val="000000100000" w:firstRow="0" w:lastRow="0" w:firstColumn="0" w:lastColumn="0" w:oddVBand="0" w:evenVBand="0" w:oddHBand="1" w:evenHBand="0" w:firstRowFirstColumn="0" w:firstRowLastColumn="0" w:lastRowFirstColumn="0" w:lastRowLastColumn="0"/>
             </w:pPr>
+            <w:r>
+              <w:t>65</w:t>
+            </w:r>
+          </w:p>
+          <w:p>
+            <w:pPr>
+              <w:cnfStyle w:val="000000100000" w:firstRow="0" w:lastRow="0" w:firstColumn="0" w:lastColumn="0" w:oddVBand="0" w:evenVBand="0" w:oddHBand="1" w:evenHBand="0" w:firstRowFirstColumn="0" w:firstRowLastColumn="0" w:lastRowFirstColumn="0" w:lastRowLastColumn="0"/>
+            </w:pPr>
+            <w:r>
+              <w:t>Loc</w:t>
+            </w:r>
           </w:p>
         </w:tc>
         <w:tc>
@@ -2075,13 +2158,8 @@
               <w:cnfStyle w:val="000000100000" w:firstRow="0" w:lastRow="0" w:firstColumn="0" w:lastColumn="0" w:oddVBand="0" w:evenVBand="0" w:oddHBand="1" w:evenHBand="0" w:firstRowFirstColumn="0" w:firstRowLastColumn="0" w:lastRowFirstColumn="0" w:lastRowLastColumn="0"/>
             </w:pPr>
             <w:r>
-              <w:t xml:space="preserve">50 </w:t>
-            </w:r>
-            <w:proofErr w:type="spellStart"/>
-            <w:r>
-              <w:t>Loc</w:t>
-            </w:r>
-            <w:proofErr w:type="spellEnd"/>
+              <w:t>50 Loc</w:t>
+            </w:r>
           </w:p>
         </w:tc>
       </w:tr>
@@ -2188,7 +2266,7 @@
     </w:p>
     <w:tbl>
       <w:tblPr>
-        <w:tblStyle w:val="GridTable4Accent5"/>
+        <w:tblStyle w:val="Tabladecuadrcula4-nfasis51"/>
         <w:tblW w:w="9349" w:type="dxa"/>
         <w:tblLook w:val="04A0" w:firstRow="1" w:lastRow="0" w:firstColumn="1" w:lastColumn="0" w:noHBand="0" w:noVBand="1"/>
       </w:tblPr>
@@ -2579,6 +2657,17 @@
             <w:pPr>
               <w:cnfStyle w:val="000000000000" w:firstRow="0" w:lastRow="0" w:firstColumn="0" w:lastColumn="0" w:oddVBand="0" w:evenVBand="0" w:oddHBand="0" w:evenHBand="0" w:firstRowFirstColumn="0" w:firstRowLastColumn="0" w:lastRowFirstColumn="0" w:lastRowLastColumn="0"/>
             </w:pPr>
+            <w:r>
+              <w:t>35</w:t>
+            </w:r>
+          </w:p>
+          <w:p>
+            <w:pPr>
+              <w:cnfStyle w:val="000000000000" w:firstRow="0" w:lastRow="0" w:firstColumn="0" w:lastColumn="0" w:oddVBand="0" w:evenVBand="0" w:oddHBand="0" w:evenHBand="0" w:firstRowFirstColumn="0" w:firstRowLastColumn="0" w:lastRowFirstColumn="0" w:lastRowLastColumn="0"/>
+            </w:pPr>
+            <w:r>
+              <w:t>min</w:t>
+            </w:r>
           </w:p>
         </w:tc>
         <w:tc>
@@ -2610,11 +2699,9 @@
             <w:pPr>
               <w:cnfStyle w:val="000000000000" w:firstRow="0" w:lastRow="0" w:firstColumn="0" w:lastColumn="0" w:oddVBand="0" w:evenVBand="0" w:oddHBand="0" w:evenHBand="0" w:firstRowFirstColumn="0" w:firstRowLastColumn="0" w:lastRowFirstColumn="0" w:lastRowLastColumn="0"/>
             </w:pPr>
-            <w:proofErr w:type="spellStart"/>
             <w:r>
               <w:t>Loc</w:t>
             </w:r>
-            <w:proofErr w:type="spellEnd"/>
           </w:p>
         </w:tc>
         <w:tc>
@@ -2645,6 +2732,17 @@
             <w:pPr>
               <w:cnfStyle w:val="000000000000" w:firstRow="0" w:lastRow="0" w:firstColumn="0" w:lastColumn="0" w:oddVBand="0" w:evenVBand="0" w:oddHBand="0" w:evenHBand="0" w:firstRowFirstColumn="0" w:firstRowLastColumn="0" w:lastRowFirstColumn="0" w:lastRowLastColumn="0"/>
             </w:pPr>
+            <w:r>
+              <w:t>20</w:t>
+            </w:r>
+          </w:p>
+          <w:p>
+            <w:pPr>
+              <w:cnfStyle w:val="000000000000" w:firstRow="0" w:lastRow="0" w:firstColumn="0" w:lastColumn="0" w:oddVBand="0" w:evenVBand="0" w:oddHBand="0" w:evenHBand="0" w:firstRowFirstColumn="0" w:firstRowLastColumn="0" w:lastRowFirstColumn="0" w:lastRowLastColumn="0"/>
+            </w:pPr>
+            <w:r>
+              <w:t>Loc</w:t>
+            </w:r>
           </w:p>
         </w:tc>
         <w:tc>
@@ -2656,13 +2754,8 @@
               <w:cnfStyle w:val="000000000000" w:firstRow="0" w:lastRow="0" w:firstColumn="0" w:lastColumn="0" w:oddVBand="0" w:evenVBand="0" w:oddHBand="0" w:evenHBand="0" w:firstRowFirstColumn="0" w:firstRowLastColumn="0" w:lastRowFirstColumn="0" w:lastRowLastColumn="0"/>
             </w:pPr>
             <w:r>
-              <w:t xml:space="preserve">15 </w:t>
-            </w:r>
-            <w:proofErr w:type="spellStart"/>
-            <w:r>
-              <w:t>Loc</w:t>
-            </w:r>
-            <w:proofErr w:type="spellEnd"/>
+              <w:t>15 Loc</w:t>
+            </w:r>
           </w:p>
         </w:tc>
       </w:tr>
@@ -2731,6 +2824,17 @@
             <w:pPr>
               <w:cnfStyle w:val="000000100000" w:firstRow="0" w:lastRow="0" w:firstColumn="0" w:lastColumn="0" w:oddVBand="0" w:evenVBand="0" w:oddHBand="1" w:evenHBand="0" w:firstRowFirstColumn="0" w:firstRowLastColumn="0" w:lastRowFirstColumn="0" w:lastRowLastColumn="0"/>
             </w:pPr>
+            <w:r>
+              <w:t>180</w:t>
+            </w:r>
+          </w:p>
+          <w:p>
+            <w:pPr>
+              <w:cnfStyle w:val="000000100000" w:firstRow="0" w:lastRow="0" w:firstColumn="0" w:lastColumn="0" w:oddVBand="0" w:evenVBand="0" w:oddHBand="1" w:evenHBand="0" w:firstRowFirstColumn="0" w:firstRowLastColumn="0" w:lastRowFirstColumn="0" w:lastRowLastColumn="0"/>
+            </w:pPr>
+            <w:r>
+              <w:t>min</w:t>
+            </w:r>
           </w:p>
         </w:tc>
         <w:tc>
@@ -2762,11 +2866,9 @@
             <w:pPr>
               <w:cnfStyle w:val="000000100000" w:firstRow="0" w:lastRow="0" w:firstColumn="0" w:lastColumn="0" w:oddVBand="0" w:evenVBand="0" w:oddHBand="1" w:evenHBand="0" w:firstRowFirstColumn="0" w:firstRowLastColumn="0" w:lastRowFirstColumn="0" w:lastRowLastColumn="0"/>
             </w:pPr>
-            <w:proofErr w:type="spellStart"/>
             <w:r>
               <w:t>Loc</w:t>
             </w:r>
-            <w:proofErr w:type="spellEnd"/>
           </w:p>
         </w:tc>
         <w:tc>
@@ -2797,6 +2899,17 @@
             <w:pPr>
               <w:cnfStyle w:val="000000100000" w:firstRow="0" w:lastRow="0" w:firstColumn="0" w:lastColumn="0" w:oddVBand="0" w:evenVBand="0" w:oddHBand="1" w:evenHBand="0" w:firstRowFirstColumn="0" w:firstRowLastColumn="0" w:lastRowFirstColumn="0" w:lastRowLastColumn="0"/>
             </w:pPr>
+            <w:r>
+              <w:t>80</w:t>
+            </w:r>
+          </w:p>
+          <w:p>
+            <w:pPr>
+              <w:cnfStyle w:val="000000100000" w:firstRow="0" w:lastRow="0" w:firstColumn="0" w:lastColumn="0" w:oddVBand="0" w:evenVBand="0" w:oddHBand="1" w:evenHBand="0" w:firstRowFirstColumn="0" w:firstRowLastColumn="0" w:lastRowFirstColumn="0" w:lastRowLastColumn="0"/>
+            </w:pPr>
+            <w:r>
+              <w:t>Loc</w:t>
+            </w:r>
           </w:p>
         </w:tc>
         <w:tc>
@@ -2808,13 +2921,8 @@
               <w:cnfStyle w:val="000000100000" w:firstRow="0" w:lastRow="0" w:firstColumn="0" w:lastColumn="0" w:oddVBand="0" w:evenVBand="0" w:oddHBand="1" w:evenHBand="0" w:firstRowFirstColumn="0" w:firstRowLastColumn="0" w:lastRowFirstColumn="0" w:lastRowLastColumn="0"/>
             </w:pPr>
             <w:r>
-              <w:t xml:space="preserve">60 </w:t>
-            </w:r>
-            <w:proofErr w:type="spellStart"/>
-            <w:r>
-              <w:t>Loc</w:t>
-            </w:r>
-            <w:proofErr w:type="spellEnd"/>
+              <w:t>60 Loc</w:t>
+            </w:r>
           </w:p>
         </w:tc>
       </w:tr>
@@ -2882,6 +2990,17 @@
             <w:pPr>
               <w:cnfStyle w:val="000000000000" w:firstRow="0" w:lastRow="0" w:firstColumn="0" w:lastColumn="0" w:oddVBand="0" w:evenVBand="0" w:oddHBand="0" w:evenHBand="0" w:firstRowFirstColumn="0" w:firstRowLastColumn="0" w:lastRowFirstColumn="0" w:lastRowLastColumn="0"/>
             </w:pPr>
+            <w:r>
+              <w:t>210</w:t>
+            </w:r>
+          </w:p>
+          <w:p>
+            <w:pPr>
+              <w:cnfStyle w:val="000000000000" w:firstRow="0" w:lastRow="0" w:firstColumn="0" w:lastColumn="0" w:oddVBand="0" w:evenVBand="0" w:oddHBand="0" w:evenHBand="0" w:firstRowFirstColumn="0" w:firstRowLastColumn="0" w:lastRowFirstColumn="0" w:lastRowLastColumn="0"/>
+            </w:pPr>
+            <w:r>
+              <w:t>min</w:t>
+            </w:r>
           </w:p>
         </w:tc>
         <w:tc>
@@ -2913,11 +3032,9 @@
             <w:pPr>
               <w:cnfStyle w:val="000000000000" w:firstRow="0" w:lastRow="0" w:firstColumn="0" w:lastColumn="0" w:oddVBand="0" w:evenVBand="0" w:oddHBand="0" w:evenHBand="0" w:firstRowFirstColumn="0" w:firstRowLastColumn="0" w:lastRowFirstColumn="0" w:lastRowLastColumn="0"/>
             </w:pPr>
-            <w:proofErr w:type="spellStart"/>
             <w:r>
               <w:t>Loc</w:t>
             </w:r>
-            <w:proofErr w:type="spellEnd"/>
           </w:p>
         </w:tc>
         <w:tc>
@@ -2948,6 +3065,17 @@
             <w:pPr>
               <w:cnfStyle w:val="000000000000" w:firstRow="0" w:lastRow="0" w:firstColumn="0" w:lastColumn="0" w:oddVBand="0" w:evenVBand="0" w:oddHBand="0" w:evenHBand="0" w:firstRowFirstColumn="0" w:firstRowLastColumn="0" w:lastRowFirstColumn="0" w:lastRowLastColumn="0"/>
             </w:pPr>
+            <w:r>
+              <w:t>100</w:t>
+            </w:r>
+          </w:p>
+          <w:p>
+            <w:pPr>
+              <w:cnfStyle w:val="000000000000" w:firstRow="0" w:lastRow="0" w:firstColumn="0" w:lastColumn="0" w:oddVBand="0" w:evenVBand="0" w:oddHBand="0" w:evenHBand="0" w:firstRowFirstColumn="0" w:firstRowLastColumn="0" w:lastRowFirstColumn="0" w:lastRowLastColumn="0"/>
+            </w:pPr>
+            <w:r>
+              <w:t>Loc</w:t>
+            </w:r>
           </w:p>
         </w:tc>
         <w:tc>
@@ -2959,13 +3087,8 @@
               <w:cnfStyle w:val="000000000000" w:firstRow="0" w:lastRow="0" w:firstColumn="0" w:lastColumn="0" w:oddVBand="0" w:evenVBand="0" w:oddHBand="0" w:evenHBand="0" w:firstRowFirstColumn="0" w:firstRowLastColumn="0" w:lastRowFirstColumn="0" w:lastRowLastColumn="0"/>
             </w:pPr>
             <w:r>
-              <w:t xml:space="preserve">100 </w:t>
-            </w:r>
-            <w:proofErr w:type="spellStart"/>
-            <w:r>
-              <w:t>Loc</w:t>
-            </w:r>
-            <w:proofErr w:type="spellEnd"/>
+              <w:t>100 Loc</w:t>
+            </w:r>
           </w:p>
         </w:tc>
       </w:tr>
@@ -3034,6 +3157,17 @@
             <w:pPr>
               <w:cnfStyle w:val="000000100000" w:firstRow="0" w:lastRow="0" w:firstColumn="0" w:lastColumn="0" w:oddVBand="0" w:evenVBand="0" w:oddHBand="1" w:evenHBand="0" w:firstRowFirstColumn="0" w:firstRowLastColumn="0" w:lastRowFirstColumn="0" w:lastRowLastColumn="0"/>
             </w:pPr>
+            <w:r>
+              <w:t>60</w:t>
+            </w:r>
+          </w:p>
+          <w:p>
+            <w:pPr>
+              <w:cnfStyle w:val="000000100000" w:firstRow="0" w:lastRow="0" w:firstColumn="0" w:lastColumn="0" w:oddVBand="0" w:evenVBand="0" w:oddHBand="1" w:evenHBand="0" w:firstRowFirstColumn="0" w:firstRowLastColumn="0" w:lastRowFirstColumn="0" w:lastRowLastColumn="0"/>
+            </w:pPr>
+            <w:r>
+              <w:t>min</w:t>
+            </w:r>
           </w:p>
         </w:tc>
         <w:tc>
@@ -3068,11 +3202,9 @@
             <w:pPr>
               <w:cnfStyle w:val="000000100000" w:firstRow="0" w:lastRow="0" w:firstColumn="0" w:lastColumn="0" w:oddVBand="0" w:evenVBand="0" w:oddHBand="1" w:evenHBand="0" w:firstRowFirstColumn="0" w:firstRowLastColumn="0" w:lastRowFirstColumn="0" w:lastRowLastColumn="0"/>
             </w:pPr>
-            <w:proofErr w:type="spellStart"/>
             <w:r>
               <w:t>Loc</w:t>
             </w:r>
-            <w:proofErr w:type="spellEnd"/>
           </w:p>
         </w:tc>
         <w:tc>
@@ -3103,6 +3235,17 @@
             <w:pPr>
               <w:cnfStyle w:val="000000100000" w:firstRow="0" w:lastRow="0" w:firstColumn="0" w:lastColumn="0" w:oddVBand="0" w:evenVBand="0" w:oddHBand="1" w:evenHBand="0" w:firstRowFirstColumn="0" w:firstRowLastColumn="0" w:lastRowFirstColumn="0" w:lastRowLastColumn="0"/>
             </w:pPr>
+            <w:r>
+              <w:t>40</w:t>
+            </w:r>
+          </w:p>
+          <w:p>
+            <w:pPr>
+              <w:cnfStyle w:val="000000100000" w:firstRow="0" w:lastRow="0" w:firstColumn="0" w:lastColumn="0" w:oddVBand="0" w:evenVBand="0" w:oddHBand="1" w:evenHBand="0" w:firstRowFirstColumn="0" w:firstRowLastColumn="0" w:lastRowFirstColumn="0" w:lastRowLastColumn="0"/>
+            </w:pPr>
+            <w:r>
+              <w:t>Loc</w:t>
+            </w:r>
           </w:p>
         </w:tc>
         <w:tc>
@@ -3114,13 +3257,8 @@
               <w:cnfStyle w:val="000000100000" w:firstRow="0" w:lastRow="0" w:firstColumn="0" w:lastColumn="0" w:oddVBand="0" w:evenVBand="0" w:oddHBand="1" w:evenHBand="0" w:firstRowFirstColumn="0" w:firstRowLastColumn="0" w:lastRowFirstColumn="0" w:lastRowLastColumn="0"/>
             </w:pPr>
             <w:r>
-              <w:t xml:space="preserve">20 </w:t>
-            </w:r>
-            <w:proofErr w:type="spellStart"/>
-            <w:r>
-              <w:t>Loc</w:t>
-            </w:r>
-            <w:proofErr w:type="spellEnd"/>
+              <w:t>20 Loc</w:t>
+            </w:r>
           </w:p>
         </w:tc>
       </w:tr>
@@ -3129,7 +3267,7 @@
     <w:p/>
     <w:tbl>
       <w:tblPr>
-        <w:tblStyle w:val="GridTable4Accent5"/>
+        <w:tblStyle w:val="Tabladecuadrcula4-nfasis51"/>
         <w:tblW w:w="9355" w:type="dxa"/>
         <w:tblLook w:val="04A0" w:firstRow="1" w:lastRow="0" w:firstColumn="1" w:lastColumn="0" w:noHBand="0" w:noVBand="1"/>
       </w:tblPr>
@@ -3513,6 +3651,17 @@
             <w:pPr>
               <w:cnfStyle w:val="000000000000" w:firstRow="0" w:lastRow="0" w:firstColumn="0" w:lastColumn="0" w:oddVBand="0" w:evenVBand="0" w:oddHBand="0" w:evenHBand="0" w:firstRowFirstColumn="0" w:firstRowLastColumn="0" w:lastRowFirstColumn="0" w:lastRowLastColumn="0"/>
             </w:pPr>
+            <w:r>
+              <w:t>40</w:t>
+            </w:r>
+          </w:p>
+          <w:p>
+            <w:pPr>
+              <w:cnfStyle w:val="000000000000" w:firstRow="0" w:lastRow="0" w:firstColumn="0" w:lastColumn="0" w:oddVBand="0" w:evenVBand="0" w:oddHBand="0" w:evenHBand="0" w:firstRowFirstColumn="0" w:firstRowLastColumn="0" w:lastRowFirstColumn="0" w:lastRowLastColumn="0"/>
+            </w:pPr>
+            <w:r>
+              <w:t>min</w:t>
+            </w:r>
           </w:p>
         </w:tc>
         <w:tc>
@@ -3547,11 +3696,9 @@
             <w:pPr>
               <w:cnfStyle w:val="000000000000" w:firstRow="0" w:lastRow="0" w:firstColumn="0" w:lastColumn="0" w:oddVBand="0" w:evenVBand="0" w:oddHBand="0" w:evenHBand="0" w:firstRowFirstColumn="0" w:firstRowLastColumn="0" w:lastRowFirstColumn="0" w:lastRowLastColumn="0"/>
             </w:pPr>
-            <w:proofErr w:type="spellStart"/>
             <w:r>
               <w:t>Loc</w:t>
             </w:r>
-            <w:proofErr w:type="spellEnd"/>
           </w:p>
         </w:tc>
         <w:tc>
@@ -3582,6 +3729,17 @@
             <w:pPr>
               <w:cnfStyle w:val="000000000000" w:firstRow="0" w:lastRow="0" w:firstColumn="0" w:lastColumn="0" w:oddVBand="0" w:evenVBand="0" w:oddHBand="0" w:evenHBand="0" w:firstRowFirstColumn="0" w:firstRowLastColumn="0" w:lastRowFirstColumn="0" w:lastRowLastColumn="0"/>
             </w:pPr>
+            <w:r>
+              <w:t>15</w:t>
+            </w:r>
+          </w:p>
+          <w:p>
+            <w:pPr>
+              <w:cnfStyle w:val="000000000000" w:firstRow="0" w:lastRow="0" w:firstColumn="0" w:lastColumn="0" w:oddVBand="0" w:evenVBand="0" w:oddHBand="0" w:evenHBand="0" w:firstRowFirstColumn="0" w:firstRowLastColumn="0" w:lastRowFirstColumn="0" w:lastRowLastColumn="0"/>
+            </w:pPr>
+            <w:r>
+              <w:t>Loc</w:t>
+            </w:r>
           </w:p>
         </w:tc>
         <w:tc>
@@ -3593,13 +3751,8 @@
               <w:cnfStyle w:val="000000000000" w:firstRow="0" w:lastRow="0" w:firstColumn="0" w:lastColumn="0" w:oddVBand="0" w:evenVBand="0" w:oddHBand="0" w:evenHBand="0" w:firstRowFirstColumn="0" w:firstRowLastColumn="0" w:lastRowFirstColumn="0" w:lastRowLastColumn="0"/>
             </w:pPr>
             <w:r>
-              <w:t xml:space="preserve">22 </w:t>
-            </w:r>
-            <w:proofErr w:type="spellStart"/>
-            <w:r>
-              <w:t>Loc</w:t>
-            </w:r>
-            <w:proofErr w:type="spellEnd"/>
+              <w:t>22 Loc</w:t>
+            </w:r>
           </w:p>
         </w:tc>
       </w:tr>
@@ -3614,11 +3767,9 @@
             <w:tcW w:w="1505" w:type="dxa"/>
           </w:tcPr>
           <w:p>
-            <w:proofErr w:type="spellStart"/>
             <w:r>
               <w:t>Login</w:t>
             </w:r>
-            <w:proofErr w:type="spellEnd"/>
           </w:p>
         </w:tc>
         <w:tc>
@@ -3670,6 +3821,17 @@
             <w:pPr>
               <w:cnfStyle w:val="000000100000" w:firstRow="0" w:lastRow="0" w:firstColumn="0" w:lastColumn="0" w:oddVBand="0" w:evenVBand="0" w:oddHBand="1" w:evenHBand="0" w:firstRowFirstColumn="0" w:firstRowLastColumn="0" w:lastRowFirstColumn="0" w:lastRowLastColumn="0"/>
             </w:pPr>
+            <w:r>
+              <w:t>30</w:t>
+            </w:r>
+          </w:p>
+          <w:p>
+            <w:pPr>
+              <w:cnfStyle w:val="000000100000" w:firstRow="0" w:lastRow="0" w:firstColumn="0" w:lastColumn="0" w:oddVBand="0" w:evenVBand="0" w:oddHBand="1" w:evenHBand="0" w:firstRowFirstColumn="0" w:firstRowLastColumn="0" w:lastRowFirstColumn="0" w:lastRowLastColumn="0"/>
+            </w:pPr>
+            <w:r>
+              <w:t>min</w:t>
+            </w:r>
           </w:p>
         </w:tc>
         <w:tc>
@@ -3704,11 +3866,9 @@
             <w:pPr>
               <w:cnfStyle w:val="000000100000" w:firstRow="0" w:lastRow="0" w:firstColumn="0" w:lastColumn="0" w:oddVBand="0" w:evenVBand="0" w:oddHBand="1" w:evenHBand="0" w:firstRowFirstColumn="0" w:firstRowLastColumn="0" w:lastRowFirstColumn="0" w:lastRowLastColumn="0"/>
             </w:pPr>
-            <w:proofErr w:type="spellStart"/>
             <w:r>
               <w:t>Loc</w:t>
             </w:r>
-            <w:proofErr w:type="spellEnd"/>
           </w:p>
         </w:tc>
         <w:tc>
@@ -3739,6 +3899,17 @@
             <w:pPr>
               <w:cnfStyle w:val="000000100000" w:firstRow="0" w:lastRow="0" w:firstColumn="0" w:lastColumn="0" w:oddVBand="0" w:evenVBand="0" w:oddHBand="1" w:evenHBand="0" w:firstRowFirstColumn="0" w:firstRowLastColumn="0" w:lastRowFirstColumn="0" w:lastRowLastColumn="0"/>
             </w:pPr>
+            <w:r>
+              <w:t>10</w:t>
+            </w:r>
+          </w:p>
+          <w:p>
+            <w:pPr>
+              <w:cnfStyle w:val="000000100000" w:firstRow="0" w:lastRow="0" w:firstColumn="0" w:lastColumn="0" w:oddVBand="0" w:evenVBand="0" w:oddHBand="1" w:evenHBand="0" w:firstRowFirstColumn="0" w:firstRowLastColumn="0" w:lastRowFirstColumn="0" w:lastRowLastColumn="0"/>
+            </w:pPr>
+            <w:r>
+              <w:t>Loc</w:t>
+            </w:r>
           </w:p>
         </w:tc>
         <w:tc>
@@ -3750,13 +3921,8 @@
               <w:cnfStyle w:val="000000100000" w:firstRow="0" w:lastRow="0" w:firstColumn="0" w:lastColumn="0" w:oddVBand="0" w:evenVBand="0" w:oddHBand="1" w:evenHBand="0" w:firstRowFirstColumn="0" w:firstRowLastColumn="0" w:lastRowFirstColumn="0" w:lastRowLastColumn="0"/>
             </w:pPr>
             <w:r>
-              <w:t xml:space="preserve">10 </w:t>
-            </w:r>
-            <w:proofErr w:type="spellStart"/>
-            <w:r>
-              <w:t>Loc</w:t>
-            </w:r>
-            <w:proofErr w:type="spellEnd"/>
+              <w:t>10 Loc</w:t>
+            </w:r>
           </w:p>
         </w:tc>
       </w:tr>
@@ -3824,6 +3990,9 @@
             <w:pPr>
               <w:cnfStyle w:val="000000000000" w:firstRow="0" w:lastRow="0" w:firstColumn="0" w:lastColumn="0" w:oddVBand="0" w:evenVBand="0" w:oddHBand="0" w:evenHBand="0" w:firstRowFirstColumn="0" w:firstRowLastColumn="0" w:lastRowFirstColumn="0" w:lastRowLastColumn="0"/>
             </w:pPr>
+            <w:r>
+              <w:t>30 min</w:t>
+            </w:r>
           </w:p>
         </w:tc>
         <w:tc>
@@ -3858,11 +4027,9 @@
             <w:pPr>
               <w:cnfStyle w:val="000000000000" w:firstRow="0" w:lastRow="0" w:firstColumn="0" w:lastColumn="0" w:oddVBand="0" w:evenVBand="0" w:oddHBand="0" w:evenHBand="0" w:firstRowFirstColumn="0" w:firstRowLastColumn="0" w:lastRowFirstColumn="0" w:lastRowLastColumn="0"/>
             </w:pPr>
-            <w:proofErr w:type="spellStart"/>
             <w:r>
               <w:t>Loc</w:t>
             </w:r>
-            <w:proofErr w:type="spellEnd"/>
           </w:p>
         </w:tc>
         <w:tc>
@@ -3893,6 +4060,17 @@
             <w:pPr>
               <w:cnfStyle w:val="000000000000" w:firstRow="0" w:lastRow="0" w:firstColumn="0" w:lastColumn="0" w:oddVBand="0" w:evenVBand="0" w:oddHBand="0" w:evenHBand="0" w:firstRowFirstColumn="0" w:firstRowLastColumn="0" w:lastRowFirstColumn="0" w:lastRowLastColumn="0"/>
             </w:pPr>
+            <w:r>
+              <w:t>15</w:t>
+            </w:r>
+          </w:p>
+          <w:p>
+            <w:pPr>
+              <w:cnfStyle w:val="000000000000" w:firstRow="0" w:lastRow="0" w:firstColumn="0" w:lastColumn="0" w:oddVBand="0" w:evenVBand="0" w:oddHBand="0" w:evenHBand="0" w:firstRowFirstColumn="0" w:firstRowLastColumn="0" w:lastRowFirstColumn="0" w:lastRowLastColumn="0"/>
+            </w:pPr>
+            <w:r>
+              <w:t>Loc</w:t>
+            </w:r>
           </w:p>
         </w:tc>
         <w:tc>
@@ -3904,13 +4082,8 @@
               <w:cnfStyle w:val="000000000000" w:firstRow="0" w:lastRow="0" w:firstColumn="0" w:lastColumn="0" w:oddVBand="0" w:evenVBand="0" w:oddHBand="0" w:evenHBand="0" w:firstRowFirstColumn="0" w:firstRowLastColumn="0" w:lastRowFirstColumn="0" w:lastRowLastColumn="0"/>
             </w:pPr>
             <w:r>
-              <w:t xml:space="preserve">15 </w:t>
-            </w:r>
-            <w:proofErr w:type="spellStart"/>
-            <w:r>
-              <w:t>Loc</w:t>
-            </w:r>
-            <w:proofErr w:type="spellEnd"/>
+              <w:t>15 Loc</w:t>
+            </w:r>
           </w:p>
         </w:tc>
       </w:tr>
@@ -3979,6 +4152,17 @@
             <w:pPr>
               <w:cnfStyle w:val="000000100000" w:firstRow="0" w:lastRow="0" w:firstColumn="0" w:lastColumn="0" w:oddVBand="0" w:evenVBand="0" w:oddHBand="1" w:evenHBand="0" w:firstRowFirstColumn="0" w:firstRowLastColumn="0" w:lastRowFirstColumn="0" w:lastRowLastColumn="0"/>
             </w:pPr>
+            <w:r>
+              <w:t>40</w:t>
+            </w:r>
+          </w:p>
+          <w:p>
+            <w:pPr>
+              <w:cnfStyle w:val="000000100000" w:firstRow="0" w:lastRow="0" w:firstColumn="0" w:lastColumn="0" w:oddVBand="0" w:evenVBand="0" w:oddHBand="1" w:evenHBand="0" w:firstRowFirstColumn="0" w:firstRowLastColumn="0" w:lastRowFirstColumn="0" w:lastRowLastColumn="0"/>
+            </w:pPr>
+            <w:r>
+              <w:t>min</w:t>
+            </w:r>
           </w:p>
         </w:tc>
         <w:tc>
@@ -4013,11 +4197,9 @@
             <w:pPr>
               <w:cnfStyle w:val="000000100000" w:firstRow="0" w:lastRow="0" w:firstColumn="0" w:lastColumn="0" w:oddVBand="0" w:evenVBand="0" w:oddHBand="1" w:evenHBand="0" w:firstRowFirstColumn="0" w:firstRowLastColumn="0" w:lastRowFirstColumn="0" w:lastRowLastColumn="0"/>
             </w:pPr>
-            <w:proofErr w:type="spellStart"/>
             <w:r>
               <w:t>Loc</w:t>
             </w:r>
-            <w:proofErr w:type="spellEnd"/>
           </w:p>
         </w:tc>
         <w:tc>
@@ -4048,6 +4230,19 @@
             <w:pPr>
               <w:cnfStyle w:val="000000100000" w:firstRow="0" w:lastRow="0" w:firstColumn="0" w:lastColumn="0" w:oddVBand="0" w:evenVBand="0" w:oddHBand="1" w:evenHBand="0" w:firstRowFirstColumn="0" w:firstRowLastColumn="0" w:lastRowFirstColumn="0" w:lastRowLastColumn="0"/>
             </w:pPr>
+            <w:r>
+              <w:t>40</w:t>
+            </w:r>
+          </w:p>
+          <w:p>
+            <w:pPr>
+              <w:cnfStyle w:val="000000100000" w:firstRow="0" w:lastRow="0" w:firstColumn="0" w:lastColumn="0" w:oddVBand="0" w:evenVBand="0" w:oddHBand="1" w:evenHBand="0" w:firstRowFirstColumn="0" w:firstRowLastColumn="0" w:lastRowFirstColumn="0" w:lastRowLastColumn="0"/>
+            </w:pPr>
+            <w:r>
+              <w:t>Loc</w:t>
+            </w:r>
+            <w:bookmarkStart w:id="0" w:name="_GoBack"/>
+            <w:bookmarkEnd w:id="0"/>
           </w:p>
         </w:tc>
         <w:tc>
@@ -4059,25 +4254,20 @@
               <w:cnfStyle w:val="000000100000" w:firstRow="0" w:lastRow="0" w:firstColumn="0" w:lastColumn="0" w:oddVBand="0" w:evenVBand="0" w:oddHBand="1" w:evenHBand="0" w:firstRowFirstColumn="0" w:firstRowLastColumn="0" w:lastRowFirstColumn="0" w:lastRowLastColumn="0"/>
             </w:pPr>
             <w:r>
-              <w:t xml:space="preserve">30 </w:t>
-            </w:r>
-            <w:proofErr w:type="spellStart"/>
-            <w:r>
-              <w:t>Loc</w:t>
-            </w:r>
-            <w:proofErr w:type="spellEnd"/>
+              <w:t>30 Loc</w:t>
+            </w:r>
           </w:p>
         </w:tc>
       </w:tr>
     </w:tbl>
     <w:p/>
     <w:sectPr>
-      <w:headerReference w:type="even" r:id="rId7"/>
-      <w:headerReference w:type="default" r:id="rId8"/>
-      <w:footerReference w:type="even" r:id="rId9"/>
-      <w:footerReference w:type="default" r:id="rId10"/>
-      <w:headerReference w:type="first" r:id="rId11"/>
-      <w:footerReference w:type="first" r:id="rId12"/>
+      <w:headerReference w:type="even" r:id="rId6"/>
+      <w:headerReference w:type="default" r:id="rId7"/>
+      <w:footerReference w:type="even" r:id="rId8"/>
+      <w:footerReference w:type="default" r:id="rId9"/>
+      <w:headerReference w:type="first" r:id="rId10"/>
+      <w:footerReference w:type="first" r:id="rId11"/>
       <w:pgSz w:w="12240" w:h="15840"/>
       <w:pgMar w:top="1417" w:right="1701" w:bottom="1417" w:left="1701" w:header="708" w:footer="708" w:gutter="0"/>
       <w:cols w:space="708"/>
@@ -4088,7 +4278,7 @@
 </file>
 
 <file path=word/endnotes.xml><?xml version="1.0" encoding="utf-8"?>
-<w:endnotes xmlns:wpc="http://schemas.microsoft.com/office/word/2010/wordprocessingCanvas" xmlns:mc="http://schemas.openxmlformats.org/markup-compatibility/2006" xmlns:o="urn:schemas-microsoft-com:office:office" xmlns:r="http://schemas.openxmlformats.org/officeDocument/2006/relationships" xmlns:m="http://schemas.openxmlformats.org/officeDocument/2006/math" xmlns:v="urn:schemas-microsoft-com:vml" xmlns:wp14="http://schemas.microsoft.com/office/word/2010/wordprocessingDrawing" xmlns:wp="http://schemas.openxmlformats.org/drawingml/2006/wordprocessingDrawing" xmlns:w10="urn:schemas-microsoft-com:office:word" xmlns:w="http://schemas.openxmlformats.org/wordprocessingml/2006/main" xmlns:w14="http://schemas.microsoft.com/office/word/2010/wordml" xmlns:wpg="http://schemas.microsoft.com/office/word/2010/wordprocessingGroup" xmlns:wpi="http://schemas.microsoft.com/office/word/2010/wordprocessingInk" xmlns:wne="http://schemas.microsoft.com/office/word/2006/wordml" xmlns:wps="http://schemas.microsoft.com/office/word/2010/wordprocessingShape" mc:Ignorable="w14 wp14">
+<w:endnotes xmlns:wpc="http://schemas.microsoft.com/office/word/2010/wordprocessingCanvas" xmlns:cx="http://schemas.microsoft.com/office/drawing/2014/chartex" xmlns:cx1="http://schemas.microsoft.com/office/drawing/2015/9/8/chartex" xmlns:cx2="http://schemas.microsoft.com/office/drawing/2015/10/21/chartex" xmlns:mc="http://schemas.openxmlformats.org/markup-compatibility/2006" xmlns:o="urn:schemas-microsoft-com:office:office" xmlns:r="http://schemas.openxmlformats.org/officeDocument/2006/relationships" xmlns:m="http://schemas.openxmlformats.org/officeDocument/2006/math" xmlns:v="urn:schemas-microsoft-com:vml" xmlns:wp14="http://schemas.microsoft.com/office/word/2010/wordprocessingDrawing" xmlns:wp="http://schemas.openxmlformats.org/drawingml/2006/wordprocessingDrawing" xmlns:w10="urn:schemas-microsoft-com:office:word" xmlns:w="http://schemas.openxmlformats.org/wordprocessingml/2006/main" xmlns:w14="http://schemas.microsoft.com/office/word/2010/wordml" xmlns:w15="http://schemas.microsoft.com/office/word/2012/wordml" xmlns:w16se="http://schemas.microsoft.com/office/word/2015/wordml/symex" xmlns:wpg="http://schemas.microsoft.com/office/word/2010/wordprocessingGroup" xmlns:wpi="http://schemas.microsoft.com/office/word/2010/wordprocessingInk" xmlns:wne="http://schemas.microsoft.com/office/word/2006/wordml" xmlns:wps="http://schemas.microsoft.com/office/word/2010/wordprocessingShape" mc:Ignorable="w14 w15 w16se wp14">
   <w:endnote w:type="separator" w:id="-1">
     <w:p>
       <w:pPr>
@@ -4113,7 +4303,7 @@
 </file>
 
 <file path=word/footer1.xml><?xml version="1.0" encoding="utf-8"?>
-<w:ftr xmlns:wpc="http://schemas.microsoft.com/office/word/2010/wordprocessingCanvas" xmlns:mc="http://schemas.openxmlformats.org/markup-compatibility/2006" xmlns:o="urn:schemas-microsoft-com:office:office" xmlns:r="http://schemas.openxmlformats.org/officeDocument/2006/relationships" xmlns:m="http://schemas.openxmlformats.org/officeDocument/2006/math" xmlns:v="urn:schemas-microsoft-com:vml" xmlns:wp14="http://schemas.microsoft.com/office/word/2010/wordprocessingDrawing" xmlns:wp="http://schemas.openxmlformats.org/drawingml/2006/wordprocessingDrawing" xmlns:w10="urn:schemas-microsoft-com:office:word" xmlns:w="http://schemas.openxmlformats.org/wordprocessingml/2006/main" xmlns:w14="http://schemas.microsoft.com/office/word/2010/wordml" xmlns:wpg="http://schemas.microsoft.com/office/word/2010/wordprocessingGroup" xmlns:wpi="http://schemas.microsoft.com/office/word/2010/wordprocessingInk" xmlns:wne="http://schemas.microsoft.com/office/word/2006/wordml" xmlns:wps="http://schemas.microsoft.com/office/word/2010/wordprocessingShape" mc:Ignorable="w14 wp14">
+<w:ftr xmlns:wpc="http://schemas.microsoft.com/office/word/2010/wordprocessingCanvas" xmlns:cx="http://schemas.microsoft.com/office/drawing/2014/chartex" xmlns:cx1="http://schemas.microsoft.com/office/drawing/2015/9/8/chartex" xmlns:cx2="http://schemas.microsoft.com/office/drawing/2015/10/21/chartex" xmlns:mc="http://schemas.openxmlformats.org/markup-compatibility/2006" xmlns:o="urn:schemas-microsoft-com:office:office" xmlns:r="http://schemas.openxmlformats.org/officeDocument/2006/relationships" xmlns:m="http://schemas.openxmlformats.org/officeDocument/2006/math" xmlns:v="urn:schemas-microsoft-com:vml" xmlns:wp14="http://schemas.microsoft.com/office/word/2010/wordprocessingDrawing" xmlns:wp="http://schemas.openxmlformats.org/drawingml/2006/wordprocessingDrawing" xmlns:w10="urn:schemas-microsoft-com:office:word" xmlns:w="http://schemas.openxmlformats.org/wordprocessingml/2006/main" xmlns:w14="http://schemas.microsoft.com/office/word/2010/wordml" xmlns:w15="http://schemas.microsoft.com/office/word/2012/wordml" xmlns:w16se="http://schemas.microsoft.com/office/word/2015/wordml/symex" xmlns:wpg="http://schemas.microsoft.com/office/word/2010/wordprocessingGroup" xmlns:wpi="http://schemas.microsoft.com/office/word/2010/wordprocessingInk" xmlns:wne="http://schemas.microsoft.com/office/word/2006/wordml" xmlns:wps="http://schemas.microsoft.com/office/word/2010/wordprocessingShape" mc:Ignorable="w14 w15 w16se wp14">
   <w:p>
     <w:pPr>
       <w:pStyle w:val="Piedepgina"/>
@@ -4123,7 +4313,7 @@
 </file>
 
 <file path=word/footer2.xml><?xml version="1.0" encoding="utf-8"?>
-<w:ftr xmlns:wpc="http://schemas.microsoft.com/office/word/2010/wordprocessingCanvas" xmlns:mc="http://schemas.openxmlformats.org/markup-compatibility/2006" xmlns:o="urn:schemas-microsoft-com:office:office" xmlns:r="http://schemas.openxmlformats.org/officeDocument/2006/relationships" xmlns:m="http://schemas.openxmlformats.org/officeDocument/2006/math" xmlns:v="urn:schemas-microsoft-com:vml" xmlns:wp14="http://schemas.microsoft.com/office/word/2010/wordprocessingDrawing" xmlns:wp="http://schemas.openxmlformats.org/drawingml/2006/wordprocessingDrawing" xmlns:w10="urn:schemas-microsoft-com:office:word" xmlns:w="http://schemas.openxmlformats.org/wordprocessingml/2006/main" xmlns:w14="http://schemas.microsoft.com/office/word/2010/wordml" xmlns:wpg="http://schemas.microsoft.com/office/word/2010/wordprocessingGroup" xmlns:wpi="http://schemas.microsoft.com/office/word/2010/wordprocessingInk" xmlns:wne="http://schemas.microsoft.com/office/word/2006/wordml" xmlns:wps="http://schemas.microsoft.com/office/word/2010/wordprocessingShape" mc:Ignorable="w14 wp14">
+<w:ftr xmlns:wpc="http://schemas.microsoft.com/office/word/2010/wordprocessingCanvas" xmlns:cx="http://schemas.microsoft.com/office/drawing/2014/chartex" xmlns:cx1="http://schemas.microsoft.com/office/drawing/2015/9/8/chartex" xmlns:cx2="http://schemas.microsoft.com/office/drawing/2015/10/21/chartex" xmlns:mc="http://schemas.openxmlformats.org/markup-compatibility/2006" xmlns:o="urn:schemas-microsoft-com:office:office" xmlns:r="http://schemas.openxmlformats.org/officeDocument/2006/relationships" xmlns:m="http://schemas.openxmlformats.org/officeDocument/2006/math" xmlns:v="urn:schemas-microsoft-com:vml" xmlns:wp14="http://schemas.microsoft.com/office/word/2010/wordprocessingDrawing" xmlns:wp="http://schemas.openxmlformats.org/drawingml/2006/wordprocessingDrawing" xmlns:w10="urn:schemas-microsoft-com:office:word" xmlns:w="http://schemas.openxmlformats.org/wordprocessingml/2006/main" xmlns:w14="http://schemas.microsoft.com/office/word/2010/wordml" xmlns:w15="http://schemas.microsoft.com/office/word/2012/wordml" xmlns:w16se="http://schemas.microsoft.com/office/word/2015/wordml/symex" xmlns:wpg="http://schemas.microsoft.com/office/word/2010/wordprocessingGroup" xmlns:wpi="http://schemas.microsoft.com/office/word/2010/wordprocessingInk" xmlns:wne="http://schemas.microsoft.com/office/word/2006/wordml" xmlns:wps="http://schemas.microsoft.com/office/word/2010/wordprocessingShape" mc:Ignorable="w14 w15 w16se wp14">
   <w:p>
     <w:pPr>
       <w:pStyle w:val="Piedepgina"/>
@@ -4163,7 +4353,7 @@
         <w:color w:val="4472C4" w:themeColor="accent1"/>
         <w:lang w:val="es-ES"/>
       </w:rPr>
-      <w:t>1</w:t>
+      <w:t>2</w:t>
     </w:r>
     <w:r>
       <w:rPr>
@@ -4220,7 +4410,7 @@
 </file>
 
 <file path=word/footer3.xml><?xml version="1.0" encoding="utf-8"?>
-<w:ftr xmlns:wpc="http://schemas.microsoft.com/office/word/2010/wordprocessingCanvas" xmlns:mc="http://schemas.openxmlformats.org/markup-compatibility/2006" xmlns:o="urn:schemas-microsoft-com:office:office" xmlns:r="http://schemas.openxmlformats.org/officeDocument/2006/relationships" xmlns:m="http://schemas.openxmlformats.org/officeDocument/2006/math" xmlns:v="urn:schemas-microsoft-com:vml" xmlns:wp14="http://schemas.microsoft.com/office/word/2010/wordprocessingDrawing" xmlns:wp="http://schemas.openxmlformats.org/drawingml/2006/wordprocessingDrawing" xmlns:w10="urn:schemas-microsoft-com:office:word" xmlns:w="http://schemas.openxmlformats.org/wordprocessingml/2006/main" xmlns:w14="http://schemas.microsoft.com/office/word/2010/wordml" xmlns:wpg="http://schemas.microsoft.com/office/word/2010/wordprocessingGroup" xmlns:wpi="http://schemas.microsoft.com/office/word/2010/wordprocessingInk" xmlns:wne="http://schemas.microsoft.com/office/word/2006/wordml" xmlns:wps="http://schemas.microsoft.com/office/word/2010/wordprocessingShape" mc:Ignorable="w14 wp14">
+<w:ftr xmlns:wpc="http://schemas.microsoft.com/office/word/2010/wordprocessingCanvas" xmlns:cx="http://schemas.microsoft.com/office/drawing/2014/chartex" xmlns:cx1="http://schemas.microsoft.com/office/drawing/2015/9/8/chartex" xmlns:cx2="http://schemas.microsoft.com/office/drawing/2015/10/21/chartex" xmlns:mc="http://schemas.openxmlformats.org/markup-compatibility/2006" xmlns:o="urn:schemas-microsoft-com:office:office" xmlns:r="http://schemas.openxmlformats.org/officeDocument/2006/relationships" xmlns:m="http://schemas.openxmlformats.org/officeDocument/2006/math" xmlns:v="urn:schemas-microsoft-com:vml" xmlns:wp14="http://schemas.microsoft.com/office/word/2010/wordprocessingDrawing" xmlns:wp="http://schemas.openxmlformats.org/drawingml/2006/wordprocessingDrawing" xmlns:w10="urn:schemas-microsoft-com:office:word" xmlns:w="http://schemas.openxmlformats.org/wordprocessingml/2006/main" xmlns:w14="http://schemas.microsoft.com/office/word/2010/wordml" xmlns:w15="http://schemas.microsoft.com/office/word/2012/wordml" xmlns:w16se="http://schemas.microsoft.com/office/word/2015/wordml/symex" xmlns:wpg="http://schemas.microsoft.com/office/word/2010/wordprocessingGroup" xmlns:wpi="http://schemas.microsoft.com/office/word/2010/wordprocessingInk" xmlns:wne="http://schemas.microsoft.com/office/word/2006/wordml" xmlns:wps="http://schemas.microsoft.com/office/word/2010/wordprocessingShape" mc:Ignorable="w14 w15 w16se wp14">
   <w:p>
     <w:pPr>
       <w:pStyle w:val="Piedepgina"/>
@@ -4230,7 +4420,7 @@
 </file>
 
 <file path=word/footnotes.xml><?xml version="1.0" encoding="utf-8"?>
-<w:footnotes xmlns:wpc="http://schemas.microsoft.com/office/word/2010/wordprocessingCanvas" xmlns:mc="http://schemas.openxmlformats.org/markup-compatibility/2006" xmlns:o="urn:schemas-microsoft-com:office:office" xmlns:r="http://schemas.openxmlformats.org/officeDocument/2006/relationships" xmlns:m="http://schemas.openxmlformats.org/officeDocument/2006/math" xmlns:v="urn:schemas-microsoft-com:vml" xmlns:wp14="http://schemas.microsoft.com/office/word/2010/wordprocessingDrawing" xmlns:wp="http://schemas.openxmlformats.org/drawingml/2006/wordprocessingDrawing" xmlns:w10="urn:schemas-microsoft-com:office:word" xmlns:w="http://schemas.openxmlformats.org/wordprocessingml/2006/main" xmlns:w14="http://schemas.microsoft.com/office/word/2010/wordml" xmlns:wpg="http://schemas.microsoft.com/office/word/2010/wordprocessingGroup" xmlns:wpi="http://schemas.microsoft.com/office/word/2010/wordprocessingInk" xmlns:wne="http://schemas.microsoft.com/office/word/2006/wordml" xmlns:wps="http://schemas.microsoft.com/office/word/2010/wordprocessingShape" mc:Ignorable="w14 wp14">
+<w:footnotes xmlns:wpc="http://schemas.microsoft.com/office/word/2010/wordprocessingCanvas" xmlns:cx="http://schemas.microsoft.com/office/drawing/2014/chartex" xmlns:cx1="http://schemas.microsoft.com/office/drawing/2015/9/8/chartex" xmlns:cx2="http://schemas.microsoft.com/office/drawing/2015/10/21/chartex" xmlns:mc="http://schemas.openxmlformats.org/markup-compatibility/2006" xmlns:o="urn:schemas-microsoft-com:office:office" xmlns:r="http://schemas.openxmlformats.org/officeDocument/2006/relationships" xmlns:m="http://schemas.openxmlformats.org/officeDocument/2006/math" xmlns:v="urn:schemas-microsoft-com:vml" xmlns:wp14="http://schemas.microsoft.com/office/word/2010/wordprocessingDrawing" xmlns:wp="http://schemas.openxmlformats.org/drawingml/2006/wordprocessingDrawing" xmlns:w10="urn:schemas-microsoft-com:office:word" xmlns:w="http://schemas.openxmlformats.org/wordprocessingml/2006/main" xmlns:w14="http://schemas.microsoft.com/office/word/2010/wordml" xmlns:w15="http://schemas.microsoft.com/office/word/2012/wordml" xmlns:w16se="http://schemas.microsoft.com/office/word/2015/wordml/symex" xmlns:wpg="http://schemas.microsoft.com/office/word/2010/wordprocessingGroup" xmlns:wpi="http://schemas.microsoft.com/office/word/2010/wordprocessingInk" xmlns:wne="http://schemas.microsoft.com/office/word/2006/wordml" xmlns:wps="http://schemas.microsoft.com/office/word/2010/wordprocessingShape" mc:Ignorable="w14 w15 w16se wp14">
   <w:footnote w:type="separator" w:id="-1">
     <w:p>
       <w:pPr>
@@ -4255,7 +4445,7 @@
 </file>
 
 <file path=word/header1.xml><?xml version="1.0" encoding="utf-8"?>
-<w:hdr xmlns:wpc="http://schemas.microsoft.com/office/word/2010/wordprocessingCanvas" xmlns:mc="http://schemas.openxmlformats.org/markup-compatibility/2006" xmlns:o="urn:schemas-microsoft-com:office:office" xmlns:r="http://schemas.openxmlformats.org/officeDocument/2006/relationships" xmlns:m="http://schemas.openxmlformats.org/officeDocument/2006/math" xmlns:v="urn:schemas-microsoft-com:vml" xmlns:wp14="http://schemas.microsoft.com/office/word/2010/wordprocessingDrawing" xmlns:wp="http://schemas.openxmlformats.org/drawingml/2006/wordprocessingDrawing" xmlns:w10="urn:schemas-microsoft-com:office:word" xmlns:w="http://schemas.openxmlformats.org/wordprocessingml/2006/main" xmlns:w14="http://schemas.microsoft.com/office/word/2010/wordml" xmlns:wpg="http://schemas.microsoft.com/office/word/2010/wordprocessingGroup" xmlns:wpi="http://schemas.microsoft.com/office/word/2010/wordprocessingInk" xmlns:wne="http://schemas.microsoft.com/office/word/2006/wordml" xmlns:wps="http://schemas.microsoft.com/office/word/2010/wordprocessingShape" mc:Ignorable="w14 wp14">
+<w:hdr xmlns:wpc="http://schemas.microsoft.com/office/word/2010/wordprocessingCanvas" xmlns:cx="http://schemas.microsoft.com/office/drawing/2014/chartex" xmlns:cx1="http://schemas.microsoft.com/office/drawing/2015/9/8/chartex" xmlns:cx2="http://schemas.microsoft.com/office/drawing/2015/10/21/chartex" xmlns:mc="http://schemas.openxmlformats.org/markup-compatibility/2006" xmlns:o="urn:schemas-microsoft-com:office:office" xmlns:r="http://schemas.openxmlformats.org/officeDocument/2006/relationships" xmlns:m="http://schemas.openxmlformats.org/officeDocument/2006/math" xmlns:v="urn:schemas-microsoft-com:vml" xmlns:wp14="http://schemas.microsoft.com/office/word/2010/wordprocessingDrawing" xmlns:wp="http://schemas.openxmlformats.org/drawingml/2006/wordprocessingDrawing" xmlns:w10="urn:schemas-microsoft-com:office:word" xmlns:w="http://schemas.openxmlformats.org/wordprocessingml/2006/main" xmlns:w14="http://schemas.microsoft.com/office/word/2010/wordml" xmlns:w15="http://schemas.microsoft.com/office/word/2012/wordml" xmlns:w16se="http://schemas.microsoft.com/office/word/2015/wordml/symex" xmlns:wpg="http://schemas.microsoft.com/office/word/2010/wordprocessingGroup" xmlns:wpi="http://schemas.microsoft.com/office/word/2010/wordprocessingInk" xmlns:wne="http://schemas.microsoft.com/office/word/2006/wordml" xmlns:wps="http://schemas.microsoft.com/office/word/2010/wordprocessingShape" mc:Ignorable="w14 w15 w16se wp14">
   <w:p>
     <w:pPr>
       <w:pStyle w:val="Encabezado"/>
@@ -4296,7 +4486,7 @@
 </file>
 
 <file path=word/header2.xml><?xml version="1.0" encoding="utf-8"?>
-<w:hdr xmlns:wpc="http://schemas.microsoft.com/office/word/2010/wordprocessingCanvas" xmlns:mc="http://schemas.openxmlformats.org/markup-compatibility/2006" xmlns:o="urn:schemas-microsoft-com:office:office" xmlns:r="http://schemas.openxmlformats.org/officeDocument/2006/relationships" xmlns:m="http://schemas.openxmlformats.org/officeDocument/2006/math" xmlns:v="urn:schemas-microsoft-com:vml" xmlns:wp14="http://schemas.microsoft.com/office/word/2010/wordprocessingDrawing" xmlns:wp="http://schemas.openxmlformats.org/drawingml/2006/wordprocessingDrawing" xmlns:w10="urn:schemas-microsoft-com:office:word" xmlns:w="http://schemas.openxmlformats.org/wordprocessingml/2006/main" xmlns:w14="http://schemas.microsoft.com/office/word/2010/wordml" xmlns:wpg="http://schemas.microsoft.com/office/word/2010/wordprocessingGroup" xmlns:wpi="http://schemas.microsoft.com/office/word/2010/wordprocessingInk" xmlns:wne="http://schemas.microsoft.com/office/word/2006/wordml" xmlns:wps="http://schemas.microsoft.com/office/word/2010/wordprocessingShape" mc:Ignorable="w14 wp14">
+<w:hdr xmlns:wpc="http://schemas.microsoft.com/office/word/2010/wordprocessingCanvas" xmlns:cx="http://schemas.microsoft.com/office/drawing/2014/chartex" xmlns:cx1="http://schemas.microsoft.com/office/drawing/2015/9/8/chartex" xmlns:cx2="http://schemas.microsoft.com/office/drawing/2015/10/21/chartex" xmlns:mc="http://schemas.openxmlformats.org/markup-compatibility/2006" xmlns:o="urn:schemas-microsoft-com:office:office" xmlns:r="http://schemas.openxmlformats.org/officeDocument/2006/relationships" xmlns:m="http://schemas.openxmlformats.org/officeDocument/2006/math" xmlns:v="urn:schemas-microsoft-com:vml" xmlns:wp14="http://schemas.microsoft.com/office/word/2010/wordprocessingDrawing" xmlns:wp="http://schemas.openxmlformats.org/drawingml/2006/wordprocessingDrawing" xmlns:w10="urn:schemas-microsoft-com:office:word" xmlns:w="http://schemas.openxmlformats.org/wordprocessingml/2006/main" xmlns:w14="http://schemas.microsoft.com/office/word/2010/wordml" xmlns:w15="http://schemas.microsoft.com/office/word/2012/wordml" xmlns:w16se="http://schemas.microsoft.com/office/word/2015/wordml/symex" xmlns:wpg="http://schemas.microsoft.com/office/word/2010/wordprocessingGroup" xmlns:wpi="http://schemas.microsoft.com/office/word/2010/wordprocessingInk" xmlns:wne="http://schemas.microsoft.com/office/word/2006/wordml" xmlns:wps="http://schemas.microsoft.com/office/word/2010/wordprocessingShape" mc:Ignorable="w14 w15 w16se wp14">
   <w:p>
     <w:pPr>
       <w:pStyle w:val="Encabezado"/>
@@ -4405,7 +4595,7 @@
 </file>
 
 <file path=word/header3.xml><?xml version="1.0" encoding="utf-8"?>
-<w:hdr xmlns:wpc="http://schemas.microsoft.com/office/word/2010/wordprocessingCanvas" xmlns:mc="http://schemas.openxmlformats.org/markup-compatibility/2006" xmlns:o="urn:schemas-microsoft-com:office:office" xmlns:r="http://schemas.openxmlformats.org/officeDocument/2006/relationships" xmlns:m="http://schemas.openxmlformats.org/officeDocument/2006/math" xmlns:v="urn:schemas-microsoft-com:vml" xmlns:wp14="http://schemas.microsoft.com/office/word/2010/wordprocessingDrawing" xmlns:wp="http://schemas.openxmlformats.org/drawingml/2006/wordprocessingDrawing" xmlns:w10="urn:schemas-microsoft-com:office:word" xmlns:w="http://schemas.openxmlformats.org/wordprocessingml/2006/main" xmlns:w14="http://schemas.microsoft.com/office/word/2010/wordml" xmlns:wpg="http://schemas.microsoft.com/office/word/2010/wordprocessingGroup" xmlns:wpi="http://schemas.microsoft.com/office/word/2010/wordprocessingInk" xmlns:wne="http://schemas.microsoft.com/office/word/2006/wordml" xmlns:wps="http://schemas.microsoft.com/office/word/2010/wordprocessingShape" mc:Ignorable="w14 wp14">
+<w:hdr xmlns:wpc="http://schemas.microsoft.com/office/word/2010/wordprocessingCanvas" xmlns:cx="http://schemas.microsoft.com/office/drawing/2014/chartex" xmlns:cx1="http://schemas.microsoft.com/office/drawing/2015/9/8/chartex" xmlns:cx2="http://schemas.microsoft.com/office/drawing/2015/10/21/chartex" xmlns:mc="http://schemas.openxmlformats.org/markup-compatibility/2006" xmlns:o="urn:schemas-microsoft-com:office:office" xmlns:r="http://schemas.openxmlformats.org/officeDocument/2006/relationships" xmlns:m="http://schemas.openxmlformats.org/officeDocument/2006/math" xmlns:v="urn:schemas-microsoft-com:vml" xmlns:wp14="http://schemas.microsoft.com/office/word/2010/wordprocessingDrawing" xmlns:wp="http://schemas.openxmlformats.org/drawingml/2006/wordprocessingDrawing" xmlns:w10="urn:schemas-microsoft-com:office:word" xmlns:w="http://schemas.openxmlformats.org/wordprocessingml/2006/main" xmlns:w14="http://schemas.microsoft.com/office/word/2010/wordml" xmlns:w15="http://schemas.microsoft.com/office/word/2012/wordml" xmlns:w16se="http://schemas.microsoft.com/office/word/2015/wordml/symex" xmlns:wpg="http://schemas.microsoft.com/office/word/2010/wordprocessingGroup" xmlns:wpi="http://schemas.microsoft.com/office/word/2010/wordprocessingInk" xmlns:wne="http://schemas.microsoft.com/office/word/2006/wordml" xmlns:wps="http://schemas.microsoft.com/office/word/2010/wordprocessingShape" mc:Ignorable="w14 w15 w16se wp14">
   <w:p>
     <w:pPr>
       <w:pStyle w:val="Encabezado"/>
@@ -4446,7 +4636,7 @@
 </file>
 
 <file path=word/styles.xml><?xml version="1.0" encoding="utf-8"?>
-<w:styles xmlns:mc="http://schemas.openxmlformats.org/markup-compatibility/2006" xmlns:r="http://schemas.openxmlformats.org/officeDocument/2006/relationships" xmlns:w="http://schemas.openxmlformats.org/wordprocessingml/2006/main" xmlns:w14="http://schemas.microsoft.com/office/word/2010/wordml" mc:Ignorable="w14">
+<w:styles xmlns:mc="http://schemas.openxmlformats.org/markup-compatibility/2006" xmlns:r="http://schemas.openxmlformats.org/officeDocument/2006/relationships" xmlns:w="http://schemas.openxmlformats.org/wordprocessingml/2006/main" xmlns:w14="http://schemas.microsoft.com/office/word/2010/wordml" xmlns:w15="http://schemas.microsoft.com/office/word/2012/wordml" xmlns:w16se="http://schemas.microsoft.com/office/word/2015/wordml/symex" mc:Ignorable="w14 w15 w16se">
   <w:docDefaults>
     <w:rPrDefault>
       <w:rPr>
@@ -4462,144 +4652,379 @@
       </w:pPr>
     </w:pPrDefault>
   </w:docDefaults>
-  <w:latentStyles w:defLockedState="0" w:defUIPriority="99" w:defSemiHidden="1" w:defUnhideWhenUsed="1" w:defQFormat="0" w:count="267">
-    <w:lsdException w:name="Normal" w:semiHidden="0" w:uiPriority="0" w:unhideWhenUsed="0" w:qFormat="1"/>
-    <w:lsdException w:name="heading 1" w:semiHidden="0" w:uiPriority="9" w:unhideWhenUsed="0" w:qFormat="1"/>
-    <w:lsdException w:name="heading 2" w:uiPriority="9" w:qFormat="1"/>
-    <w:lsdException w:name="heading 3" w:uiPriority="9" w:qFormat="1"/>
-    <w:lsdException w:name="heading 4" w:uiPriority="9" w:qFormat="1"/>
-    <w:lsdException w:name="heading 5" w:uiPriority="9" w:qFormat="1"/>
-    <w:lsdException w:name="heading 6" w:uiPriority="9" w:qFormat="1"/>
-    <w:lsdException w:name="heading 7" w:uiPriority="9" w:qFormat="1"/>
-    <w:lsdException w:name="heading 8" w:uiPriority="9" w:qFormat="1"/>
-    <w:lsdException w:name="heading 9" w:uiPriority="9" w:qFormat="1"/>
-    <w:lsdException w:name="toc 1" w:uiPriority="39"/>
-    <w:lsdException w:name="toc 2" w:uiPriority="39"/>
-    <w:lsdException w:name="toc 3" w:uiPriority="39"/>
-    <w:lsdException w:name="toc 4" w:uiPriority="39"/>
-    <w:lsdException w:name="toc 5" w:uiPriority="39"/>
-    <w:lsdException w:name="toc 6" w:uiPriority="39"/>
-    <w:lsdException w:name="toc 7" w:uiPriority="39"/>
-    <w:lsdException w:name="toc 8" w:uiPriority="39"/>
-    <w:lsdException w:name="toc 9" w:uiPriority="39"/>
-    <w:lsdException w:name="caption" w:uiPriority="35" w:qFormat="1"/>
-    <w:lsdException w:name="Title" w:semiHidden="0" w:uiPriority="10" w:unhideWhenUsed="0" w:qFormat="1"/>
-    <w:lsdException w:name="Default Paragraph Font" w:uiPriority="1"/>
-    <w:lsdException w:name="Subtitle" w:semiHidden="0" w:uiPriority="11" w:unhideWhenUsed="0" w:qFormat="1"/>
-    <w:lsdException w:name="Strong" w:semiHidden="0" w:uiPriority="22" w:unhideWhenUsed="0" w:qFormat="1"/>
-    <w:lsdException w:name="Emphasis" w:semiHidden="0" w:uiPriority="20" w:unhideWhenUsed="0" w:qFormat="1"/>
-    <w:lsdException w:name="Table Grid" w:semiHidden="0" w:uiPriority="39" w:unhideWhenUsed="0"/>
-    <w:lsdException w:name="Placeholder Text" w:unhideWhenUsed="0"/>
-    <w:lsdException w:name="No Spacing" w:semiHidden="0" w:uiPriority="1" w:unhideWhenUsed="0" w:qFormat="1"/>
-    <w:lsdException w:name="Light Shading" w:semiHidden="0" w:uiPriority="60" w:unhideWhenUsed="0"/>
-    <w:lsdException w:name="Light List" w:semiHidden="0" w:uiPriority="61" w:unhideWhenUsed="0"/>
-    <w:lsdException w:name="Light Grid" w:semiHidden="0" w:uiPriority="62" w:unhideWhenUsed="0"/>
-    <w:lsdException w:name="Medium Shading 1" w:semiHidden="0" w:uiPriority="63" w:unhideWhenUsed="0"/>
-    <w:lsdException w:name="Medium Shading 2" w:semiHidden="0" w:uiPriority="64" w:unhideWhenUsed="0"/>
-    <w:lsdException w:name="Medium List 1" w:semiHidden="0" w:uiPriority="65" w:unhideWhenUsed="0"/>
-    <w:lsdException w:name="Medium List 2" w:semiHidden="0" w:uiPriority="66" w:unhideWhenUsed="0"/>
-    <w:lsdException w:name="Medium Grid 1" w:semiHidden="0" w:uiPriority="67" w:unhideWhenUsed="0"/>
-    <w:lsdException w:name="Medium Grid 2" w:semiHidden="0" w:uiPriority="68" w:unhideWhenUsed="0"/>
-    <w:lsdException w:name="Medium Grid 3" w:semiHidden="0" w:uiPriority="69" w:unhideWhenUsed="0"/>
-    <w:lsdException w:name="Dark List" w:semiHidden="0" w:uiPriority="70" w:unhideWhenUsed="0"/>
-    <w:lsdException w:name="Colorful Shading" w:semiHidden="0" w:uiPriority="71" w:unhideWhenUsed="0"/>
-    <w:lsdException w:name="Colorful List" w:semiHidden="0" w:uiPriority="72" w:unhideWhenUsed="0"/>
-    <w:lsdException w:name="Colorful Grid" w:semiHidden="0" w:uiPriority="73" w:unhideWhenUsed="0"/>
-    <w:lsdException w:name="Light Shading Accent 1" w:semiHidden="0" w:uiPriority="60" w:unhideWhenUsed="0"/>
-    <w:lsdException w:name="Light List Accent 1" w:semiHidden="0" w:uiPriority="61" w:unhideWhenUsed="0"/>
-    <w:lsdException w:name="Light Grid Accent 1" w:semiHidden="0" w:uiPriority="62" w:unhideWhenUsed="0"/>
-    <w:lsdException w:name="Medium Shading 1 Accent 1" w:semiHidden="0" w:uiPriority="63" w:unhideWhenUsed="0"/>
-    <w:lsdException w:name="Medium Shading 2 Accent 1" w:semiHidden="0" w:uiPriority="64" w:unhideWhenUsed="0"/>
-    <w:lsdException w:name="Medium List 1 Accent 1" w:semiHidden="0" w:uiPriority="65" w:unhideWhenUsed="0"/>
-    <w:lsdException w:name="Revision" w:unhideWhenUsed="0"/>
-    <w:lsdException w:name="List Paragraph" w:semiHidden="0" w:uiPriority="34" w:unhideWhenUsed="0" w:qFormat="1"/>
-    <w:lsdException w:name="Quote" w:semiHidden="0" w:uiPriority="29" w:unhideWhenUsed="0" w:qFormat="1"/>
-    <w:lsdException w:name="Intense Quote" w:semiHidden="0" w:uiPriority="30" w:unhideWhenUsed="0" w:qFormat="1"/>
-    <w:lsdException w:name="Medium List 2 Accent 1" w:semiHidden="0" w:uiPriority="66" w:unhideWhenUsed="0"/>
-    <w:lsdException w:name="Medium Grid 1 Accent 1" w:semiHidden="0" w:uiPriority="67" w:unhideWhenUsed="0"/>
-    <w:lsdException w:name="Medium Grid 2 Accent 1" w:semiHidden="0" w:uiPriority="68" w:unhideWhenUsed="0"/>
-    <w:lsdException w:name="Medium Grid 3 Accent 1" w:semiHidden="0" w:uiPriority="69" w:unhideWhenUsed="0"/>
-    <w:lsdException w:name="Dark List Accent 1" w:semiHidden="0" w:uiPriority="70" w:unhideWhenUsed="0"/>
-    <w:lsdException w:name="Colorful Shading Accent 1" w:semiHidden="0" w:uiPriority="71" w:unhideWhenUsed="0"/>
-    <w:lsdException w:name="Colorful List Accent 1" w:semiHidden="0" w:uiPriority="72" w:unhideWhenUsed="0"/>
-    <w:lsdException w:name="Colorful Grid Accent 1" w:semiHidden="0" w:uiPriority="73" w:unhideWhenUsed="0"/>
-    <w:lsdException w:name="Light Shading Accent 2" w:semiHidden="0" w:uiPriority="60" w:unhideWhenUsed="0"/>
-    <w:lsdException w:name="Light List Accent 2" w:semiHidden="0" w:uiPriority="61" w:unhideWhenUsed="0"/>
-    <w:lsdException w:name="Light Grid Accent 2" w:semiHidden="0" w:uiPriority="62" w:unhideWhenUsed="0"/>
-    <w:lsdException w:name="Medium Shading 1 Accent 2" w:semiHidden="0" w:uiPriority="63" w:unhideWhenUsed="0"/>
-    <w:lsdException w:name="Medium Shading 2 Accent 2" w:semiHidden="0" w:uiPriority="64" w:unhideWhenUsed="0"/>
-    <w:lsdException w:name="Medium List 1 Accent 2" w:semiHidden="0" w:uiPriority="65" w:unhideWhenUsed="0"/>
-    <w:lsdException w:name="Medium List 2 Accent 2" w:semiHidden="0" w:uiPriority="66" w:unhideWhenUsed="0"/>
-    <w:lsdException w:name="Medium Grid 1 Accent 2" w:semiHidden="0" w:uiPriority="67" w:unhideWhenUsed="0"/>
-    <w:lsdException w:name="Medium Grid 2 Accent 2" w:semiHidden="0" w:uiPriority="68" w:unhideWhenUsed="0"/>
-    <w:lsdException w:name="Medium Grid 3 Accent 2" w:semiHidden="0" w:uiPriority="69" w:unhideWhenUsed="0"/>
-    <w:lsdException w:name="Dark List Accent 2" w:semiHidden="0" w:uiPriority="70" w:unhideWhenUsed="0"/>
-    <w:lsdException w:name="Colorful Shading Accent 2" w:semiHidden="0" w:uiPriority="71" w:unhideWhenUsed="0"/>
-    <w:lsdException w:name="Colorful List Accent 2" w:semiHidden="0" w:uiPriority="72" w:unhideWhenUsed="0"/>
-    <w:lsdException w:name="Colorful Grid Accent 2" w:semiHidden="0" w:uiPriority="73" w:unhideWhenUsed="0"/>
-    <w:lsdException w:name="Light Shading Accent 3" w:semiHidden="0" w:uiPriority="60" w:unhideWhenUsed="0"/>
-    <w:lsdException w:name="Light List Accent 3" w:semiHidden="0" w:uiPriority="61" w:unhideWhenUsed="0"/>
-    <w:lsdException w:name="Light Grid Accent 3" w:semiHidden="0" w:uiPriority="62" w:unhideWhenUsed="0"/>
-    <w:lsdException w:name="Medium Shading 1 Accent 3" w:semiHidden="0" w:uiPriority="63" w:unhideWhenUsed="0"/>
-    <w:lsdException w:name="Medium Shading 2 Accent 3" w:semiHidden="0" w:uiPriority="64" w:unhideWhenUsed="0"/>
-    <w:lsdException w:name="Medium List 1 Accent 3" w:semiHidden="0" w:uiPriority="65" w:unhideWhenUsed="0"/>
-    <w:lsdException w:name="Medium List 2 Accent 3" w:semiHidden="0" w:uiPriority="66" w:unhideWhenUsed="0"/>
-    <w:lsdException w:name="Medium Grid 1 Accent 3" w:semiHidden="0" w:uiPriority="67" w:unhideWhenUsed="0"/>
-    <w:lsdException w:name="Medium Grid 2 Accent 3" w:semiHidden="0" w:uiPriority="68" w:unhideWhenUsed="0"/>
-    <w:lsdException w:name="Medium Grid 3 Accent 3" w:semiHidden="0" w:uiPriority="69" w:unhideWhenUsed="0"/>
-    <w:lsdException w:name="Dark List Accent 3" w:semiHidden="0" w:uiPriority="70" w:unhideWhenUsed="0"/>
-    <w:lsdException w:name="Colorful Shading Accent 3" w:semiHidden="0" w:uiPriority="71" w:unhideWhenUsed="0"/>
-    <w:lsdException w:name="Colorful List Accent 3" w:semiHidden="0" w:uiPriority="72" w:unhideWhenUsed="0"/>
-    <w:lsdException w:name="Colorful Grid Accent 3" w:semiHidden="0" w:uiPriority="73" w:unhideWhenUsed="0"/>
-    <w:lsdException w:name="Light Shading Accent 4" w:semiHidden="0" w:uiPriority="60" w:unhideWhenUsed="0"/>
-    <w:lsdException w:name="Light List Accent 4" w:semiHidden="0" w:uiPriority="61" w:unhideWhenUsed="0"/>
-    <w:lsdException w:name="Light Grid Accent 4" w:semiHidden="0" w:uiPriority="62" w:unhideWhenUsed="0"/>
-    <w:lsdException w:name="Medium Shading 1 Accent 4" w:semiHidden="0" w:uiPriority="63" w:unhideWhenUsed="0"/>
-    <w:lsdException w:name="Medium Shading 2 Accent 4" w:semiHidden="0" w:uiPriority="64" w:unhideWhenUsed="0"/>
-    <w:lsdException w:name="Medium List 1 Accent 4" w:semiHidden="0" w:uiPriority="65" w:unhideWhenUsed="0"/>
-    <w:lsdException w:name="Medium List 2 Accent 4" w:semiHidden="0" w:uiPriority="66" w:unhideWhenUsed="0"/>
-    <w:lsdException w:name="Medium Grid 1 Accent 4" w:semiHidden="0" w:uiPriority="67" w:unhideWhenUsed="0"/>
-    <w:lsdException w:name="Medium Grid 2 Accent 4" w:semiHidden="0" w:uiPriority="68" w:unhideWhenUsed="0"/>
-    <w:lsdException w:name="Medium Grid 3 Accent 4" w:semiHidden="0" w:uiPriority="69" w:unhideWhenUsed="0"/>
-    <w:lsdException w:name="Dark List Accent 4" w:semiHidden="0" w:uiPriority="70" w:unhideWhenUsed="0"/>
-    <w:lsdException w:name="Colorful Shading Accent 4" w:semiHidden="0" w:uiPriority="71" w:unhideWhenUsed="0"/>
-    <w:lsdException w:name="Colorful List Accent 4" w:semiHidden="0" w:uiPriority="72" w:unhideWhenUsed="0"/>
-    <w:lsdException w:name="Colorful Grid Accent 4" w:semiHidden="0" w:uiPriority="73" w:unhideWhenUsed="0"/>
-    <w:lsdException w:name="Light Shading Accent 5" w:semiHidden="0" w:uiPriority="60" w:unhideWhenUsed="0"/>
-    <w:lsdException w:name="Light List Accent 5" w:semiHidden="0" w:uiPriority="61" w:unhideWhenUsed="0"/>
-    <w:lsdException w:name="Light Grid Accent 5" w:semiHidden="0" w:uiPriority="62" w:unhideWhenUsed="0"/>
-    <w:lsdException w:name="Medium Shading 1 Accent 5" w:semiHidden="0" w:uiPriority="63" w:unhideWhenUsed="0"/>
-    <w:lsdException w:name="Medium Shading 2 Accent 5" w:semiHidden="0" w:uiPriority="64" w:unhideWhenUsed="0"/>
-    <w:lsdException w:name="Medium List 1 Accent 5" w:semiHidden="0" w:uiPriority="65" w:unhideWhenUsed="0"/>
-    <w:lsdException w:name="Medium List 2 Accent 5" w:semiHidden="0" w:uiPriority="66" w:unhideWhenUsed="0"/>
-    <w:lsdException w:name="Medium Grid 1 Accent 5" w:semiHidden="0" w:uiPriority="67" w:unhideWhenUsed="0"/>
-    <w:lsdException w:name="Medium Grid 2 Accent 5" w:semiHidden="0" w:uiPriority="68" w:unhideWhenUsed="0"/>
-    <w:lsdException w:name="Medium Grid 3 Accent 5" w:semiHidden="0" w:uiPriority="69" w:unhideWhenUsed="0"/>
-    <w:lsdException w:name="Dark List Accent 5" w:semiHidden="0" w:uiPriority="70" w:unhideWhenUsed="0"/>
-    <w:lsdException w:name="Colorful Shading Accent 5" w:semiHidden="0" w:uiPriority="71" w:unhideWhenUsed="0"/>
-    <w:lsdException w:name="Colorful List Accent 5" w:semiHidden="0" w:uiPriority="72" w:unhideWhenUsed="0"/>
-    <w:lsdException w:name="Colorful Grid Accent 5" w:semiHidden="0" w:uiPriority="73" w:unhideWhenUsed="0"/>
-    <w:lsdException w:name="Light Shading Accent 6" w:semiHidden="0" w:uiPriority="60" w:unhideWhenUsed="0"/>
-    <w:lsdException w:name="Light List Accent 6" w:semiHidden="0" w:uiPriority="61" w:unhideWhenUsed="0"/>
-    <w:lsdException w:name="Light Grid Accent 6" w:semiHidden="0" w:uiPriority="62" w:unhideWhenUsed="0"/>
-    <w:lsdException w:name="Medium Shading 1 Accent 6" w:semiHidden="0" w:uiPriority="63" w:unhideWhenUsed="0"/>
-    <w:lsdException w:name="Medium Shading 2 Accent 6" w:semiHidden="0" w:uiPriority="64" w:unhideWhenUsed="0"/>
-    <w:lsdException w:name="Medium List 1 Accent 6" w:semiHidden="0" w:uiPriority="65" w:unhideWhenUsed="0"/>
-    <w:lsdException w:name="Medium List 2 Accent 6" w:semiHidden="0" w:uiPriority="66" w:unhideWhenUsed="0"/>
-    <w:lsdException w:name="Medium Grid 1 Accent 6" w:semiHidden="0" w:uiPriority="67" w:unhideWhenUsed="0"/>
-    <w:lsdException w:name="Medium Grid 2 Accent 6" w:semiHidden="0" w:uiPriority="68" w:unhideWhenUsed="0"/>
-    <w:lsdException w:name="Medium Grid 3 Accent 6" w:semiHidden="0" w:uiPriority="69" w:unhideWhenUsed="0"/>
-    <w:lsdException w:name="Dark List Accent 6" w:semiHidden="0" w:uiPriority="70" w:unhideWhenUsed="0"/>
-    <w:lsdException w:name="Colorful Shading Accent 6" w:semiHidden="0" w:uiPriority="71" w:unhideWhenUsed="0"/>
-    <w:lsdException w:name="Colorful List Accent 6" w:semiHidden="0" w:uiPriority="72" w:unhideWhenUsed="0"/>
-    <w:lsdException w:name="Colorful Grid Accent 6" w:semiHidden="0" w:uiPriority="73" w:unhideWhenUsed="0"/>
-    <w:lsdException w:name="Subtle Emphasis" w:semiHidden="0" w:uiPriority="19" w:unhideWhenUsed="0" w:qFormat="1"/>
-    <w:lsdException w:name="Intense Emphasis" w:semiHidden="0" w:uiPriority="21" w:unhideWhenUsed="0" w:qFormat="1"/>
-    <w:lsdException w:name="Subtle Reference" w:semiHidden="0" w:uiPriority="31" w:unhideWhenUsed="0" w:qFormat="1"/>
-    <w:lsdException w:name="Intense Reference" w:semiHidden="0" w:uiPriority="32" w:unhideWhenUsed="0" w:qFormat="1"/>
-    <w:lsdException w:name="Book Title" w:semiHidden="0" w:uiPriority="33" w:unhideWhenUsed="0" w:qFormat="1"/>
-    <w:lsdException w:name="Bibliography" w:uiPriority="37"/>
-    <w:lsdException w:name="TOC Heading" w:uiPriority="39" w:qFormat="1"/>
+  <w:latentStyles w:defLockedState="0" w:defUIPriority="99" w:defSemiHidden="0" w:defUnhideWhenUsed="0" w:defQFormat="0" w:count="372">
+    <w:lsdException w:name="Normal" w:uiPriority="0" w:qFormat="1"/>
+    <w:lsdException w:name="heading 1" w:uiPriority="9" w:qFormat="1"/>
+    <w:lsdException w:name="heading 2" w:semiHidden="1" w:uiPriority="9" w:unhideWhenUsed="1" w:qFormat="1"/>
+    <w:lsdException w:name="heading 3" w:semiHidden="1" w:uiPriority="9" w:unhideWhenUsed="1" w:qFormat="1"/>
+    <w:lsdException w:name="heading 4" w:semiHidden="1" w:uiPriority="9" w:unhideWhenUsed="1" w:qFormat="1"/>
+    <w:lsdException w:name="heading 5" w:semiHidden="1" w:uiPriority="9" w:unhideWhenUsed="1" w:qFormat="1"/>
+    <w:lsdException w:name="heading 6" w:semiHidden="1" w:uiPriority="9" w:unhideWhenUsed="1" w:qFormat="1"/>
+    <w:lsdException w:name="heading 7" w:semiHidden="1" w:uiPriority="9" w:unhideWhenUsed="1" w:qFormat="1"/>
+    <w:lsdException w:name="heading 8" w:semiHidden="1" w:uiPriority="9" w:unhideWhenUsed="1" w:qFormat="1"/>
+    <w:lsdException w:name="heading 9" w:semiHidden="1" w:uiPriority="9" w:unhideWhenUsed="1" w:qFormat="1"/>
+    <w:lsdException w:name="index 1" w:semiHidden="1" w:unhideWhenUsed="1"/>
+    <w:lsdException w:name="index 2" w:semiHidden="1" w:unhideWhenUsed="1"/>
+    <w:lsdException w:name="index 3" w:semiHidden="1" w:unhideWhenUsed="1"/>
+    <w:lsdException w:name="index 4" w:semiHidden="1" w:unhideWhenUsed="1"/>
+    <w:lsdException w:name="index 5" w:semiHidden="1" w:unhideWhenUsed="1"/>
+    <w:lsdException w:name="index 6" w:semiHidden="1" w:unhideWhenUsed="1"/>
+    <w:lsdException w:name="index 7" w:semiHidden="1" w:unhideWhenUsed="1"/>
+    <w:lsdException w:name="index 8" w:semiHidden="1" w:unhideWhenUsed="1"/>
+    <w:lsdException w:name="index 9" w:semiHidden="1" w:unhideWhenUsed="1"/>
+    <w:lsdException w:name="toc 1" w:semiHidden="1" w:uiPriority="39" w:unhideWhenUsed="1"/>
+    <w:lsdException w:name="toc 2" w:semiHidden="1" w:uiPriority="39" w:unhideWhenUsed="1"/>
+    <w:lsdException w:name="toc 3" w:semiHidden="1" w:uiPriority="39" w:unhideWhenUsed="1"/>
+    <w:lsdException w:name="toc 4" w:semiHidden="1" w:uiPriority="39" w:unhideWhenUsed="1"/>
+    <w:lsdException w:name="toc 5" w:semiHidden="1" w:uiPriority="39" w:unhideWhenUsed="1"/>
+    <w:lsdException w:name="toc 6" w:semiHidden="1" w:uiPriority="39" w:unhideWhenUsed="1"/>
+    <w:lsdException w:name="toc 7" w:semiHidden="1" w:uiPriority="39" w:unhideWhenUsed="1"/>
+    <w:lsdException w:name="toc 8" w:semiHidden="1" w:uiPriority="39" w:unhideWhenUsed="1"/>
+    <w:lsdException w:name="toc 9" w:semiHidden="1" w:uiPriority="39" w:unhideWhenUsed="1"/>
+    <w:lsdException w:name="Normal Indent" w:semiHidden="1" w:unhideWhenUsed="1"/>
+    <w:lsdException w:name="footnote text" w:semiHidden="1" w:unhideWhenUsed="1"/>
+    <w:lsdException w:name="annotation text" w:semiHidden="1" w:unhideWhenUsed="1"/>
+    <w:lsdException w:name="header" w:semiHidden="1" w:unhideWhenUsed="1"/>
+    <w:lsdException w:name="footer" w:semiHidden="1" w:unhideWhenUsed="1"/>
+    <w:lsdException w:name="index heading" w:semiHidden="1" w:unhideWhenUsed="1"/>
+    <w:lsdException w:name="caption" w:semiHidden="1" w:uiPriority="35" w:unhideWhenUsed="1" w:qFormat="1"/>
+    <w:lsdException w:name="table of figures" w:semiHidden="1" w:unhideWhenUsed="1"/>
+    <w:lsdException w:name="envelope address" w:semiHidden="1" w:unhideWhenUsed="1"/>
+    <w:lsdException w:name="envelope return" w:semiHidden="1" w:unhideWhenUsed="1"/>
+    <w:lsdException w:name="footnote reference" w:semiHidden="1" w:unhideWhenUsed="1"/>
+    <w:lsdException w:name="annotation reference" w:semiHidden="1" w:unhideWhenUsed="1"/>
+    <w:lsdException w:name="line number" w:semiHidden="1" w:unhideWhenUsed="1"/>
+    <w:lsdException w:name="page number" w:semiHidden="1" w:unhideWhenUsed="1"/>
+    <w:lsdException w:name="endnote reference" w:semiHidden="1" w:unhideWhenUsed="1"/>
+    <w:lsdException w:name="endnote text" w:semiHidden="1" w:unhideWhenUsed="1"/>
+    <w:lsdException w:name="table of authorities" w:semiHidden="1" w:unhideWhenUsed="1"/>
+    <w:lsdException w:name="macro" w:semiHidden="1" w:unhideWhenUsed="1"/>
+    <w:lsdException w:name="toa heading" w:semiHidden="1" w:unhideWhenUsed="1"/>
+    <w:lsdException w:name="List" w:semiHidden="1" w:unhideWhenUsed="1"/>
+    <w:lsdException w:name="List Bullet" w:semiHidden="1" w:unhideWhenUsed="1"/>
+    <w:lsdException w:name="List Number" w:semiHidden="1" w:unhideWhenUsed="1"/>
+    <w:lsdException w:name="List 2" w:semiHidden="1" w:unhideWhenUsed="1"/>
+    <w:lsdException w:name="List 3" w:semiHidden="1" w:unhideWhenUsed="1"/>
+    <w:lsdException w:name="List 4" w:semiHidden="1" w:unhideWhenUsed="1"/>
+    <w:lsdException w:name="List 5" w:semiHidden="1" w:unhideWhenUsed="1"/>
+    <w:lsdException w:name="List Bullet 2" w:semiHidden="1" w:unhideWhenUsed="1"/>
+    <w:lsdException w:name="List Bullet 3" w:semiHidden="1" w:unhideWhenUsed="1"/>
+    <w:lsdException w:name="List Bullet 4" w:semiHidden="1" w:unhideWhenUsed="1"/>
+    <w:lsdException w:name="List Bullet 5" w:semiHidden="1" w:unhideWhenUsed="1"/>
+    <w:lsdException w:name="List Number 2" w:semiHidden="1" w:unhideWhenUsed="1"/>
+    <w:lsdException w:name="List Number 3" w:semiHidden="1" w:unhideWhenUsed="1"/>
+    <w:lsdException w:name="List Number 4" w:semiHidden="1" w:unhideWhenUsed="1"/>
+    <w:lsdException w:name="List Number 5" w:semiHidden="1" w:unhideWhenUsed="1"/>
+    <w:lsdException w:name="Title" w:uiPriority="10" w:qFormat="1"/>
+    <w:lsdException w:name="Closing" w:semiHidden="1" w:unhideWhenUsed="1"/>
+    <w:lsdException w:name="Signature" w:semiHidden="1" w:unhideWhenUsed="1"/>
+    <w:lsdException w:name="Default Paragraph Font" w:semiHidden="1" w:uiPriority="1" w:unhideWhenUsed="1"/>
+    <w:lsdException w:name="Body Text" w:semiHidden="1" w:unhideWhenUsed="1"/>
+    <w:lsdException w:name="Body Text Indent" w:semiHidden="1" w:unhideWhenUsed="1"/>
+    <w:lsdException w:name="List Continue" w:semiHidden="1" w:unhideWhenUsed="1"/>
+    <w:lsdException w:name="List Continue 2" w:semiHidden="1" w:unhideWhenUsed="1"/>
+    <w:lsdException w:name="List Continue 3" w:semiHidden="1" w:unhideWhenUsed="1"/>
+    <w:lsdException w:name="List Continue 4" w:semiHidden="1" w:unhideWhenUsed="1"/>
+    <w:lsdException w:name="List Continue 5" w:semiHidden="1" w:unhideWhenUsed="1"/>
+    <w:lsdException w:name="Message Header" w:semiHidden="1" w:unhideWhenUsed="1"/>
+    <w:lsdException w:name="Subtitle" w:uiPriority="11" w:qFormat="1"/>
+    <w:lsdException w:name="Salutation" w:semiHidden="1" w:unhideWhenUsed="1"/>
+    <w:lsdException w:name="Date" w:semiHidden="1" w:unhideWhenUsed="1"/>
+    <w:lsdException w:name="Body Text First Indent" w:semiHidden="1" w:unhideWhenUsed="1"/>
+    <w:lsdException w:name="Body Text First Indent 2" w:semiHidden="1" w:unhideWhenUsed="1"/>
+    <w:lsdException w:name="Note Heading" w:semiHidden="1" w:unhideWhenUsed="1"/>
+    <w:lsdException w:name="Body Text 2" w:semiHidden="1" w:unhideWhenUsed="1"/>
+    <w:lsdException w:name="Body Text 3" w:semiHidden="1" w:unhideWhenUsed="1"/>
+    <w:lsdException w:name="Body Text Indent 2" w:semiHidden="1" w:unhideWhenUsed="1"/>
+    <w:lsdException w:name="Body Text Indent 3" w:semiHidden="1" w:unhideWhenUsed="1"/>
+    <w:lsdException w:name="Block Text" w:semiHidden="1" w:unhideWhenUsed="1"/>
+    <w:lsdException w:name="Hyperlink" w:semiHidden="1" w:unhideWhenUsed="1"/>
+    <w:lsdException w:name="FollowedHyperlink" w:semiHidden="1" w:unhideWhenUsed="1"/>
+    <w:lsdException w:name="Strong" w:uiPriority="22" w:qFormat="1"/>
+    <w:lsdException w:name="Emphasis" w:uiPriority="20" w:qFormat="1"/>
+    <w:lsdException w:name="Document Map" w:semiHidden="1" w:unhideWhenUsed="1"/>
+    <w:lsdException w:name="Plain Text" w:semiHidden="1" w:unhideWhenUsed="1"/>
+    <w:lsdException w:name="E-mail Signature" w:semiHidden="1" w:unhideWhenUsed="1"/>
+    <w:lsdException w:name="HTML Top of Form" w:semiHidden="1" w:unhideWhenUsed="1"/>
+    <w:lsdException w:name="HTML Bottom of Form" w:semiHidden="1" w:unhideWhenUsed="1"/>
+    <w:lsdException w:name="Normal (Web)" w:semiHidden="1" w:unhideWhenUsed="1"/>
+    <w:lsdException w:name="HTML Acronym" w:semiHidden="1" w:unhideWhenUsed="1"/>
+    <w:lsdException w:name="HTML Address" w:semiHidden="1" w:unhideWhenUsed="1"/>
+    <w:lsdException w:name="HTML Cite" w:semiHidden="1" w:unhideWhenUsed="1"/>
+    <w:lsdException w:name="HTML Code" w:semiHidden="1" w:unhideWhenUsed="1"/>
+    <w:lsdException w:name="HTML Definition" w:semiHidden="1" w:unhideWhenUsed="1"/>
+    <w:lsdException w:name="HTML Keyboard" w:semiHidden="1" w:unhideWhenUsed="1"/>
+    <w:lsdException w:name="HTML Preformatted" w:semiHidden="1" w:unhideWhenUsed="1"/>
+    <w:lsdException w:name="HTML Sample" w:semiHidden="1" w:unhideWhenUsed="1"/>
+    <w:lsdException w:name="HTML Typewriter" w:semiHidden="1" w:unhideWhenUsed="1"/>
+    <w:lsdException w:name="HTML Variable" w:semiHidden="1" w:unhideWhenUsed="1"/>
+    <w:lsdException w:name="Normal Table" w:semiHidden="1" w:unhideWhenUsed="1"/>
+    <w:lsdException w:name="annotation subject" w:semiHidden="1" w:unhideWhenUsed="1"/>
+    <w:lsdException w:name="No List" w:semiHidden="1" w:unhideWhenUsed="1"/>
+    <w:lsdException w:name="Outline List 1" w:semiHidden="1" w:unhideWhenUsed="1"/>
+    <w:lsdException w:name="Outline List 2" w:semiHidden="1" w:unhideWhenUsed="1"/>
+    <w:lsdException w:name="Outline List 3" w:semiHidden="1" w:unhideWhenUsed="1"/>
+    <w:lsdException w:name="Table Simple 1" w:semiHidden="1" w:unhideWhenUsed="1"/>
+    <w:lsdException w:name="Table Simple 2" w:semiHidden="1" w:unhideWhenUsed="1"/>
+    <w:lsdException w:name="Table Simple 3" w:semiHidden="1" w:unhideWhenUsed="1"/>
+    <w:lsdException w:name="Table Classic 1" w:semiHidden="1" w:unhideWhenUsed="1"/>
+    <w:lsdException w:name="Table Classic 2" w:semiHidden="1" w:unhideWhenUsed="1"/>
+    <w:lsdException w:name="Table Classic 3" w:semiHidden="1" w:unhideWhenUsed="1"/>
+    <w:lsdException w:name="Table Classic 4" w:semiHidden="1" w:unhideWhenUsed="1"/>
+    <w:lsdException w:name="Table Colorful 1" w:semiHidden="1" w:unhideWhenUsed="1"/>
+    <w:lsdException w:name="Table Colorful 2" w:semiHidden="1" w:unhideWhenUsed="1"/>
+    <w:lsdException w:name="Table Colorful 3" w:semiHidden="1" w:unhideWhenUsed="1"/>
+    <w:lsdException w:name="Table Columns 1" w:semiHidden="1" w:unhideWhenUsed="1"/>
+    <w:lsdException w:name="Table Columns 2" w:semiHidden="1" w:unhideWhenUsed="1"/>
+    <w:lsdException w:name="Table Columns 3" w:semiHidden="1" w:unhideWhenUsed="1"/>
+    <w:lsdException w:name="Table Columns 4" w:semiHidden="1" w:unhideWhenUsed="1"/>
+    <w:lsdException w:name="Table Columns 5" w:semiHidden="1" w:unhideWhenUsed="1"/>
+    <w:lsdException w:name="Table Grid 1" w:semiHidden="1" w:unhideWhenUsed="1"/>
+    <w:lsdException w:name="Table Grid 2" w:semiHidden="1" w:unhideWhenUsed="1"/>
+    <w:lsdException w:name="Table Grid 3" w:semiHidden="1" w:unhideWhenUsed="1"/>
+    <w:lsdException w:name="Table Grid 4" w:semiHidden="1" w:unhideWhenUsed="1"/>
+    <w:lsdException w:name="Table Grid 5" w:semiHidden="1" w:unhideWhenUsed="1"/>
+    <w:lsdException w:name="Table Grid 6" w:semiHidden="1" w:unhideWhenUsed="1"/>
+    <w:lsdException w:name="Table Grid 7" w:semiHidden="1" w:unhideWhenUsed="1"/>
+    <w:lsdException w:name="Table Grid 8" w:semiHidden="1" w:unhideWhenUsed="1"/>
+    <w:lsdException w:name="Table List 1" w:semiHidden="1" w:unhideWhenUsed="1"/>
+    <w:lsdException w:name="Table List 2" w:semiHidden="1" w:unhideWhenUsed="1"/>
+    <w:lsdException w:name="Table List 3" w:semiHidden="1" w:unhideWhenUsed="1"/>
+    <w:lsdException w:name="Table List 4" w:semiHidden="1" w:unhideWhenUsed="1"/>
+    <w:lsdException w:name="Table List 5" w:semiHidden="1" w:unhideWhenUsed="1"/>
+    <w:lsdException w:name="Table List 6" w:semiHidden="1" w:unhideWhenUsed="1"/>
+    <w:lsdException w:name="Table List 7" w:semiHidden="1" w:unhideWhenUsed="1"/>
+    <w:lsdException w:name="Table List 8" w:semiHidden="1" w:unhideWhenUsed="1"/>
+    <w:lsdException w:name="Table 3D effects 1" w:semiHidden="1" w:unhideWhenUsed="1"/>
+    <w:lsdException w:name="Table 3D effects 2" w:semiHidden="1" w:unhideWhenUsed="1"/>
+    <w:lsdException w:name="Table 3D effects 3" w:semiHidden="1" w:unhideWhenUsed="1"/>
+    <w:lsdException w:name="Table Contemporary" w:semiHidden="1" w:unhideWhenUsed="1"/>
+    <w:lsdException w:name="Table Elegant" w:semiHidden="1" w:unhideWhenUsed="1"/>
+    <w:lsdException w:name="Table Professional" w:semiHidden="1" w:unhideWhenUsed="1"/>
+    <w:lsdException w:name="Table Subtle 1" w:semiHidden="1" w:unhideWhenUsed="1"/>
+    <w:lsdException w:name="Table Subtle 2" w:semiHidden="1" w:unhideWhenUsed="1"/>
+    <w:lsdException w:name="Table Web 1" w:semiHidden="1" w:unhideWhenUsed="1"/>
+    <w:lsdException w:name="Table Web 2" w:semiHidden="1" w:unhideWhenUsed="1"/>
+    <w:lsdException w:name="Table Web 3" w:semiHidden="1" w:unhideWhenUsed="1"/>
+    <w:lsdException w:name="Balloon Text" w:semiHidden="1" w:unhideWhenUsed="1"/>
+    <w:lsdException w:name="Table Grid" w:uiPriority="39"/>
+    <w:lsdException w:name="Table Theme" w:semiHidden="1" w:unhideWhenUsed="1"/>
+    <w:lsdException w:name="Placeholder Text" w:semiHidden="1"/>
+    <w:lsdException w:name="No Spacing" w:uiPriority="1" w:qFormat="1"/>
+    <w:lsdException w:name="Light Shading" w:uiPriority="60"/>
+    <w:lsdException w:name="Light List" w:uiPriority="61"/>
+    <w:lsdException w:name="Light Grid" w:uiPriority="62"/>
+    <w:lsdException w:name="Medium Shading 1" w:uiPriority="63"/>
+    <w:lsdException w:name="Medium Shading 2" w:uiPriority="64"/>
+    <w:lsdException w:name="Medium List 1" w:uiPriority="65"/>
+    <w:lsdException w:name="Medium List 2" w:uiPriority="66"/>
+    <w:lsdException w:name="Medium Grid 1" w:uiPriority="67"/>
+    <w:lsdException w:name="Medium Grid 2" w:uiPriority="68"/>
+    <w:lsdException w:name="Medium Grid 3" w:uiPriority="69"/>
+    <w:lsdException w:name="Dark List" w:uiPriority="70"/>
+    <w:lsdException w:name="Colorful Shading" w:uiPriority="71"/>
+    <w:lsdException w:name="Colorful List" w:uiPriority="72"/>
+    <w:lsdException w:name="Colorful Grid" w:uiPriority="73"/>
+    <w:lsdException w:name="Light Shading Accent 1" w:uiPriority="60"/>
+    <w:lsdException w:name="Light List Accent 1" w:uiPriority="61"/>
+    <w:lsdException w:name="Light Grid Accent 1" w:uiPriority="62"/>
+    <w:lsdException w:name="Medium Shading 1 Accent 1" w:uiPriority="63"/>
+    <w:lsdException w:name="Medium Shading 2 Accent 1" w:uiPriority="64"/>
+    <w:lsdException w:name="Medium List 1 Accent 1" w:uiPriority="65"/>
+    <w:lsdException w:name="Revision" w:semiHidden="1"/>
+    <w:lsdException w:name="List Paragraph" w:uiPriority="34" w:qFormat="1"/>
+    <w:lsdException w:name="Quote" w:uiPriority="29" w:qFormat="1"/>
+    <w:lsdException w:name="Intense Quote" w:uiPriority="30" w:qFormat="1"/>
+    <w:lsdException w:name="Medium List 2 Accent 1" w:uiPriority="66"/>
+    <w:lsdException w:name="Medium Grid 1 Accent 1" w:uiPriority="67"/>
+    <w:lsdException w:name="Medium Grid 2 Accent 1" w:uiPriority="68"/>
+    <w:lsdException w:name="Medium Grid 3 Accent 1" w:uiPriority="69"/>
+    <w:lsdException w:name="Dark List Accent 1" w:uiPriority="70"/>
+    <w:lsdException w:name="Colorful Shading Accent 1" w:uiPriority="71"/>
+    <w:lsdException w:name="Colorful List Accent 1" w:uiPriority="72"/>
+    <w:lsdException w:name="Colorful Grid Accent 1" w:uiPriority="73"/>
+    <w:lsdException w:name="Light Shading Accent 2" w:uiPriority="60"/>
+    <w:lsdException w:name="Light List Accent 2" w:uiPriority="61"/>
+    <w:lsdException w:name="Light Grid Accent 2" w:uiPriority="62"/>
+    <w:lsdException w:name="Medium Shading 1 Accent 2" w:uiPriority="63"/>
+    <w:lsdException w:name="Medium Shading 2 Accent 2" w:uiPriority="64"/>
+    <w:lsdException w:name="Medium List 1 Accent 2" w:uiPriority="65"/>
+    <w:lsdException w:name="Medium List 2 Accent 2" w:uiPriority="66"/>
+    <w:lsdException w:name="Medium Grid 1 Accent 2" w:uiPriority="67"/>
+    <w:lsdException w:name="Medium Grid 2 Accent 2" w:uiPriority="68"/>
+    <w:lsdException w:name="Medium Grid 3 Accent 2" w:uiPriority="69"/>
+    <w:lsdException w:name="Dark List Accent 2" w:uiPriority="70"/>
+    <w:lsdException w:name="Colorful Shading Accent 2" w:uiPriority="71"/>
+    <w:lsdException w:name="Colorful List Accent 2" w:uiPriority="72"/>
+    <w:lsdException w:name="Colorful Grid Accent 2" w:uiPriority="73"/>
+    <w:lsdException w:name="Light Shading Accent 3" w:uiPriority="60"/>
+    <w:lsdException w:name="Light List Accent 3" w:uiPriority="61"/>
+    <w:lsdException w:name="Light Grid Accent 3" w:uiPriority="62"/>
+    <w:lsdException w:name="Medium Shading 1 Accent 3" w:uiPriority="63"/>
+    <w:lsdException w:name="Medium Shading 2 Accent 3" w:uiPriority="64"/>
+    <w:lsdException w:name="Medium List 1 Accent 3" w:uiPriority="65"/>
+    <w:lsdException w:name="Medium List 2 Accent 3" w:uiPriority="66"/>
+    <w:lsdException w:name="Medium Grid 1 Accent 3" w:uiPriority="67"/>
+    <w:lsdException w:name="Medium Grid 2 Accent 3" w:uiPriority="68"/>
+    <w:lsdException w:name="Medium Grid 3 Accent 3" w:uiPriority="69"/>
+    <w:lsdException w:name="Dark List Accent 3" w:uiPriority="70"/>
+    <w:lsdException w:name="Colorful Shading Accent 3" w:uiPriority="71"/>
+    <w:lsdException w:name="Colorful List Accent 3" w:uiPriority="72"/>
+    <w:lsdException w:name="Colorful Grid Accent 3" w:uiPriority="73"/>
+    <w:lsdException w:name="Light Shading Accent 4" w:uiPriority="60"/>
+    <w:lsdException w:name="Light List Accent 4" w:uiPriority="61"/>
+    <w:lsdException w:name="Light Grid Accent 4" w:uiPriority="62"/>
+    <w:lsdException w:name="Medium Shading 1 Accent 4" w:uiPriority="63"/>
+    <w:lsdException w:name="Medium Shading 2 Accent 4" w:uiPriority="64"/>
+    <w:lsdException w:name="Medium List 1 Accent 4" w:uiPriority="65"/>
+    <w:lsdException w:name="Medium List 2 Accent 4" w:uiPriority="66"/>
+    <w:lsdException w:name="Medium Grid 1 Accent 4" w:uiPriority="67"/>
+    <w:lsdException w:name="Medium Grid 2 Accent 4" w:uiPriority="68"/>
+    <w:lsdException w:name="Medium Grid 3 Accent 4" w:uiPriority="69"/>
+    <w:lsdException w:name="Dark List Accent 4" w:uiPriority="70"/>
+    <w:lsdException w:name="Colorful Shading Accent 4" w:uiPriority="71"/>
+    <w:lsdException w:name="Colorful List Accent 4" w:uiPriority="72"/>
+    <w:lsdException w:name="Colorful Grid Accent 4" w:uiPriority="73"/>
+    <w:lsdException w:name="Light Shading Accent 5" w:uiPriority="60"/>
+    <w:lsdException w:name="Light List Accent 5" w:uiPriority="61"/>
+    <w:lsdException w:name="Light Grid Accent 5" w:uiPriority="62"/>
+    <w:lsdException w:name="Medium Shading 1 Accent 5" w:uiPriority="63"/>
+    <w:lsdException w:name="Medium Shading 2 Accent 5" w:uiPriority="64"/>
+    <w:lsdException w:name="Medium List 1 Accent 5" w:uiPriority="65"/>
+    <w:lsdException w:name="Medium List 2 Accent 5" w:uiPriority="66"/>
+    <w:lsdException w:name="Medium Grid 1 Accent 5" w:uiPriority="67"/>
+    <w:lsdException w:name="Medium Grid 2 Accent 5" w:uiPriority="68"/>
+    <w:lsdException w:name="Medium Grid 3 Accent 5" w:uiPriority="69"/>
+    <w:lsdException w:name="Dark List Accent 5" w:uiPriority="70"/>
+    <w:lsdException w:name="Colorful Shading Accent 5" w:uiPriority="71"/>
+    <w:lsdException w:name="Colorful List Accent 5" w:uiPriority="72"/>
+    <w:lsdException w:name="Colorful Grid Accent 5" w:uiPriority="73"/>
+    <w:lsdException w:name="Light Shading Accent 6" w:uiPriority="60"/>
+    <w:lsdException w:name="Light List Accent 6" w:uiPriority="61"/>
+    <w:lsdException w:name="Light Grid Accent 6" w:uiPriority="62"/>
+    <w:lsdException w:name="Medium Shading 1 Accent 6" w:uiPriority="63"/>
+    <w:lsdException w:name="Medium Shading 2 Accent 6" w:uiPriority="64"/>
+    <w:lsdException w:name="Medium List 1 Accent 6" w:uiPriority="65"/>
+    <w:lsdException w:name="Medium List 2 Accent 6" w:uiPriority="66"/>
+    <w:lsdException w:name="Medium Grid 1 Accent 6" w:uiPriority="67"/>
+    <w:lsdException w:name="Medium Grid 2 Accent 6" w:uiPriority="68"/>
+    <w:lsdException w:name="Medium Grid 3 Accent 6" w:uiPriority="69"/>
+    <w:lsdException w:name="Dark List Accent 6" w:uiPriority="70"/>
+    <w:lsdException w:name="Colorful Shading Accent 6" w:uiPriority="71"/>
+    <w:lsdException w:name="Colorful List Accent 6" w:uiPriority="72"/>
+    <w:lsdException w:name="Colorful Grid Accent 6" w:uiPriority="73"/>
+    <w:lsdException w:name="Subtle Emphasis" w:uiPriority="19" w:qFormat="1"/>
+    <w:lsdException w:name="Intense Emphasis" w:uiPriority="21" w:qFormat="1"/>
+    <w:lsdException w:name="Subtle Reference" w:uiPriority="31" w:qFormat="1"/>
+    <w:lsdException w:name="Intense Reference" w:uiPriority="32" w:qFormat="1"/>
+    <w:lsdException w:name="Book Title" w:uiPriority="33" w:qFormat="1"/>
+    <w:lsdException w:name="Bibliography" w:semiHidden="1" w:uiPriority="37" w:unhideWhenUsed="1"/>
+    <w:lsdException w:name="TOC Heading" w:semiHidden="1" w:uiPriority="39" w:unhideWhenUsed="1" w:qFormat="1"/>
+    <w:lsdException w:name="Plain Table 1" w:uiPriority="41"/>
+    <w:lsdException w:name="Plain Table 2" w:uiPriority="42"/>
+    <w:lsdException w:name="Plain Table 3" w:uiPriority="43"/>
+    <w:lsdException w:name="Plain Table 4" w:uiPriority="44"/>
+    <w:lsdException w:name="Plain Table 5" w:uiPriority="45"/>
+    <w:lsdException w:name="Grid Table Light" w:uiPriority="40"/>
+    <w:lsdException w:name="Grid Table 1 Light" w:uiPriority="46"/>
+    <w:lsdException w:name="Grid Table 2" w:uiPriority="47"/>
+    <w:lsdException w:name="Grid Table 3" w:uiPriority="48"/>
+    <w:lsdException w:name="Grid Table 4" w:uiPriority="49"/>
+    <w:lsdException w:name="Grid Table 5 Dark" w:uiPriority="50"/>
+    <w:lsdException w:name="Grid Table 6 Colorful" w:uiPriority="51"/>
+    <w:lsdException w:name="Grid Table 7 Colorful" w:uiPriority="52"/>
+    <w:lsdException w:name="Grid Table 1 Light Accent 1" w:uiPriority="46"/>
+    <w:lsdException w:name="Grid Table 2 Accent 1" w:uiPriority="47"/>
+    <w:lsdException w:name="Grid Table 3 Accent 1" w:uiPriority="48"/>
+    <w:lsdException w:name="Grid Table 4 Accent 1" w:uiPriority="49"/>
+    <w:lsdException w:name="Grid Table 5 Dark Accent 1" w:uiPriority="50"/>
+    <w:lsdException w:name="Grid Table 6 Colorful Accent 1" w:uiPriority="51"/>
+    <w:lsdException w:name="Grid Table 7 Colorful Accent 1" w:uiPriority="52"/>
+    <w:lsdException w:name="Grid Table 1 Light Accent 2" w:uiPriority="46"/>
+    <w:lsdException w:name="Grid Table 2 Accent 2" w:uiPriority="47"/>
+    <w:lsdException w:name="Grid Table 3 Accent 2" w:uiPriority="48"/>
+    <w:lsdException w:name="Grid Table 4 Accent 2" w:uiPriority="49"/>
+    <w:lsdException w:name="Grid Table 5 Dark Accent 2" w:uiPriority="50"/>
+    <w:lsdException w:name="Grid Table 6 Colorful Accent 2" w:uiPriority="51"/>
+    <w:lsdException w:name="Grid Table 7 Colorful Accent 2" w:uiPriority="52"/>
+    <w:lsdException w:name="Grid Table 1 Light Accent 3" w:uiPriority="46"/>
+    <w:lsdException w:name="Grid Table 2 Accent 3" w:uiPriority="47"/>
+    <w:lsdException w:name="Grid Table 3 Accent 3" w:uiPriority="48"/>
+    <w:lsdException w:name="Grid Table 4 Accent 3" w:uiPriority="49"/>
+    <w:lsdException w:name="Grid Table 5 Dark Accent 3" w:uiPriority="50"/>
+    <w:lsdException w:name="Grid Table 6 Colorful Accent 3" w:uiPriority="51"/>
+    <w:lsdException w:name="Grid Table 7 Colorful Accent 3" w:uiPriority="52"/>
+    <w:lsdException w:name="Grid Table 1 Light Accent 4" w:uiPriority="46"/>
+    <w:lsdException w:name="Grid Table 2 Accent 4" w:uiPriority="47"/>
+    <w:lsdException w:name="Grid Table 3 Accent 4" w:uiPriority="48"/>
+    <w:lsdException w:name="Grid Table 4 Accent 4" w:uiPriority="49"/>
+    <w:lsdException w:name="Grid Table 5 Dark Accent 4" w:uiPriority="50"/>
+    <w:lsdException w:name="Grid Table 6 Colorful Accent 4" w:uiPriority="51"/>
+    <w:lsdException w:name="Grid Table 7 Colorful Accent 4" w:uiPriority="52"/>
+    <w:lsdException w:name="Grid Table 1 Light Accent 5" w:uiPriority="46"/>
+    <w:lsdException w:name="Grid Table 2 Accent 5" w:uiPriority="47"/>
+    <w:lsdException w:name="Grid Table 3 Accent 5" w:uiPriority="48"/>
+    <w:lsdException w:name="Grid Table 4 Accent 5" w:uiPriority="49"/>
+    <w:lsdException w:name="Grid Table 5 Dark Accent 5" w:uiPriority="50"/>
+    <w:lsdException w:name="Grid Table 6 Colorful Accent 5" w:uiPriority="51"/>
+    <w:lsdException w:name="Grid Table 7 Colorful Accent 5" w:uiPriority="52"/>
+    <w:lsdException w:name="Grid Table 1 Light Accent 6" w:uiPriority="46"/>
+    <w:lsdException w:name="Grid Table 2 Accent 6" w:uiPriority="47"/>
+    <w:lsdException w:name="Grid Table 3 Accent 6" w:uiPriority="48"/>
+    <w:lsdException w:name="Grid Table 4 Accent 6" w:uiPriority="49"/>
+    <w:lsdException w:name="Grid Table 5 Dark Accent 6" w:uiPriority="50"/>
+    <w:lsdException w:name="Grid Table 6 Colorful Accent 6" w:uiPriority="51"/>
+    <w:lsdException w:name="Grid Table 7 Colorful Accent 6" w:uiPriority="52"/>
+    <w:lsdException w:name="List Table 1 Light" w:uiPriority="46"/>
+    <w:lsdException w:name="List Table 2" w:uiPriority="47"/>
+    <w:lsdException w:name="List Table 3" w:uiPriority="48"/>
+    <w:lsdException w:name="List Table 4" w:uiPriority="49"/>
+    <w:lsdException w:name="List Table 5 Dark" w:uiPriority="50"/>
+    <w:lsdException w:name="List Table 6 Colorful" w:uiPriority="51"/>
+    <w:lsdException w:name="List Table 7 Colorful" w:uiPriority="52"/>
+    <w:lsdException w:name="List Table 1 Light Accent 1" w:uiPriority="46"/>
+    <w:lsdException w:name="List Table 2 Accent 1" w:uiPriority="47"/>
+    <w:lsdException w:name="List Table 3 Accent 1" w:uiPriority="48"/>
+    <w:lsdException w:name="List Table 4 Accent 1" w:uiPriority="49"/>
+    <w:lsdException w:name="List Table 5 Dark Accent 1" w:uiPriority="50"/>
+    <w:lsdException w:name="List Table 6 Colorful Accent 1" w:uiPriority="51"/>
+    <w:lsdException w:name="List Table 7 Colorful Accent 1" w:uiPriority="52"/>
+    <w:lsdException w:name="List Table 1 Light Accent 2" w:uiPriority="46"/>
+    <w:lsdException w:name="List Table 2 Accent 2" w:uiPriority="47"/>
+    <w:lsdException w:name="List Table 3 Accent 2" w:uiPriority="48"/>
+    <w:lsdException w:name="List Table 4 Accent 2" w:uiPriority="49"/>
+    <w:lsdException w:name="List Table 5 Dark Accent 2" w:uiPriority="50"/>
+    <w:lsdException w:name="List Table 6 Colorful Accent 2" w:uiPriority="51"/>
+    <w:lsdException w:name="List Table 7 Colorful Accent 2" w:uiPriority="52"/>
+    <w:lsdException w:name="List Table 1 Light Accent 3" w:uiPriority="46"/>
+    <w:lsdException w:name="List Table 2 Accent 3" w:uiPriority="47"/>
+    <w:lsdException w:name="List Table 3 Accent 3" w:uiPriority="48"/>
+    <w:lsdException w:name="List Table 4 Accent 3" w:uiPriority="49"/>
+    <w:lsdException w:name="List Table 5 Dark Accent 3" w:uiPriority="50"/>
+    <w:lsdException w:name="List Table 6 Colorful Accent 3" w:uiPriority="51"/>
+    <w:lsdException w:name="List Table 7 Colorful Accent 3" w:uiPriority="52"/>
+    <w:lsdException w:name="List Table 1 Light Accent 4" w:uiPriority="46"/>
+    <w:lsdException w:name="List Table 2 Accent 4" w:uiPriority="47"/>
+    <w:lsdException w:name="List Table 3 Accent 4" w:uiPriority="48"/>
+    <w:lsdException w:name="List Table 4 Accent 4" w:uiPriority="49"/>
+    <w:lsdException w:name="List Table 5 Dark Accent 4" w:uiPriority="50"/>
+    <w:lsdException w:name="List Table 6 Colorful Accent 4" w:uiPriority="51"/>
+    <w:lsdException w:name="List Table 7 Colorful Accent 4" w:uiPriority="52"/>
+    <w:lsdException w:name="List Table 1 Light Accent 5" w:uiPriority="46"/>
+    <w:lsdException w:name="List Table 2 Accent 5" w:uiPriority="47"/>
+    <w:lsdException w:name="List Table 3 Accent 5" w:uiPriority="48"/>
+    <w:lsdException w:name="List Table 4 Accent 5" w:uiPriority="49"/>
+    <w:lsdException w:name="List Table 5 Dark Accent 5" w:uiPriority="50"/>
+    <w:lsdException w:name="List Table 6 Colorful Accent 5" w:uiPriority="51"/>
+    <w:lsdException w:name="List Table 7 Colorful Accent 5" w:uiPriority="52"/>
+    <w:lsdException w:name="List Table 1 Light Accent 6" w:uiPriority="46"/>
+    <w:lsdException w:name="List Table 2 Accent 6" w:uiPriority="47"/>
+    <w:lsdException w:name="List Table 3 Accent 6" w:uiPriority="48"/>
+    <w:lsdException w:name="List Table 4 Accent 6" w:uiPriority="49"/>
+    <w:lsdException w:name="List Table 5 Dark Accent 6" w:uiPriority="50"/>
+    <w:lsdException w:name="List Table 6 Colorful Accent 6" w:uiPriority="51"/>
+    <w:lsdException w:name="List Table 7 Colorful Accent 6" w:uiPriority="52"/>
+    <w:lsdException w:name="Mention" w:semiHidden="1" w:unhideWhenUsed="1"/>
   </w:latentStyles>
   <w:style w:type="paragraph" w:default="1" w:styleId="Normal">
     <w:name w:val="Normal"/>
@@ -4633,380 +5058,8 @@
     <w:semiHidden/>
     <w:unhideWhenUsed/>
   </w:style>
-  <w:style w:type="table" w:customStyle="1" w:styleId="GridTable4Accent5">
-    <w:name w:val="Grid Table 4 Accent 5"/>
-    <w:basedOn w:val="Tablaweb3"/>
-    <w:uiPriority w:val="49"/>
-    <w:rsid w:val="009F150F"/>
-    <w:pPr>
-      <w:spacing w:after="0" w:line="240" w:lineRule="auto"/>
-    </w:pPr>
-    <w:tblPr>
-      <w:tblStyleRowBandSize w:val="1"/>
-      <w:tblStyleColBandSize w:val="1"/>
-      <w:tblBorders>
-        <w:top w:val="single" w:sz="4" w:space="0" w:color="9CC2E5" w:themeColor="accent5" w:themeTint="99"/>
-        <w:left w:val="single" w:sz="4" w:space="0" w:color="9CC2E5" w:themeColor="accent5" w:themeTint="99"/>
-        <w:bottom w:val="single" w:sz="4" w:space="0" w:color="9CC2E5" w:themeColor="accent5" w:themeTint="99"/>
-        <w:right w:val="single" w:sz="4" w:space="0" w:color="9CC2E5" w:themeColor="accent5" w:themeTint="99"/>
-        <w:insideH w:val="single" w:sz="4" w:space="0" w:color="9CC2E5" w:themeColor="accent5" w:themeTint="99"/>
-        <w:insideV w:val="single" w:sz="4" w:space="0" w:color="9CC2E5" w:themeColor="accent5" w:themeTint="99"/>
-      </w:tblBorders>
-    </w:tblPr>
-    <w:tcPr>
-      <w:shd w:val="clear" w:color="auto" w:fill="auto"/>
-    </w:tcPr>
-    <w:tblStylePr w:type="firstRow">
-      <w:rPr>
-        <w:b/>
-        <w:bCs/>
-        <w:color w:val="FFFFFF" w:themeColor="background1"/>
-      </w:rPr>
-      <w:tblPr/>
-      <w:tcPr>
-        <w:tcBorders>
-          <w:top w:val="single" w:sz="4" w:space="0" w:color="5B9BD5" w:themeColor="accent5"/>
-          <w:left w:val="single" w:sz="4" w:space="0" w:color="5B9BD5" w:themeColor="accent5"/>
-          <w:bottom w:val="single" w:sz="4" w:space="0" w:color="5B9BD5" w:themeColor="accent5"/>
-          <w:right w:val="single" w:sz="4" w:space="0" w:color="5B9BD5" w:themeColor="accent5"/>
-          <w:insideH w:val="nil"/>
-          <w:insideV w:val="nil"/>
-          <w:tl2br w:val="none" w:sz="0" w:space="0" w:color="auto"/>
-          <w:tr2bl w:val="none" w:sz="0" w:space="0" w:color="auto"/>
-        </w:tcBorders>
-        <w:shd w:val="clear" w:color="auto" w:fill="5B9BD5" w:themeFill="accent5"/>
-      </w:tcPr>
-    </w:tblStylePr>
-    <w:tblStylePr w:type="lastRow">
-      <w:rPr>
-        <w:b/>
-        <w:bCs/>
-      </w:rPr>
-      <w:tblPr/>
-      <w:tcPr>
-        <w:tcBorders>
-          <w:top w:val="double" w:sz="4" w:space="0" w:color="5B9BD5" w:themeColor="accent5"/>
-        </w:tcBorders>
-      </w:tcPr>
-    </w:tblStylePr>
-    <w:tblStylePr w:type="firstCol">
-      <w:rPr>
-        <w:b/>
-        <w:bCs/>
-      </w:rPr>
-    </w:tblStylePr>
-    <w:tblStylePr w:type="lastCol">
-      <w:rPr>
-        <w:b/>
-        <w:bCs/>
-      </w:rPr>
-    </w:tblStylePr>
-    <w:tblStylePr w:type="band1Vert">
-      <w:tblPr/>
-      <w:tcPr>
-        <w:shd w:val="clear" w:color="auto" w:fill="DEEAF6" w:themeFill="accent5" w:themeFillTint="33"/>
-      </w:tcPr>
-    </w:tblStylePr>
-    <w:tblStylePr w:type="band1Horz">
-      <w:tblPr/>
-      <w:tcPr>
-        <w:shd w:val="clear" w:color="auto" w:fill="DEEAF6" w:themeFill="accent5" w:themeFillTint="33"/>
-      </w:tcPr>
-    </w:tblStylePr>
-  </w:style>
-  <w:style w:type="table" w:styleId="Tablaweb3">
-    <w:name w:val="Table Web 3"/>
-    <w:basedOn w:val="Tablanormal"/>
-    <w:uiPriority w:val="99"/>
-    <w:semiHidden/>
-    <w:unhideWhenUsed/>
-    <w:rsid w:val="009F150F"/>
-    <w:tblPr>
-      <w:tblCellSpacing w:w="20" w:type="dxa"/>
-      <w:tblBorders>
-        <w:top w:val="outset" w:sz="24" w:space="0" w:color="auto"/>
-        <w:left w:val="outset" w:sz="24" w:space="0" w:color="auto"/>
-        <w:bottom w:val="outset" w:sz="24" w:space="0" w:color="auto"/>
-        <w:right w:val="outset" w:sz="24" w:space="0" w:color="auto"/>
-        <w:insideH w:val="outset" w:sz="6" w:space="0" w:color="auto"/>
-        <w:insideV w:val="outset" w:sz="6" w:space="0" w:color="auto"/>
-      </w:tblBorders>
-    </w:tblPr>
-    <w:trPr>
-      <w:tblCellSpacing w:w="20" w:type="dxa"/>
-    </w:trPr>
-    <w:tcPr>
-      <w:shd w:val="clear" w:color="auto" w:fill="auto"/>
-    </w:tcPr>
-    <w:tblStylePr w:type="firstRow">
-      <w:rPr>
-        <w:color w:val="auto"/>
-      </w:rPr>
-      <w:tblPr/>
-      <w:tcPr>
-        <w:tcBorders>
-          <w:tl2br w:val="none" w:sz="0" w:space="0" w:color="auto"/>
-          <w:tr2bl w:val="none" w:sz="0" w:space="0" w:color="auto"/>
-        </w:tcBorders>
-      </w:tcPr>
-    </w:tblStylePr>
-  </w:style>
-  <w:style w:type="paragraph" w:styleId="Encabezado">
-    <w:name w:val="header"/>
-    <w:basedOn w:val="Normal"/>
-    <w:link w:val="EncabezadoCar"/>
-    <w:uiPriority w:val="99"/>
-    <w:unhideWhenUsed/>
-    <w:rsid w:val="009F150F"/>
-    <w:pPr>
-      <w:tabs>
-        <w:tab w:val="center" w:pos="4419"/>
-        <w:tab w:val="right" w:pos="8838"/>
-      </w:tabs>
-      <w:spacing w:after="0" w:line="240" w:lineRule="auto"/>
-    </w:pPr>
-  </w:style>
-  <w:style w:type="character" w:customStyle="1" w:styleId="EncabezadoCar">
-    <w:name w:val="Encabezado Car"/>
-    <w:basedOn w:val="Fuentedeprrafopredeter"/>
-    <w:link w:val="Encabezado"/>
-    <w:uiPriority w:val="99"/>
-    <w:rsid w:val="009F150F"/>
-  </w:style>
-  <w:style w:type="paragraph" w:styleId="Piedepgina">
-    <w:name w:val="footer"/>
-    <w:basedOn w:val="Normal"/>
-    <w:link w:val="PiedepginaCar"/>
-    <w:uiPriority w:val="99"/>
-    <w:unhideWhenUsed/>
-    <w:rsid w:val="009F150F"/>
-    <w:pPr>
-      <w:tabs>
-        <w:tab w:val="center" w:pos="4419"/>
-        <w:tab w:val="right" w:pos="8838"/>
-      </w:tabs>
-      <w:spacing w:after="0" w:line="240" w:lineRule="auto"/>
-    </w:pPr>
-  </w:style>
-  <w:style w:type="character" w:customStyle="1" w:styleId="PiedepginaCar">
-    <w:name w:val="Pie de página Car"/>
-    <w:basedOn w:val="Fuentedeprrafopredeter"/>
-    <w:link w:val="Piedepgina"/>
-    <w:uiPriority w:val="99"/>
-    <w:rsid w:val="009F150F"/>
-  </w:style>
-  <w:style w:type="table" w:styleId="Tablaconcuadrcula">
-    <w:name w:val="Table Grid"/>
-    <w:basedOn w:val="Tablanormal"/>
-    <w:uiPriority w:val="39"/>
-    <w:rsid w:val="009F150F"/>
-    <w:pPr>
-      <w:spacing w:after="0" w:line="240" w:lineRule="auto"/>
-    </w:pPr>
-    <w:tblPr>
-      <w:tblBorders>
-        <w:top w:val="single" w:sz="4" w:space="0" w:color="auto"/>
-        <w:left w:val="single" w:sz="4" w:space="0" w:color="auto"/>
-        <w:bottom w:val="single" w:sz="4" w:space="0" w:color="auto"/>
-        <w:right w:val="single" w:sz="4" w:space="0" w:color="auto"/>
-        <w:insideH w:val="single" w:sz="4" w:space="0" w:color="auto"/>
-        <w:insideV w:val="single" w:sz="4" w:space="0" w:color="auto"/>
-      </w:tblBorders>
-    </w:tblPr>
-  </w:style>
-</w:styles>
-</file>
-
-<file path=word/stylesWithEffects.xml><?xml version="1.0" encoding="utf-8"?>
-<w:styles xmlns:wpc="http://schemas.microsoft.com/office/word/2010/wordprocessingCanvas" xmlns:mc="http://schemas.openxmlformats.org/markup-compatibility/2006" xmlns:o="urn:schemas-microsoft-com:office:office" xmlns:r="http://schemas.openxmlformats.org/officeDocument/2006/relationships" xmlns:m="http://schemas.openxmlformats.org/officeDocument/2006/math" xmlns:v="urn:schemas-microsoft-com:vml" xmlns:wp14="http://schemas.microsoft.com/office/word/2010/wordprocessingDrawing" xmlns:wp="http://schemas.openxmlformats.org/drawingml/2006/wordprocessingDrawing" xmlns:w10="urn:schemas-microsoft-com:office:word" xmlns:w="http://schemas.openxmlformats.org/wordprocessingml/2006/main" xmlns:w14="http://schemas.microsoft.com/office/word/2010/wordml" xmlns:wpg="http://schemas.microsoft.com/office/word/2010/wordprocessingGroup" xmlns:wpi="http://schemas.microsoft.com/office/word/2010/wordprocessingInk" xmlns:wne="http://schemas.microsoft.com/office/word/2006/wordml" xmlns:wps="http://schemas.microsoft.com/office/word/2010/wordprocessingShape" mc:Ignorable="w14 wp14">
-  <w:docDefaults>
-    <w:rPrDefault>
-      <w:rPr>
-        <w:rFonts w:asciiTheme="minorHAnsi" w:eastAsiaTheme="minorHAnsi" w:hAnsiTheme="minorHAnsi" w:cstheme="minorBidi"/>
-        <w:sz w:val="22"/>
-        <w:szCs w:val="22"/>
-        <w:lang w:val="es-MX" w:eastAsia="en-US" w:bidi="ar-SA"/>
-      </w:rPr>
-    </w:rPrDefault>
-    <w:pPrDefault>
-      <w:pPr>
-        <w:spacing w:after="160" w:line="259" w:lineRule="auto"/>
-      </w:pPr>
-    </w:pPrDefault>
-  </w:docDefaults>
-  <w:latentStyles w:defLockedState="0" w:defUIPriority="99" w:defSemiHidden="1" w:defUnhideWhenUsed="1" w:defQFormat="0" w:count="267">
-    <w:lsdException w:name="Normal" w:semiHidden="0" w:uiPriority="0" w:unhideWhenUsed="0" w:qFormat="1"/>
-    <w:lsdException w:name="heading 1" w:semiHidden="0" w:uiPriority="9" w:unhideWhenUsed="0" w:qFormat="1"/>
-    <w:lsdException w:name="heading 2" w:uiPriority="9" w:qFormat="1"/>
-    <w:lsdException w:name="heading 3" w:uiPriority="9" w:qFormat="1"/>
-    <w:lsdException w:name="heading 4" w:uiPriority="9" w:qFormat="1"/>
-    <w:lsdException w:name="heading 5" w:uiPriority="9" w:qFormat="1"/>
-    <w:lsdException w:name="heading 6" w:uiPriority="9" w:qFormat="1"/>
-    <w:lsdException w:name="heading 7" w:uiPriority="9" w:qFormat="1"/>
-    <w:lsdException w:name="heading 8" w:uiPriority="9" w:qFormat="1"/>
-    <w:lsdException w:name="heading 9" w:uiPriority="9" w:qFormat="1"/>
-    <w:lsdException w:name="toc 1" w:uiPriority="39"/>
-    <w:lsdException w:name="toc 2" w:uiPriority="39"/>
-    <w:lsdException w:name="toc 3" w:uiPriority="39"/>
-    <w:lsdException w:name="toc 4" w:uiPriority="39"/>
-    <w:lsdException w:name="toc 5" w:uiPriority="39"/>
-    <w:lsdException w:name="toc 6" w:uiPriority="39"/>
-    <w:lsdException w:name="toc 7" w:uiPriority="39"/>
-    <w:lsdException w:name="toc 8" w:uiPriority="39"/>
-    <w:lsdException w:name="toc 9" w:uiPriority="39"/>
-    <w:lsdException w:name="caption" w:uiPriority="35" w:qFormat="1"/>
-    <w:lsdException w:name="Title" w:semiHidden="0" w:uiPriority="10" w:unhideWhenUsed="0" w:qFormat="1"/>
-    <w:lsdException w:name="Default Paragraph Font" w:uiPriority="1"/>
-    <w:lsdException w:name="Subtitle" w:semiHidden="0" w:uiPriority="11" w:unhideWhenUsed="0" w:qFormat="1"/>
-    <w:lsdException w:name="Strong" w:semiHidden="0" w:uiPriority="22" w:unhideWhenUsed="0" w:qFormat="1"/>
-    <w:lsdException w:name="Emphasis" w:semiHidden="0" w:uiPriority="20" w:unhideWhenUsed="0" w:qFormat="1"/>
-    <w:lsdException w:name="Table Grid" w:semiHidden="0" w:uiPriority="39" w:unhideWhenUsed="0"/>
-    <w:lsdException w:name="Placeholder Text" w:unhideWhenUsed="0"/>
-    <w:lsdException w:name="No Spacing" w:semiHidden="0" w:uiPriority="1" w:unhideWhenUsed="0" w:qFormat="1"/>
-    <w:lsdException w:name="Light Shading" w:semiHidden="0" w:uiPriority="60" w:unhideWhenUsed="0"/>
-    <w:lsdException w:name="Light List" w:semiHidden="0" w:uiPriority="61" w:unhideWhenUsed="0"/>
-    <w:lsdException w:name="Light Grid" w:semiHidden="0" w:uiPriority="62" w:unhideWhenUsed="0"/>
-    <w:lsdException w:name="Medium Shading 1" w:semiHidden="0" w:uiPriority="63" w:unhideWhenUsed="0"/>
-    <w:lsdException w:name="Medium Shading 2" w:semiHidden="0" w:uiPriority="64" w:unhideWhenUsed="0"/>
-    <w:lsdException w:name="Medium List 1" w:semiHidden="0" w:uiPriority="65" w:unhideWhenUsed="0"/>
-    <w:lsdException w:name="Medium List 2" w:semiHidden="0" w:uiPriority="66" w:unhideWhenUsed="0"/>
-    <w:lsdException w:name="Medium Grid 1" w:semiHidden="0" w:uiPriority="67" w:unhideWhenUsed="0"/>
-    <w:lsdException w:name="Medium Grid 2" w:semiHidden="0" w:uiPriority="68" w:unhideWhenUsed="0"/>
-    <w:lsdException w:name="Medium Grid 3" w:semiHidden="0" w:uiPriority="69" w:unhideWhenUsed="0"/>
-    <w:lsdException w:name="Dark List" w:semiHidden="0" w:uiPriority="70" w:unhideWhenUsed="0"/>
-    <w:lsdException w:name="Colorful Shading" w:semiHidden="0" w:uiPriority="71" w:unhideWhenUsed="0"/>
-    <w:lsdException w:name="Colorful List" w:semiHidden="0" w:uiPriority="72" w:unhideWhenUsed="0"/>
-    <w:lsdException w:name="Colorful Grid" w:semiHidden="0" w:uiPriority="73" w:unhideWhenUsed="0"/>
-    <w:lsdException w:name="Light Shading Accent 1" w:semiHidden="0" w:uiPriority="60" w:unhideWhenUsed="0"/>
-    <w:lsdException w:name="Light List Accent 1" w:semiHidden="0" w:uiPriority="61" w:unhideWhenUsed="0"/>
-    <w:lsdException w:name="Light Grid Accent 1" w:semiHidden="0" w:uiPriority="62" w:unhideWhenUsed="0"/>
-    <w:lsdException w:name="Medium Shading 1 Accent 1" w:semiHidden="0" w:uiPriority="63" w:unhideWhenUsed="0"/>
-    <w:lsdException w:name="Medium Shading 2 Accent 1" w:semiHidden="0" w:uiPriority="64" w:unhideWhenUsed="0"/>
-    <w:lsdException w:name="Medium List 1 Accent 1" w:semiHidden="0" w:uiPriority="65" w:unhideWhenUsed="0"/>
-    <w:lsdException w:name="Revision" w:unhideWhenUsed="0"/>
-    <w:lsdException w:name="List Paragraph" w:semiHidden="0" w:uiPriority="34" w:unhideWhenUsed="0" w:qFormat="1"/>
-    <w:lsdException w:name="Quote" w:semiHidden="0" w:uiPriority="29" w:unhideWhenUsed="0" w:qFormat="1"/>
-    <w:lsdException w:name="Intense Quote" w:semiHidden="0" w:uiPriority="30" w:unhideWhenUsed="0" w:qFormat="1"/>
-    <w:lsdException w:name="Medium List 2 Accent 1" w:semiHidden="0" w:uiPriority="66" w:unhideWhenUsed="0"/>
-    <w:lsdException w:name="Medium Grid 1 Accent 1" w:semiHidden="0" w:uiPriority="67" w:unhideWhenUsed="0"/>
-    <w:lsdException w:name="Medium Grid 2 Accent 1" w:semiHidden="0" w:uiPriority="68" w:unhideWhenUsed="0"/>
-    <w:lsdException w:name="Medium Grid 3 Accent 1" w:semiHidden="0" w:uiPriority="69" w:unhideWhenUsed="0"/>
-    <w:lsdException w:name="Dark List Accent 1" w:semiHidden="0" w:uiPriority="70" w:unhideWhenUsed="0"/>
-    <w:lsdException w:name="Colorful Shading Accent 1" w:semiHidden="0" w:uiPriority="71" w:unhideWhenUsed="0"/>
-    <w:lsdException w:name="Colorful List Accent 1" w:semiHidden="0" w:uiPriority="72" w:unhideWhenUsed="0"/>
-    <w:lsdException w:name="Colorful Grid Accent 1" w:semiHidden="0" w:uiPriority="73" w:unhideWhenUsed="0"/>
-    <w:lsdException w:name="Light Shading Accent 2" w:semiHidden="0" w:uiPriority="60" w:unhideWhenUsed="0"/>
-    <w:lsdException w:name="Light List Accent 2" w:semiHidden="0" w:uiPriority="61" w:unhideWhenUsed="0"/>
-    <w:lsdException w:name="Light Grid Accent 2" w:semiHidden="0" w:uiPriority="62" w:unhideWhenUsed="0"/>
-    <w:lsdException w:name="Medium Shading 1 Accent 2" w:semiHidden="0" w:uiPriority="63" w:unhideWhenUsed="0"/>
-    <w:lsdException w:name="Medium Shading 2 Accent 2" w:semiHidden="0" w:uiPriority="64" w:unhideWhenUsed="0"/>
-    <w:lsdException w:name="Medium List 1 Accent 2" w:semiHidden="0" w:uiPriority="65" w:unhideWhenUsed="0"/>
-    <w:lsdException w:name="Medium List 2 Accent 2" w:semiHidden="0" w:uiPriority="66" w:unhideWhenUsed="0"/>
-    <w:lsdException w:name="Medium Grid 1 Accent 2" w:semiHidden="0" w:uiPriority="67" w:unhideWhenUsed="0"/>
-    <w:lsdException w:name="Medium Grid 2 Accent 2" w:semiHidden="0" w:uiPriority="68" w:unhideWhenUsed="0"/>
-    <w:lsdException w:name="Medium Grid 3 Accent 2" w:semiHidden="0" w:uiPriority="69" w:unhideWhenUsed="0"/>
-    <w:lsdException w:name="Dark List Accent 2" w:semiHidden="0" w:uiPriority="70" w:unhideWhenUsed="0"/>
-    <w:lsdException w:name="Colorful Shading Accent 2" w:semiHidden="0" w:uiPriority="71" w:unhideWhenUsed="0"/>
-    <w:lsdException w:name="Colorful List Accent 2" w:semiHidden="0" w:uiPriority="72" w:unhideWhenUsed="0"/>
-    <w:lsdException w:name="Colorful Grid Accent 2" w:semiHidden="0" w:uiPriority="73" w:unhideWhenUsed="0"/>
-    <w:lsdException w:name="Light Shading Accent 3" w:semiHidden="0" w:uiPriority="60" w:unhideWhenUsed="0"/>
-    <w:lsdException w:name="Light List Accent 3" w:semiHidden="0" w:uiPriority="61" w:unhideWhenUsed="0"/>
-    <w:lsdException w:name="Light Grid Accent 3" w:semiHidden="0" w:uiPriority="62" w:unhideWhenUsed="0"/>
-    <w:lsdException w:name="Medium Shading 1 Accent 3" w:semiHidden="0" w:uiPriority="63" w:unhideWhenUsed="0"/>
-    <w:lsdException w:name="Medium Shading 2 Accent 3" w:semiHidden="0" w:uiPriority="64" w:unhideWhenUsed="0"/>
-    <w:lsdException w:name="Medium List 1 Accent 3" w:semiHidden="0" w:uiPriority="65" w:unhideWhenUsed="0"/>
-    <w:lsdException w:name="Medium List 2 Accent 3" w:semiHidden="0" w:uiPriority="66" w:unhideWhenUsed="0"/>
-    <w:lsdException w:name="Medium Grid 1 Accent 3" w:semiHidden="0" w:uiPriority="67" w:unhideWhenUsed="0"/>
-    <w:lsdException w:name="Medium Grid 2 Accent 3" w:semiHidden="0" w:uiPriority="68" w:unhideWhenUsed="0"/>
-    <w:lsdException w:name="Medium Grid 3 Accent 3" w:semiHidden="0" w:uiPriority="69" w:unhideWhenUsed="0"/>
-    <w:lsdException w:name="Dark List Accent 3" w:semiHidden="0" w:uiPriority="70" w:unhideWhenUsed="0"/>
-    <w:lsdException w:name="Colorful Shading Accent 3" w:semiHidden="0" w:uiPriority="71" w:unhideWhenUsed="0"/>
-    <w:lsdException w:name="Colorful List Accent 3" w:semiHidden="0" w:uiPriority="72" w:unhideWhenUsed="0"/>
-    <w:lsdException w:name="Colorful Grid Accent 3" w:semiHidden="0" w:uiPriority="73" w:unhideWhenUsed="0"/>
-    <w:lsdException w:name="Light Shading Accent 4" w:semiHidden="0" w:uiPriority="60" w:unhideWhenUsed="0"/>
-    <w:lsdException w:name="Light List Accent 4" w:semiHidden="0" w:uiPriority="61" w:unhideWhenUsed="0"/>
-    <w:lsdException w:name="Light Grid Accent 4" w:semiHidden="0" w:uiPriority="62" w:unhideWhenUsed="0"/>
-    <w:lsdException w:name="Medium Shading 1 Accent 4" w:semiHidden="0" w:uiPriority="63" w:unhideWhenUsed="0"/>
-    <w:lsdException w:name="Medium Shading 2 Accent 4" w:semiHidden="0" w:uiPriority="64" w:unhideWhenUsed="0"/>
-    <w:lsdException w:name="Medium List 1 Accent 4" w:semiHidden="0" w:uiPriority="65" w:unhideWhenUsed="0"/>
-    <w:lsdException w:name="Medium List 2 Accent 4" w:semiHidden="0" w:uiPriority="66" w:unhideWhenUsed="0"/>
-    <w:lsdException w:name="Medium Grid 1 Accent 4" w:semiHidden="0" w:uiPriority="67" w:unhideWhenUsed="0"/>
-    <w:lsdException w:name="Medium Grid 2 Accent 4" w:semiHidden="0" w:uiPriority="68" w:unhideWhenUsed="0"/>
-    <w:lsdException w:name="Medium Grid 3 Accent 4" w:semiHidden="0" w:uiPriority="69" w:unhideWhenUsed="0"/>
-    <w:lsdException w:name="Dark List Accent 4" w:semiHidden="0" w:uiPriority="70" w:unhideWhenUsed="0"/>
-    <w:lsdException w:name="Colorful Shading Accent 4" w:semiHidden="0" w:uiPriority="71" w:unhideWhenUsed="0"/>
-    <w:lsdException w:name="Colorful List Accent 4" w:semiHidden="0" w:uiPriority="72" w:unhideWhenUsed="0"/>
-    <w:lsdException w:name="Colorful Grid Accent 4" w:semiHidden="0" w:uiPriority="73" w:unhideWhenUsed="0"/>
-    <w:lsdException w:name="Light Shading Accent 5" w:semiHidden="0" w:uiPriority="60" w:unhideWhenUsed="0"/>
-    <w:lsdException w:name="Light List Accent 5" w:semiHidden="0" w:uiPriority="61" w:unhideWhenUsed="0"/>
-    <w:lsdException w:name="Light Grid Accent 5" w:semiHidden="0" w:uiPriority="62" w:unhideWhenUsed="0"/>
-    <w:lsdException w:name="Medium Shading 1 Accent 5" w:semiHidden="0" w:uiPriority="63" w:unhideWhenUsed="0"/>
-    <w:lsdException w:name="Medium Shading 2 Accent 5" w:semiHidden="0" w:uiPriority="64" w:unhideWhenUsed="0"/>
-    <w:lsdException w:name="Medium List 1 Accent 5" w:semiHidden="0" w:uiPriority="65" w:unhideWhenUsed="0"/>
-    <w:lsdException w:name="Medium List 2 Accent 5" w:semiHidden="0" w:uiPriority="66" w:unhideWhenUsed="0"/>
-    <w:lsdException w:name="Medium Grid 1 Accent 5" w:semiHidden="0" w:uiPriority="67" w:unhideWhenUsed="0"/>
-    <w:lsdException w:name="Medium Grid 2 Accent 5" w:semiHidden="0" w:uiPriority="68" w:unhideWhenUsed="0"/>
-    <w:lsdException w:name="Medium Grid 3 Accent 5" w:semiHidden="0" w:uiPriority="69" w:unhideWhenUsed="0"/>
-    <w:lsdException w:name="Dark List Accent 5" w:semiHidden="0" w:uiPriority="70" w:unhideWhenUsed="0"/>
-    <w:lsdException w:name="Colorful Shading Accent 5" w:semiHidden="0" w:uiPriority="71" w:unhideWhenUsed="0"/>
-    <w:lsdException w:name="Colorful List Accent 5" w:semiHidden="0" w:uiPriority="72" w:unhideWhenUsed="0"/>
-    <w:lsdException w:name="Colorful Grid Accent 5" w:semiHidden="0" w:uiPriority="73" w:unhideWhenUsed="0"/>
-    <w:lsdException w:name="Light Shading Accent 6" w:semiHidden="0" w:uiPriority="60" w:unhideWhenUsed="0"/>
-    <w:lsdException w:name="Light List Accent 6" w:semiHidden="0" w:uiPriority="61" w:unhideWhenUsed="0"/>
-    <w:lsdException w:name="Light Grid Accent 6" w:semiHidden="0" w:uiPriority="62" w:unhideWhenUsed="0"/>
-    <w:lsdException w:name="Medium Shading 1 Accent 6" w:semiHidden="0" w:uiPriority="63" w:unhideWhenUsed="0"/>
-    <w:lsdException w:name="Medium Shading 2 Accent 6" w:semiHidden="0" w:uiPriority="64" w:unhideWhenUsed="0"/>
-    <w:lsdException w:name="Medium List 1 Accent 6" w:semiHidden="0" w:uiPriority="65" w:unhideWhenUsed="0"/>
-    <w:lsdException w:name="Medium List 2 Accent 6" w:semiHidden="0" w:uiPriority="66" w:unhideWhenUsed="0"/>
-    <w:lsdException w:name="Medium Grid 1 Accent 6" w:semiHidden="0" w:uiPriority="67" w:unhideWhenUsed="0"/>
-    <w:lsdException w:name="Medium Grid 2 Accent 6" w:semiHidden="0" w:uiPriority="68" w:unhideWhenUsed="0"/>
-    <w:lsdException w:name="Medium Grid 3 Accent 6" w:semiHidden="0" w:uiPriority="69" w:unhideWhenUsed="0"/>
-    <w:lsdException w:name="Dark List Accent 6" w:semiHidden="0" w:uiPriority="70" w:unhideWhenUsed="0"/>
-    <w:lsdException w:name="Colorful Shading Accent 6" w:semiHidden="0" w:uiPriority="71" w:unhideWhenUsed="0"/>
-    <w:lsdException w:name="Colorful List Accent 6" w:semiHidden="0" w:uiPriority="72" w:unhideWhenUsed="0"/>
-    <w:lsdException w:name="Colorful Grid Accent 6" w:semiHidden="0" w:uiPriority="73" w:unhideWhenUsed="0"/>
-    <w:lsdException w:name="Subtle Emphasis" w:semiHidden="0" w:uiPriority="19" w:unhideWhenUsed="0" w:qFormat="1"/>
-    <w:lsdException w:name="Intense Emphasis" w:semiHidden="0" w:uiPriority="21" w:unhideWhenUsed="0" w:qFormat="1"/>
-    <w:lsdException w:name="Subtle Reference" w:semiHidden="0" w:uiPriority="31" w:unhideWhenUsed="0" w:qFormat="1"/>
-    <w:lsdException w:name="Intense Reference" w:semiHidden="0" w:uiPriority="32" w:unhideWhenUsed="0" w:qFormat="1"/>
-    <w:lsdException w:name="Book Title" w:semiHidden="0" w:uiPriority="33" w:unhideWhenUsed="0" w:qFormat="1"/>
-    <w:lsdException w:name="Bibliography" w:uiPriority="37"/>
-    <w:lsdException w:name="TOC Heading" w:uiPriority="39" w:qFormat="1"/>
-  </w:latentStyles>
-  <w:style w:type="paragraph" w:default="1" w:styleId="Normal">
-    <w:name w:val="Normal"/>
-    <w:qFormat/>
-    <w:rsid w:val="009F150F"/>
-  </w:style>
-  <w:style w:type="character" w:default="1" w:styleId="Fuentedeprrafopredeter">
-    <w:name w:val="Default Paragraph Font"/>
-    <w:uiPriority w:val="1"/>
-    <w:semiHidden/>
-    <w:unhideWhenUsed/>
-  </w:style>
-  <w:style w:type="table" w:default="1" w:styleId="Tablanormal">
-    <w:name w:val="Normal Table"/>
-    <w:uiPriority w:val="99"/>
-    <w:semiHidden/>
-    <w:unhideWhenUsed/>
-    <w:tblPr>
-      <w:tblInd w:w="0" w:type="dxa"/>
-      <w:tblCellMar>
-        <w:top w:w="0" w:type="dxa"/>
-        <w:left w:w="108" w:type="dxa"/>
-        <w:bottom w:w="0" w:type="dxa"/>
-        <w:right w:w="108" w:type="dxa"/>
-      </w:tblCellMar>
-    </w:tblPr>
-  </w:style>
-  <w:style w:type="numbering" w:default="1" w:styleId="Sinlista">
-    <w:name w:val="No List"/>
-    <w:uiPriority w:val="99"/>
-    <w:semiHidden/>
-    <w:unhideWhenUsed/>
-  </w:style>
-  <w:style w:type="table" w:customStyle="1" w:styleId="GridTable4Accent5">
-    <w:name w:val="Grid Table 4 Accent 5"/>
+  <w:style w:type="table" w:customStyle="1" w:styleId="Tabladecuadrcula4-nfasis51">
+    <w:name w:val="Tabla de cuadrícula 4 - Énfasis 51"/>
     <w:basedOn w:val="Tablaweb3"/>
     <w:uiPriority w:val="49"/>
     <w:rsid w:val="009F150F"/>
@@ -5478,7 +5531,7 @@
   <a:extraClrSchemeLst/>
   <a:extLst>
     <a:ext uri="{05A4C25C-085E-4340-85A3-A5531E510DB2}">
-      <thm15:themeFamily xmlns:thm15="http://schemas.microsoft.com/office/thememl/2012/main" xmlns="" name="Office Theme" id="{62F939B6-93AF-4DB8-9C6B-D6C7DFDC589F}" vid="{4A3C46E8-61CC-4603-A589-7422A47A8E4A}"/>
+      <thm15:themeFamily xmlns:thm15="http://schemas.microsoft.com/office/thememl/2012/main" name="Office Theme" id="{62F939B6-93AF-4DB8-9C6B-D6C7DFDC589F}" vid="{4A3C46E8-61CC-4603-A589-7422A47A8E4A}"/>
     </a:ext>
   </a:extLst>
 </a:theme>

</xml_diff>

<commit_message>
Correccion de Documento de estimaciones de tiempo
Estimacion de tiempo

Co-Authored-By: taniaesparza <taniaesparza@users.noreply.github.com>
</commit_message>
<xml_diff>
--- a/Definición y estimación de clases.docx
+++ b/Definición y estimación de clases.docx
@@ -1,6 +1,6 @@
 
 <file path=word/document.xml><?xml version="1.0" encoding="utf-8"?>
-<w:document xmlns:wpc="http://schemas.microsoft.com/office/word/2010/wordprocessingCanvas" xmlns:cx="http://schemas.microsoft.com/office/drawing/2014/chartex" xmlns:cx1="http://schemas.microsoft.com/office/drawing/2015/9/8/chartex" xmlns:cx2="http://schemas.microsoft.com/office/drawing/2015/10/21/chartex" xmlns:mc="http://schemas.openxmlformats.org/markup-compatibility/2006" xmlns:o="urn:schemas-microsoft-com:office:office" xmlns:r="http://schemas.openxmlformats.org/officeDocument/2006/relationships" xmlns:m="http://schemas.openxmlformats.org/officeDocument/2006/math" xmlns:v="urn:schemas-microsoft-com:vml" xmlns:wp14="http://schemas.microsoft.com/office/word/2010/wordprocessingDrawing" xmlns:wp="http://schemas.openxmlformats.org/drawingml/2006/wordprocessingDrawing" xmlns:w10="urn:schemas-microsoft-com:office:word" xmlns:w="http://schemas.openxmlformats.org/wordprocessingml/2006/main" xmlns:w14="http://schemas.microsoft.com/office/word/2010/wordml" xmlns:w15="http://schemas.microsoft.com/office/word/2012/wordml" xmlns:w16se="http://schemas.microsoft.com/office/word/2015/wordml/symex" xmlns:wpg="http://schemas.microsoft.com/office/word/2010/wordprocessingGroup" xmlns:wpi="http://schemas.microsoft.com/office/word/2010/wordprocessingInk" xmlns:wne="http://schemas.microsoft.com/office/word/2006/wordml" xmlns:wps="http://schemas.microsoft.com/office/word/2010/wordprocessingShape" mc:Ignorable="w14 w15 w16se wp14">
+<w:document xmlns:wpc="http://schemas.microsoft.com/office/word/2010/wordprocessingCanvas" xmlns:mc="http://schemas.openxmlformats.org/markup-compatibility/2006" xmlns:o="urn:schemas-microsoft-com:office:office" xmlns:r="http://schemas.openxmlformats.org/officeDocument/2006/relationships" xmlns:m="http://schemas.openxmlformats.org/officeDocument/2006/math" xmlns:v="urn:schemas-microsoft-com:vml" xmlns:wp14="http://schemas.microsoft.com/office/word/2010/wordprocessingDrawing" xmlns:wp="http://schemas.openxmlformats.org/drawingml/2006/wordprocessingDrawing" xmlns:w10="urn:schemas-microsoft-com:office:word" xmlns:w="http://schemas.openxmlformats.org/wordprocessingml/2006/main" xmlns:w14="http://schemas.microsoft.com/office/word/2010/wordml" xmlns:w15="http://schemas.microsoft.com/office/word/2012/wordml" xmlns:wpg="http://schemas.microsoft.com/office/word/2010/wordprocessingGroup" xmlns:wpi="http://schemas.microsoft.com/office/word/2010/wordprocessingInk" xmlns:wne="http://schemas.microsoft.com/office/word/2006/wordml" xmlns:wps="http://schemas.microsoft.com/office/word/2010/wordprocessingShape" mc:Ignorable="w14 w15 wp14">
   <w:body>
     <w:tbl>
       <w:tblPr>
@@ -189,8 +189,10 @@
                 <w:sz w:val="24"/>
                 <w:szCs w:val="24"/>
               </w:rPr>
-              <w:t>0.2</w:t>
-            </w:r>
+              <w:t>0.3</w:t>
+            </w:r>
+            <w:bookmarkStart w:id="0" w:name="_GoBack"/>
+            <w:bookmarkEnd w:id="0"/>
           </w:p>
         </w:tc>
         <w:tc>
@@ -543,7 +545,10 @@
               <w:cnfStyle w:val="000000100000" w:firstRow="0" w:lastRow="0" w:firstColumn="0" w:lastColumn="0" w:oddVBand="0" w:evenVBand="0" w:oddHBand="1" w:evenHBand="0" w:firstRowFirstColumn="0" w:firstRowLastColumn="0" w:lastRowFirstColumn="0" w:lastRowLastColumn="0"/>
             </w:pPr>
             <w:r>
-              <w:t>420 Minutos</w:t>
+              <w:t>840</w:t>
+            </w:r>
+            <w:r>
+              <w:t xml:space="preserve"> Minutos</w:t>
             </w:r>
           </w:p>
         </w:tc>
@@ -587,7 +592,10 @@
               <w:cnfStyle w:val="000000000000" w:firstRow="0" w:lastRow="0" w:firstColumn="0" w:lastColumn="0" w:oddVBand="0" w:evenVBand="0" w:oddHBand="0" w:evenHBand="0" w:firstRowFirstColumn="0" w:firstRowLastColumn="0" w:lastRowFirstColumn="0" w:lastRowLastColumn="0"/>
             </w:pPr>
             <w:r>
-              <w:t>720 Minutos</w:t>
+              <w:t>1140</w:t>
+            </w:r>
+            <w:r>
+              <w:t xml:space="preserve"> Minutos</w:t>
             </w:r>
           </w:p>
         </w:tc>
@@ -713,7 +721,10 @@
               <w:cnfStyle w:val="000000100000" w:firstRow="0" w:lastRow="0" w:firstColumn="0" w:lastColumn="0" w:oddVBand="0" w:evenVBand="0" w:oddHBand="1" w:evenHBand="0" w:firstRowFirstColumn="0" w:firstRowLastColumn="0" w:lastRowFirstColumn="0" w:lastRowLastColumn="0"/>
             </w:pPr>
             <w:r>
-              <w:t>120 Minutos</w:t>
+              <w:t>300</w:t>
+            </w:r>
+            <w:r>
+              <w:t xml:space="preserve"> Minutos</w:t>
             </w:r>
           </w:p>
         </w:tc>
@@ -755,7 +766,10 @@
               <w:cnfStyle w:val="000000000000" w:firstRow="0" w:lastRow="0" w:firstColumn="0" w:lastColumn="0" w:oddVBand="0" w:evenVBand="0" w:oddHBand="0" w:evenHBand="0" w:firstRowFirstColumn="0" w:firstRowLastColumn="0" w:lastRowFirstColumn="0" w:lastRowLastColumn="0"/>
             </w:pPr>
             <w:r>
-              <w:t>120 Minutos</w:t>
+              <w:t>300</w:t>
+            </w:r>
+            <w:r>
+              <w:t xml:space="preserve"> Minutos</w:t>
             </w:r>
           </w:p>
         </w:tc>
@@ -800,7 +814,10 @@
               <w:cnfStyle w:val="000000100000" w:firstRow="0" w:lastRow="0" w:firstColumn="0" w:lastColumn="0" w:oddVBand="0" w:evenVBand="0" w:oddHBand="1" w:evenHBand="0" w:firstRowFirstColumn="0" w:firstRowLastColumn="0" w:lastRowFirstColumn="0" w:lastRowLastColumn="0"/>
             </w:pPr>
             <w:r>
-              <w:t>240 Minutos</w:t>
+              <w:t>600</w:t>
+            </w:r>
+            <w:r>
+              <w:t xml:space="preserve"> Minutos</w:t>
             </w:r>
           </w:p>
         </w:tc>
@@ -835,7 +852,23 @@
           <w:sz w:val="24"/>
           <w:szCs w:val="24"/>
         </w:rPr>
-        <w:t>Para la aplicación Control Escolar (CE), el total de tiempo estimado es de 960 minutos equivalentes a 16 horas, mientras que el total de tamaño estimado en LOC es de 421 Loc.</w:t>
+        <w:t>Para la aplicación Control Escolar (CE), el to</w:t>
+      </w:r>
+      <w:r>
+        <w:rPr>
+          <w:rFonts w:ascii="Arial" w:hAnsi="Arial" w:cs="Arial"/>
+          <w:sz w:val="24"/>
+          <w:szCs w:val="24"/>
+        </w:rPr>
+        <w:t xml:space="preserve">tal de tiempo estimado es de 1740 minutos equivalentes a 29 </w:t>
+      </w:r>
+      <w:r>
+        <w:rPr>
+          <w:rFonts w:ascii="Arial" w:hAnsi="Arial" w:cs="Arial"/>
+          <w:sz w:val="24"/>
+          <w:szCs w:val="24"/>
+        </w:rPr>
+        <w:t>horas, mientras que el total de tamaño estimado en LOC es de 421 Loc.</w:t>
       </w:r>
     </w:p>
     <w:p/>
@@ -1012,7 +1045,10 @@
               <w:cnfStyle w:val="000000000000" w:firstRow="0" w:lastRow="0" w:firstColumn="0" w:lastColumn="0" w:oddVBand="0" w:evenVBand="0" w:oddHBand="0" w:evenHBand="0" w:firstRowFirstColumn="0" w:firstRowLastColumn="0" w:lastRowFirstColumn="0" w:lastRowLastColumn="0"/>
             </w:pPr>
             <w:r>
-              <w:t>180 Minutos</w:t>
+              <w:t>360</w:t>
+            </w:r>
+            <w:r>
+              <w:t xml:space="preserve"> Minutos</w:t>
             </w:r>
           </w:p>
         </w:tc>
@@ -1055,7 +1091,10 @@
               <w:cnfStyle w:val="000000100000" w:firstRow="0" w:lastRow="0" w:firstColumn="0" w:lastColumn="0" w:oddVBand="0" w:evenVBand="0" w:oddHBand="1" w:evenHBand="0" w:firstRowFirstColumn="0" w:firstRowLastColumn="0" w:lastRowFirstColumn="0" w:lastRowLastColumn="0"/>
             </w:pPr>
             <w:r>
-              <w:t>360 Minutos</w:t>
+              <w:t>720</w:t>
+            </w:r>
+            <w:r>
+              <w:t xml:space="preserve"> Minutos</w:t>
             </w:r>
           </w:p>
         </w:tc>
@@ -1143,7 +1182,10 @@
               <w:cnfStyle w:val="000000100000" w:firstRow="0" w:lastRow="0" w:firstColumn="0" w:lastColumn="0" w:oddVBand="0" w:evenVBand="0" w:oddHBand="1" w:evenHBand="0" w:firstRowFirstColumn="0" w:firstRowLastColumn="0" w:lastRowFirstColumn="0" w:lastRowLastColumn="0"/>
             </w:pPr>
             <w:r>
-              <w:t>720 Minutos</w:t>
+              <w:t>1260</w:t>
+            </w:r>
+            <w:r>
+              <w:t xml:space="preserve"> Minutos</w:t>
             </w:r>
           </w:p>
         </w:tc>
@@ -1269,7 +1311,10 @@
               <w:cnfStyle w:val="000000100000" w:firstRow="0" w:lastRow="0" w:firstColumn="0" w:lastColumn="0" w:oddVBand="0" w:evenVBand="0" w:oddHBand="1" w:evenHBand="0" w:firstRowFirstColumn="0" w:firstRowLastColumn="0" w:lastRowFirstColumn="0" w:lastRowLastColumn="0"/>
             </w:pPr>
             <w:r>
-              <w:t>60 Minutos</w:t>
+              <w:t>240</w:t>
+            </w:r>
+            <w:r>
+              <w:t xml:space="preserve"> Minutos</w:t>
             </w:r>
           </w:p>
         </w:tc>
@@ -1311,7 +1356,10 @@
               <w:cnfStyle w:val="000000000000" w:firstRow="0" w:lastRow="0" w:firstColumn="0" w:lastColumn="0" w:oddVBand="0" w:evenVBand="0" w:oddHBand="0" w:evenHBand="0" w:firstRowFirstColumn="0" w:firstRowLastColumn="0" w:lastRowFirstColumn="0" w:lastRowLastColumn="0"/>
             </w:pPr>
             <w:r>
-              <w:t>120 Minutos</w:t>
+              <w:t>300</w:t>
+            </w:r>
+            <w:r>
+              <w:t xml:space="preserve"> Minutos</w:t>
             </w:r>
           </w:p>
         </w:tc>
@@ -1354,7 +1402,10 @@
               <w:cnfStyle w:val="000000100000" w:firstRow="0" w:lastRow="0" w:firstColumn="0" w:lastColumn="0" w:oddVBand="0" w:evenVBand="0" w:oddHBand="1" w:evenHBand="0" w:firstRowFirstColumn="0" w:firstRowLastColumn="0" w:lastRowFirstColumn="0" w:lastRowLastColumn="0"/>
             </w:pPr>
             <w:r>
-              <w:t>60 Minutos</w:t>
+              <w:t>240</w:t>
+            </w:r>
+            <w:r>
+              <w:t xml:space="preserve"> Minutos</w:t>
             </w:r>
           </w:p>
         </w:tc>
@@ -1396,7 +1447,10 @@
               <w:cnfStyle w:val="000000000000" w:firstRow="0" w:lastRow="0" w:firstColumn="0" w:lastColumn="0" w:oddVBand="0" w:evenVBand="0" w:oddHBand="0" w:evenHBand="0" w:firstRowFirstColumn="0" w:firstRowLastColumn="0" w:lastRowFirstColumn="0" w:lastRowLastColumn="0"/>
             </w:pPr>
             <w:r>
-              <w:t>180 Minutos</w:t>
+              <w:t>360</w:t>
+            </w:r>
+            <w:r>
+              <w:t xml:space="preserve"> Minutos</w:t>
             </w:r>
           </w:p>
         </w:tc>
@@ -1441,7 +1495,10 @@
               <w:cnfStyle w:val="000000100000" w:firstRow="0" w:lastRow="0" w:firstColumn="0" w:lastColumn="0" w:oddVBand="0" w:evenVBand="0" w:oddHBand="1" w:evenHBand="0" w:firstRowFirstColumn="0" w:firstRowLastColumn="0" w:lastRowFirstColumn="0" w:lastRowLastColumn="0"/>
             </w:pPr>
             <w:r>
-              <w:t>420 Minutos</w:t>
+              <w:t xml:space="preserve">1140 </w:t>
+            </w:r>
+            <w:r>
+              <w:t>Minutos</w:t>
             </w:r>
           </w:p>
         </w:tc>
@@ -1476,7 +1533,23 @@
           <w:color w:val="000000" w:themeColor="text1"/>
           <w:sz w:val="24"/>
         </w:rPr>
-        <w:t>Para la aplicación Usuario, el total de tiempo estimado es de 1140 minutos equivalente a 19 horas, mientras que el total de tamaño estimado en LOC es de 465 Loc.</w:t>
+        <w:t>Para la aplicación Usuario, el tot</w:t>
+      </w:r>
+      <w:r>
+        <w:rPr>
+          <w:rFonts w:ascii="Arial" w:hAnsi="Arial" w:cs="Arial"/>
+          <w:color w:val="000000" w:themeColor="text1"/>
+          <w:sz w:val="24"/>
+        </w:rPr>
+        <w:t>al de tiempo estimado es de 2400 minutos equivalente a 40</w:t>
+      </w:r>
+      <w:r>
+        <w:rPr>
+          <w:rFonts w:ascii="Arial" w:hAnsi="Arial" w:cs="Arial"/>
+          <w:color w:val="000000" w:themeColor="text1"/>
+          <w:sz w:val="24"/>
+        </w:rPr>
+        <w:t xml:space="preserve"> horas, mientras que el total de tamaño estimado en LOC es de 465 Loc.</w:t>
       </w:r>
     </w:p>
     <w:p>
@@ -1487,8 +1560,6 @@
           <w:sz w:val="24"/>
         </w:rPr>
       </w:pPr>
-      <w:bookmarkStart w:id="0" w:name="_GoBack"/>
-      <w:bookmarkEnd w:id="0"/>
     </w:p>
     <w:p>
       <w:pPr>
@@ -1504,7 +1575,23 @@
           <w:color w:val="000000" w:themeColor="text1"/>
           <w:sz w:val="24"/>
         </w:rPr>
-        <w:t>El total de tiempo estimado del proyecto es de 2100 minutos equivalente a 35 horas.</w:t>
+        <w:t xml:space="preserve">El total de tiempo </w:t>
+      </w:r>
+      <w:r>
+        <w:rPr>
+          <w:rFonts w:ascii="Arial" w:hAnsi="Arial" w:cs="Arial"/>
+          <w:color w:val="000000" w:themeColor="text1"/>
+          <w:sz w:val="24"/>
+        </w:rPr>
+        <w:t xml:space="preserve">estimado del proyecto es de 4140 minutos equivalente a 69 </w:t>
+      </w:r>
+      <w:r>
+        <w:rPr>
+          <w:rFonts w:ascii="Arial" w:hAnsi="Arial" w:cs="Arial"/>
+          <w:color w:val="000000" w:themeColor="text1"/>
+          <w:sz w:val="24"/>
+        </w:rPr>
+        <w:t>horas.</w:t>
       </w:r>
     </w:p>
     <w:p>
@@ -1541,7 +1628,7 @@
 </file>
 
 <file path=word/endnotes.xml><?xml version="1.0" encoding="utf-8"?>
-<w:endnotes xmlns:wpc="http://schemas.microsoft.com/office/word/2010/wordprocessingCanvas" xmlns:cx="http://schemas.microsoft.com/office/drawing/2014/chartex" xmlns:cx1="http://schemas.microsoft.com/office/drawing/2015/9/8/chartex" xmlns:cx2="http://schemas.microsoft.com/office/drawing/2015/10/21/chartex" xmlns:mc="http://schemas.openxmlformats.org/markup-compatibility/2006" xmlns:o="urn:schemas-microsoft-com:office:office" xmlns:r="http://schemas.openxmlformats.org/officeDocument/2006/relationships" xmlns:m="http://schemas.openxmlformats.org/officeDocument/2006/math" xmlns:v="urn:schemas-microsoft-com:vml" xmlns:wp14="http://schemas.microsoft.com/office/word/2010/wordprocessingDrawing" xmlns:wp="http://schemas.openxmlformats.org/drawingml/2006/wordprocessingDrawing" xmlns:w10="urn:schemas-microsoft-com:office:word" xmlns:w="http://schemas.openxmlformats.org/wordprocessingml/2006/main" xmlns:w14="http://schemas.microsoft.com/office/word/2010/wordml" xmlns:w15="http://schemas.microsoft.com/office/word/2012/wordml" xmlns:w16se="http://schemas.microsoft.com/office/word/2015/wordml/symex" xmlns:wpg="http://schemas.microsoft.com/office/word/2010/wordprocessingGroup" xmlns:wpi="http://schemas.microsoft.com/office/word/2010/wordprocessingInk" xmlns:wne="http://schemas.microsoft.com/office/word/2006/wordml" xmlns:wps="http://schemas.microsoft.com/office/word/2010/wordprocessingShape" mc:Ignorable="w14 w15 w16se wp14">
+<w:endnotes xmlns:wpc="http://schemas.microsoft.com/office/word/2010/wordprocessingCanvas" xmlns:mc="http://schemas.openxmlformats.org/markup-compatibility/2006" xmlns:o="urn:schemas-microsoft-com:office:office" xmlns:r="http://schemas.openxmlformats.org/officeDocument/2006/relationships" xmlns:m="http://schemas.openxmlformats.org/officeDocument/2006/math" xmlns:v="urn:schemas-microsoft-com:vml" xmlns:wp14="http://schemas.microsoft.com/office/word/2010/wordprocessingDrawing" xmlns:wp="http://schemas.openxmlformats.org/drawingml/2006/wordprocessingDrawing" xmlns:w10="urn:schemas-microsoft-com:office:word" xmlns:w="http://schemas.openxmlformats.org/wordprocessingml/2006/main" xmlns:w14="http://schemas.microsoft.com/office/word/2010/wordml" xmlns:w15="http://schemas.microsoft.com/office/word/2012/wordml" xmlns:wpg="http://schemas.microsoft.com/office/word/2010/wordprocessingGroup" xmlns:wpi="http://schemas.microsoft.com/office/word/2010/wordprocessingInk" xmlns:wne="http://schemas.microsoft.com/office/word/2006/wordml" xmlns:wps="http://schemas.microsoft.com/office/word/2010/wordprocessingShape" mc:Ignorable="w14 w15 wp14">
   <w:endnote w:type="separator" w:id="-1">
     <w:p>
       <w:pPr>
@@ -1566,7 +1653,7 @@
 </file>
 
 <file path=word/footer1.xml><?xml version="1.0" encoding="utf-8"?>
-<w:ftr xmlns:wpc="http://schemas.microsoft.com/office/word/2010/wordprocessingCanvas" xmlns:cx="http://schemas.microsoft.com/office/drawing/2014/chartex" xmlns:cx1="http://schemas.microsoft.com/office/drawing/2015/9/8/chartex" xmlns:cx2="http://schemas.microsoft.com/office/drawing/2015/10/21/chartex" xmlns:mc="http://schemas.openxmlformats.org/markup-compatibility/2006" xmlns:o="urn:schemas-microsoft-com:office:office" xmlns:r="http://schemas.openxmlformats.org/officeDocument/2006/relationships" xmlns:m="http://schemas.openxmlformats.org/officeDocument/2006/math" xmlns:v="urn:schemas-microsoft-com:vml" xmlns:wp14="http://schemas.microsoft.com/office/word/2010/wordprocessingDrawing" xmlns:wp="http://schemas.openxmlformats.org/drawingml/2006/wordprocessingDrawing" xmlns:w10="urn:schemas-microsoft-com:office:word" xmlns:w="http://schemas.openxmlformats.org/wordprocessingml/2006/main" xmlns:w14="http://schemas.microsoft.com/office/word/2010/wordml" xmlns:w15="http://schemas.microsoft.com/office/word/2012/wordml" xmlns:w16se="http://schemas.microsoft.com/office/word/2015/wordml/symex" xmlns:wpg="http://schemas.microsoft.com/office/word/2010/wordprocessingGroup" xmlns:wpi="http://schemas.microsoft.com/office/word/2010/wordprocessingInk" xmlns:wne="http://schemas.microsoft.com/office/word/2006/wordml" xmlns:wps="http://schemas.microsoft.com/office/word/2010/wordprocessingShape" mc:Ignorable="w14 w15 w16se wp14">
+<w:ftr xmlns:wpc="http://schemas.microsoft.com/office/word/2010/wordprocessingCanvas" xmlns:mc="http://schemas.openxmlformats.org/markup-compatibility/2006" xmlns:o="urn:schemas-microsoft-com:office:office" xmlns:r="http://schemas.openxmlformats.org/officeDocument/2006/relationships" xmlns:m="http://schemas.openxmlformats.org/officeDocument/2006/math" xmlns:v="urn:schemas-microsoft-com:vml" xmlns:wp14="http://schemas.microsoft.com/office/word/2010/wordprocessingDrawing" xmlns:wp="http://schemas.openxmlformats.org/drawingml/2006/wordprocessingDrawing" xmlns:w10="urn:schemas-microsoft-com:office:word" xmlns:w="http://schemas.openxmlformats.org/wordprocessingml/2006/main" xmlns:w14="http://schemas.microsoft.com/office/word/2010/wordml" xmlns:w15="http://schemas.microsoft.com/office/word/2012/wordml" xmlns:wpg="http://schemas.microsoft.com/office/word/2010/wordprocessingGroup" xmlns:wpi="http://schemas.microsoft.com/office/word/2010/wordprocessingInk" xmlns:wne="http://schemas.microsoft.com/office/word/2006/wordml" xmlns:wps="http://schemas.microsoft.com/office/word/2010/wordprocessingShape" mc:Ignorable="w14 w15 wp14">
   <w:p>
     <w:pPr>
       <w:pStyle w:val="Piedepgina"/>
@@ -1576,7 +1663,7 @@
 </file>
 
 <file path=word/footer2.xml><?xml version="1.0" encoding="utf-8"?>
-<w:ftr xmlns:wpc="http://schemas.microsoft.com/office/word/2010/wordprocessingCanvas" xmlns:cx="http://schemas.microsoft.com/office/drawing/2014/chartex" xmlns:cx1="http://schemas.microsoft.com/office/drawing/2015/9/8/chartex" xmlns:cx2="http://schemas.microsoft.com/office/drawing/2015/10/21/chartex" xmlns:mc="http://schemas.openxmlformats.org/markup-compatibility/2006" xmlns:o="urn:schemas-microsoft-com:office:office" xmlns:r="http://schemas.openxmlformats.org/officeDocument/2006/relationships" xmlns:m="http://schemas.openxmlformats.org/officeDocument/2006/math" xmlns:v="urn:schemas-microsoft-com:vml" xmlns:wp14="http://schemas.microsoft.com/office/word/2010/wordprocessingDrawing" xmlns:wp="http://schemas.openxmlformats.org/drawingml/2006/wordprocessingDrawing" xmlns:w10="urn:schemas-microsoft-com:office:word" xmlns:w="http://schemas.openxmlformats.org/wordprocessingml/2006/main" xmlns:w14="http://schemas.microsoft.com/office/word/2010/wordml" xmlns:w15="http://schemas.microsoft.com/office/word/2012/wordml" xmlns:w16se="http://schemas.microsoft.com/office/word/2015/wordml/symex" xmlns:wpg="http://schemas.microsoft.com/office/word/2010/wordprocessingGroup" xmlns:wpi="http://schemas.microsoft.com/office/word/2010/wordprocessingInk" xmlns:wne="http://schemas.microsoft.com/office/word/2006/wordml" xmlns:wps="http://schemas.microsoft.com/office/word/2010/wordprocessingShape" mc:Ignorable="w14 w15 w16se wp14">
+<w:ftr xmlns:wpc="http://schemas.microsoft.com/office/word/2010/wordprocessingCanvas" xmlns:mc="http://schemas.openxmlformats.org/markup-compatibility/2006" xmlns:o="urn:schemas-microsoft-com:office:office" xmlns:r="http://schemas.openxmlformats.org/officeDocument/2006/relationships" xmlns:m="http://schemas.openxmlformats.org/officeDocument/2006/math" xmlns:v="urn:schemas-microsoft-com:vml" xmlns:wp14="http://schemas.microsoft.com/office/word/2010/wordprocessingDrawing" xmlns:wp="http://schemas.openxmlformats.org/drawingml/2006/wordprocessingDrawing" xmlns:w10="urn:schemas-microsoft-com:office:word" xmlns:w="http://schemas.openxmlformats.org/wordprocessingml/2006/main" xmlns:w14="http://schemas.microsoft.com/office/word/2010/wordml" xmlns:w15="http://schemas.microsoft.com/office/word/2012/wordml" xmlns:wpg="http://schemas.microsoft.com/office/word/2010/wordprocessingGroup" xmlns:wpi="http://schemas.microsoft.com/office/word/2010/wordprocessingInk" xmlns:wne="http://schemas.microsoft.com/office/word/2006/wordml" xmlns:wps="http://schemas.microsoft.com/office/word/2010/wordprocessingShape" mc:Ignorable="w14 w15 wp14">
   <w:p>
     <w:pPr>
       <w:pStyle w:val="Piedepgina"/>
@@ -1673,7 +1760,7 @@
 </file>
 
 <file path=word/footer3.xml><?xml version="1.0" encoding="utf-8"?>
-<w:ftr xmlns:wpc="http://schemas.microsoft.com/office/word/2010/wordprocessingCanvas" xmlns:cx="http://schemas.microsoft.com/office/drawing/2014/chartex" xmlns:cx1="http://schemas.microsoft.com/office/drawing/2015/9/8/chartex" xmlns:cx2="http://schemas.microsoft.com/office/drawing/2015/10/21/chartex" xmlns:mc="http://schemas.openxmlformats.org/markup-compatibility/2006" xmlns:o="urn:schemas-microsoft-com:office:office" xmlns:r="http://schemas.openxmlformats.org/officeDocument/2006/relationships" xmlns:m="http://schemas.openxmlformats.org/officeDocument/2006/math" xmlns:v="urn:schemas-microsoft-com:vml" xmlns:wp14="http://schemas.microsoft.com/office/word/2010/wordprocessingDrawing" xmlns:wp="http://schemas.openxmlformats.org/drawingml/2006/wordprocessingDrawing" xmlns:w10="urn:schemas-microsoft-com:office:word" xmlns:w="http://schemas.openxmlformats.org/wordprocessingml/2006/main" xmlns:w14="http://schemas.microsoft.com/office/word/2010/wordml" xmlns:w15="http://schemas.microsoft.com/office/word/2012/wordml" xmlns:w16se="http://schemas.microsoft.com/office/word/2015/wordml/symex" xmlns:wpg="http://schemas.microsoft.com/office/word/2010/wordprocessingGroup" xmlns:wpi="http://schemas.microsoft.com/office/word/2010/wordprocessingInk" xmlns:wne="http://schemas.microsoft.com/office/word/2006/wordml" xmlns:wps="http://schemas.microsoft.com/office/word/2010/wordprocessingShape" mc:Ignorable="w14 w15 w16se wp14">
+<w:ftr xmlns:wpc="http://schemas.microsoft.com/office/word/2010/wordprocessingCanvas" xmlns:mc="http://schemas.openxmlformats.org/markup-compatibility/2006" xmlns:o="urn:schemas-microsoft-com:office:office" xmlns:r="http://schemas.openxmlformats.org/officeDocument/2006/relationships" xmlns:m="http://schemas.openxmlformats.org/officeDocument/2006/math" xmlns:v="urn:schemas-microsoft-com:vml" xmlns:wp14="http://schemas.microsoft.com/office/word/2010/wordprocessingDrawing" xmlns:wp="http://schemas.openxmlformats.org/drawingml/2006/wordprocessingDrawing" xmlns:w10="urn:schemas-microsoft-com:office:word" xmlns:w="http://schemas.openxmlformats.org/wordprocessingml/2006/main" xmlns:w14="http://schemas.microsoft.com/office/word/2010/wordml" xmlns:w15="http://schemas.microsoft.com/office/word/2012/wordml" xmlns:wpg="http://schemas.microsoft.com/office/word/2010/wordprocessingGroup" xmlns:wpi="http://schemas.microsoft.com/office/word/2010/wordprocessingInk" xmlns:wne="http://schemas.microsoft.com/office/word/2006/wordml" xmlns:wps="http://schemas.microsoft.com/office/word/2010/wordprocessingShape" mc:Ignorable="w14 w15 wp14">
   <w:p>
     <w:pPr>
       <w:pStyle w:val="Piedepgina"/>
@@ -1683,7 +1770,7 @@
 </file>
 
 <file path=word/footnotes.xml><?xml version="1.0" encoding="utf-8"?>
-<w:footnotes xmlns:wpc="http://schemas.microsoft.com/office/word/2010/wordprocessingCanvas" xmlns:cx="http://schemas.microsoft.com/office/drawing/2014/chartex" xmlns:cx1="http://schemas.microsoft.com/office/drawing/2015/9/8/chartex" xmlns:cx2="http://schemas.microsoft.com/office/drawing/2015/10/21/chartex" xmlns:mc="http://schemas.openxmlformats.org/markup-compatibility/2006" xmlns:o="urn:schemas-microsoft-com:office:office" xmlns:r="http://schemas.openxmlformats.org/officeDocument/2006/relationships" xmlns:m="http://schemas.openxmlformats.org/officeDocument/2006/math" xmlns:v="urn:schemas-microsoft-com:vml" xmlns:wp14="http://schemas.microsoft.com/office/word/2010/wordprocessingDrawing" xmlns:wp="http://schemas.openxmlformats.org/drawingml/2006/wordprocessingDrawing" xmlns:w10="urn:schemas-microsoft-com:office:word" xmlns:w="http://schemas.openxmlformats.org/wordprocessingml/2006/main" xmlns:w14="http://schemas.microsoft.com/office/word/2010/wordml" xmlns:w15="http://schemas.microsoft.com/office/word/2012/wordml" xmlns:w16se="http://schemas.microsoft.com/office/word/2015/wordml/symex" xmlns:wpg="http://schemas.microsoft.com/office/word/2010/wordprocessingGroup" xmlns:wpi="http://schemas.microsoft.com/office/word/2010/wordprocessingInk" xmlns:wne="http://schemas.microsoft.com/office/word/2006/wordml" xmlns:wps="http://schemas.microsoft.com/office/word/2010/wordprocessingShape" mc:Ignorable="w14 w15 w16se wp14">
+<w:footnotes xmlns:wpc="http://schemas.microsoft.com/office/word/2010/wordprocessingCanvas" xmlns:mc="http://schemas.openxmlformats.org/markup-compatibility/2006" xmlns:o="urn:schemas-microsoft-com:office:office" xmlns:r="http://schemas.openxmlformats.org/officeDocument/2006/relationships" xmlns:m="http://schemas.openxmlformats.org/officeDocument/2006/math" xmlns:v="urn:schemas-microsoft-com:vml" xmlns:wp14="http://schemas.microsoft.com/office/word/2010/wordprocessingDrawing" xmlns:wp="http://schemas.openxmlformats.org/drawingml/2006/wordprocessingDrawing" xmlns:w10="urn:schemas-microsoft-com:office:word" xmlns:w="http://schemas.openxmlformats.org/wordprocessingml/2006/main" xmlns:w14="http://schemas.microsoft.com/office/word/2010/wordml" xmlns:w15="http://schemas.microsoft.com/office/word/2012/wordml" xmlns:wpg="http://schemas.microsoft.com/office/word/2010/wordprocessingGroup" xmlns:wpi="http://schemas.microsoft.com/office/word/2010/wordprocessingInk" xmlns:wne="http://schemas.microsoft.com/office/word/2006/wordml" xmlns:wps="http://schemas.microsoft.com/office/word/2010/wordprocessingShape" mc:Ignorable="w14 w15 wp14">
   <w:footnote w:type="separator" w:id="-1">
     <w:p>
       <w:pPr>
@@ -1708,7 +1795,7 @@
 </file>
 
 <file path=word/header1.xml><?xml version="1.0" encoding="utf-8"?>
-<w:hdr xmlns:wpc="http://schemas.microsoft.com/office/word/2010/wordprocessingCanvas" xmlns:cx="http://schemas.microsoft.com/office/drawing/2014/chartex" xmlns:cx1="http://schemas.microsoft.com/office/drawing/2015/9/8/chartex" xmlns:cx2="http://schemas.microsoft.com/office/drawing/2015/10/21/chartex" xmlns:mc="http://schemas.openxmlformats.org/markup-compatibility/2006" xmlns:o="urn:schemas-microsoft-com:office:office" xmlns:r="http://schemas.openxmlformats.org/officeDocument/2006/relationships" xmlns:m="http://schemas.openxmlformats.org/officeDocument/2006/math" xmlns:v="urn:schemas-microsoft-com:vml" xmlns:wp14="http://schemas.microsoft.com/office/word/2010/wordprocessingDrawing" xmlns:wp="http://schemas.openxmlformats.org/drawingml/2006/wordprocessingDrawing" xmlns:w10="urn:schemas-microsoft-com:office:word" xmlns:w="http://schemas.openxmlformats.org/wordprocessingml/2006/main" xmlns:w14="http://schemas.microsoft.com/office/word/2010/wordml" xmlns:w15="http://schemas.microsoft.com/office/word/2012/wordml" xmlns:w16se="http://schemas.microsoft.com/office/word/2015/wordml/symex" xmlns:wpg="http://schemas.microsoft.com/office/word/2010/wordprocessingGroup" xmlns:wpi="http://schemas.microsoft.com/office/word/2010/wordprocessingInk" xmlns:wne="http://schemas.microsoft.com/office/word/2006/wordml" xmlns:wps="http://schemas.microsoft.com/office/word/2010/wordprocessingShape" mc:Ignorable="w14 w15 w16se wp14">
+<w:hdr xmlns:wpc="http://schemas.microsoft.com/office/word/2010/wordprocessingCanvas" xmlns:mc="http://schemas.openxmlformats.org/markup-compatibility/2006" xmlns:o="urn:schemas-microsoft-com:office:office" xmlns:r="http://schemas.openxmlformats.org/officeDocument/2006/relationships" xmlns:m="http://schemas.openxmlformats.org/officeDocument/2006/math" xmlns:v="urn:schemas-microsoft-com:vml" xmlns:wp14="http://schemas.microsoft.com/office/word/2010/wordprocessingDrawing" xmlns:wp="http://schemas.openxmlformats.org/drawingml/2006/wordprocessingDrawing" xmlns:w10="urn:schemas-microsoft-com:office:word" xmlns:w="http://schemas.openxmlformats.org/wordprocessingml/2006/main" xmlns:w14="http://schemas.microsoft.com/office/word/2010/wordml" xmlns:w15="http://schemas.microsoft.com/office/word/2012/wordml" xmlns:wpg="http://schemas.microsoft.com/office/word/2010/wordprocessingGroup" xmlns:wpi="http://schemas.microsoft.com/office/word/2010/wordprocessingInk" xmlns:wne="http://schemas.microsoft.com/office/word/2006/wordml" xmlns:wps="http://schemas.microsoft.com/office/word/2010/wordprocessingShape" mc:Ignorable="w14 w15 wp14">
   <w:p>
     <w:pPr>
       <w:pStyle w:val="Encabezado"/>
@@ -1749,7 +1836,7 @@
 </file>
 
 <file path=word/header2.xml><?xml version="1.0" encoding="utf-8"?>
-<w:hdr xmlns:wpc="http://schemas.microsoft.com/office/word/2010/wordprocessingCanvas" xmlns:cx="http://schemas.microsoft.com/office/drawing/2014/chartex" xmlns:cx1="http://schemas.microsoft.com/office/drawing/2015/9/8/chartex" xmlns:cx2="http://schemas.microsoft.com/office/drawing/2015/10/21/chartex" xmlns:mc="http://schemas.openxmlformats.org/markup-compatibility/2006" xmlns:o="urn:schemas-microsoft-com:office:office" xmlns:r="http://schemas.openxmlformats.org/officeDocument/2006/relationships" xmlns:m="http://schemas.openxmlformats.org/officeDocument/2006/math" xmlns:v="urn:schemas-microsoft-com:vml" xmlns:wp14="http://schemas.microsoft.com/office/word/2010/wordprocessingDrawing" xmlns:wp="http://schemas.openxmlformats.org/drawingml/2006/wordprocessingDrawing" xmlns:w10="urn:schemas-microsoft-com:office:word" xmlns:w="http://schemas.openxmlformats.org/wordprocessingml/2006/main" xmlns:w14="http://schemas.microsoft.com/office/word/2010/wordml" xmlns:w15="http://schemas.microsoft.com/office/word/2012/wordml" xmlns:w16se="http://schemas.microsoft.com/office/word/2015/wordml/symex" xmlns:wpg="http://schemas.microsoft.com/office/word/2010/wordprocessingGroup" xmlns:wpi="http://schemas.microsoft.com/office/word/2010/wordprocessingInk" xmlns:wne="http://schemas.microsoft.com/office/word/2006/wordml" xmlns:wps="http://schemas.microsoft.com/office/word/2010/wordprocessingShape" mc:Ignorable="w14 w15 w16se wp14">
+<w:hdr xmlns:wpc="http://schemas.microsoft.com/office/word/2010/wordprocessingCanvas" xmlns:mc="http://schemas.openxmlformats.org/markup-compatibility/2006" xmlns:o="urn:schemas-microsoft-com:office:office" xmlns:r="http://schemas.openxmlformats.org/officeDocument/2006/relationships" xmlns:m="http://schemas.openxmlformats.org/officeDocument/2006/math" xmlns:v="urn:schemas-microsoft-com:vml" xmlns:wp14="http://schemas.microsoft.com/office/word/2010/wordprocessingDrawing" xmlns:wp="http://schemas.openxmlformats.org/drawingml/2006/wordprocessingDrawing" xmlns:w10="urn:schemas-microsoft-com:office:word" xmlns:w="http://schemas.openxmlformats.org/wordprocessingml/2006/main" xmlns:w14="http://schemas.microsoft.com/office/word/2010/wordml" xmlns:w15="http://schemas.microsoft.com/office/word/2012/wordml" xmlns:wpg="http://schemas.microsoft.com/office/word/2010/wordprocessingGroup" xmlns:wpi="http://schemas.microsoft.com/office/word/2010/wordprocessingInk" xmlns:wne="http://schemas.microsoft.com/office/word/2006/wordml" xmlns:wps="http://schemas.microsoft.com/office/word/2010/wordprocessingShape" mc:Ignorable="w14 w15 wp14">
   <w:p>
     <w:pPr>
       <w:pStyle w:val="Encabezado"/>
@@ -1788,7 +1875,7 @@
     <w:r>
       <w:rPr>
         <w:noProof/>
-        <w:lang w:eastAsia="es-MX"/>
+        <w:lang w:val="en-US"/>
       </w:rPr>
       <w:drawing>
         <wp:anchor distT="0" distB="0" distL="114300" distR="114300" simplePos="0" relativeHeight="251659264" behindDoc="0" locked="0" layoutInCell="1" allowOverlap="1" wp14:anchorId="7953F2E4" wp14:editId="249A1FF9">
@@ -1858,7 +1945,7 @@
 </file>
 
 <file path=word/header3.xml><?xml version="1.0" encoding="utf-8"?>
-<w:hdr xmlns:wpc="http://schemas.microsoft.com/office/word/2010/wordprocessingCanvas" xmlns:cx="http://schemas.microsoft.com/office/drawing/2014/chartex" xmlns:cx1="http://schemas.microsoft.com/office/drawing/2015/9/8/chartex" xmlns:cx2="http://schemas.microsoft.com/office/drawing/2015/10/21/chartex" xmlns:mc="http://schemas.openxmlformats.org/markup-compatibility/2006" xmlns:o="urn:schemas-microsoft-com:office:office" xmlns:r="http://schemas.openxmlformats.org/officeDocument/2006/relationships" xmlns:m="http://schemas.openxmlformats.org/officeDocument/2006/math" xmlns:v="urn:schemas-microsoft-com:vml" xmlns:wp14="http://schemas.microsoft.com/office/word/2010/wordprocessingDrawing" xmlns:wp="http://schemas.openxmlformats.org/drawingml/2006/wordprocessingDrawing" xmlns:w10="urn:schemas-microsoft-com:office:word" xmlns:w="http://schemas.openxmlformats.org/wordprocessingml/2006/main" xmlns:w14="http://schemas.microsoft.com/office/word/2010/wordml" xmlns:w15="http://schemas.microsoft.com/office/word/2012/wordml" xmlns:w16se="http://schemas.microsoft.com/office/word/2015/wordml/symex" xmlns:wpg="http://schemas.microsoft.com/office/word/2010/wordprocessingGroup" xmlns:wpi="http://schemas.microsoft.com/office/word/2010/wordprocessingInk" xmlns:wne="http://schemas.microsoft.com/office/word/2006/wordml" xmlns:wps="http://schemas.microsoft.com/office/word/2010/wordprocessingShape" mc:Ignorable="w14 w15 w16se wp14">
+<w:hdr xmlns:wpc="http://schemas.microsoft.com/office/word/2010/wordprocessingCanvas" xmlns:mc="http://schemas.openxmlformats.org/markup-compatibility/2006" xmlns:o="urn:schemas-microsoft-com:office:office" xmlns:r="http://schemas.openxmlformats.org/officeDocument/2006/relationships" xmlns:m="http://schemas.openxmlformats.org/officeDocument/2006/math" xmlns:v="urn:schemas-microsoft-com:vml" xmlns:wp14="http://schemas.microsoft.com/office/word/2010/wordprocessingDrawing" xmlns:wp="http://schemas.openxmlformats.org/drawingml/2006/wordprocessingDrawing" xmlns:w10="urn:schemas-microsoft-com:office:word" xmlns:w="http://schemas.openxmlformats.org/wordprocessingml/2006/main" xmlns:w14="http://schemas.microsoft.com/office/word/2010/wordml" xmlns:w15="http://schemas.microsoft.com/office/word/2012/wordml" xmlns:wpg="http://schemas.microsoft.com/office/word/2010/wordprocessingGroup" xmlns:wpi="http://schemas.microsoft.com/office/word/2010/wordprocessingInk" xmlns:wne="http://schemas.microsoft.com/office/word/2006/wordml" xmlns:wps="http://schemas.microsoft.com/office/word/2010/wordprocessingShape" mc:Ignorable="w14 w15 wp14">
   <w:p>
     <w:pPr>
       <w:pStyle w:val="Encabezado"/>
@@ -1899,7 +1986,7 @@
 </file>
 
 <file path=word/styles.xml><?xml version="1.0" encoding="utf-8"?>
-<w:styles xmlns:mc="http://schemas.openxmlformats.org/markup-compatibility/2006" xmlns:r="http://schemas.openxmlformats.org/officeDocument/2006/relationships" xmlns:w="http://schemas.openxmlformats.org/wordprocessingml/2006/main" xmlns:w14="http://schemas.microsoft.com/office/word/2010/wordml" xmlns:w15="http://schemas.microsoft.com/office/word/2012/wordml" xmlns:w16se="http://schemas.microsoft.com/office/word/2015/wordml/symex" mc:Ignorable="w14 w15 w16se">
+<w:styles xmlns:mc="http://schemas.openxmlformats.org/markup-compatibility/2006" xmlns:r="http://schemas.openxmlformats.org/officeDocument/2006/relationships" xmlns:w="http://schemas.openxmlformats.org/wordprocessingml/2006/main" xmlns:w14="http://schemas.microsoft.com/office/word/2010/wordml" xmlns:w15="http://schemas.microsoft.com/office/word/2012/wordml" mc:Ignorable="w14 w15">
   <w:docDefaults>
     <w:rPrDefault>
       <w:rPr>
@@ -1915,7 +2002,7 @@
       </w:pPr>
     </w:pPrDefault>
   </w:docDefaults>
-  <w:latentStyles w:defLockedState="0" w:defUIPriority="99" w:defSemiHidden="0" w:defUnhideWhenUsed="0" w:defQFormat="0" w:count="372">
+  <w:latentStyles w:defLockedState="0" w:defUIPriority="99" w:defSemiHidden="0" w:defUnhideWhenUsed="0" w:defQFormat="0" w:count="371">
     <w:lsdException w:name="Normal" w:uiPriority="0" w:qFormat="1"/>
     <w:lsdException w:name="heading 1" w:uiPriority="9" w:qFormat="1"/>
     <w:lsdException w:name="heading 2" w:semiHidden="1" w:uiPriority="9" w:unhideWhenUsed="1" w:qFormat="1"/>
@@ -2287,7 +2374,6 @@
     <w:lsdException w:name="List Table 5 Dark Accent 6" w:uiPriority="50"/>
     <w:lsdException w:name="List Table 6 Colorful Accent 6" w:uiPriority="51"/>
     <w:lsdException w:name="List Table 7 Colorful Accent 6" w:uiPriority="52"/>
-    <w:lsdException w:name="Mention" w:semiHidden="1" w:unhideWhenUsed="1"/>
   </w:latentStyles>
   <w:style w:type="paragraph" w:default="1" w:styleId="Normal">
     <w:name w:val="Normal"/>

</xml_diff>